<commit_message>
Dr info of popular added
Dr info of popular added
</commit_message>
<xml_diff>
--- a/Doctors Information/DOCTOR DATA COLLECTION.docx
+++ b/Doctors Information/DOCTOR DATA COLLECTION.docx
@@ -37,8 +37,6 @@
         </w:rPr>
         <w:t>Labaid Hospital</w:t>
       </w:r>
-      <w:bookmarkStart w:id="0" w:name="_GoBack"/>
-      <w:bookmarkEnd w:id="0"/>
     </w:p>
     <w:p>
       <w:pPr>
@@ -104,24 +102,7 @@
           <w:szCs w:val="28"/>
         </w:rPr>
         <w:br/>
-      </w:r>
-      <w:proofErr w:type="gramStart"/>
-      <w:r>
-        <w:rPr>
-          <w:rFonts w:ascii="Calibri" w:hAnsi="Calibri" w:cs="Calibri"/>
-          <w:sz w:val="28"/>
-          <w:szCs w:val="28"/>
-        </w:rPr>
-        <w:t>MBBS(</w:t>
-      </w:r>
-      <w:proofErr w:type="gramEnd"/>
-      <w:r>
-        <w:rPr>
-          <w:rFonts w:ascii="Calibri" w:hAnsi="Calibri" w:cs="Calibri"/>
-          <w:sz w:val="28"/>
-          <w:szCs w:val="28"/>
-        </w:rPr>
-        <w:t>D.U) Asst. Registrar</w:t>
+        <w:t>MBBS(D.U) Asst. Registrar</w:t>
       </w:r>
     </w:p>
     <w:p>
@@ -677,27 +658,7 @@
           <w:szCs w:val="28"/>
         </w:rPr>
         <w:br/>
-        <w:t xml:space="preserve">MBBS, </w:t>
-      </w:r>
-      <w:proofErr w:type="gramStart"/>
-      <w:r>
-        <w:rPr>
-          <w:rFonts w:ascii="Calibri" w:hAnsi="Calibri" w:cs="Calibri"/>
-          <w:b w:val="0"/>
-          <w:sz w:val="28"/>
-          <w:szCs w:val="28"/>
-        </w:rPr>
-        <w:t>DCH ,MCPS</w:t>
-      </w:r>
-      <w:proofErr w:type="gramEnd"/>
-      <w:r>
-        <w:rPr>
-          <w:rFonts w:ascii="Calibri" w:hAnsi="Calibri" w:cs="Calibri"/>
-          <w:b w:val="0"/>
-          <w:sz w:val="28"/>
-          <w:szCs w:val="28"/>
-        </w:rPr>
-        <w:t>,FCPS Associate Professor Child Hospital , Mirpur -2, Dhaka</w:t>
+        <w:t>MBBS, DCH ,MCPS,FCPS Associate Professor Child Hospital , Mirpur -2, Dhaka</w:t>
       </w:r>
     </w:p>
     <w:p>
@@ -749,29 +710,7 @@
           <w:sz w:val="28"/>
           <w:szCs w:val="28"/>
         </w:rPr>
-        <w:t>Dr (</w:t>
-      </w:r>
-      <w:proofErr w:type="gramStart"/>
-      <w:r>
-        <w:rPr>
-          <w:rFonts w:ascii="Calibri" w:hAnsi="Calibri" w:cs="Calibri"/>
-          <w:b w:val="0"/>
-          <w:bCs w:val="0"/>
-          <w:sz w:val="28"/>
-          <w:szCs w:val="28"/>
-        </w:rPr>
-        <w:t>Prof. )</w:t>
-      </w:r>
-      <w:proofErr w:type="gramEnd"/>
-      <w:r>
-        <w:rPr>
-          <w:rFonts w:ascii="Calibri" w:hAnsi="Calibri" w:cs="Calibri"/>
-          <w:b w:val="0"/>
-          <w:bCs w:val="0"/>
-          <w:sz w:val="28"/>
-          <w:szCs w:val="28"/>
-        </w:rPr>
-        <w:t xml:space="preserve"> Maj Gen Muhammad Rabiul Hossain</w:t>
+        <w:t>Dr (Prof. ) Maj Gen Muhammad Rabiul Hossain</w:t>
       </w:r>
       <w:r>
         <w:rPr>
@@ -865,26 +804,7 @@
           <w:szCs w:val="28"/>
         </w:rPr>
         <w:br/>
-      </w:r>
-      <w:proofErr w:type="gramStart"/>
-      <w:r>
-        <w:rPr>
-          <w:rFonts w:ascii="Calibri" w:hAnsi="Calibri" w:cs="Calibri"/>
-          <w:b w:val="0"/>
-          <w:sz w:val="28"/>
-          <w:szCs w:val="28"/>
-        </w:rPr>
-        <w:t>MBBS,MD</w:t>
-      </w:r>
-      <w:proofErr w:type="gramEnd"/>
-      <w:r>
-        <w:rPr>
-          <w:rFonts w:ascii="Calibri" w:hAnsi="Calibri" w:cs="Calibri"/>
-          <w:b w:val="0"/>
-          <w:sz w:val="28"/>
-          <w:szCs w:val="28"/>
-        </w:rPr>
-        <w:t>(GASTRO)</w:t>
+        <w:t>MBBS,MD(GASTRO)</w:t>
       </w:r>
     </w:p>
     <w:p>
@@ -1345,18 +1265,8 @@
           <w:szCs w:val="28"/>
         </w:rPr>
         <w:br/>
-      </w:r>
-      <w:proofErr w:type="gramStart"/>
-      <w:r>
-        <w:rPr>
-          <w:rFonts w:ascii="Calibri" w:hAnsi="Calibri" w:cs="Calibri"/>
-          <w:b w:val="0"/>
-          <w:sz w:val="28"/>
-          <w:szCs w:val="28"/>
-        </w:rPr>
         <w:t>MBBS,DLO</w:t>
       </w:r>
-      <w:proofErr w:type="gramEnd"/>
     </w:p>
     <w:p>
       <w:pPr>
@@ -1829,6 +1739,2628 @@
         </w:rPr>
         <w:br/>
         <w:t>MBBS, FCPS</w:t>
+      </w:r>
+    </w:p>
+    <w:p>
+      <w:pPr>
+        <w:shd w:val="clear" w:color="auto" w:fill="FFFFFF"/>
+        <w:spacing w:before="150" w:after="150" w:line="300" w:lineRule="atLeast"/>
+        <w:outlineLvl w:val="3"/>
+        <w:rPr>
+          <w:rFonts w:ascii="Calibri" w:eastAsia="Times New Roman" w:hAnsi="Calibri" w:cs="Calibri"/>
+          <w:bCs/>
+          <w:sz w:val="28"/>
+          <w:szCs w:val="28"/>
+        </w:rPr>
+      </w:pPr>
+    </w:p>
+    <w:p>
+      <w:pPr>
+        <w:rPr>
+          <w:b/>
+          <w:sz w:val="56"/>
+          <w:szCs w:val="56"/>
+        </w:rPr>
+      </w:pPr>
+      <w:r>
+        <w:rPr>
+          <w:b/>
+          <w:sz w:val="56"/>
+          <w:szCs w:val="56"/>
+        </w:rPr>
+        <w:t xml:space="preserve">     </w:t>
+      </w:r>
+    </w:p>
+    <w:p>
+      <w:pPr>
+        <w:rPr>
+          <w:b/>
+          <w:sz w:val="56"/>
+          <w:szCs w:val="56"/>
+        </w:rPr>
+      </w:pPr>
+      <w:r>
+        <w:rPr>
+          <w:b/>
+          <w:sz w:val="56"/>
+          <w:szCs w:val="56"/>
+        </w:rPr>
+        <w:lastRenderedPageBreak/>
+        <w:t xml:space="preserve">             </w:t>
+      </w:r>
+      <w:bookmarkStart w:id="0" w:name="_GoBack"/>
+      <w:bookmarkEnd w:id="0"/>
+      <w:r>
+        <w:rPr>
+          <w:b/>
+          <w:sz w:val="56"/>
+          <w:szCs w:val="56"/>
+        </w:rPr>
+        <w:t>Popular Diagnostic Centre</w:t>
+      </w:r>
+    </w:p>
+    <w:p>
+      <w:pPr>
+        <w:rPr>
+          <w:b/>
+          <w:sz w:val="36"/>
+          <w:szCs w:val="36"/>
+        </w:rPr>
+      </w:pPr>
+      <w:r>
+        <w:rPr>
+          <w:b/>
+          <w:sz w:val="36"/>
+          <w:szCs w:val="36"/>
+        </w:rPr>
+        <w:t>Doctor’s details:</w:t>
+      </w:r>
+    </w:p>
+    <w:p>
+      <w:pPr>
+        <w:rPr>
+          <w:rFonts w:ascii="Calibri" w:hAnsi="Calibri" w:cs="Calibri"/>
+          <w:b/>
+          <w:bCs/>
+          <w:color w:val="000000"/>
+          <w:sz w:val="32"/>
+          <w:szCs w:val="32"/>
+          <w:u w:val="single"/>
+          <w:shd w:val="clear" w:color="auto" w:fill="FFFFFF"/>
+        </w:rPr>
+      </w:pPr>
+      <w:r>
+        <w:rPr>
+          <w:rFonts w:ascii="Calibri" w:hAnsi="Calibri" w:cs="Calibri"/>
+          <w:b/>
+          <w:bCs/>
+          <w:color w:val="000000"/>
+          <w:sz w:val="32"/>
+          <w:szCs w:val="32"/>
+          <w:u w:val="single"/>
+          <w:shd w:val="clear" w:color="auto" w:fill="FFFFFF"/>
+        </w:rPr>
+        <w:t>Medicine Specialist:</w:t>
+      </w:r>
+    </w:p>
+    <w:p>
+      <w:pPr>
+        <w:shd w:val="clear" w:color="auto" w:fill="F0F0F0"/>
+        <w:spacing w:after="0" w:line="240" w:lineRule="auto"/>
+        <w:rPr>
+          <w:rFonts w:ascii="Arial" w:eastAsia="Times New Roman" w:hAnsi="Arial" w:cs="Arial"/>
+          <w:color w:val="000000"/>
+          <w:sz w:val="24"/>
+          <w:szCs w:val="24"/>
+        </w:rPr>
+      </w:pPr>
+      <w:r>
+        <w:rPr>
+          <w:rFonts w:ascii="Arial" w:eastAsia="Times New Roman" w:hAnsi="Arial" w:cs="Arial"/>
+          <w:b/>
+          <w:bCs/>
+          <w:color w:val="000000"/>
+          <w:sz w:val="24"/>
+          <w:szCs w:val="24"/>
+        </w:rPr>
+        <w:t>PROF. DR. KHAN ABUL KALAM AZAD</w:t>
+      </w:r>
+    </w:p>
+    <w:p>
+      <w:pPr>
+        <w:shd w:val="clear" w:color="auto" w:fill="F0F0F0"/>
+        <w:spacing w:after="0" w:line="240" w:lineRule="auto"/>
+        <w:rPr>
+          <w:rFonts w:ascii="Arial" w:eastAsia="Times New Roman" w:hAnsi="Arial" w:cs="Arial"/>
+          <w:color w:val="000000"/>
+          <w:sz w:val="24"/>
+          <w:szCs w:val="24"/>
+        </w:rPr>
+      </w:pPr>
+      <w:r>
+        <w:rPr>
+          <w:rFonts w:ascii="Arial" w:eastAsia="Times New Roman" w:hAnsi="Arial" w:cs="Arial"/>
+          <w:color w:val="000000"/>
+          <w:sz w:val="24"/>
+          <w:szCs w:val="24"/>
+        </w:rPr>
+        <w:t>MBBS(DMC), FCPS(MED.), MD(INTERNAM MED.), FACP(USA)</w:t>
+      </w:r>
+    </w:p>
+    <w:p>
+      <w:pPr>
+        <w:shd w:val="clear" w:color="auto" w:fill="F0F0F0"/>
+        <w:spacing w:after="0" w:line="240" w:lineRule="auto"/>
+        <w:rPr>
+          <w:rFonts w:ascii="Arial" w:eastAsia="Times New Roman" w:hAnsi="Arial" w:cs="Arial"/>
+          <w:color w:val="000000"/>
+          <w:sz w:val="24"/>
+          <w:szCs w:val="24"/>
+        </w:rPr>
+      </w:pPr>
+      <w:r>
+        <w:rPr>
+          <w:rFonts w:ascii="Arial" w:eastAsia="Times New Roman" w:hAnsi="Arial" w:cs="Arial"/>
+          <w:color w:val="000000"/>
+          <w:sz w:val="24"/>
+          <w:szCs w:val="24"/>
+        </w:rPr>
+        <w:t>SPECIALTY: MEDICINE</w:t>
+      </w:r>
+    </w:p>
+    <w:p>
+      <w:pPr>
+        <w:shd w:val="clear" w:color="auto" w:fill="F0F0F0"/>
+        <w:spacing w:after="0" w:line="240" w:lineRule="auto"/>
+        <w:rPr>
+          <w:rFonts w:ascii="Arial" w:eastAsia="Times New Roman" w:hAnsi="Arial" w:cs="Arial"/>
+          <w:color w:val="000000"/>
+          <w:sz w:val="24"/>
+          <w:szCs w:val="24"/>
+        </w:rPr>
+      </w:pPr>
+      <w:r>
+        <w:rPr>
+          <w:rFonts w:ascii="Arial" w:eastAsia="Times New Roman" w:hAnsi="Arial" w:cs="Arial"/>
+          <w:color w:val="000000"/>
+          <w:sz w:val="24"/>
+          <w:szCs w:val="24"/>
+        </w:rPr>
+        <w:t>Visiting Hour : 5 PM - 9 PM, Closed : THURSDAY &amp; FRIDAY</w:t>
+      </w:r>
+    </w:p>
+    <w:p>
+      <w:pPr>
+        <w:shd w:val="clear" w:color="auto" w:fill="F0F0F0"/>
+        <w:spacing w:after="0" w:line="240" w:lineRule="auto"/>
+        <w:rPr>
+          <w:rFonts w:ascii="Arial" w:eastAsia="Times New Roman" w:hAnsi="Arial" w:cs="Arial"/>
+          <w:color w:val="000000"/>
+          <w:sz w:val="24"/>
+          <w:szCs w:val="24"/>
+        </w:rPr>
+      </w:pPr>
+    </w:p>
+    <w:p>
+      <w:pPr>
+        <w:shd w:val="clear" w:color="auto" w:fill="F0F0F0"/>
+        <w:spacing w:after="0" w:line="240" w:lineRule="auto"/>
+        <w:rPr>
+          <w:rFonts w:ascii="Arial" w:eastAsia="Times New Roman" w:hAnsi="Arial" w:cs="Arial"/>
+          <w:color w:val="000000"/>
+          <w:sz w:val="24"/>
+          <w:szCs w:val="24"/>
+        </w:rPr>
+      </w:pPr>
+      <w:r>
+        <w:rPr>
+          <w:rFonts w:ascii="Arial" w:eastAsia="Times New Roman" w:hAnsi="Arial" w:cs="Arial"/>
+          <w:b/>
+          <w:bCs/>
+          <w:color w:val="000000"/>
+          <w:sz w:val="24"/>
+          <w:szCs w:val="24"/>
+        </w:rPr>
+        <w:t>PROF. DR. QUAZI TARIKUL ISLAM</w:t>
+      </w:r>
+    </w:p>
+    <w:p>
+      <w:pPr>
+        <w:shd w:val="clear" w:color="auto" w:fill="F0F0F0"/>
+        <w:spacing w:after="0" w:line="240" w:lineRule="auto"/>
+        <w:rPr>
+          <w:rFonts w:ascii="Arial" w:eastAsia="Times New Roman" w:hAnsi="Arial" w:cs="Arial"/>
+          <w:color w:val="000000"/>
+          <w:sz w:val="24"/>
+          <w:szCs w:val="24"/>
+        </w:rPr>
+      </w:pPr>
+      <w:r>
+        <w:rPr>
+          <w:rFonts w:ascii="Arial" w:eastAsia="Times New Roman" w:hAnsi="Arial" w:cs="Arial"/>
+          <w:color w:val="000000"/>
+          <w:sz w:val="24"/>
+          <w:szCs w:val="24"/>
+        </w:rPr>
+        <w:t>MBBS, FCPS(MEDICINE), FACP(USA), FRCP(GLASG, UK), FRCP(EDIN)</w:t>
+      </w:r>
+    </w:p>
+    <w:p>
+      <w:pPr>
+        <w:shd w:val="clear" w:color="auto" w:fill="F0F0F0"/>
+        <w:spacing w:after="0" w:line="240" w:lineRule="auto"/>
+        <w:rPr>
+          <w:rFonts w:ascii="Arial" w:eastAsia="Times New Roman" w:hAnsi="Arial" w:cs="Arial"/>
+          <w:color w:val="000000"/>
+          <w:sz w:val="24"/>
+          <w:szCs w:val="24"/>
+        </w:rPr>
+      </w:pPr>
+      <w:r>
+        <w:rPr>
+          <w:rFonts w:ascii="Arial" w:eastAsia="Times New Roman" w:hAnsi="Arial" w:cs="Arial"/>
+          <w:color w:val="000000"/>
+          <w:sz w:val="24"/>
+          <w:szCs w:val="24"/>
+        </w:rPr>
+        <w:t>SPECIALTY : MEDICINE</w:t>
+      </w:r>
+    </w:p>
+    <w:p>
+      <w:pPr>
+        <w:shd w:val="clear" w:color="auto" w:fill="F0F0F0"/>
+        <w:spacing w:after="0" w:line="240" w:lineRule="auto"/>
+        <w:rPr>
+          <w:rFonts w:ascii="Arial" w:eastAsia="Times New Roman" w:hAnsi="Arial" w:cs="Arial"/>
+          <w:color w:val="000000"/>
+          <w:sz w:val="24"/>
+          <w:szCs w:val="24"/>
+        </w:rPr>
+      </w:pPr>
+      <w:r>
+        <w:rPr>
+          <w:rFonts w:ascii="Arial" w:eastAsia="Times New Roman" w:hAnsi="Arial" w:cs="Arial"/>
+          <w:color w:val="000000"/>
+          <w:sz w:val="24"/>
+          <w:szCs w:val="24"/>
+        </w:rPr>
+        <w:t>Visiting Hour : 5 PM - 9 PM, Closed : FRIDAY</w:t>
+      </w:r>
+    </w:p>
+    <w:p>
+      <w:pPr>
+        <w:shd w:val="clear" w:color="auto" w:fill="F0F0F0"/>
+        <w:spacing w:after="0" w:line="240" w:lineRule="auto"/>
+        <w:rPr>
+          <w:rFonts w:ascii="Arial" w:eastAsia="Times New Roman" w:hAnsi="Arial" w:cs="Arial"/>
+          <w:color w:val="000000"/>
+          <w:sz w:val="24"/>
+          <w:szCs w:val="24"/>
+        </w:rPr>
+      </w:pPr>
+    </w:p>
+    <w:p>
+      <w:pPr>
+        <w:shd w:val="clear" w:color="auto" w:fill="F0F0F0"/>
+        <w:spacing w:after="0" w:line="240" w:lineRule="auto"/>
+        <w:rPr>
+          <w:rFonts w:ascii="Arial" w:eastAsia="Times New Roman" w:hAnsi="Arial" w:cs="Arial"/>
+          <w:color w:val="000000"/>
+          <w:sz w:val="24"/>
+          <w:szCs w:val="24"/>
+        </w:rPr>
+      </w:pPr>
+      <w:r>
+        <w:rPr>
+          <w:rFonts w:ascii="Arial" w:eastAsia="Times New Roman" w:hAnsi="Arial" w:cs="Arial"/>
+          <w:b/>
+          <w:bCs/>
+          <w:color w:val="000000"/>
+          <w:sz w:val="24"/>
+          <w:szCs w:val="24"/>
+        </w:rPr>
+        <w:t>PROF. DR. H A M NAZMUL AHSAN</w:t>
+      </w:r>
+    </w:p>
+    <w:p>
+      <w:pPr>
+        <w:shd w:val="clear" w:color="auto" w:fill="F0F0F0"/>
+        <w:spacing w:after="0" w:line="240" w:lineRule="auto"/>
+        <w:rPr>
+          <w:rFonts w:ascii="Arial" w:eastAsia="Times New Roman" w:hAnsi="Arial" w:cs="Arial"/>
+          <w:color w:val="000000"/>
+          <w:sz w:val="24"/>
+          <w:szCs w:val="24"/>
+        </w:rPr>
+      </w:pPr>
+      <w:r>
+        <w:rPr>
+          <w:rFonts w:ascii="Arial" w:eastAsia="Times New Roman" w:hAnsi="Arial" w:cs="Arial"/>
+          <w:color w:val="000000"/>
+          <w:sz w:val="24"/>
+          <w:szCs w:val="24"/>
+        </w:rPr>
+        <w:t>MBBS, FCPS, FRCP(GLASSGOW), FRCP(EDIN), FACP(USA)</w:t>
+      </w:r>
+    </w:p>
+    <w:p>
+      <w:pPr>
+        <w:shd w:val="clear" w:color="auto" w:fill="F0F0F0"/>
+        <w:spacing w:after="0" w:line="240" w:lineRule="auto"/>
+        <w:rPr>
+          <w:rFonts w:ascii="Arial" w:eastAsia="Times New Roman" w:hAnsi="Arial" w:cs="Arial"/>
+          <w:color w:val="000000"/>
+          <w:sz w:val="24"/>
+          <w:szCs w:val="24"/>
+        </w:rPr>
+      </w:pPr>
+      <w:r>
+        <w:rPr>
+          <w:rFonts w:ascii="Arial" w:eastAsia="Times New Roman" w:hAnsi="Arial" w:cs="Arial"/>
+          <w:color w:val="000000"/>
+          <w:sz w:val="24"/>
+          <w:szCs w:val="24"/>
+        </w:rPr>
+        <w:t>SPECIALTY : MEDICINE</w:t>
+      </w:r>
+    </w:p>
+    <w:p>
+      <w:pPr>
+        <w:shd w:val="clear" w:color="auto" w:fill="F0F0F0"/>
+        <w:spacing w:after="0" w:line="240" w:lineRule="auto"/>
+        <w:rPr>
+          <w:rFonts w:ascii="Arial" w:eastAsia="Times New Roman" w:hAnsi="Arial" w:cs="Arial"/>
+          <w:color w:val="000000"/>
+          <w:sz w:val="24"/>
+          <w:szCs w:val="24"/>
+        </w:rPr>
+      </w:pPr>
+      <w:r>
+        <w:rPr>
+          <w:rFonts w:ascii="Arial" w:eastAsia="Times New Roman" w:hAnsi="Arial" w:cs="Arial"/>
+          <w:color w:val="000000"/>
+          <w:sz w:val="24"/>
+          <w:szCs w:val="24"/>
+        </w:rPr>
+        <w:t>Visiting Hour: 5 PM - 8 PM, Closed: FRIDAY</w:t>
+      </w:r>
+    </w:p>
+    <w:p>
+      <w:pPr>
+        <w:rPr>
+          <w:rFonts w:ascii="Calibri" w:hAnsi="Calibri" w:cs="Calibri"/>
+          <w:b/>
+          <w:bCs/>
+          <w:color w:val="000000"/>
+          <w:sz w:val="32"/>
+          <w:szCs w:val="32"/>
+          <w:shd w:val="clear" w:color="auto" w:fill="FFFFFF"/>
+        </w:rPr>
+      </w:pPr>
+    </w:p>
+    <w:p>
+      <w:pPr>
+        <w:shd w:val="clear" w:color="auto" w:fill="FFFFFF"/>
+        <w:spacing w:before="150" w:after="150" w:line="300" w:lineRule="atLeast"/>
+        <w:outlineLvl w:val="3"/>
+        <w:rPr>
+          <w:rFonts w:ascii="Calibri" w:eastAsia="Times New Roman" w:hAnsi="Calibri" w:cs="Calibri"/>
+          <w:b/>
+          <w:bCs/>
+          <w:color w:val="000000"/>
+          <w:sz w:val="32"/>
+          <w:szCs w:val="32"/>
+          <w:u w:val="single"/>
+        </w:rPr>
+      </w:pPr>
+      <w:r>
+        <w:rPr>
+          <w:rFonts w:ascii="Calibri" w:eastAsia="Times New Roman" w:hAnsi="Calibri" w:cs="Calibri"/>
+          <w:b/>
+          <w:bCs/>
+          <w:color w:val="000000"/>
+          <w:sz w:val="32"/>
+          <w:szCs w:val="32"/>
+          <w:u w:val="single"/>
+        </w:rPr>
+        <w:t>Cardiologist:</w:t>
+      </w:r>
+    </w:p>
+    <w:p>
+      <w:pPr>
+        <w:shd w:val="clear" w:color="auto" w:fill="F0F0F0"/>
+        <w:spacing w:after="0" w:line="240" w:lineRule="auto"/>
+        <w:rPr>
+          <w:rFonts w:ascii="Arial" w:eastAsia="Times New Roman" w:hAnsi="Arial" w:cs="Arial"/>
+          <w:color w:val="000000"/>
+          <w:sz w:val="24"/>
+          <w:szCs w:val="24"/>
+        </w:rPr>
+      </w:pPr>
+      <w:r>
+        <w:rPr>
+          <w:rFonts w:ascii="Arial" w:eastAsia="Times New Roman" w:hAnsi="Arial" w:cs="Arial"/>
+          <w:b/>
+          <w:bCs/>
+          <w:color w:val="000000"/>
+          <w:sz w:val="24"/>
+          <w:szCs w:val="24"/>
+        </w:rPr>
+        <w:t>PROF. DR. MD. ABU SIDDIQUE</w:t>
+      </w:r>
+    </w:p>
+    <w:p>
+      <w:pPr>
+        <w:shd w:val="clear" w:color="auto" w:fill="F0F0F0"/>
+        <w:spacing w:after="0" w:line="240" w:lineRule="auto"/>
+        <w:rPr>
+          <w:rFonts w:ascii="Arial" w:eastAsia="Times New Roman" w:hAnsi="Arial" w:cs="Arial"/>
+          <w:color w:val="000000"/>
+          <w:sz w:val="24"/>
+          <w:szCs w:val="24"/>
+        </w:rPr>
+      </w:pPr>
+      <w:r>
+        <w:rPr>
+          <w:rFonts w:ascii="Arial" w:eastAsia="Times New Roman" w:hAnsi="Arial" w:cs="Arial"/>
+          <w:color w:val="000000"/>
+          <w:sz w:val="24"/>
+          <w:szCs w:val="24"/>
+        </w:rPr>
+        <w:t>MBBS(DMC), PH.D(CARDIOLOGY), FPGCS(MEDICINE)</w:t>
+      </w:r>
+    </w:p>
+    <w:p>
+      <w:pPr>
+        <w:shd w:val="clear" w:color="auto" w:fill="F0F0F0"/>
+        <w:spacing w:after="0" w:line="240" w:lineRule="auto"/>
+        <w:rPr>
+          <w:rFonts w:ascii="Arial" w:eastAsia="Times New Roman" w:hAnsi="Arial" w:cs="Arial"/>
+          <w:color w:val="000000"/>
+          <w:sz w:val="24"/>
+          <w:szCs w:val="24"/>
+        </w:rPr>
+      </w:pPr>
+      <w:r>
+        <w:rPr>
+          <w:rFonts w:ascii="Arial" w:eastAsia="Times New Roman" w:hAnsi="Arial" w:cs="Arial"/>
+          <w:color w:val="000000"/>
+          <w:sz w:val="24"/>
+          <w:szCs w:val="24"/>
+        </w:rPr>
+        <w:t>SPECIALTY : CARDIOLOGIST</w:t>
+      </w:r>
+    </w:p>
+    <w:p>
+      <w:pPr>
+        <w:shd w:val="clear" w:color="auto" w:fill="F0F0F0"/>
+        <w:spacing w:after="0" w:line="240" w:lineRule="auto"/>
+        <w:rPr>
+          <w:rFonts w:ascii="Arial" w:eastAsia="Times New Roman" w:hAnsi="Arial" w:cs="Arial"/>
+          <w:color w:val="000000"/>
+          <w:sz w:val="24"/>
+          <w:szCs w:val="24"/>
+        </w:rPr>
+      </w:pPr>
+      <w:r>
+        <w:rPr>
+          <w:rFonts w:ascii="Arial" w:eastAsia="Times New Roman" w:hAnsi="Arial" w:cs="Arial"/>
+          <w:color w:val="000000"/>
+          <w:sz w:val="24"/>
+          <w:szCs w:val="24"/>
+        </w:rPr>
+        <w:t>Visiting Hour: 5 PM-9 PM, Closed: THURSDAY, FRIDAY &amp; GOVT. HOLIDAY</w:t>
+      </w:r>
+    </w:p>
+    <w:p>
+      <w:pPr>
+        <w:shd w:val="clear" w:color="auto" w:fill="F0F0F0"/>
+        <w:spacing w:after="0" w:line="240" w:lineRule="auto"/>
+        <w:rPr>
+          <w:rFonts w:ascii="Arial" w:eastAsia="Times New Roman" w:hAnsi="Arial" w:cs="Arial"/>
+          <w:color w:val="000000"/>
+          <w:sz w:val="24"/>
+          <w:szCs w:val="24"/>
+        </w:rPr>
+      </w:pPr>
+    </w:p>
+    <w:p>
+      <w:pPr>
+        <w:shd w:val="clear" w:color="auto" w:fill="F0F0F0"/>
+        <w:spacing w:after="0" w:line="240" w:lineRule="auto"/>
+        <w:rPr>
+          <w:rFonts w:ascii="Arial" w:eastAsia="Times New Roman" w:hAnsi="Arial" w:cs="Arial"/>
+          <w:color w:val="000000"/>
+          <w:sz w:val="24"/>
+          <w:szCs w:val="24"/>
+        </w:rPr>
+      </w:pPr>
+      <w:r>
+        <w:rPr>
+          <w:rFonts w:ascii="Arial" w:eastAsia="Times New Roman" w:hAnsi="Arial" w:cs="Arial"/>
+          <w:b/>
+          <w:bCs/>
+          <w:color w:val="000000"/>
+          <w:sz w:val="24"/>
+          <w:szCs w:val="24"/>
+        </w:rPr>
+        <w:t>PROF. DR. M. ABDULLAH-AL-SAFI MAJUMDER</w:t>
+      </w:r>
+    </w:p>
+    <w:p>
+      <w:pPr>
+        <w:shd w:val="clear" w:color="auto" w:fill="F0F0F0"/>
+        <w:spacing w:after="0" w:line="240" w:lineRule="auto"/>
+        <w:rPr>
+          <w:rFonts w:ascii="Arial" w:eastAsia="Times New Roman" w:hAnsi="Arial" w:cs="Arial"/>
+          <w:color w:val="000000"/>
+          <w:sz w:val="24"/>
+          <w:szCs w:val="24"/>
+        </w:rPr>
+      </w:pPr>
+      <w:r>
+        <w:rPr>
+          <w:rFonts w:ascii="Arial" w:eastAsia="Times New Roman" w:hAnsi="Arial" w:cs="Arial"/>
+          <w:color w:val="000000"/>
+          <w:sz w:val="24"/>
+          <w:szCs w:val="24"/>
+        </w:rPr>
+        <w:t>MBBS, D.CARD, MD(CARD), FACC, FSGC, FRCP</w:t>
+      </w:r>
+    </w:p>
+    <w:p>
+      <w:pPr>
+        <w:shd w:val="clear" w:color="auto" w:fill="F0F0F0"/>
+        <w:spacing w:after="0" w:line="240" w:lineRule="auto"/>
+        <w:rPr>
+          <w:rFonts w:ascii="Arial" w:eastAsia="Times New Roman" w:hAnsi="Arial" w:cs="Arial"/>
+          <w:color w:val="000000"/>
+          <w:sz w:val="24"/>
+          <w:szCs w:val="24"/>
+        </w:rPr>
+      </w:pPr>
+      <w:r>
+        <w:rPr>
+          <w:rFonts w:ascii="Arial" w:eastAsia="Times New Roman" w:hAnsi="Arial" w:cs="Arial"/>
+          <w:color w:val="000000"/>
+          <w:sz w:val="24"/>
+          <w:szCs w:val="24"/>
+        </w:rPr>
+        <w:t>Director &amp; Professor of Cardiology,National Institute of Cardiovascular Diseases,Dhaka</w:t>
+      </w:r>
+    </w:p>
+    <w:p>
+      <w:pPr>
+        <w:shd w:val="clear" w:color="auto" w:fill="F0F0F0"/>
+        <w:spacing w:after="0" w:line="240" w:lineRule="auto"/>
+        <w:rPr>
+          <w:rFonts w:ascii="Arial" w:eastAsia="Times New Roman" w:hAnsi="Arial" w:cs="Arial"/>
+          <w:color w:val="000000"/>
+          <w:sz w:val="24"/>
+          <w:szCs w:val="24"/>
+        </w:rPr>
+      </w:pPr>
+      <w:r>
+        <w:rPr>
+          <w:rFonts w:ascii="Arial" w:eastAsia="Times New Roman" w:hAnsi="Arial" w:cs="Arial"/>
+          <w:color w:val="000000"/>
+          <w:sz w:val="24"/>
+          <w:szCs w:val="24"/>
+        </w:rPr>
+        <w:t>SPECIALTY: CARDIOLOGIST</w:t>
+      </w:r>
+    </w:p>
+    <w:p>
+      <w:pPr>
+        <w:shd w:val="clear" w:color="auto" w:fill="F0F0F0"/>
+        <w:spacing w:after="0" w:line="240" w:lineRule="auto"/>
+        <w:rPr>
+          <w:rFonts w:ascii="Arial" w:eastAsia="Times New Roman" w:hAnsi="Arial" w:cs="Arial"/>
+          <w:color w:val="000000"/>
+          <w:sz w:val="24"/>
+          <w:szCs w:val="24"/>
+        </w:rPr>
+      </w:pPr>
+      <w:r>
+        <w:rPr>
+          <w:rFonts w:ascii="Arial" w:eastAsia="Times New Roman" w:hAnsi="Arial" w:cs="Arial"/>
+          <w:color w:val="000000"/>
+          <w:sz w:val="24"/>
+          <w:szCs w:val="24"/>
+        </w:rPr>
+        <w:t>Visiting Hour: 11AM-1PM &amp; 5PM-7PM, Closed: FRIDAY</w:t>
+      </w:r>
+    </w:p>
+    <w:p>
+      <w:pPr>
+        <w:shd w:val="clear" w:color="auto" w:fill="F0F0F0"/>
+        <w:spacing w:after="0" w:line="240" w:lineRule="auto"/>
+        <w:rPr>
+          <w:rFonts w:ascii="Arial" w:eastAsia="Times New Roman" w:hAnsi="Arial" w:cs="Arial"/>
+          <w:color w:val="000000"/>
+          <w:sz w:val="24"/>
+          <w:szCs w:val="24"/>
+        </w:rPr>
+      </w:pPr>
+    </w:p>
+    <w:p>
+      <w:pPr>
+        <w:shd w:val="clear" w:color="auto" w:fill="F0F0F0"/>
+        <w:spacing w:after="0" w:line="240" w:lineRule="auto"/>
+        <w:rPr>
+          <w:rFonts w:ascii="Arial" w:eastAsia="Times New Roman" w:hAnsi="Arial" w:cs="Arial"/>
+          <w:color w:val="000000"/>
+          <w:sz w:val="24"/>
+          <w:szCs w:val="24"/>
+        </w:rPr>
+      </w:pPr>
+      <w:r>
+        <w:rPr>
+          <w:rFonts w:ascii="Arial" w:eastAsia="Times New Roman" w:hAnsi="Arial" w:cs="Arial"/>
+          <w:b/>
+          <w:bCs/>
+          <w:color w:val="000000"/>
+          <w:sz w:val="24"/>
+          <w:szCs w:val="24"/>
+        </w:rPr>
+        <w:t>PROF. DR. KHANDAKER QAMRUL ISLAM</w:t>
+      </w:r>
+    </w:p>
+    <w:p>
+      <w:pPr>
+        <w:shd w:val="clear" w:color="auto" w:fill="F0F0F0"/>
+        <w:spacing w:after="0" w:line="240" w:lineRule="auto"/>
+        <w:rPr>
+          <w:rFonts w:ascii="Arial" w:eastAsia="Times New Roman" w:hAnsi="Arial" w:cs="Arial"/>
+          <w:color w:val="000000"/>
+          <w:sz w:val="24"/>
+          <w:szCs w:val="24"/>
+        </w:rPr>
+      </w:pPr>
+      <w:r>
+        <w:rPr>
+          <w:rFonts w:ascii="Arial" w:eastAsia="Times New Roman" w:hAnsi="Arial" w:cs="Arial"/>
+          <w:color w:val="000000"/>
+          <w:sz w:val="24"/>
+          <w:szCs w:val="24"/>
+        </w:rPr>
+        <w:t>MBBS, D.CARD(DU), MD(CARDIOLOGY), FACC(USA)</w:t>
+      </w:r>
+    </w:p>
+    <w:p>
+      <w:pPr>
+        <w:shd w:val="clear" w:color="auto" w:fill="F0F0F0"/>
+        <w:spacing w:after="0" w:line="240" w:lineRule="auto"/>
+        <w:rPr>
+          <w:rFonts w:ascii="Arial" w:eastAsia="Times New Roman" w:hAnsi="Arial" w:cs="Arial"/>
+          <w:color w:val="000000"/>
+          <w:sz w:val="24"/>
+          <w:szCs w:val="24"/>
+        </w:rPr>
+      </w:pPr>
+      <w:r>
+        <w:rPr>
+          <w:rFonts w:ascii="Arial" w:eastAsia="Times New Roman" w:hAnsi="Arial" w:cs="Arial"/>
+          <w:color w:val="000000"/>
+          <w:sz w:val="24"/>
+          <w:szCs w:val="24"/>
+        </w:rPr>
+        <w:t>Professor of Cardiologist,,National Institue of Cardiovascular Diseases,Dhaka</w:t>
+      </w:r>
+    </w:p>
+    <w:p>
+      <w:pPr>
+        <w:shd w:val="clear" w:color="auto" w:fill="F0F0F0"/>
+        <w:spacing w:after="0" w:line="240" w:lineRule="auto"/>
+        <w:rPr>
+          <w:rFonts w:ascii="Arial" w:eastAsia="Times New Roman" w:hAnsi="Arial" w:cs="Arial"/>
+          <w:color w:val="000000"/>
+          <w:sz w:val="24"/>
+          <w:szCs w:val="24"/>
+        </w:rPr>
+      </w:pPr>
+      <w:r>
+        <w:rPr>
+          <w:rFonts w:ascii="Arial" w:eastAsia="Times New Roman" w:hAnsi="Arial" w:cs="Arial"/>
+          <w:color w:val="000000"/>
+          <w:sz w:val="24"/>
+          <w:szCs w:val="24"/>
+        </w:rPr>
+        <w:t>SPECIALTY : CARDIOLOGIST</w:t>
+      </w:r>
+    </w:p>
+    <w:p>
+      <w:pPr>
+        <w:shd w:val="clear" w:color="auto" w:fill="F0F0F0"/>
+        <w:spacing w:after="0" w:line="240" w:lineRule="auto"/>
+        <w:rPr>
+          <w:rFonts w:ascii="Arial" w:eastAsia="Times New Roman" w:hAnsi="Arial" w:cs="Arial"/>
+          <w:color w:val="000000"/>
+          <w:sz w:val="24"/>
+          <w:szCs w:val="24"/>
+        </w:rPr>
+      </w:pPr>
+      <w:r>
+        <w:rPr>
+          <w:rFonts w:ascii="Arial" w:eastAsia="Times New Roman" w:hAnsi="Arial" w:cs="Arial"/>
+          <w:color w:val="000000"/>
+          <w:sz w:val="24"/>
+          <w:szCs w:val="24"/>
+        </w:rPr>
+        <w:t>Visiting Hour: 7 PM-10 PM, Closed: TUESDAY,THURSDAY &amp; FRIDAY</w:t>
+      </w:r>
+    </w:p>
+    <w:p>
+      <w:pPr>
+        <w:pStyle w:val="Heading4"/>
+        <w:shd w:val="clear" w:color="auto" w:fill="FFFFFF"/>
+        <w:spacing w:before="150" w:beforeAutospacing="0" w:after="150" w:afterAutospacing="0" w:line="300" w:lineRule="atLeast"/>
+        <w:rPr>
+          <w:rFonts w:ascii="Calibri" w:hAnsi="Calibri" w:cs="Calibri"/>
+          <w:color w:val="000000"/>
+          <w:sz w:val="32"/>
+          <w:szCs w:val="32"/>
+        </w:rPr>
+      </w:pPr>
+    </w:p>
+    <w:p>
+      <w:pPr>
+        <w:pStyle w:val="Heading4"/>
+        <w:shd w:val="clear" w:color="auto" w:fill="FFFFFF"/>
+        <w:spacing w:before="150" w:beforeAutospacing="0" w:after="150" w:afterAutospacing="0" w:line="300" w:lineRule="atLeast"/>
+        <w:rPr>
+          <w:rFonts w:ascii="Calibri" w:hAnsi="Calibri" w:cs="Calibri"/>
+          <w:sz w:val="32"/>
+          <w:szCs w:val="32"/>
+          <w:u w:val="single"/>
+        </w:rPr>
+      </w:pPr>
+      <w:r>
+        <w:rPr>
+          <w:rFonts w:ascii="Calibri" w:hAnsi="Calibri" w:cs="Calibri"/>
+          <w:sz w:val="32"/>
+          <w:szCs w:val="32"/>
+          <w:u w:val="single"/>
+        </w:rPr>
+        <w:t>Gastroenterology:</w:t>
+      </w:r>
+    </w:p>
+    <w:p>
+      <w:pPr>
+        <w:shd w:val="clear" w:color="auto" w:fill="F0F0F0"/>
+        <w:spacing w:after="0" w:line="240" w:lineRule="auto"/>
+        <w:rPr>
+          <w:rFonts w:ascii="Arial" w:eastAsia="Times New Roman" w:hAnsi="Arial" w:cs="Arial"/>
+          <w:color w:val="000000"/>
+          <w:sz w:val="24"/>
+          <w:szCs w:val="24"/>
+        </w:rPr>
+      </w:pPr>
+      <w:r>
+        <w:rPr>
+          <w:rFonts w:ascii="Arial" w:eastAsia="Times New Roman" w:hAnsi="Arial" w:cs="Arial"/>
+          <w:b/>
+          <w:bCs/>
+          <w:color w:val="000000"/>
+          <w:sz w:val="24"/>
+          <w:szCs w:val="24"/>
+        </w:rPr>
+        <w:lastRenderedPageBreak/>
+        <w:t>PROF. DR. ANISUR RAHMAN</w:t>
+      </w:r>
+    </w:p>
+    <w:p>
+      <w:pPr>
+        <w:shd w:val="clear" w:color="auto" w:fill="F0F0F0"/>
+        <w:spacing w:after="0" w:line="240" w:lineRule="auto"/>
+        <w:rPr>
+          <w:rFonts w:ascii="Arial" w:eastAsia="Times New Roman" w:hAnsi="Arial" w:cs="Arial"/>
+          <w:color w:val="000000"/>
+          <w:sz w:val="24"/>
+          <w:szCs w:val="24"/>
+        </w:rPr>
+      </w:pPr>
+      <w:r>
+        <w:rPr>
+          <w:rFonts w:ascii="Arial" w:eastAsia="Times New Roman" w:hAnsi="Arial" w:cs="Arial"/>
+          <w:color w:val="000000"/>
+          <w:sz w:val="24"/>
+          <w:szCs w:val="24"/>
+        </w:rPr>
+        <w:t>MBBS, FCPS, TRAINED IN THERAPEUTIC ENDOSCOPY (JAPAN)</w:t>
+      </w:r>
+    </w:p>
+    <w:p>
+      <w:pPr>
+        <w:shd w:val="clear" w:color="auto" w:fill="F0F0F0"/>
+        <w:spacing w:after="0" w:line="240" w:lineRule="auto"/>
+        <w:rPr>
+          <w:rFonts w:ascii="Arial" w:eastAsia="Times New Roman" w:hAnsi="Arial" w:cs="Arial"/>
+          <w:color w:val="000000"/>
+          <w:sz w:val="24"/>
+          <w:szCs w:val="24"/>
+        </w:rPr>
+      </w:pPr>
+      <w:r>
+        <w:rPr>
+          <w:rFonts w:ascii="Arial" w:eastAsia="Times New Roman" w:hAnsi="Arial" w:cs="Arial"/>
+          <w:color w:val="000000"/>
+          <w:sz w:val="24"/>
+          <w:szCs w:val="24"/>
+        </w:rPr>
+        <w:t>Professor &amp; Senior Consultant(retd),Department of Gastrointestinal Liver and Pancreatic Disorder, BIRDEM(Diabetes) Hospital &amp; Ibrahim Medical College</w:t>
+      </w:r>
+    </w:p>
+    <w:p>
+      <w:pPr>
+        <w:shd w:val="clear" w:color="auto" w:fill="F0F0F0"/>
+        <w:spacing w:after="0" w:line="240" w:lineRule="auto"/>
+        <w:rPr>
+          <w:rFonts w:ascii="Arial" w:eastAsia="Times New Roman" w:hAnsi="Arial" w:cs="Arial"/>
+          <w:color w:val="000000"/>
+          <w:sz w:val="24"/>
+          <w:szCs w:val="24"/>
+        </w:rPr>
+      </w:pPr>
+      <w:r>
+        <w:rPr>
+          <w:rFonts w:ascii="Arial" w:eastAsia="Times New Roman" w:hAnsi="Arial" w:cs="Arial"/>
+          <w:color w:val="000000"/>
+          <w:sz w:val="24"/>
+          <w:szCs w:val="24"/>
+        </w:rPr>
+        <w:t>SPECIALTY: GASTROENTEROLOGY</w:t>
+      </w:r>
+    </w:p>
+    <w:p>
+      <w:pPr>
+        <w:shd w:val="clear" w:color="auto" w:fill="F0F0F0"/>
+        <w:spacing w:after="0" w:line="240" w:lineRule="auto"/>
+        <w:rPr>
+          <w:rFonts w:ascii="Arial" w:eastAsia="Times New Roman" w:hAnsi="Arial" w:cs="Arial"/>
+          <w:color w:val="000000"/>
+          <w:sz w:val="24"/>
+          <w:szCs w:val="24"/>
+        </w:rPr>
+      </w:pPr>
+      <w:r>
+        <w:rPr>
+          <w:rFonts w:ascii="Arial" w:eastAsia="Times New Roman" w:hAnsi="Arial" w:cs="Arial"/>
+          <w:color w:val="000000"/>
+          <w:sz w:val="24"/>
+          <w:szCs w:val="24"/>
+        </w:rPr>
+        <w:t>Visiting Hour : 11 AM-1 PM &amp; 6 PM-10 PM, Closed : FRIDAY</w:t>
+      </w:r>
+    </w:p>
+    <w:p>
+      <w:pPr>
+        <w:shd w:val="clear" w:color="auto" w:fill="F0F0F0"/>
+        <w:spacing w:after="0" w:line="240" w:lineRule="auto"/>
+        <w:rPr>
+          <w:rFonts w:ascii="Arial" w:eastAsia="Times New Roman" w:hAnsi="Arial" w:cs="Arial"/>
+          <w:color w:val="000000"/>
+          <w:sz w:val="24"/>
+          <w:szCs w:val="24"/>
+        </w:rPr>
+      </w:pPr>
+    </w:p>
+    <w:p>
+      <w:pPr>
+        <w:shd w:val="clear" w:color="auto" w:fill="F0F0F0"/>
+        <w:spacing w:after="0" w:line="240" w:lineRule="auto"/>
+        <w:rPr>
+          <w:rFonts w:ascii="Arial" w:eastAsia="Times New Roman" w:hAnsi="Arial" w:cs="Arial"/>
+          <w:color w:val="000000"/>
+          <w:sz w:val="24"/>
+          <w:szCs w:val="24"/>
+        </w:rPr>
+      </w:pPr>
+      <w:r>
+        <w:rPr>
+          <w:rFonts w:ascii="Arial" w:eastAsia="Times New Roman" w:hAnsi="Arial" w:cs="Arial"/>
+          <w:b/>
+          <w:bCs/>
+          <w:color w:val="000000"/>
+          <w:sz w:val="24"/>
+          <w:szCs w:val="24"/>
+        </w:rPr>
+        <w:t>PROF. DR. M T RAHMAN</w:t>
+      </w:r>
+    </w:p>
+    <w:p>
+      <w:pPr>
+        <w:shd w:val="clear" w:color="auto" w:fill="F0F0F0"/>
+        <w:spacing w:after="0" w:line="240" w:lineRule="auto"/>
+        <w:rPr>
+          <w:rFonts w:ascii="Arial" w:eastAsia="Times New Roman" w:hAnsi="Arial" w:cs="Arial"/>
+          <w:color w:val="000000"/>
+          <w:sz w:val="24"/>
+          <w:szCs w:val="24"/>
+        </w:rPr>
+      </w:pPr>
+      <w:r>
+        <w:rPr>
+          <w:rFonts w:ascii="Arial" w:eastAsia="Times New Roman" w:hAnsi="Arial" w:cs="Arial"/>
+          <w:color w:val="000000"/>
+          <w:sz w:val="24"/>
+          <w:szCs w:val="24"/>
+        </w:rPr>
+        <w:t>MBBS, FCPS, TRAINED IN FRANCE &amp; JAPAN</w:t>
+      </w:r>
+    </w:p>
+    <w:p>
+      <w:pPr>
+        <w:shd w:val="clear" w:color="auto" w:fill="F0F0F0"/>
+        <w:spacing w:after="0" w:line="240" w:lineRule="auto"/>
+        <w:rPr>
+          <w:rFonts w:ascii="Arial" w:eastAsia="Times New Roman" w:hAnsi="Arial" w:cs="Arial"/>
+          <w:color w:val="000000"/>
+          <w:sz w:val="24"/>
+          <w:szCs w:val="24"/>
+        </w:rPr>
+      </w:pPr>
+      <w:r>
+        <w:rPr>
+          <w:rFonts w:ascii="Arial" w:eastAsia="Times New Roman" w:hAnsi="Arial" w:cs="Arial"/>
+          <w:color w:val="000000"/>
+          <w:sz w:val="24"/>
+          <w:szCs w:val="24"/>
+        </w:rPr>
+        <w:t>SPECIALTY: GASTROENTEROLOGY</w:t>
+      </w:r>
+    </w:p>
+    <w:p>
+      <w:pPr>
+        <w:shd w:val="clear" w:color="auto" w:fill="F0F0F0"/>
+        <w:spacing w:after="0" w:line="240" w:lineRule="auto"/>
+        <w:rPr>
+          <w:rFonts w:ascii="Arial" w:eastAsia="Times New Roman" w:hAnsi="Arial" w:cs="Arial"/>
+          <w:color w:val="000000"/>
+          <w:sz w:val="24"/>
+          <w:szCs w:val="24"/>
+        </w:rPr>
+      </w:pPr>
+      <w:r>
+        <w:rPr>
+          <w:rFonts w:ascii="Arial" w:eastAsia="Times New Roman" w:hAnsi="Arial" w:cs="Arial"/>
+          <w:color w:val="000000"/>
+          <w:sz w:val="24"/>
+          <w:szCs w:val="24"/>
+        </w:rPr>
+        <w:t>Visiting Hour: 11 AM-12:30 PM &amp; 5 PM-9 PM, Closed : FRIDAY</w:t>
+      </w:r>
+    </w:p>
+    <w:p>
+      <w:pPr>
+        <w:pStyle w:val="Heading4"/>
+        <w:shd w:val="clear" w:color="auto" w:fill="FFFFFF"/>
+        <w:spacing w:before="150" w:beforeAutospacing="0" w:after="150" w:afterAutospacing="0" w:line="300" w:lineRule="atLeast"/>
+        <w:rPr>
+          <w:rFonts w:ascii="Calibri" w:hAnsi="Calibri" w:cs="Calibri"/>
+          <w:sz w:val="32"/>
+          <w:szCs w:val="32"/>
+        </w:rPr>
+      </w:pPr>
+    </w:p>
+    <w:p>
+      <w:pPr>
+        <w:pStyle w:val="Heading4"/>
+        <w:shd w:val="clear" w:color="auto" w:fill="FFFFFF"/>
+        <w:spacing w:before="150" w:beforeAutospacing="0" w:after="150" w:afterAutospacing="0" w:line="300" w:lineRule="atLeast"/>
+        <w:rPr>
+          <w:rFonts w:ascii="Calibri" w:hAnsi="Calibri" w:cs="Calibri"/>
+          <w:bCs w:val="0"/>
+          <w:color w:val="000000"/>
+          <w:sz w:val="32"/>
+          <w:szCs w:val="32"/>
+          <w:u w:val="single"/>
+          <w:shd w:val="clear" w:color="auto" w:fill="FFFFFF"/>
+        </w:rPr>
+      </w:pPr>
+      <w:r>
+        <w:rPr>
+          <w:rFonts w:ascii="Calibri" w:hAnsi="Calibri" w:cs="Calibri"/>
+          <w:bCs w:val="0"/>
+          <w:color w:val="000000"/>
+          <w:sz w:val="32"/>
+          <w:szCs w:val="32"/>
+          <w:u w:val="single"/>
+          <w:shd w:val="clear" w:color="auto" w:fill="FFFFFF"/>
+        </w:rPr>
+        <w:t>Neurology:</w:t>
+      </w:r>
+    </w:p>
+    <w:p>
+      <w:pPr>
+        <w:shd w:val="clear" w:color="auto" w:fill="F0F0F0"/>
+        <w:spacing w:after="0" w:line="240" w:lineRule="auto"/>
+        <w:rPr>
+          <w:rFonts w:ascii="Arial" w:eastAsia="Times New Roman" w:hAnsi="Arial" w:cs="Arial"/>
+          <w:color w:val="000000"/>
+          <w:sz w:val="24"/>
+          <w:szCs w:val="24"/>
+        </w:rPr>
+      </w:pPr>
+      <w:r>
+        <w:rPr>
+          <w:rFonts w:ascii="Arial" w:eastAsia="Times New Roman" w:hAnsi="Arial" w:cs="Arial"/>
+          <w:b/>
+          <w:bCs/>
+          <w:color w:val="000000"/>
+          <w:sz w:val="24"/>
+          <w:szCs w:val="24"/>
+        </w:rPr>
+        <w:t>DR. RUMANA HABIB</w:t>
+      </w:r>
+    </w:p>
+    <w:p>
+      <w:pPr>
+        <w:shd w:val="clear" w:color="auto" w:fill="F0F0F0"/>
+        <w:spacing w:after="0" w:line="240" w:lineRule="auto"/>
+        <w:rPr>
+          <w:rFonts w:ascii="Arial" w:eastAsia="Times New Roman" w:hAnsi="Arial" w:cs="Arial"/>
+          <w:color w:val="000000"/>
+          <w:sz w:val="24"/>
+          <w:szCs w:val="24"/>
+        </w:rPr>
+      </w:pPr>
+      <w:r>
+        <w:rPr>
+          <w:rFonts w:ascii="Arial" w:eastAsia="Times New Roman" w:hAnsi="Arial" w:cs="Arial"/>
+          <w:color w:val="000000"/>
+          <w:sz w:val="24"/>
+          <w:szCs w:val="24"/>
+        </w:rPr>
+        <w:t>MBBS, FCPS(MEDICINE)</w:t>
+      </w:r>
+    </w:p>
+    <w:p>
+      <w:pPr>
+        <w:shd w:val="clear" w:color="auto" w:fill="F0F0F0"/>
+        <w:spacing w:after="0" w:line="240" w:lineRule="auto"/>
+        <w:rPr>
+          <w:rFonts w:ascii="Arial" w:eastAsia="Times New Roman" w:hAnsi="Arial" w:cs="Arial"/>
+          <w:color w:val="000000"/>
+          <w:sz w:val="24"/>
+          <w:szCs w:val="24"/>
+        </w:rPr>
+      </w:pPr>
+      <w:r>
+        <w:rPr>
+          <w:rFonts w:ascii="Arial" w:eastAsia="Times New Roman" w:hAnsi="Arial" w:cs="Arial"/>
+          <w:color w:val="000000"/>
+          <w:sz w:val="24"/>
+          <w:szCs w:val="24"/>
+        </w:rPr>
+        <w:t>SPECIALTY : NEUROLOGY</w:t>
+      </w:r>
+    </w:p>
+    <w:p>
+      <w:pPr>
+        <w:shd w:val="clear" w:color="auto" w:fill="F0F0F0"/>
+        <w:spacing w:after="0" w:line="240" w:lineRule="auto"/>
+        <w:rPr>
+          <w:rFonts w:ascii="Arial" w:eastAsia="Times New Roman" w:hAnsi="Arial" w:cs="Arial"/>
+          <w:color w:val="000000"/>
+          <w:sz w:val="24"/>
+          <w:szCs w:val="24"/>
+        </w:rPr>
+      </w:pPr>
+      <w:r>
+        <w:rPr>
+          <w:rFonts w:ascii="Arial" w:eastAsia="Times New Roman" w:hAnsi="Arial" w:cs="Arial"/>
+          <w:color w:val="000000"/>
+          <w:sz w:val="24"/>
+          <w:szCs w:val="24"/>
+        </w:rPr>
+        <w:t>Visiting Hour : 5 PM-7 PM, Closed : FRIDAY</w:t>
+      </w:r>
+    </w:p>
+    <w:p>
+      <w:pPr>
+        <w:shd w:val="clear" w:color="auto" w:fill="F0F0F0"/>
+        <w:spacing w:after="0" w:line="240" w:lineRule="auto"/>
+        <w:rPr>
+          <w:rFonts w:ascii="Arial" w:eastAsia="Times New Roman" w:hAnsi="Arial" w:cs="Arial"/>
+          <w:color w:val="000000"/>
+          <w:sz w:val="24"/>
+          <w:szCs w:val="24"/>
+        </w:rPr>
+      </w:pPr>
+    </w:p>
+    <w:p>
+      <w:pPr>
+        <w:shd w:val="clear" w:color="auto" w:fill="F0F0F0"/>
+        <w:spacing w:after="0" w:line="240" w:lineRule="auto"/>
+        <w:rPr>
+          <w:rFonts w:ascii="Arial" w:eastAsia="Times New Roman" w:hAnsi="Arial" w:cs="Arial"/>
+          <w:color w:val="000000"/>
+          <w:sz w:val="24"/>
+          <w:szCs w:val="24"/>
+        </w:rPr>
+      </w:pPr>
+      <w:r>
+        <w:rPr>
+          <w:rFonts w:ascii="Arial" w:eastAsia="Times New Roman" w:hAnsi="Arial" w:cs="Arial"/>
+          <w:b/>
+          <w:bCs/>
+          <w:color w:val="000000"/>
+          <w:sz w:val="24"/>
+          <w:szCs w:val="24"/>
+        </w:rPr>
+        <w:t>PROF. DR. SYED WAHIDUR RAHMAN</w:t>
+      </w:r>
+    </w:p>
+    <w:p>
+      <w:pPr>
+        <w:shd w:val="clear" w:color="auto" w:fill="F0F0F0"/>
+        <w:spacing w:after="0" w:line="240" w:lineRule="auto"/>
+        <w:rPr>
+          <w:rFonts w:ascii="Arial" w:eastAsia="Times New Roman" w:hAnsi="Arial" w:cs="Arial"/>
+          <w:color w:val="000000"/>
+          <w:sz w:val="24"/>
+          <w:szCs w:val="24"/>
+        </w:rPr>
+      </w:pPr>
+      <w:r>
+        <w:rPr>
+          <w:rFonts w:ascii="Arial" w:eastAsia="Times New Roman" w:hAnsi="Arial" w:cs="Arial"/>
+          <w:color w:val="000000"/>
+          <w:sz w:val="24"/>
+          <w:szCs w:val="24"/>
+        </w:rPr>
+        <w:t>MBBS(DHAKA), FCPS(MEDICINE), TRAINED IN NEUROLOGY (AUSTRALIA)</w:t>
+      </w:r>
+    </w:p>
+    <w:p>
+      <w:pPr>
+        <w:shd w:val="clear" w:color="auto" w:fill="F0F0F0"/>
+        <w:spacing w:after="0" w:line="240" w:lineRule="auto"/>
+        <w:rPr>
+          <w:rFonts w:ascii="Arial" w:eastAsia="Times New Roman" w:hAnsi="Arial" w:cs="Arial"/>
+          <w:color w:val="000000"/>
+          <w:sz w:val="24"/>
+          <w:szCs w:val="24"/>
+        </w:rPr>
+      </w:pPr>
+      <w:r>
+        <w:rPr>
+          <w:rFonts w:ascii="Arial" w:eastAsia="Times New Roman" w:hAnsi="Arial" w:cs="Arial"/>
+          <w:color w:val="000000"/>
+          <w:sz w:val="24"/>
+          <w:szCs w:val="24"/>
+        </w:rPr>
+        <w:t>Professor &amp; Head(Trd.), Neuromedicine Department, Shaheed Suhrawardy Medical College &amp; Hospital, Dhaka</w:t>
+      </w:r>
+    </w:p>
+    <w:p>
+      <w:pPr>
+        <w:shd w:val="clear" w:color="auto" w:fill="F0F0F0"/>
+        <w:spacing w:after="0" w:line="240" w:lineRule="auto"/>
+        <w:rPr>
+          <w:rFonts w:ascii="Arial" w:eastAsia="Times New Roman" w:hAnsi="Arial" w:cs="Arial"/>
+          <w:color w:val="000000"/>
+          <w:sz w:val="24"/>
+          <w:szCs w:val="24"/>
+        </w:rPr>
+      </w:pPr>
+      <w:r>
+        <w:rPr>
+          <w:rFonts w:ascii="Arial" w:eastAsia="Times New Roman" w:hAnsi="Arial" w:cs="Arial"/>
+          <w:color w:val="000000"/>
+          <w:sz w:val="24"/>
+          <w:szCs w:val="24"/>
+        </w:rPr>
+        <w:t>SPECIALTY : NEUROLOGY</w:t>
+      </w:r>
+    </w:p>
+    <w:p>
+      <w:pPr>
+        <w:shd w:val="clear" w:color="auto" w:fill="F0F0F0"/>
+        <w:spacing w:after="0" w:line="240" w:lineRule="auto"/>
+        <w:rPr>
+          <w:rFonts w:ascii="Arial" w:eastAsia="Times New Roman" w:hAnsi="Arial" w:cs="Arial"/>
+          <w:color w:val="000000"/>
+          <w:sz w:val="24"/>
+          <w:szCs w:val="24"/>
+        </w:rPr>
+      </w:pPr>
+      <w:r>
+        <w:rPr>
+          <w:rFonts w:ascii="Arial" w:eastAsia="Times New Roman" w:hAnsi="Arial" w:cs="Arial"/>
+          <w:color w:val="000000"/>
+          <w:sz w:val="24"/>
+          <w:szCs w:val="24"/>
+        </w:rPr>
+        <w:t>Visiting Hour : 6 PM-9 PM, Closed : THURSDAY &amp; FRIDAY</w:t>
+      </w:r>
+    </w:p>
+    <w:p>
+      <w:pPr>
+        <w:shd w:val="clear" w:color="auto" w:fill="F0F0F0"/>
+        <w:spacing w:after="0" w:line="240" w:lineRule="auto"/>
+        <w:rPr>
+          <w:rFonts w:ascii="Arial" w:eastAsia="Times New Roman" w:hAnsi="Arial" w:cs="Arial"/>
+          <w:color w:val="000000"/>
+          <w:sz w:val="24"/>
+          <w:szCs w:val="24"/>
+        </w:rPr>
+      </w:pPr>
+      <w:r>
+        <w:rPr>
+          <w:rFonts w:ascii="Arial" w:eastAsia="Times New Roman" w:hAnsi="Arial" w:cs="Arial"/>
+          <w:b/>
+          <w:bCs/>
+          <w:color w:val="000000"/>
+          <w:sz w:val="24"/>
+          <w:szCs w:val="24"/>
+        </w:rPr>
+        <w:t>DR. SAUMITRA SARKER</w:t>
+      </w:r>
+    </w:p>
+    <w:p>
+      <w:pPr>
+        <w:shd w:val="clear" w:color="auto" w:fill="F0F0F0"/>
+        <w:spacing w:after="0" w:line="240" w:lineRule="auto"/>
+        <w:rPr>
+          <w:rFonts w:ascii="Arial" w:eastAsia="Times New Roman" w:hAnsi="Arial" w:cs="Arial"/>
+          <w:color w:val="000000"/>
+          <w:sz w:val="24"/>
+          <w:szCs w:val="24"/>
+        </w:rPr>
+      </w:pPr>
+      <w:r>
+        <w:rPr>
+          <w:rFonts w:ascii="Arial" w:eastAsia="Times New Roman" w:hAnsi="Arial" w:cs="Arial"/>
+          <w:color w:val="000000"/>
+          <w:sz w:val="24"/>
+          <w:szCs w:val="24"/>
+        </w:rPr>
+        <w:t>MBBS, MS (NEUROSURGERY), FELLOW IN NEUROENDOSCOPY (INDIA), ADVANCED NEUROSURGUCAL TRAINING (JAPAN)</w:t>
+      </w:r>
+    </w:p>
+    <w:p>
+      <w:pPr>
+        <w:shd w:val="clear" w:color="auto" w:fill="F0F0F0"/>
+        <w:spacing w:after="0" w:line="240" w:lineRule="auto"/>
+        <w:rPr>
+          <w:rFonts w:ascii="Arial" w:eastAsia="Times New Roman" w:hAnsi="Arial" w:cs="Arial"/>
+          <w:color w:val="000000"/>
+          <w:sz w:val="24"/>
+          <w:szCs w:val="24"/>
+        </w:rPr>
+      </w:pPr>
+      <w:r>
+        <w:rPr>
+          <w:rFonts w:ascii="Arial" w:eastAsia="Times New Roman" w:hAnsi="Arial" w:cs="Arial"/>
+          <w:color w:val="000000"/>
+          <w:sz w:val="24"/>
+          <w:szCs w:val="24"/>
+        </w:rPr>
+        <w:t>SPECIALTY : NEURO SURGEON</w:t>
+      </w:r>
+    </w:p>
+    <w:p>
+      <w:pPr>
+        <w:shd w:val="clear" w:color="auto" w:fill="F0F0F0"/>
+        <w:spacing w:after="0" w:line="240" w:lineRule="auto"/>
+        <w:rPr>
+          <w:rFonts w:ascii="Arial" w:eastAsia="Times New Roman" w:hAnsi="Arial" w:cs="Arial"/>
+          <w:color w:val="000000"/>
+          <w:sz w:val="24"/>
+          <w:szCs w:val="24"/>
+        </w:rPr>
+      </w:pPr>
+      <w:r>
+        <w:rPr>
+          <w:rFonts w:ascii="Arial" w:eastAsia="Times New Roman" w:hAnsi="Arial" w:cs="Arial"/>
+          <w:color w:val="000000"/>
+          <w:sz w:val="24"/>
+          <w:szCs w:val="24"/>
+        </w:rPr>
+        <w:t>Visiting Hour : 6 PM-8 PM, Closed : THURSDAY,FRIDAY &amp; SATURDAY</w:t>
+      </w:r>
+    </w:p>
+    <w:p>
+      <w:pPr>
+        <w:pStyle w:val="Heading4"/>
+        <w:shd w:val="clear" w:color="auto" w:fill="FFFFFF"/>
+        <w:spacing w:before="150" w:beforeAutospacing="0" w:after="150" w:afterAutospacing="0" w:line="300" w:lineRule="atLeast"/>
+        <w:rPr>
+          <w:rFonts w:ascii="Calibri" w:hAnsi="Calibri" w:cs="Calibri"/>
+          <w:bCs w:val="0"/>
+          <w:color w:val="000000"/>
+          <w:sz w:val="32"/>
+          <w:szCs w:val="32"/>
+          <w:shd w:val="clear" w:color="auto" w:fill="FFFFFF"/>
+        </w:rPr>
+      </w:pPr>
+    </w:p>
+    <w:p>
+      <w:pPr>
+        <w:pStyle w:val="Heading4"/>
+        <w:shd w:val="clear" w:color="auto" w:fill="FFFFFF"/>
+        <w:spacing w:before="150" w:beforeAutospacing="0" w:after="150" w:afterAutospacing="0" w:line="300" w:lineRule="atLeast"/>
+        <w:rPr>
+          <w:rFonts w:ascii="Calibri" w:hAnsi="Calibri" w:cs="Calibri"/>
+          <w:sz w:val="32"/>
+          <w:szCs w:val="32"/>
+          <w:u w:val="single"/>
+        </w:rPr>
+      </w:pPr>
+      <w:r>
+        <w:rPr>
+          <w:rFonts w:ascii="Calibri" w:hAnsi="Calibri" w:cs="Calibri"/>
+          <w:sz w:val="32"/>
+          <w:szCs w:val="32"/>
+          <w:u w:val="single"/>
+        </w:rPr>
+        <w:t>Diabetology:</w:t>
+      </w:r>
+    </w:p>
+    <w:p>
+      <w:pPr>
+        <w:shd w:val="clear" w:color="auto" w:fill="F0F0F0"/>
+        <w:spacing w:after="0" w:line="240" w:lineRule="auto"/>
+        <w:rPr>
+          <w:rFonts w:ascii="Arial" w:eastAsia="Times New Roman" w:hAnsi="Arial" w:cs="Arial"/>
+          <w:color w:val="000000"/>
+          <w:sz w:val="24"/>
+          <w:szCs w:val="24"/>
+        </w:rPr>
+      </w:pPr>
+      <w:r>
+        <w:rPr>
+          <w:rFonts w:ascii="Arial" w:eastAsia="Times New Roman" w:hAnsi="Arial" w:cs="Arial"/>
+          <w:b/>
+          <w:bCs/>
+          <w:color w:val="000000"/>
+          <w:sz w:val="24"/>
+          <w:szCs w:val="24"/>
+        </w:rPr>
+        <w:t>PROF. DR. MD. FARID UDDIN</w:t>
+      </w:r>
+    </w:p>
+    <w:p>
+      <w:pPr>
+        <w:shd w:val="clear" w:color="auto" w:fill="F0F0F0"/>
+        <w:spacing w:after="0" w:line="240" w:lineRule="auto"/>
+        <w:rPr>
+          <w:rFonts w:ascii="Arial" w:eastAsia="Times New Roman" w:hAnsi="Arial" w:cs="Arial"/>
+          <w:color w:val="000000"/>
+          <w:sz w:val="24"/>
+          <w:szCs w:val="24"/>
+        </w:rPr>
+      </w:pPr>
+      <w:r>
+        <w:rPr>
+          <w:rFonts w:ascii="Arial" w:eastAsia="Times New Roman" w:hAnsi="Arial" w:cs="Arial"/>
+          <w:color w:val="000000"/>
+          <w:sz w:val="24"/>
+          <w:szCs w:val="24"/>
+        </w:rPr>
+        <w:t>MBBS, DEM, MD</w:t>
+      </w:r>
+    </w:p>
+    <w:p>
+      <w:pPr>
+        <w:shd w:val="clear" w:color="auto" w:fill="F0F0F0"/>
+        <w:spacing w:after="0" w:line="240" w:lineRule="auto"/>
+        <w:rPr>
+          <w:rFonts w:ascii="Arial" w:eastAsia="Times New Roman" w:hAnsi="Arial" w:cs="Arial"/>
+          <w:color w:val="000000"/>
+          <w:sz w:val="24"/>
+          <w:szCs w:val="24"/>
+        </w:rPr>
+      </w:pPr>
+      <w:r>
+        <w:rPr>
+          <w:rFonts w:ascii="Arial" w:eastAsia="Times New Roman" w:hAnsi="Arial" w:cs="Arial"/>
+          <w:color w:val="000000"/>
+          <w:sz w:val="24"/>
+          <w:szCs w:val="24"/>
+        </w:rPr>
+        <w:t>SPECIALTY: DIABETOLOGIST AND ENDOCRINOLOGY</w:t>
+      </w:r>
+    </w:p>
+    <w:p>
+      <w:pPr>
+        <w:shd w:val="clear" w:color="auto" w:fill="F0F0F0"/>
+        <w:spacing w:after="0" w:line="240" w:lineRule="auto"/>
+        <w:rPr>
+          <w:rFonts w:ascii="Arial" w:eastAsia="Times New Roman" w:hAnsi="Arial" w:cs="Arial"/>
+          <w:color w:val="000000"/>
+          <w:sz w:val="24"/>
+          <w:szCs w:val="24"/>
+        </w:rPr>
+      </w:pPr>
+      <w:r>
+        <w:rPr>
+          <w:rFonts w:ascii="Arial" w:eastAsia="Times New Roman" w:hAnsi="Arial" w:cs="Arial"/>
+          <w:color w:val="000000"/>
+          <w:sz w:val="24"/>
+          <w:szCs w:val="24"/>
+        </w:rPr>
+        <w:t>Visiting Hour: 5:30PM-8:30PM, Closed : FRIDAY</w:t>
+      </w:r>
+    </w:p>
+    <w:p>
+      <w:pPr>
+        <w:pStyle w:val="Heading4"/>
+        <w:shd w:val="clear" w:color="auto" w:fill="FFFFFF"/>
+        <w:spacing w:before="150" w:beforeAutospacing="0" w:after="150" w:afterAutospacing="0" w:line="300" w:lineRule="atLeast"/>
+        <w:rPr>
+          <w:rFonts w:ascii="Calibri" w:hAnsi="Calibri" w:cs="Calibri"/>
+          <w:sz w:val="32"/>
+          <w:szCs w:val="32"/>
+        </w:rPr>
+      </w:pPr>
+    </w:p>
+    <w:p>
+      <w:pPr>
+        <w:pStyle w:val="Heading4"/>
+        <w:shd w:val="clear" w:color="auto" w:fill="FFFFFF"/>
+        <w:spacing w:before="150" w:beforeAutospacing="0" w:after="150" w:afterAutospacing="0" w:line="300" w:lineRule="atLeast"/>
+        <w:rPr>
+          <w:rFonts w:ascii="Calibri" w:hAnsi="Calibri" w:cs="Calibri"/>
+          <w:sz w:val="32"/>
+          <w:szCs w:val="32"/>
+          <w:u w:val="single"/>
+        </w:rPr>
+      </w:pPr>
+      <w:r>
+        <w:rPr>
+          <w:rFonts w:ascii="Calibri" w:hAnsi="Calibri" w:cs="Calibri"/>
+          <w:sz w:val="32"/>
+          <w:szCs w:val="32"/>
+          <w:u w:val="single"/>
+        </w:rPr>
+        <w:t>Orthopedic:</w:t>
+      </w:r>
+    </w:p>
+    <w:p>
+      <w:pPr>
+        <w:shd w:val="clear" w:color="auto" w:fill="F0F0F0"/>
+        <w:spacing w:after="0" w:line="240" w:lineRule="auto"/>
+        <w:rPr>
+          <w:rFonts w:ascii="Arial" w:eastAsia="Times New Roman" w:hAnsi="Arial" w:cs="Arial"/>
+          <w:color w:val="000000"/>
+          <w:sz w:val="24"/>
+          <w:szCs w:val="24"/>
+        </w:rPr>
+      </w:pPr>
+      <w:r>
+        <w:rPr>
+          <w:rFonts w:ascii="Arial" w:eastAsia="Times New Roman" w:hAnsi="Arial" w:cs="Arial"/>
+          <w:b/>
+          <w:bCs/>
+          <w:color w:val="000000"/>
+          <w:sz w:val="24"/>
+          <w:szCs w:val="24"/>
+        </w:rPr>
+        <w:t>PROF. DR. MUHAMMAD SHAHIDUZZAMAN</w:t>
+      </w:r>
+    </w:p>
+    <w:p>
+      <w:pPr>
+        <w:shd w:val="clear" w:color="auto" w:fill="F0F0F0"/>
+        <w:spacing w:after="0" w:line="240" w:lineRule="auto"/>
+        <w:rPr>
+          <w:rFonts w:ascii="Arial" w:eastAsia="Times New Roman" w:hAnsi="Arial" w:cs="Arial"/>
+          <w:color w:val="000000"/>
+          <w:sz w:val="24"/>
+          <w:szCs w:val="24"/>
+        </w:rPr>
+      </w:pPr>
+      <w:r>
+        <w:rPr>
+          <w:rFonts w:ascii="Arial" w:eastAsia="Times New Roman" w:hAnsi="Arial" w:cs="Arial"/>
+          <w:color w:val="000000"/>
+          <w:sz w:val="24"/>
+          <w:szCs w:val="24"/>
+        </w:rPr>
+        <w:t>MBBS, MS(ORTHO), RCO(USA)</w:t>
+      </w:r>
+    </w:p>
+    <w:p>
+      <w:pPr>
+        <w:shd w:val="clear" w:color="auto" w:fill="F0F0F0"/>
+        <w:spacing w:after="0" w:line="240" w:lineRule="auto"/>
+        <w:rPr>
+          <w:rFonts w:ascii="Arial" w:eastAsia="Times New Roman" w:hAnsi="Arial" w:cs="Arial"/>
+          <w:color w:val="000000"/>
+          <w:sz w:val="24"/>
+          <w:szCs w:val="24"/>
+        </w:rPr>
+      </w:pPr>
+      <w:r>
+        <w:rPr>
+          <w:rFonts w:ascii="Arial" w:eastAsia="Times New Roman" w:hAnsi="Arial" w:cs="Arial"/>
+          <w:color w:val="000000"/>
+          <w:sz w:val="24"/>
+          <w:szCs w:val="24"/>
+        </w:rPr>
+        <w:lastRenderedPageBreak/>
+        <w:t>Professor and Head,Departmnet of Orthopaedic Surgery(Rtd),Dhaka Medical College &amp; Hospital </w:t>
+      </w:r>
+    </w:p>
+    <w:p>
+      <w:pPr>
+        <w:shd w:val="clear" w:color="auto" w:fill="F0F0F0"/>
+        <w:spacing w:after="0" w:line="240" w:lineRule="auto"/>
+        <w:rPr>
+          <w:rFonts w:ascii="Arial" w:eastAsia="Times New Roman" w:hAnsi="Arial" w:cs="Arial"/>
+          <w:color w:val="000000"/>
+          <w:sz w:val="24"/>
+          <w:szCs w:val="24"/>
+        </w:rPr>
+      </w:pPr>
+      <w:r>
+        <w:rPr>
+          <w:rFonts w:ascii="Arial" w:eastAsia="Times New Roman" w:hAnsi="Arial" w:cs="Arial"/>
+          <w:color w:val="000000"/>
+          <w:sz w:val="24"/>
+          <w:szCs w:val="24"/>
+        </w:rPr>
+        <w:t>SPECIALTY : ORTHOPAEDICS SPECIALIST</w:t>
+      </w:r>
+    </w:p>
+    <w:p>
+      <w:pPr>
+        <w:shd w:val="clear" w:color="auto" w:fill="F0F0F0"/>
+        <w:spacing w:after="0" w:line="240" w:lineRule="auto"/>
+        <w:rPr>
+          <w:rFonts w:ascii="Arial" w:eastAsia="Times New Roman" w:hAnsi="Arial" w:cs="Arial"/>
+          <w:color w:val="000000"/>
+          <w:sz w:val="24"/>
+          <w:szCs w:val="24"/>
+        </w:rPr>
+      </w:pPr>
+      <w:r>
+        <w:rPr>
+          <w:rFonts w:ascii="Arial" w:eastAsia="Times New Roman" w:hAnsi="Arial" w:cs="Arial"/>
+          <w:color w:val="000000"/>
+          <w:sz w:val="24"/>
+          <w:szCs w:val="24"/>
+        </w:rPr>
+        <w:t>Visiting Hour: 11AM-1PM, Closed: FRIDAY</w:t>
+      </w:r>
+    </w:p>
+    <w:p>
+      <w:pPr>
+        <w:shd w:val="clear" w:color="auto" w:fill="F0F0F0"/>
+        <w:spacing w:after="0" w:line="240" w:lineRule="auto"/>
+        <w:rPr>
+          <w:rFonts w:ascii="Arial" w:eastAsia="Times New Roman" w:hAnsi="Arial" w:cs="Arial"/>
+          <w:color w:val="000000"/>
+          <w:sz w:val="24"/>
+          <w:szCs w:val="24"/>
+        </w:rPr>
+      </w:pPr>
+      <w:r>
+        <w:rPr>
+          <w:rFonts w:ascii="Arial" w:eastAsia="Times New Roman" w:hAnsi="Arial" w:cs="Arial"/>
+          <w:b/>
+          <w:bCs/>
+          <w:color w:val="000000"/>
+          <w:sz w:val="24"/>
+          <w:szCs w:val="24"/>
+        </w:rPr>
+        <w:t>PROF. DR. MOINUDDIN AHMED CHOWDHURY</w:t>
+      </w:r>
+    </w:p>
+    <w:p>
+      <w:pPr>
+        <w:shd w:val="clear" w:color="auto" w:fill="F0F0F0"/>
+        <w:spacing w:after="0" w:line="240" w:lineRule="auto"/>
+        <w:rPr>
+          <w:rFonts w:ascii="Arial" w:eastAsia="Times New Roman" w:hAnsi="Arial" w:cs="Arial"/>
+          <w:color w:val="000000"/>
+          <w:sz w:val="24"/>
+          <w:szCs w:val="24"/>
+        </w:rPr>
+      </w:pPr>
+      <w:r>
+        <w:rPr>
+          <w:rFonts w:ascii="Arial" w:eastAsia="Times New Roman" w:hAnsi="Arial" w:cs="Arial"/>
+          <w:color w:val="000000"/>
+          <w:sz w:val="24"/>
+          <w:szCs w:val="24"/>
+        </w:rPr>
+        <w:t>MBBS, MS(ORTHO), RCO(USA)</w:t>
+      </w:r>
+    </w:p>
+    <w:p>
+      <w:pPr>
+        <w:shd w:val="clear" w:color="auto" w:fill="F0F0F0"/>
+        <w:spacing w:after="0" w:line="240" w:lineRule="auto"/>
+        <w:rPr>
+          <w:rFonts w:ascii="Arial" w:eastAsia="Times New Roman" w:hAnsi="Arial" w:cs="Arial"/>
+          <w:color w:val="000000"/>
+          <w:sz w:val="24"/>
+          <w:szCs w:val="24"/>
+        </w:rPr>
+      </w:pPr>
+      <w:r>
+        <w:rPr>
+          <w:rFonts w:ascii="Arial" w:eastAsia="Times New Roman" w:hAnsi="Arial" w:cs="Arial"/>
+          <w:color w:val="000000"/>
+          <w:sz w:val="24"/>
+          <w:szCs w:val="24"/>
+        </w:rPr>
+        <w:t>SPECIALTY: ORTHOPAEDICS SPECIALIST</w:t>
+      </w:r>
+    </w:p>
+    <w:p>
+      <w:pPr>
+        <w:shd w:val="clear" w:color="auto" w:fill="F0F0F0"/>
+        <w:spacing w:after="0" w:line="240" w:lineRule="auto"/>
+        <w:rPr>
+          <w:rFonts w:ascii="Arial" w:eastAsia="Times New Roman" w:hAnsi="Arial" w:cs="Arial"/>
+          <w:color w:val="000000"/>
+          <w:sz w:val="24"/>
+          <w:szCs w:val="24"/>
+        </w:rPr>
+      </w:pPr>
+      <w:r>
+        <w:rPr>
+          <w:rFonts w:ascii="Arial" w:eastAsia="Times New Roman" w:hAnsi="Arial" w:cs="Arial"/>
+          <w:color w:val="000000"/>
+          <w:sz w:val="24"/>
+          <w:szCs w:val="24"/>
+        </w:rPr>
+        <w:t>Visiting Hour : 6 PM-9 PM, Closed: THURSDAY &amp; FRIDAY</w:t>
+      </w:r>
+    </w:p>
+    <w:p>
+      <w:pPr>
+        <w:shd w:val="clear" w:color="auto" w:fill="F0F0F0"/>
+        <w:spacing w:after="0" w:line="240" w:lineRule="auto"/>
+        <w:rPr>
+          <w:rFonts w:ascii="Arial" w:eastAsia="Times New Roman" w:hAnsi="Arial" w:cs="Arial"/>
+          <w:color w:val="000000"/>
+          <w:sz w:val="24"/>
+          <w:szCs w:val="24"/>
+        </w:rPr>
+      </w:pPr>
+    </w:p>
+    <w:p>
+      <w:pPr>
+        <w:shd w:val="clear" w:color="auto" w:fill="F0F0F0"/>
+        <w:spacing w:after="0" w:line="240" w:lineRule="auto"/>
+        <w:rPr>
+          <w:rFonts w:ascii="Arial" w:eastAsia="Times New Roman" w:hAnsi="Arial" w:cs="Arial"/>
+          <w:color w:val="000000"/>
+          <w:sz w:val="24"/>
+          <w:szCs w:val="24"/>
+        </w:rPr>
+      </w:pPr>
+      <w:r>
+        <w:rPr>
+          <w:rFonts w:ascii="Arial" w:eastAsia="Times New Roman" w:hAnsi="Arial" w:cs="Arial"/>
+          <w:b/>
+          <w:bCs/>
+          <w:color w:val="000000"/>
+          <w:sz w:val="24"/>
+          <w:szCs w:val="24"/>
+        </w:rPr>
+        <w:t>DR. MD. ANOWARUL ISLAM</w:t>
+      </w:r>
+    </w:p>
+    <w:p>
+      <w:pPr>
+        <w:shd w:val="clear" w:color="auto" w:fill="F0F0F0"/>
+        <w:spacing w:after="0" w:line="240" w:lineRule="auto"/>
+        <w:rPr>
+          <w:rFonts w:ascii="Arial" w:eastAsia="Times New Roman" w:hAnsi="Arial" w:cs="Arial"/>
+          <w:color w:val="000000"/>
+          <w:sz w:val="24"/>
+          <w:szCs w:val="24"/>
+        </w:rPr>
+      </w:pPr>
+      <w:r>
+        <w:rPr>
+          <w:rFonts w:ascii="Arial" w:eastAsia="Times New Roman" w:hAnsi="Arial" w:cs="Arial"/>
+          <w:color w:val="000000"/>
+          <w:sz w:val="24"/>
+          <w:szCs w:val="24"/>
+        </w:rPr>
+        <w:t>MBBS(DHAKA), MS(ORTHO), FICS(AMERICA)</w:t>
+      </w:r>
+    </w:p>
+    <w:p>
+      <w:pPr>
+        <w:shd w:val="clear" w:color="auto" w:fill="F0F0F0"/>
+        <w:spacing w:after="0" w:line="240" w:lineRule="auto"/>
+        <w:rPr>
+          <w:rFonts w:ascii="Arial" w:eastAsia="Times New Roman" w:hAnsi="Arial" w:cs="Arial"/>
+          <w:color w:val="000000"/>
+          <w:sz w:val="24"/>
+          <w:szCs w:val="24"/>
+        </w:rPr>
+      </w:pPr>
+      <w:r>
+        <w:rPr>
+          <w:rFonts w:ascii="Arial" w:eastAsia="Times New Roman" w:hAnsi="Arial" w:cs="Arial"/>
+          <w:color w:val="000000"/>
+          <w:sz w:val="24"/>
+          <w:szCs w:val="24"/>
+        </w:rPr>
+        <w:t>SPECIALTY : ORTHOPAEDICS SPECIALIST</w:t>
+      </w:r>
+    </w:p>
+    <w:p>
+      <w:pPr>
+        <w:shd w:val="clear" w:color="auto" w:fill="F0F0F0"/>
+        <w:spacing w:after="0" w:line="240" w:lineRule="auto"/>
+        <w:rPr>
+          <w:rFonts w:ascii="Arial" w:eastAsia="Times New Roman" w:hAnsi="Arial" w:cs="Arial"/>
+          <w:color w:val="000000"/>
+          <w:sz w:val="24"/>
+          <w:szCs w:val="24"/>
+        </w:rPr>
+      </w:pPr>
+      <w:r>
+        <w:rPr>
+          <w:rFonts w:ascii="Arial" w:eastAsia="Times New Roman" w:hAnsi="Arial" w:cs="Arial"/>
+          <w:color w:val="000000"/>
+          <w:sz w:val="24"/>
+          <w:szCs w:val="24"/>
+        </w:rPr>
+        <w:t>Visiting Hour : 5:30 PM - 9:00 PM</w:t>
+      </w:r>
+    </w:p>
+    <w:p>
+      <w:pPr>
+        <w:shd w:val="clear" w:color="auto" w:fill="F0F0F0"/>
+        <w:spacing w:after="0" w:line="240" w:lineRule="auto"/>
+        <w:rPr>
+          <w:rFonts w:ascii="Arial" w:eastAsia="Times New Roman" w:hAnsi="Arial" w:cs="Arial"/>
+          <w:color w:val="000000"/>
+          <w:sz w:val="24"/>
+          <w:szCs w:val="24"/>
+        </w:rPr>
+      </w:pPr>
+      <w:r>
+        <w:rPr>
+          <w:rFonts w:ascii="Arial" w:eastAsia="Times New Roman" w:hAnsi="Arial" w:cs="Arial"/>
+          <w:color w:val="000000"/>
+          <w:sz w:val="24"/>
+          <w:szCs w:val="24"/>
+        </w:rPr>
+        <w:t>Closed : FRIDAY</w:t>
+      </w:r>
+    </w:p>
+    <w:p>
+      <w:pPr>
+        <w:shd w:val="clear" w:color="auto" w:fill="F0F0F0"/>
+        <w:spacing w:after="0" w:line="240" w:lineRule="auto"/>
+        <w:rPr>
+          <w:rFonts w:ascii="Arial" w:eastAsia="Times New Roman" w:hAnsi="Arial" w:cs="Arial"/>
+          <w:color w:val="000000"/>
+          <w:sz w:val="24"/>
+          <w:szCs w:val="24"/>
+        </w:rPr>
+      </w:pPr>
+    </w:p>
+    <w:p>
+      <w:pPr>
+        <w:pStyle w:val="Heading4"/>
+        <w:shd w:val="clear" w:color="auto" w:fill="FFFFFF"/>
+        <w:spacing w:before="150" w:beforeAutospacing="0" w:after="150" w:afterAutospacing="0" w:line="300" w:lineRule="atLeast"/>
+        <w:rPr>
+          <w:rFonts w:ascii="Arial" w:hAnsi="Arial" w:cs="Arial"/>
+          <w:color w:val="000000"/>
+          <w:sz w:val="32"/>
+          <w:szCs w:val="32"/>
+          <w:u w:val="single"/>
+          <w:shd w:val="clear" w:color="auto" w:fill="F0F0F0"/>
+        </w:rPr>
+      </w:pPr>
+      <w:r>
+        <w:rPr>
+          <w:rFonts w:ascii="Arial" w:hAnsi="Arial" w:cs="Arial"/>
+          <w:color w:val="000000"/>
+          <w:sz w:val="32"/>
+          <w:szCs w:val="32"/>
+          <w:u w:val="single"/>
+          <w:shd w:val="clear" w:color="auto" w:fill="F0F0F0"/>
+        </w:rPr>
+        <w:t>GYNAECOLOGY:</w:t>
+      </w:r>
+    </w:p>
+    <w:p>
+      <w:pPr>
+        <w:shd w:val="clear" w:color="auto" w:fill="F0F0F0"/>
+        <w:spacing w:after="0" w:line="240" w:lineRule="auto"/>
+        <w:rPr>
+          <w:rFonts w:ascii="Arial" w:eastAsia="Times New Roman" w:hAnsi="Arial" w:cs="Arial"/>
+          <w:color w:val="000000"/>
+          <w:sz w:val="24"/>
+          <w:szCs w:val="24"/>
+        </w:rPr>
+      </w:pPr>
+      <w:r>
+        <w:rPr>
+          <w:rFonts w:ascii="Arial" w:eastAsia="Times New Roman" w:hAnsi="Arial" w:cs="Arial"/>
+          <w:b/>
+          <w:bCs/>
+          <w:color w:val="000000"/>
+          <w:sz w:val="24"/>
+          <w:szCs w:val="24"/>
+        </w:rPr>
+        <w:t>PROF. DR. SAYEBA AKHTER</w:t>
+      </w:r>
+    </w:p>
+    <w:p>
+      <w:pPr>
+        <w:shd w:val="clear" w:color="auto" w:fill="F0F0F0"/>
+        <w:spacing w:after="0" w:line="240" w:lineRule="auto"/>
+        <w:rPr>
+          <w:rFonts w:ascii="Arial" w:eastAsia="Times New Roman" w:hAnsi="Arial" w:cs="Arial"/>
+          <w:color w:val="000000"/>
+          <w:sz w:val="24"/>
+          <w:szCs w:val="24"/>
+        </w:rPr>
+      </w:pPr>
+      <w:r>
+        <w:rPr>
+          <w:rFonts w:ascii="Arial" w:eastAsia="Times New Roman" w:hAnsi="Arial" w:cs="Arial"/>
+          <w:color w:val="000000"/>
+          <w:sz w:val="24"/>
+          <w:szCs w:val="24"/>
+        </w:rPr>
+        <w:t>MBBS, FCPS(BD), FCPS(PAK), FICMCH(IN), DRH(UK)</w:t>
+      </w:r>
+    </w:p>
+    <w:p>
+      <w:pPr>
+        <w:shd w:val="clear" w:color="auto" w:fill="F0F0F0"/>
+        <w:spacing w:after="0" w:line="240" w:lineRule="auto"/>
+        <w:rPr>
+          <w:rFonts w:ascii="Arial" w:eastAsia="Times New Roman" w:hAnsi="Arial" w:cs="Arial"/>
+          <w:color w:val="000000"/>
+          <w:sz w:val="24"/>
+          <w:szCs w:val="24"/>
+        </w:rPr>
+      </w:pPr>
+      <w:r>
+        <w:rPr>
+          <w:rFonts w:ascii="Arial" w:eastAsia="Times New Roman" w:hAnsi="Arial" w:cs="Arial"/>
+          <w:color w:val="000000"/>
+          <w:sz w:val="24"/>
+          <w:szCs w:val="24"/>
+        </w:rPr>
+        <w:t>Ex. Professor of Obstretrics &amp; Gynaecology,Bangabandhu Sheikh Mujib Medical University,Dhaka</w:t>
+      </w:r>
+    </w:p>
+    <w:p>
+      <w:pPr>
+        <w:shd w:val="clear" w:color="auto" w:fill="F0F0F0"/>
+        <w:spacing w:after="0" w:line="240" w:lineRule="auto"/>
+        <w:rPr>
+          <w:rFonts w:ascii="Arial" w:eastAsia="Times New Roman" w:hAnsi="Arial" w:cs="Arial"/>
+          <w:color w:val="000000"/>
+          <w:sz w:val="24"/>
+          <w:szCs w:val="24"/>
+        </w:rPr>
+      </w:pPr>
+      <w:r>
+        <w:rPr>
+          <w:rFonts w:ascii="Arial" w:eastAsia="Times New Roman" w:hAnsi="Arial" w:cs="Arial"/>
+          <w:color w:val="000000"/>
+          <w:sz w:val="24"/>
+          <w:szCs w:val="24"/>
+        </w:rPr>
+        <w:t>SPECIALTY: OBSTETRICS AND GYNAECOLOGY</w:t>
+      </w:r>
+    </w:p>
+    <w:p>
+      <w:pPr>
+        <w:shd w:val="clear" w:color="auto" w:fill="F0F0F0"/>
+        <w:spacing w:after="0" w:line="240" w:lineRule="auto"/>
+        <w:rPr>
+          <w:rFonts w:ascii="Arial" w:eastAsia="Times New Roman" w:hAnsi="Arial" w:cs="Arial"/>
+          <w:color w:val="000000"/>
+          <w:sz w:val="24"/>
+          <w:szCs w:val="24"/>
+        </w:rPr>
+      </w:pPr>
+      <w:r>
+        <w:rPr>
+          <w:rFonts w:ascii="Arial" w:eastAsia="Times New Roman" w:hAnsi="Arial" w:cs="Arial"/>
+          <w:color w:val="000000"/>
+          <w:sz w:val="24"/>
+          <w:szCs w:val="24"/>
+        </w:rPr>
+        <w:t>Visiting Hour : 6:30PM-7:30PM, Closed: THURSDAY &amp; FRIDAY</w:t>
+      </w:r>
+    </w:p>
+    <w:p>
+      <w:pPr>
+        <w:shd w:val="clear" w:color="auto" w:fill="F0F0F0"/>
+        <w:spacing w:after="0" w:line="240" w:lineRule="auto"/>
+        <w:rPr>
+          <w:rFonts w:ascii="Arial" w:eastAsia="Times New Roman" w:hAnsi="Arial" w:cs="Arial"/>
+          <w:color w:val="000000"/>
+          <w:sz w:val="24"/>
+          <w:szCs w:val="24"/>
+        </w:rPr>
+      </w:pPr>
+    </w:p>
+    <w:p>
+      <w:pPr>
+        <w:shd w:val="clear" w:color="auto" w:fill="F0F0F0"/>
+        <w:spacing w:after="0" w:line="240" w:lineRule="auto"/>
+        <w:rPr>
+          <w:rFonts w:ascii="Arial" w:eastAsia="Times New Roman" w:hAnsi="Arial" w:cs="Arial"/>
+          <w:color w:val="000000"/>
+          <w:sz w:val="24"/>
+          <w:szCs w:val="24"/>
+        </w:rPr>
+      </w:pPr>
+      <w:r>
+        <w:rPr>
+          <w:rFonts w:ascii="Arial" w:eastAsia="Times New Roman" w:hAnsi="Arial" w:cs="Arial"/>
+          <w:b/>
+          <w:bCs/>
+          <w:color w:val="000000"/>
+          <w:sz w:val="24"/>
+          <w:szCs w:val="24"/>
+        </w:rPr>
+        <w:t>PROF. DR. MRS. FARHAT HOSSAIN</w:t>
+      </w:r>
+    </w:p>
+    <w:p>
+      <w:pPr>
+        <w:shd w:val="clear" w:color="auto" w:fill="F0F0F0"/>
+        <w:spacing w:after="0" w:line="240" w:lineRule="auto"/>
+        <w:rPr>
+          <w:rFonts w:ascii="Arial" w:eastAsia="Times New Roman" w:hAnsi="Arial" w:cs="Arial"/>
+          <w:color w:val="000000"/>
+          <w:sz w:val="24"/>
+          <w:szCs w:val="24"/>
+        </w:rPr>
+      </w:pPr>
+      <w:r>
+        <w:rPr>
+          <w:rFonts w:ascii="Arial" w:eastAsia="Times New Roman" w:hAnsi="Arial" w:cs="Arial"/>
+          <w:color w:val="000000"/>
+          <w:sz w:val="24"/>
+          <w:szCs w:val="24"/>
+        </w:rPr>
+        <w:t>MBBS(DHAKA), FCPS(GYNAE)</w:t>
+      </w:r>
+    </w:p>
+    <w:p>
+      <w:pPr>
+        <w:shd w:val="clear" w:color="auto" w:fill="F0F0F0"/>
+        <w:spacing w:after="0" w:line="240" w:lineRule="auto"/>
+        <w:rPr>
+          <w:rFonts w:ascii="Arial" w:eastAsia="Times New Roman" w:hAnsi="Arial" w:cs="Arial"/>
+          <w:color w:val="000000"/>
+          <w:sz w:val="24"/>
+          <w:szCs w:val="24"/>
+        </w:rPr>
+      </w:pPr>
+      <w:r>
+        <w:rPr>
+          <w:rFonts w:ascii="Arial" w:eastAsia="Times New Roman" w:hAnsi="Arial" w:cs="Arial"/>
+          <w:color w:val="000000"/>
+          <w:sz w:val="24"/>
+          <w:szCs w:val="24"/>
+        </w:rPr>
+        <w:t>SPECIALTY: OBSTETRICS AND GYNAECOLOGY</w:t>
+      </w:r>
+    </w:p>
+    <w:p>
+      <w:pPr>
+        <w:shd w:val="clear" w:color="auto" w:fill="F0F0F0"/>
+        <w:spacing w:after="0" w:line="240" w:lineRule="auto"/>
+        <w:rPr>
+          <w:rFonts w:ascii="Arial" w:eastAsia="Times New Roman" w:hAnsi="Arial" w:cs="Arial"/>
+          <w:color w:val="000000"/>
+          <w:sz w:val="24"/>
+          <w:szCs w:val="24"/>
+        </w:rPr>
+      </w:pPr>
+      <w:r>
+        <w:rPr>
+          <w:rFonts w:ascii="Arial" w:eastAsia="Times New Roman" w:hAnsi="Arial" w:cs="Arial"/>
+          <w:color w:val="000000"/>
+          <w:sz w:val="24"/>
+          <w:szCs w:val="24"/>
+        </w:rPr>
+        <w:t>Visiting Hour: 6:30PM-8:30PM, Closed: FRIDAY, SATURDAY &amp; GOVT. HOLIDAYS</w:t>
+      </w:r>
+    </w:p>
+    <w:p>
+      <w:pPr>
+        <w:shd w:val="clear" w:color="auto" w:fill="F0F0F0"/>
+        <w:spacing w:after="0" w:line="240" w:lineRule="auto"/>
+        <w:rPr>
+          <w:rFonts w:ascii="Arial" w:eastAsia="Times New Roman" w:hAnsi="Arial" w:cs="Arial"/>
+          <w:color w:val="000000"/>
+          <w:sz w:val="24"/>
+          <w:szCs w:val="24"/>
+        </w:rPr>
+      </w:pPr>
+      <w:r>
+        <w:rPr>
+          <w:rFonts w:ascii="Arial" w:eastAsia="Times New Roman" w:hAnsi="Arial" w:cs="Arial"/>
+          <w:b/>
+          <w:bCs/>
+          <w:color w:val="000000"/>
+          <w:sz w:val="24"/>
+          <w:szCs w:val="24"/>
+        </w:rPr>
+        <w:t>DR. S. F. NARGIS</w:t>
+      </w:r>
+    </w:p>
+    <w:p>
+      <w:pPr>
+        <w:shd w:val="clear" w:color="auto" w:fill="F0F0F0"/>
+        <w:spacing w:after="0" w:line="240" w:lineRule="auto"/>
+        <w:rPr>
+          <w:rFonts w:ascii="Arial" w:eastAsia="Times New Roman" w:hAnsi="Arial" w:cs="Arial"/>
+          <w:color w:val="000000"/>
+          <w:sz w:val="24"/>
+          <w:szCs w:val="24"/>
+        </w:rPr>
+      </w:pPr>
+      <w:r>
+        <w:rPr>
+          <w:rFonts w:ascii="Arial" w:eastAsia="Times New Roman" w:hAnsi="Arial" w:cs="Arial"/>
+          <w:color w:val="000000"/>
+          <w:sz w:val="24"/>
+          <w:szCs w:val="24"/>
+        </w:rPr>
+        <w:t>MBBS, FCPS, MS</w:t>
+      </w:r>
+    </w:p>
+    <w:p>
+      <w:pPr>
+        <w:shd w:val="clear" w:color="auto" w:fill="F0F0F0"/>
+        <w:spacing w:after="0" w:line="240" w:lineRule="auto"/>
+        <w:rPr>
+          <w:rFonts w:ascii="Arial" w:eastAsia="Times New Roman" w:hAnsi="Arial" w:cs="Arial"/>
+          <w:color w:val="000000"/>
+          <w:sz w:val="24"/>
+          <w:szCs w:val="24"/>
+        </w:rPr>
+      </w:pPr>
+      <w:r>
+        <w:rPr>
+          <w:rFonts w:ascii="Arial" w:eastAsia="Times New Roman" w:hAnsi="Arial" w:cs="Arial"/>
+          <w:color w:val="000000"/>
+          <w:sz w:val="24"/>
+          <w:szCs w:val="24"/>
+        </w:rPr>
+        <w:t>SPECIALTY : OBSTETRICS AND GYNAECOLOGY</w:t>
+      </w:r>
+    </w:p>
+    <w:p>
+      <w:pPr>
+        <w:shd w:val="clear" w:color="auto" w:fill="F0F0F0"/>
+        <w:spacing w:after="0" w:line="240" w:lineRule="auto"/>
+        <w:rPr>
+          <w:rFonts w:ascii="Arial" w:eastAsia="Times New Roman" w:hAnsi="Arial" w:cs="Arial"/>
+          <w:color w:val="000000"/>
+          <w:sz w:val="24"/>
+          <w:szCs w:val="24"/>
+        </w:rPr>
+      </w:pPr>
+      <w:r>
+        <w:rPr>
+          <w:rFonts w:ascii="Arial" w:eastAsia="Times New Roman" w:hAnsi="Arial" w:cs="Arial"/>
+          <w:color w:val="000000"/>
+          <w:sz w:val="24"/>
+          <w:szCs w:val="24"/>
+        </w:rPr>
+        <w:t>Visiting Hour : 5 PM-7 PM</w:t>
+      </w:r>
+    </w:p>
+    <w:p>
+      <w:pPr>
+        <w:shd w:val="clear" w:color="auto" w:fill="F0F0F0"/>
+        <w:spacing w:after="0" w:line="240" w:lineRule="auto"/>
+        <w:rPr>
+          <w:rFonts w:ascii="Arial" w:eastAsia="Times New Roman" w:hAnsi="Arial" w:cs="Arial"/>
+          <w:color w:val="000000"/>
+          <w:sz w:val="24"/>
+          <w:szCs w:val="24"/>
+        </w:rPr>
+      </w:pPr>
+      <w:r>
+        <w:rPr>
+          <w:rFonts w:ascii="Arial" w:eastAsia="Times New Roman" w:hAnsi="Arial" w:cs="Arial"/>
+          <w:color w:val="000000"/>
+          <w:sz w:val="24"/>
+          <w:szCs w:val="24"/>
+        </w:rPr>
+        <w:t>Closed : THURSDAY, FRIDAY &amp; GOVT. HOLIDAYS</w:t>
+      </w:r>
+    </w:p>
+    <w:p>
+      <w:pPr>
+        <w:pStyle w:val="Heading4"/>
+        <w:shd w:val="clear" w:color="auto" w:fill="FFFFFF"/>
+        <w:spacing w:before="150" w:beforeAutospacing="0" w:after="150" w:afterAutospacing="0" w:line="300" w:lineRule="atLeast"/>
+        <w:rPr>
+          <w:rFonts w:ascii="Calibri" w:hAnsi="Calibri" w:cs="Calibri"/>
+          <w:color w:val="000000"/>
+          <w:sz w:val="32"/>
+          <w:szCs w:val="32"/>
+        </w:rPr>
+      </w:pPr>
+    </w:p>
+    <w:p>
+      <w:pPr>
+        <w:pStyle w:val="Heading4"/>
+        <w:shd w:val="clear" w:color="auto" w:fill="FFFFFF"/>
+        <w:spacing w:before="150" w:beforeAutospacing="0" w:after="150" w:afterAutospacing="0" w:line="300" w:lineRule="atLeast"/>
+        <w:rPr>
+          <w:rFonts w:ascii="Calibri" w:hAnsi="Calibri" w:cs="Calibri"/>
+          <w:color w:val="000000"/>
+          <w:sz w:val="32"/>
+          <w:szCs w:val="32"/>
+          <w:u w:val="single"/>
+        </w:rPr>
+      </w:pPr>
+      <w:r>
+        <w:rPr>
+          <w:rFonts w:ascii="Calibri" w:hAnsi="Calibri" w:cs="Calibri"/>
+          <w:color w:val="000000"/>
+          <w:sz w:val="32"/>
+          <w:szCs w:val="32"/>
+          <w:u w:val="single"/>
+        </w:rPr>
+        <w:t xml:space="preserve">ENT (Ear, Nose &amp; Throat): </w:t>
+      </w:r>
+    </w:p>
+    <w:p>
+      <w:pPr>
+        <w:shd w:val="clear" w:color="auto" w:fill="F0F0F0"/>
+        <w:spacing w:after="0" w:line="240" w:lineRule="auto"/>
+        <w:rPr>
+          <w:rFonts w:ascii="Arial" w:eastAsia="Times New Roman" w:hAnsi="Arial" w:cs="Arial"/>
+          <w:color w:val="000000"/>
+          <w:sz w:val="24"/>
+          <w:szCs w:val="24"/>
+        </w:rPr>
+      </w:pPr>
+      <w:r>
+        <w:rPr>
+          <w:rFonts w:ascii="Arial" w:eastAsia="Times New Roman" w:hAnsi="Arial" w:cs="Arial"/>
+          <w:b/>
+          <w:bCs/>
+          <w:color w:val="000000"/>
+          <w:sz w:val="24"/>
+          <w:szCs w:val="24"/>
+        </w:rPr>
+        <w:t>PROF. DR. MAJ (RTD) MD. ASHRAFUL ISLAM</w:t>
+      </w:r>
+    </w:p>
+    <w:p>
+      <w:pPr>
+        <w:shd w:val="clear" w:color="auto" w:fill="F0F0F0"/>
+        <w:spacing w:after="0" w:line="240" w:lineRule="auto"/>
+        <w:rPr>
+          <w:rFonts w:ascii="Arial" w:eastAsia="Times New Roman" w:hAnsi="Arial" w:cs="Arial"/>
+          <w:color w:val="000000"/>
+          <w:sz w:val="24"/>
+          <w:szCs w:val="24"/>
+        </w:rPr>
+      </w:pPr>
+      <w:r>
+        <w:rPr>
+          <w:rFonts w:ascii="Arial" w:eastAsia="Times New Roman" w:hAnsi="Arial" w:cs="Arial"/>
+          <w:color w:val="000000"/>
+          <w:sz w:val="24"/>
+          <w:szCs w:val="24"/>
+        </w:rPr>
+        <w:t>MBBS, FCPS, FICS(USA)</w:t>
+      </w:r>
+    </w:p>
+    <w:p>
+      <w:pPr>
+        <w:shd w:val="clear" w:color="auto" w:fill="F0F0F0"/>
+        <w:spacing w:after="0" w:line="240" w:lineRule="auto"/>
+        <w:rPr>
+          <w:rFonts w:ascii="Arial" w:eastAsia="Times New Roman" w:hAnsi="Arial" w:cs="Arial"/>
+          <w:color w:val="000000"/>
+          <w:sz w:val="24"/>
+          <w:szCs w:val="24"/>
+        </w:rPr>
+      </w:pPr>
+      <w:r>
+        <w:rPr>
+          <w:rFonts w:ascii="Arial" w:eastAsia="Times New Roman" w:hAnsi="Arial" w:cs="Arial"/>
+          <w:color w:val="000000"/>
+          <w:sz w:val="24"/>
+          <w:szCs w:val="24"/>
+        </w:rPr>
+        <w:t>SPECIALTY: ENT SPECIALIST</w:t>
+      </w:r>
+    </w:p>
+    <w:p>
+      <w:pPr>
+        <w:shd w:val="clear" w:color="auto" w:fill="F0F0F0"/>
+        <w:spacing w:after="0" w:line="240" w:lineRule="auto"/>
+        <w:rPr>
+          <w:rFonts w:ascii="Arial" w:eastAsia="Times New Roman" w:hAnsi="Arial" w:cs="Arial"/>
+          <w:color w:val="000000"/>
+          <w:sz w:val="24"/>
+          <w:szCs w:val="24"/>
+        </w:rPr>
+      </w:pPr>
+      <w:r>
+        <w:rPr>
+          <w:rFonts w:ascii="Arial" w:eastAsia="Times New Roman" w:hAnsi="Arial" w:cs="Arial"/>
+          <w:color w:val="000000"/>
+          <w:sz w:val="24"/>
+          <w:szCs w:val="24"/>
+        </w:rPr>
+        <w:t>Visiting Hour: 6 PM-9 PM, Closed : FRIDAY</w:t>
+      </w:r>
+    </w:p>
+    <w:p>
+      <w:pPr>
+        <w:shd w:val="clear" w:color="auto" w:fill="F0F0F0"/>
+        <w:spacing w:after="0" w:line="240" w:lineRule="auto"/>
+        <w:rPr>
+          <w:rFonts w:ascii="Arial" w:eastAsia="Times New Roman" w:hAnsi="Arial" w:cs="Arial"/>
+          <w:color w:val="000000"/>
+          <w:sz w:val="24"/>
+          <w:szCs w:val="24"/>
+        </w:rPr>
+      </w:pPr>
+    </w:p>
+    <w:p>
+      <w:pPr>
+        <w:shd w:val="clear" w:color="auto" w:fill="F0F0F0"/>
+        <w:spacing w:after="0" w:line="240" w:lineRule="auto"/>
+        <w:rPr>
+          <w:rFonts w:ascii="Arial" w:eastAsia="Times New Roman" w:hAnsi="Arial" w:cs="Arial"/>
+          <w:color w:val="000000"/>
+          <w:sz w:val="24"/>
+          <w:szCs w:val="24"/>
+        </w:rPr>
+      </w:pPr>
+      <w:r>
+        <w:rPr>
+          <w:rFonts w:ascii="Arial" w:eastAsia="Times New Roman" w:hAnsi="Arial" w:cs="Arial"/>
+          <w:b/>
+          <w:bCs/>
+          <w:color w:val="000000"/>
+          <w:sz w:val="24"/>
+          <w:szCs w:val="24"/>
+        </w:rPr>
+        <w:t>PROF. DR. MOHAMMAD ABDULLAH</w:t>
+      </w:r>
+    </w:p>
+    <w:p>
+      <w:pPr>
+        <w:shd w:val="clear" w:color="auto" w:fill="F0F0F0"/>
+        <w:spacing w:after="0" w:line="240" w:lineRule="auto"/>
+        <w:rPr>
+          <w:rFonts w:ascii="Arial" w:eastAsia="Times New Roman" w:hAnsi="Arial" w:cs="Arial"/>
+          <w:color w:val="000000"/>
+          <w:sz w:val="24"/>
+          <w:szCs w:val="24"/>
+        </w:rPr>
+      </w:pPr>
+      <w:r>
+        <w:rPr>
+          <w:rFonts w:ascii="Arial" w:eastAsia="Times New Roman" w:hAnsi="Arial" w:cs="Arial"/>
+          <w:color w:val="000000"/>
+          <w:sz w:val="24"/>
+          <w:szCs w:val="24"/>
+        </w:rPr>
+        <w:t>FCPS, FICS</w:t>
+      </w:r>
+    </w:p>
+    <w:p>
+      <w:pPr>
+        <w:shd w:val="clear" w:color="auto" w:fill="F0F0F0"/>
+        <w:spacing w:after="0" w:line="240" w:lineRule="auto"/>
+        <w:rPr>
+          <w:rFonts w:ascii="Arial" w:eastAsia="Times New Roman" w:hAnsi="Arial" w:cs="Arial"/>
+          <w:color w:val="000000"/>
+          <w:sz w:val="24"/>
+          <w:szCs w:val="24"/>
+        </w:rPr>
+      </w:pPr>
+      <w:r>
+        <w:rPr>
+          <w:rFonts w:ascii="Arial" w:eastAsia="Times New Roman" w:hAnsi="Arial" w:cs="Arial"/>
+          <w:color w:val="000000"/>
+          <w:sz w:val="24"/>
+          <w:szCs w:val="24"/>
+        </w:rPr>
+        <w:t>SPECIALTY: ENT SPECIALIST</w:t>
+      </w:r>
+    </w:p>
+    <w:p>
+      <w:pPr>
+        <w:shd w:val="clear" w:color="auto" w:fill="F0F0F0"/>
+        <w:spacing w:after="0" w:line="240" w:lineRule="auto"/>
+        <w:rPr>
+          <w:rFonts w:ascii="Arial" w:eastAsia="Times New Roman" w:hAnsi="Arial" w:cs="Arial"/>
+          <w:color w:val="000000"/>
+          <w:sz w:val="24"/>
+          <w:szCs w:val="24"/>
+        </w:rPr>
+      </w:pPr>
+      <w:r>
+        <w:rPr>
+          <w:rFonts w:ascii="Arial" w:eastAsia="Times New Roman" w:hAnsi="Arial" w:cs="Arial"/>
+          <w:color w:val="000000"/>
+          <w:sz w:val="24"/>
+          <w:szCs w:val="24"/>
+        </w:rPr>
+        <w:t>Visiting Hour: 6PM- 9PM, Closed: FRIDAY</w:t>
+      </w:r>
+    </w:p>
+    <w:p>
+      <w:pPr>
+        <w:shd w:val="clear" w:color="auto" w:fill="F0F0F0"/>
+        <w:spacing w:after="0" w:line="240" w:lineRule="auto"/>
+        <w:rPr>
+          <w:rFonts w:ascii="Arial" w:eastAsia="Times New Roman" w:hAnsi="Arial" w:cs="Arial"/>
+          <w:color w:val="000000"/>
+          <w:sz w:val="24"/>
+          <w:szCs w:val="24"/>
+        </w:rPr>
+      </w:pPr>
+    </w:p>
+    <w:p>
+      <w:pPr>
+        <w:pStyle w:val="Heading4"/>
+        <w:shd w:val="clear" w:color="auto" w:fill="FFFFFF"/>
+        <w:spacing w:before="150" w:beforeAutospacing="0" w:after="150" w:afterAutospacing="0" w:line="300" w:lineRule="atLeast"/>
+        <w:rPr>
+          <w:rFonts w:ascii="Arial" w:hAnsi="Arial" w:cs="Arial"/>
+          <w:color w:val="000000"/>
+          <w:u w:val="single"/>
+          <w:shd w:val="clear" w:color="auto" w:fill="F0F0F0"/>
+        </w:rPr>
+      </w:pPr>
+      <w:r>
+        <w:rPr>
+          <w:rFonts w:ascii="Arial" w:hAnsi="Arial" w:cs="Arial"/>
+          <w:color w:val="000000"/>
+          <w:u w:val="single"/>
+          <w:shd w:val="clear" w:color="auto" w:fill="F0F0F0"/>
+        </w:rPr>
+        <w:t>SKIN AND SEX DISEASE SPECIALIST:</w:t>
+      </w:r>
+    </w:p>
+    <w:p>
+      <w:pPr>
+        <w:shd w:val="clear" w:color="auto" w:fill="F0F0F0"/>
+        <w:spacing w:after="0" w:line="240" w:lineRule="auto"/>
+        <w:rPr>
+          <w:rFonts w:ascii="Arial" w:eastAsia="Times New Roman" w:hAnsi="Arial" w:cs="Arial"/>
+          <w:color w:val="000000"/>
+          <w:sz w:val="24"/>
+          <w:szCs w:val="24"/>
+        </w:rPr>
+      </w:pPr>
+      <w:r>
+        <w:rPr>
+          <w:rFonts w:ascii="Arial" w:eastAsia="Times New Roman" w:hAnsi="Arial" w:cs="Arial"/>
+          <w:b/>
+          <w:bCs/>
+          <w:color w:val="000000"/>
+          <w:sz w:val="24"/>
+          <w:szCs w:val="24"/>
+        </w:rPr>
+        <w:t>PROF. DR. M MUJIBUL HOQUE</w:t>
+      </w:r>
+    </w:p>
+    <w:p>
+      <w:pPr>
+        <w:shd w:val="clear" w:color="auto" w:fill="F0F0F0"/>
+        <w:spacing w:after="0" w:line="240" w:lineRule="auto"/>
+        <w:rPr>
+          <w:rFonts w:ascii="Arial" w:eastAsia="Times New Roman" w:hAnsi="Arial" w:cs="Arial"/>
+          <w:color w:val="000000"/>
+          <w:sz w:val="24"/>
+          <w:szCs w:val="24"/>
+        </w:rPr>
+      </w:pPr>
+      <w:r>
+        <w:rPr>
+          <w:rFonts w:ascii="Arial" w:eastAsia="Times New Roman" w:hAnsi="Arial" w:cs="Arial"/>
+          <w:color w:val="000000"/>
+          <w:sz w:val="24"/>
+          <w:szCs w:val="24"/>
+        </w:rPr>
+        <w:t>FCPS, FRCP, DDV(DU), DDV(AUSTRIA)</w:t>
+      </w:r>
+    </w:p>
+    <w:p>
+      <w:pPr>
+        <w:shd w:val="clear" w:color="auto" w:fill="F0F0F0"/>
+        <w:spacing w:after="0" w:line="240" w:lineRule="auto"/>
+        <w:rPr>
+          <w:rFonts w:ascii="Arial" w:eastAsia="Times New Roman" w:hAnsi="Arial" w:cs="Arial"/>
+          <w:color w:val="000000"/>
+          <w:sz w:val="24"/>
+          <w:szCs w:val="24"/>
+        </w:rPr>
+      </w:pPr>
+      <w:r>
+        <w:rPr>
+          <w:rFonts w:ascii="Arial" w:eastAsia="Times New Roman" w:hAnsi="Arial" w:cs="Arial"/>
+          <w:color w:val="000000"/>
+          <w:sz w:val="24"/>
+          <w:szCs w:val="24"/>
+        </w:rPr>
+        <w:t>Ex. Head of Department,Skin &amp; VD,Dhaka Medical college &amp; Hospital,Dhaka</w:t>
+      </w:r>
+    </w:p>
+    <w:p>
+      <w:pPr>
+        <w:shd w:val="clear" w:color="auto" w:fill="F0F0F0"/>
+        <w:spacing w:after="0" w:line="240" w:lineRule="auto"/>
+        <w:rPr>
+          <w:rFonts w:ascii="Arial" w:eastAsia="Times New Roman" w:hAnsi="Arial" w:cs="Arial"/>
+          <w:color w:val="000000"/>
+          <w:sz w:val="24"/>
+          <w:szCs w:val="24"/>
+        </w:rPr>
+      </w:pPr>
+      <w:r>
+        <w:rPr>
+          <w:rFonts w:ascii="Arial" w:eastAsia="Times New Roman" w:hAnsi="Arial" w:cs="Arial"/>
+          <w:color w:val="000000"/>
+          <w:sz w:val="24"/>
+          <w:szCs w:val="24"/>
+        </w:rPr>
+        <w:t>SPECIALTY: SKIN AND SEX DISEASE SPECIALIST</w:t>
+      </w:r>
+    </w:p>
+    <w:p>
+      <w:pPr>
+        <w:shd w:val="clear" w:color="auto" w:fill="F0F0F0"/>
+        <w:spacing w:after="0" w:line="240" w:lineRule="auto"/>
+        <w:rPr>
+          <w:rFonts w:ascii="Arial" w:eastAsia="Times New Roman" w:hAnsi="Arial" w:cs="Arial"/>
+          <w:color w:val="000000"/>
+          <w:sz w:val="24"/>
+          <w:szCs w:val="24"/>
+        </w:rPr>
+      </w:pPr>
+      <w:r>
+        <w:rPr>
+          <w:rFonts w:ascii="Arial" w:eastAsia="Times New Roman" w:hAnsi="Arial" w:cs="Arial"/>
+          <w:color w:val="000000"/>
+          <w:sz w:val="24"/>
+          <w:szCs w:val="24"/>
+        </w:rPr>
+        <w:t>Visiting Hour: 5PM-9PM, Closed: FRIDAY</w:t>
+      </w:r>
+    </w:p>
+    <w:p>
+      <w:pPr>
+        <w:shd w:val="clear" w:color="auto" w:fill="F0F0F0"/>
+        <w:spacing w:after="0" w:line="240" w:lineRule="auto"/>
+        <w:rPr>
+          <w:rFonts w:ascii="Arial" w:eastAsia="Times New Roman" w:hAnsi="Arial" w:cs="Arial"/>
+          <w:color w:val="000000"/>
+          <w:sz w:val="24"/>
+          <w:szCs w:val="24"/>
+        </w:rPr>
+      </w:pPr>
+    </w:p>
+    <w:p>
+      <w:pPr>
+        <w:shd w:val="clear" w:color="auto" w:fill="F0F0F0"/>
+        <w:spacing w:after="0" w:line="240" w:lineRule="auto"/>
+        <w:rPr>
+          <w:rFonts w:ascii="Arial" w:eastAsia="Times New Roman" w:hAnsi="Arial" w:cs="Arial"/>
+          <w:color w:val="000000"/>
+          <w:sz w:val="24"/>
+          <w:szCs w:val="24"/>
+        </w:rPr>
+      </w:pPr>
+      <w:r>
+        <w:rPr>
+          <w:rFonts w:ascii="Arial" w:eastAsia="Times New Roman" w:hAnsi="Arial" w:cs="Arial"/>
+          <w:b/>
+          <w:bCs/>
+          <w:color w:val="000000"/>
+          <w:sz w:val="24"/>
+          <w:szCs w:val="24"/>
+        </w:rPr>
+        <w:t>PROF. DR. KAZI A. KARIM</w:t>
+      </w:r>
+    </w:p>
+    <w:p>
+      <w:pPr>
+        <w:shd w:val="clear" w:color="auto" w:fill="F0F0F0"/>
+        <w:spacing w:after="0" w:line="240" w:lineRule="auto"/>
+        <w:rPr>
+          <w:rFonts w:ascii="Arial" w:eastAsia="Times New Roman" w:hAnsi="Arial" w:cs="Arial"/>
+          <w:color w:val="000000"/>
+          <w:sz w:val="24"/>
+          <w:szCs w:val="24"/>
+        </w:rPr>
+      </w:pPr>
+      <w:r>
+        <w:rPr>
+          <w:rFonts w:ascii="Arial" w:eastAsia="Times New Roman" w:hAnsi="Arial" w:cs="Arial"/>
+          <w:color w:val="000000"/>
+          <w:sz w:val="24"/>
+          <w:szCs w:val="24"/>
+        </w:rPr>
+        <w:t>MBBS(DHK), DDV(VIEN), MSSVD(LOND)</w:t>
+      </w:r>
+    </w:p>
+    <w:p>
+      <w:pPr>
+        <w:shd w:val="clear" w:color="auto" w:fill="F0F0F0"/>
+        <w:spacing w:after="0" w:line="240" w:lineRule="auto"/>
+        <w:rPr>
+          <w:rFonts w:ascii="Arial" w:eastAsia="Times New Roman" w:hAnsi="Arial" w:cs="Arial"/>
+          <w:color w:val="000000"/>
+          <w:sz w:val="24"/>
+          <w:szCs w:val="24"/>
+        </w:rPr>
+      </w:pPr>
+      <w:r>
+        <w:rPr>
+          <w:rFonts w:ascii="Arial" w:eastAsia="Times New Roman" w:hAnsi="Arial" w:cs="Arial"/>
+          <w:color w:val="000000"/>
+          <w:sz w:val="24"/>
+          <w:szCs w:val="24"/>
+        </w:rPr>
+        <w:t>SPECIALTY : SKIN AND SEX DISEASE SPECIALIST</w:t>
+      </w:r>
+    </w:p>
+    <w:p>
+      <w:pPr>
+        <w:shd w:val="clear" w:color="auto" w:fill="F0F0F0"/>
+        <w:spacing w:after="0" w:line="240" w:lineRule="auto"/>
+        <w:rPr>
+          <w:rFonts w:ascii="Arial" w:eastAsia="Times New Roman" w:hAnsi="Arial" w:cs="Arial"/>
+          <w:color w:val="000000"/>
+          <w:sz w:val="24"/>
+          <w:szCs w:val="24"/>
+        </w:rPr>
+      </w:pPr>
+      <w:r>
+        <w:rPr>
+          <w:rFonts w:ascii="Arial" w:eastAsia="Times New Roman" w:hAnsi="Arial" w:cs="Arial"/>
+          <w:color w:val="000000"/>
+          <w:sz w:val="24"/>
+          <w:szCs w:val="24"/>
+        </w:rPr>
+        <w:t>Visiting Hour : 5 PM- 9 PM</w:t>
+      </w:r>
+    </w:p>
+    <w:p>
+      <w:pPr>
+        <w:shd w:val="clear" w:color="auto" w:fill="F0F0F0"/>
+        <w:spacing w:after="0" w:line="240" w:lineRule="auto"/>
+        <w:rPr>
+          <w:rFonts w:ascii="Arial" w:eastAsia="Times New Roman" w:hAnsi="Arial" w:cs="Arial"/>
+          <w:color w:val="000000"/>
+          <w:sz w:val="24"/>
+          <w:szCs w:val="24"/>
+        </w:rPr>
+      </w:pPr>
+      <w:r>
+        <w:rPr>
+          <w:rFonts w:ascii="Arial" w:eastAsia="Times New Roman" w:hAnsi="Arial" w:cs="Arial"/>
+          <w:color w:val="000000"/>
+          <w:sz w:val="24"/>
+          <w:szCs w:val="24"/>
+        </w:rPr>
+        <w:t>Closed : FRIDAY &amp; GOVT. HOLIDAYS</w:t>
       </w:r>
     </w:p>
     <w:p>
@@ -1978,6 +4510,7 @@
     <w:lsdException w:name="HTML Sample" w:semiHidden="1" w:unhideWhenUsed="1"/>
     <w:lsdException w:name="HTML Typewriter" w:semiHidden="1" w:unhideWhenUsed="1"/>
     <w:lsdException w:name="HTML Variable" w:semiHidden="1" w:unhideWhenUsed="1"/>
+    <w:lsdException w:name="Normal Table" w:semiHidden="1" w:unhideWhenUsed="1"/>
     <w:lsdException w:name="annotation subject" w:semiHidden="1" w:unhideWhenUsed="1"/>
     <w:lsdException w:name="No List" w:semiHidden="1" w:unhideWhenUsed="1"/>
     <w:lsdException w:name="Outline List 1" w:semiHidden="1" w:unhideWhenUsed="1"/>
@@ -2024,8 +4557,10 @@
     <w:lsdException w:name="Table Subtle 2" w:semiHidden="1" w:unhideWhenUsed="1"/>
     <w:lsdException w:name="Table Web 1" w:semiHidden="1" w:unhideWhenUsed="1"/>
     <w:lsdException w:name="Table Web 2" w:semiHidden="1" w:unhideWhenUsed="1"/>
+    <w:lsdException w:name="Table Web 3" w:semiHidden="1" w:unhideWhenUsed="1"/>
     <w:lsdException w:name="Balloon Text" w:semiHidden="1" w:unhideWhenUsed="1"/>
     <w:lsdException w:name="Table Grid" w:uiPriority="39"/>
+    <w:lsdException w:name="Table Theme" w:semiHidden="1" w:unhideWhenUsed="1"/>
     <w:lsdException w:name="Placeholder Text" w:semiHidden="1"/>
     <w:lsdException w:name="No Spacing" w:uiPriority="1" w:qFormat="1"/>
     <w:lsdException w:name="Light Shading" w:uiPriority="60"/>

</xml_diff>

<commit_message>
Dr info of Birdem hospital added
Dr info of Birdem hospital added
</commit_message>
<xml_diff>
--- a/Doctors Information/DOCTOR DATA COLLECTION.docx
+++ b/Doctors Information/DOCTOR DATA COLLECTION.docx
@@ -9285,6 +9285,1452 @@
         </w:rPr>
         <w:t>Phone: +880-2-8159457, 8142431, 8141522, 8144400, 8142333, 01713377773-5</w:t>
       </w:r>
+    </w:p>
+    <w:p>
+      <w:pPr>
+        <w:shd w:val="clear" w:color="auto" w:fill="F0F0F0"/>
+        <w:spacing w:after="0" w:line="240" w:lineRule="auto"/>
+        <w:rPr>
+          <w:rFonts w:ascii="Arial" w:eastAsia="Times New Roman" w:hAnsi="Arial" w:cs="Arial"/>
+          <w:color w:val="000000"/>
+          <w:sz w:val="24"/>
+          <w:szCs w:val="24"/>
+        </w:rPr>
+      </w:pPr>
+    </w:p>
+    <w:p>
+      <w:pPr>
+        <w:shd w:val="clear" w:color="auto" w:fill="F0F0F0"/>
+        <w:spacing w:after="0" w:line="240" w:lineRule="auto"/>
+        <w:rPr>
+          <w:rFonts w:ascii="Arial" w:eastAsia="Times New Roman" w:hAnsi="Arial" w:cs="Arial"/>
+          <w:color w:val="000000"/>
+          <w:sz w:val="24"/>
+          <w:szCs w:val="24"/>
+        </w:rPr>
+      </w:pPr>
+    </w:p>
+    <w:p>
+      <w:pPr>
+        <w:jc w:val="center"/>
+        <w:rPr>
+          <w:b/>
+          <w:sz w:val="36"/>
+          <w:szCs w:val="36"/>
+        </w:rPr>
+      </w:pPr>
+      <w:r>
+        <w:rPr>
+          <w:b/>
+          <w:sz w:val="36"/>
+          <w:szCs w:val="36"/>
+        </w:rPr>
+        <w:t>BIRDEM HOSPITAL</w:t>
+      </w:r>
+    </w:p>
+    <w:p>
+      <w:pPr>
+        <w:jc w:val="center"/>
+        <w:rPr>
+          <w:b/>
+          <w:sz w:val="36"/>
+          <w:szCs w:val="36"/>
+        </w:rPr>
+      </w:pPr>
+    </w:p>
+    <w:p>
+      <w:pPr>
+        <w:rPr>
+          <w:b/>
+          <w:sz w:val="36"/>
+          <w:szCs w:val="36"/>
+        </w:rPr>
+      </w:pPr>
+      <w:proofErr w:type="gramStart"/>
+      <w:r>
+        <w:rPr>
+          <w:b/>
+          <w:sz w:val="36"/>
+          <w:szCs w:val="36"/>
+        </w:rPr>
+        <w:t>Doctor’s  details</w:t>
+      </w:r>
+      <w:proofErr w:type="gramEnd"/>
+      <w:r>
+        <w:rPr>
+          <w:b/>
+          <w:sz w:val="36"/>
+          <w:szCs w:val="36"/>
+        </w:rPr>
+        <w:t xml:space="preserve">:                                                     </w:t>
+      </w:r>
+    </w:p>
+    <w:p>
+      <w:pPr>
+        <w:rPr>
+          <w:sz w:val="28"/>
+          <w:szCs w:val="28"/>
+        </w:rPr>
+      </w:pPr>
+      <w:r>
+        <w:rPr>
+          <w:sz w:val="28"/>
+          <w:szCs w:val="28"/>
+        </w:rPr>
+        <w:t>1</w:t>
+      </w:r>
+      <w:r>
+        <w:rPr>
+          <w:sz w:val="28"/>
+          <w:szCs w:val="28"/>
+        </w:rPr>
+        <w:tab/>
+      </w:r>
+    </w:p>
+    <w:p>
+      <w:pPr>
+        <w:rPr>
+          <w:sz w:val="28"/>
+          <w:szCs w:val="28"/>
+        </w:rPr>
+      </w:pPr>
+      <w:r>
+        <w:rPr>
+          <w:b/>
+          <w:color w:val="44546A" w:themeColor="text2"/>
+          <w:sz w:val="28"/>
+          <w:szCs w:val="28"/>
+          <w:u w:val="single"/>
+        </w:rPr>
+        <w:t xml:space="preserve">Dr. SMG </w:t>
+      </w:r>
+      <w:proofErr w:type="spellStart"/>
+      <w:r>
+        <w:rPr>
+          <w:b/>
+          <w:color w:val="44546A" w:themeColor="text2"/>
+          <w:sz w:val="28"/>
+          <w:szCs w:val="28"/>
+          <w:u w:val="single"/>
+        </w:rPr>
+        <w:t>Saklayen</w:t>
+      </w:r>
+      <w:proofErr w:type="spellEnd"/>
+      <w:r>
+        <w:rPr>
+          <w:sz w:val="28"/>
+          <w:szCs w:val="28"/>
+        </w:rPr>
+        <w:t xml:space="preserve">                                </w:t>
+      </w:r>
+    </w:p>
+    <w:p>
+      <w:pPr>
+        <w:rPr>
+          <w:sz w:val="28"/>
+          <w:szCs w:val="28"/>
+        </w:rPr>
+      </w:pPr>
+      <w:r>
+        <w:rPr>
+          <w:sz w:val="28"/>
+          <w:szCs w:val="28"/>
+        </w:rPr>
+        <w:t>MBBS, Master of Surgery</w:t>
+      </w:r>
+    </w:p>
+    <w:p>
+      <w:pPr>
+        <w:rPr>
+          <w:sz w:val="28"/>
+          <w:szCs w:val="28"/>
+        </w:rPr>
+      </w:pPr>
+      <w:r>
+        <w:rPr>
+          <w:sz w:val="28"/>
+          <w:szCs w:val="28"/>
+        </w:rPr>
+        <w:t xml:space="preserve">Head of the Department </w:t>
+      </w:r>
+    </w:p>
+    <w:p>
+      <w:pPr>
+        <w:rPr>
+          <w:sz w:val="28"/>
+          <w:szCs w:val="28"/>
+        </w:rPr>
+      </w:pPr>
+      <w:proofErr w:type="gramStart"/>
+      <w:r>
+        <w:rPr>
+          <w:sz w:val="28"/>
+          <w:szCs w:val="28"/>
+        </w:rPr>
+        <w:t>email</w:t>
+      </w:r>
+      <w:proofErr w:type="gramEnd"/>
+      <w:r>
+        <w:rPr>
+          <w:sz w:val="28"/>
+          <w:szCs w:val="28"/>
+        </w:rPr>
+        <w:t xml:space="preserve">: </w:t>
+      </w:r>
+      <w:hyperlink r:id="rId4" w:history="1">
+        <w:r>
+          <w:rPr>
+            <w:rStyle w:val="Hyperlink"/>
+            <w:sz w:val="28"/>
+            <w:szCs w:val="28"/>
+          </w:rPr>
+          <w:t>saklayendmc@gmail.com</w:t>
+        </w:r>
+      </w:hyperlink>
+    </w:p>
+    <w:p>
+      <w:pPr>
+        <w:rPr>
+          <w:rFonts w:ascii="Verdana" w:hAnsi="Verdana"/>
+          <w:color w:val="000000"/>
+          <w:sz w:val="17"/>
+          <w:szCs w:val="17"/>
+          <w:shd w:val="clear" w:color="auto" w:fill="FFFFFF"/>
+        </w:rPr>
+      </w:pPr>
+      <w:r>
+        <w:rPr>
+          <w:rFonts w:ascii="Arial" w:hAnsi="Arial" w:cs="Arial"/>
+          <w:b/>
+          <w:bCs/>
+          <w:color w:val="000000"/>
+          <w:sz w:val="21"/>
+          <w:szCs w:val="21"/>
+          <w:shd w:val="clear" w:color="auto" w:fill="E4E4E4"/>
+        </w:rPr>
+        <w:t xml:space="preserve">DEPARTMENT:   </w:t>
+      </w:r>
+      <w:r>
+        <w:rPr>
+          <w:rFonts w:cstheme="minorHAnsi"/>
+          <w:color w:val="000000"/>
+          <w:sz w:val="28"/>
+          <w:szCs w:val="28"/>
+          <w:shd w:val="clear" w:color="auto" w:fill="FFFFFF"/>
+        </w:rPr>
+        <w:t>Vascular Surgery</w:t>
+      </w:r>
+    </w:p>
+    <w:p>
+      <w:pPr>
+        <w:rPr>
+          <w:rFonts w:ascii="Verdana" w:hAnsi="Verdana"/>
+          <w:color w:val="000000"/>
+          <w:sz w:val="17"/>
+          <w:szCs w:val="17"/>
+          <w:shd w:val="clear" w:color="auto" w:fill="FFFFFF"/>
+        </w:rPr>
+      </w:pPr>
+      <w:r>
+        <w:rPr>
+          <w:rFonts w:ascii="Arial" w:hAnsi="Arial" w:cs="Arial"/>
+          <w:b/>
+          <w:bCs/>
+          <w:color w:val="000000"/>
+          <w:sz w:val="28"/>
+          <w:szCs w:val="28"/>
+          <w:shd w:val="clear" w:color="auto" w:fill="E4E4E4"/>
+        </w:rPr>
+        <w:t>SPECIALITY</w:t>
+      </w:r>
+      <w:r>
+        <w:rPr>
+          <w:rFonts w:ascii="Verdana" w:hAnsi="Verdana"/>
+          <w:color w:val="000000"/>
+          <w:sz w:val="17"/>
+          <w:szCs w:val="17"/>
+          <w:shd w:val="clear" w:color="auto" w:fill="FFFFFF"/>
+        </w:rPr>
+        <w:t xml:space="preserve">:   </w:t>
+      </w:r>
+      <w:r>
+        <w:rPr>
+          <w:rFonts w:cstheme="minorHAnsi"/>
+          <w:color w:val="000000"/>
+          <w:sz w:val="28"/>
+          <w:szCs w:val="28"/>
+          <w:shd w:val="clear" w:color="auto" w:fill="FFFFFF"/>
+        </w:rPr>
+        <w:t>Cardiovascular and Thoracic Surgery</w:t>
+      </w:r>
+    </w:p>
+    <w:p>
+      <w:pPr>
+        <w:spacing w:line="270" w:lineRule="atLeast"/>
+        <w:rPr>
+          <w:rFonts w:cstheme="minorHAnsi"/>
+          <w:color w:val="000000"/>
+          <w:sz w:val="28"/>
+          <w:szCs w:val="28"/>
+        </w:rPr>
+      </w:pPr>
+      <w:r>
+        <w:rPr>
+          <w:rFonts w:cstheme="minorHAnsi"/>
+          <w:color w:val="000000"/>
+          <w:sz w:val="28"/>
+          <w:szCs w:val="28"/>
+          <w:shd w:val="clear" w:color="auto" w:fill="FFFFFF"/>
+        </w:rPr>
+        <w:t xml:space="preserve">2.  </w:t>
+      </w:r>
+      <w:hyperlink r:id="rId5" w:history="1">
+        <w:r>
+          <w:rPr>
+            <w:rFonts w:cstheme="minorHAnsi"/>
+            <w:b/>
+            <w:bCs/>
+            <w:color w:val="0066CC"/>
+            <w:sz w:val="28"/>
+            <w:szCs w:val="28"/>
+          </w:rPr>
+          <w:br/>
+        </w:r>
+        <w:r>
+          <w:rPr>
+            <w:rStyle w:val="Hyperlink"/>
+            <w:rFonts w:cstheme="minorHAnsi"/>
+            <w:b/>
+            <w:bCs/>
+            <w:color w:val="0066CC"/>
+            <w:sz w:val="28"/>
+            <w:szCs w:val="28"/>
+          </w:rPr>
+          <w:t>Prof. Lt. Col. (Retd) Dr. Md. Hamidur Rahman</w:t>
+        </w:r>
+      </w:hyperlink>
+      <w:r>
+        <w:rPr>
+          <w:rFonts w:cstheme="minorHAnsi"/>
+          <w:color w:val="000000"/>
+          <w:sz w:val="28"/>
+          <w:szCs w:val="28"/>
+        </w:rPr>
+        <w:br/>
+        <w:t>MBBS, FCPS</w:t>
+      </w:r>
+      <w:r>
+        <w:rPr>
+          <w:rFonts w:cstheme="minorHAnsi"/>
+          <w:color w:val="000000"/>
+          <w:sz w:val="28"/>
+          <w:szCs w:val="28"/>
+        </w:rPr>
+        <w:br/>
+        <w:t>Head of the Department &amp; Senior Consultant</w:t>
+      </w:r>
+      <w:r>
+        <w:rPr>
+          <w:rFonts w:cstheme="minorHAnsi"/>
+          <w:color w:val="000000"/>
+          <w:sz w:val="28"/>
+          <w:szCs w:val="28"/>
+        </w:rPr>
+        <w:br/>
+      </w:r>
+      <w:r>
+        <w:rPr>
+          <w:rStyle w:val="Strong"/>
+          <w:rFonts w:cstheme="minorHAnsi"/>
+          <w:color w:val="000000"/>
+          <w:sz w:val="28"/>
+          <w:szCs w:val="28"/>
+        </w:rPr>
+        <w:t>email:  </w:t>
+      </w:r>
+      <w:hyperlink r:id="rId6" w:history="1">
+        <w:r>
+          <w:rPr>
+            <w:rStyle w:val="Hyperlink"/>
+            <w:rFonts w:cstheme="minorHAnsi"/>
+            <w:color w:val="990000"/>
+            <w:sz w:val="28"/>
+            <w:szCs w:val="28"/>
+          </w:rPr>
+          <w:t>hamid@ibrahimcardiac.org.bd</w:t>
+        </w:r>
+      </w:hyperlink>
+    </w:p>
+    <w:p>
+      <w:pPr>
+        <w:rPr>
+          <w:sz w:val="28"/>
+          <w:szCs w:val="28"/>
+        </w:rPr>
+      </w:pPr>
+      <w:r>
+        <w:rPr>
+          <w:b/>
+          <w:sz w:val="28"/>
+          <w:szCs w:val="28"/>
+        </w:rPr>
+        <w:t>DEPARTMENT:</w:t>
+      </w:r>
+      <w:r>
+        <w:rPr>
+          <w:sz w:val="28"/>
+          <w:szCs w:val="28"/>
+        </w:rPr>
+        <w:t xml:space="preserve">     Cardiac </w:t>
+      </w:r>
+      <w:proofErr w:type="spellStart"/>
+      <w:r>
+        <w:rPr>
+          <w:sz w:val="28"/>
+          <w:szCs w:val="28"/>
+        </w:rPr>
+        <w:t>Anaesthesiology</w:t>
+      </w:r>
+      <w:proofErr w:type="spellEnd"/>
+    </w:p>
+    <w:p>
+      <w:pPr>
+        <w:rPr>
+          <w:b/>
+          <w:sz w:val="28"/>
+          <w:szCs w:val="28"/>
+        </w:rPr>
+      </w:pPr>
+      <w:r>
+        <w:rPr>
+          <w:b/>
+          <w:sz w:val="28"/>
+          <w:szCs w:val="28"/>
+        </w:rPr>
+        <w:t xml:space="preserve">SPECIALITY:   </w:t>
+      </w:r>
+    </w:p>
+    <w:p>
+      <w:pPr>
+        <w:rPr>
+          <w:b/>
+          <w:sz w:val="28"/>
+          <w:szCs w:val="28"/>
+        </w:rPr>
+      </w:pPr>
+    </w:p>
+    <w:p>
+      <w:pPr>
+        <w:rPr>
+          <w:sz w:val="28"/>
+          <w:szCs w:val="28"/>
+        </w:rPr>
+      </w:pPr>
+      <w:r>
+        <w:rPr>
+          <w:b/>
+          <w:sz w:val="28"/>
+          <w:szCs w:val="28"/>
+        </w:rPr>
+        <w:t xml:space="preserve">3. </w:t>
+      </w:r>
+      <w:r>
+        <w:rPr>
+          <w:sz w:val="28"/>
+          <w:szCs w:val="28"/>
+        </w:rPr>
+        <w:t xml:space="preserve"> </w:t>
+      </w:r>
+      <w:r>
+        <w:rPr>
+          <w:b/>
+          <w:color w:val="44546A" w:themeColor="text2"/>
+          <w:sz w:val="28"/>
+          <w:szCs w:val="28"/>
+          <w:u w:val="single"/>
+        </w:rPr>
+        <w:t xml:space="preserve">Prof. Dr. Mohammad </w:t>
+      </w:r>
+      <w:proofErr w:type="spellStart"/>
+      <w:r>
+        <w:rPr>
+          <w:b/>
+          <w:color w:val="44546A" w:themeColor="text2"/>
+          <w:sz w:val="28"/>
+          <w:szCs w:val="28"/>
+          <w:u w:val="single"/>
+        </w:rPr>
+        <w:t>Liaquat</w:t>
+      </w:r>
+      <w:proofErr w:type="spellEnd"/>
+      <w:r>
+        <w:rPr>
+          <w:b/>
+          <w:color w:val="44546A" w:themeColor="text2"/>
+          <w:sz w:val="28"/>
+          <w:szCs w:val="28"/>
+          <w:u w:val="single"/>
+        </w:rPr>
+        <w:t xml:space="preserve"> Ali</w:t>
+      </w:r>
+    </w:p>
+    <w:p>
+      <w:pPr>
+        <w:rPr>
+          <w:sz w:val="28"/>
+          <w:szCs w:val="28"/>
+        </w:rPr>
+      </w:pPr>
+      <w:r>
+        <w:rPr>
+          <w:sz w:val="28"/>
+          <w:szCs w:val="28"/>
+        </w:rPr>
+        <w:lastRenderedPageBreak/>
+        <w:t>MBBS, FCPS, MRCP (UK)</w:t>
+      </w:r>
+    </w:p>
+    <w:p>
+      <w:pPr>
+        <w:rPr>
+          <w:sz w:val="28"/>
+          <w:szCs w:val="28"/>
+        </w:rPr>
+      </w:pPr>
+      <w:r>
+        <w:rPr>
+          <w:sz w:val="28"/>
+          <w:szCs w:val="28"/>
+        </w:rPr>
+        <w:t>Senior Consultant &amp; Professor</w:t>
+      </w:r>
+    </w:p>
+    <w:p>
+      <w:pPr>
+        <w:rPr>
+          <w:sz w:val="28"/>
+          <w:szCs w:val="28"/>
+        </w:rPr>
+      </w:pPr>
+      <w:proofErr w:type="gramStart"/>
+      <w:r>
+        <w:rPr>
+          <w:sz w:val="28"/>
+          <w:szCs w:val="28"/>
+        </w:rPr>
+        <w:t>email</w:t>
+      </w:r>
+      <w:proofErr w:type="gramEnd"/>
+      <w:r>
+        <w:rPr>
+          <w:sz w:val="28"/>
+          <w:szCs w:val="28"/>
+        </w:rPr>
+        <w:t xml:space="preserve">: </w:t>
+      </w:r>
+      <w:hyperlink r:id="rId7" w:history="1">
+        <w:r>
+          <w:rPr>
+            <w:rStyle w:val="Hyperlink"/>
+            <w:sz w:val="28"/>
+            <w:szCs w:val="28"/>
+          </w:rPr>
+          <w:t>drliaquat@ibrahimcardiac.org.bd</w:t>
+        </w:r>
+      </w:hyperlink>
+      <w:r>
+        <w:rPr>
+          <w:sz w:val="28"/>
+          <w:szCs w:val="28"/>
+        </w:rPr>
+        <w:t xml:space="preserve"> , </w:t>
+      </w:r>
+      <w:hyperlink r:id="rId8" w:history="1">
+        <w:r>
+          <w:rPr>
+            <w:rStyle w:val="Hyperlink"/>
+            <w:sz w:val="28"/>
+            <w:szCs w:val="28"/>
+          </w:rPr>
+          <w:t>drliaquat2010@yahoo.com</w:t>
+        </w:r>
+      </w:hyperlink>
+    </w:p>
+    <w:p>
+      <w:pPr>
+        <w:rPr>
+          <w:sz w:val="28"/>
+          <w:szCs w:val="28"/>
+        </w:rPr>
+      </w:pPr>
+      <w:r>
+        <w:rPr>
+          <w:b/>
+          <w:sz w:val="28"/>
+          <w:szCs w:val="28"/>
+        </w:rPr>
+        <w:t>DEPARTMENT:</w:t>
+      </w:r>
+      <w:r>
+        <w:rPr>
+          <w:sz w:val="28"/>
+          <w:szCs w:val="28"/>
+        </w:rPr>
+        <w:t xml:space="preserve">       Cardiology</w:t>
+      </w:r>
+    </w:p>
+    <w:p>
+      <w:pPr>
+        <w:rPr>
+          <w:color w:val="FF0000"/>
+          <w:sz w:val="28"/>
+          <w:szCs w:val="28"/>
+        </w:rPr>
+      </w:pPr>
+      <w:r>
+        <w:rPr>
+          <w:b/>
+          <w:sz w:val="28"/>
+          <w:szCs w:val="28"/>
+        </w:rPr>
+        <w:t xml:space="preserve">SPECIALITY:   </w:t>
+      </w:r>
+      <w:r>
+        <w:rPr>
+          <w:sz w:val="28"/>
+          <w:szCs w:val="28"/>
+        </w:rPr>
+        <w:t>Interventional Cardiology</w:t>
+      </w:r>
+    </w:p>
+    <w:p>
+      <w:pPr>
+        <w:spacing w:line="270" w:lineRule="atLeast"/>
+        <w:rPr>
+          <w:rFonts w:cstheme="minorHAnsi"/>
+          <w:color w:val="000000"/>
+          <w:sz w:val="28"/>
+          <w:szCs w:val="28"/>
+        </w:rPr>
+      </w:pPr>
+      <w:r>
+        <w:rPr>
+          <w:sz w:val="28"/>
+          <w:szCs w:val="28"/>
+        </w:rPr>
+        <w:t>4.</w:t>
+      </w:r>
+      <w:r>
+        <w:rPr>
+          <w:rStyle w:val="Hyperlink"/>
+          <w:rFonts w:ascii="Verdana" w:hAnsi="Verdana"/>
+          <w:color w:val="000000"/>
+          <w:sz w:val="17"/>
+          <w:szCs w:val="17"/>
+        </w:rPr>
+        <w:t xml:space="preserve"> </w:t>
+      </w:r>
+      <w:hyperlink r:id="rId9" w:history="1">
+        <w:r>
+          <w:rPr>
+            <w:rFonts w:cstheme="minorHAnsi"/>
+            <w:b/>
+            <w:bCs/>
+            <w:color w:val="0066CC"/>
+            <w:sz w:val="28"/>
+            <w:szCs w:val="28"/>
+          </w:rPr>
+          <w:br/>
+        </w:r>
+        <w:r>
+          <w:rPr>
+            <w:rStyle w:val="Hyperlink"/>
+            <w:rFonts w:cstheme="minorHAnsi"/>
+            <w:b/>
+            <w:bCs/>
+            <w:color w:val="0066CC"/>
+            <w:sz w:val="28"/>
+            <w:szCs w:val="28"/>
+          </w:rPr>
+          <w:t>Prof. Dr. M Maksumul Haq</w:t>
+        </w:r>
+      </w:hyperlink>
+      <w:r>
+        <w:rPr>
+          <w:rFonts w:cstheme="minorHAnsi"/>
+          <w:color w:val="000000"/>
+          <w:sz w:val="28"/>
+          <w:szCs w:val="28"/>
+        </w:rPr>
+        <w:br/>
+        <w:t>MBBS (DMC), FCPS (BD), FACC (USA), FRCP (</w:t>
+      </w:r>
+      <w:proofErr w:type="spellStart"/>
+      <w:r>
+        <w:rPr>
+          <w:rFonts w:cstheme="minorHAnsi"/>
+          <w:color w:val="000000"/>
+          <w:sz w:val="28"/>
+          <w:szCs w:val="28"/>
+        </w:rPr>
+        <w:t>Edin</w:t>
+      </w:r>
+      <w:proofErr w:type="spellEnd"/>
+      <w:proofErr w:type="gramStart"/>
+      <w:r>
+        <w:rPr>
+          <w:rFonts w:cstheme="minorHAnsi"/>
+          <w:color w:val="000000"/>
+          <w:sz w:val="28"/>
+          <w:szCs w:val="28"/>
+        </w:rPr>
+        <w:t>)</w:t>
+      </w:r>
+      <w:proofErr w:type="gramEnd"/>
+      <w:r>
+        <w:rPr>
+          <w:rFonts w:cstheme="minorHAnsi"/>
+          <w:color w:val="000000"/>
+          <w:sz w:val="28"/>
+          <w:szCs w:val="28"/>
+        </w:rPr>
+        <w:br/>
+        <w:t>Head of the Department &amp; Senior Consultant</w:t>
+      </w:r>
+      <w:r>
+        <w:rPr>
+          <w:rFonts w:cstheme="minorHAnsi"/>
+          <w:color w:val="000000"/>
+          <w:sz w:val="28"/>
+          <w:szCs w:val="28"/>
+        </w:rPr>
+        <w:br/>
+      </w:r>
+      <w:r>
+        <w:rPr>
+          <w:rStyle w:val="Strong"/>
+          <w:rFonts w:cstheme="minorHAnsi"/>
+          <w:color w:val="000000"/>
+          <w:sz w:val="28"/>
+          <w:szCs w:val="28"/>
+        </w:rPr>
+        <w:t>email: </w:t>
+      </w:r>
+      <w:hyperlink r:id="rId10" w:history="1">
+        <w:r>
+          <w:rPr>
+            <w:rStyle w:val="Hyperlink"/>
+            <w:rFonts w:cstheme="minorHAnsi"/>
+            <w:color w:val="990000"/>
+            <w:sz w:val="28"/>
+            <w:szCs w:val="28"/>
+          </w:rPr>
+          <w:t>haq@ibrahimcardiac.org.bd</w:t>
+        </w:r>
+      </w:hyperlink>
+    </w:p>
+    <w:p>
+      <w:pPr>
+        <w:spacing w:line="270" w:lineRule="atLeast"/>
+        <w:rPr>
+          <w:rFonts w:cstheme="minorHAnsi"/>
+          <w:color w:val="000000"/>
+          <w:sz w:val="28"/>
+          <w:szCs w:val="28"/>
+        </w:rPr>
+      </w:pPr>
+      <w:r>
+        <w:rPr>
+          <w:rFonts w:cstheme="minorHAnsi"/>
+          <w:b/>
+          <w:color w:val="000000"/>
+          <w:sz w:val="28"/>
+          <w:szCs w:val="28"/>
+        </w:rPr>
+        <w:t xml:space="preserve">DEPARTMENT: </w:t>
+      </w:r>
+      <w:r>
+        <w:t xml:space="preserve"> </w:t>
+      </w:r>
+      <w:r>
+        <w:rPr>
+          <w:sz w:val="28"/>
+          <w:szCs w:val="28"/>
+        </w:rPr>
+        <w:t>Cardiology</w:t>
+      </w:r>
+    </w:p>
+    <w:p>
+      <w:pPr>
+        <w:spacing w:line="270" w:lineRule="atLeast"/>
+        <w:rPr>
+          <w:rFonts w:cstheme="minorHAnsi"/>
+          <w:color w:val="000000"/>
+          <w:sz w:val="28"/>
+          <w:szCs w:val="28"/>
+        </w:rPr>
+      </w:pPr>
+      <w:r>
+        <w:rPr>
+          <w:rFonts w:cstheme="minorHAnsi"/>
+          <w:color w:val="000000"/>
+          <w:sz w:val="28"/>
+          <w:szCs w:val="28"/>
+        </w:rPr>
+        <w:t>5.</w:t>
+      </w:r>
+      <w:r>
+        <w:rPr>
+          <w:rStyle w:val="Hyperlink"/>
+          <w:rFonts w:ascii="Verdana" w:hAnsi="Verdana"/>
+          <w:color w:val="000000"/>
+          <w:sz w:val="17"/>
+          <w:szCs w:val="17"/>
+        </w:rPr>
+        <w:t xml:space="preserve"> </w:t>
+      </w:r>
+      <w:hyperlink r:id="rId11" w:history="1">
+        <w:r>
+          <w:rPr>
+            <w:rFonts w:cstheme="minorHAnsi"/>
+            <w:b/>
+            <w:bCs/>
+            <w:color w:val="990000"/>
+            <w:sz w:val="28"/>
+            <w:szCs w:val="28"/>
+            <w:u w:val="single"/>
+          </w:rPr>
+          <w:br/>
+        </w:r>
+        <w:r>
+          <w:rPr>
+            <w:rStyle w:val="Hyperlink"/>
+            <w:rFonts w:cstheme="minorHAnsi"/>
+            <w:b/>
+            <w:bCs/>
+            <w:color w:val="44546A" w:themeColor="text2"/>
+            <w:sz w:val="28"/>
+            <w:szCs w:val="28"/>
+          </w:rPr>
+          <w:t>Prof. Dr. Masoom Siraj</w:t>
+        </w:r>
+      </w:hyperlink>
+      <w:r>
+        <w:rPr>
+          <w:rFonts w:cstheme="minorHAnsi"/>
+          <w:color w:val="000000"/>
+          <w:sz w:val="28"/>
+          <w:szCs w:val="28"/>
+        </w:rPr>
+        <w:br/>
+        <w:t>MBBS, FRCS</w:t>
+      </w:r>
+      <w:r>
+        <w:rPr>
+          <w:rFonts w:cstheme="minorHAnsi"/>
+          <w:color w:val="000000"/>
+          <w:sz w:val="28"/>
+          <w:szCs w:val="28"/>
+        </w:rPr>
+        <w:br/>
+        <w:t>Head of the Department &amp; Senior Consultant</w:t>
+      </w:r>
+      <w:r>
+        <w:rPr>
+          <w:rFonts w:cstheme="minorHAnsi"/>
+          <w:color w:val="000000"/>
+          <w:sz w:val="28"/>
+          <w:szCs w:val="28"/>
+        </w:rPr>
+        <w:br/>
+      </w:r>
+      <w:r>
+        <w:rPr>
+          <w:rStyle w:val="Strong"/>
+          <w:rFonts w:cstheme="minorHAnsi"/>
+          <w:color w:val="000000"/>
+          <w:sz w:val="28"/>
+          <w:szCs w:val="28"/>
+        </w:rPr>
+        <w:t>email: </w:t>
+      </w:r>
+      <w:hyperlink r:id="rId12" w:history="1">
+        <w:r>
+          <w:rPr>
+            <w:rStyle w:val="Hyperlink"/>
+            <w:rFonts w:cstheme="minorHAnsi"/>
+            <w:color w:val="990000"/>
+            <w:sz w:val="28"/>
+            <w:szCs w:val="28"/>
+          </w:rPr>
+          <w:t>siraj@ibrahimcardiac.org.bd</w:t>
+        </w:r>
+      </w:hyperlink>
+    </w:p>
+    <w:p>
+      <w:pPr>
+        <w:spacing w:line="270" w:lineRule="atLeast"/>
+        <w:rPr>
+          <w:rFonts w:cstheme="minorHAnsi"/>
+          <w:b/>
+          <w:color w:val="000000"/>
+          <w:sz w:val="28"/>
+          <w:szCs w:val="28"/>
+        </w:rPr>
+      </w:pPr>
+      <w:r>
+        <w:rPr>
+          <w:rFonts w:cstheme="minorHAnsi"/>
+          <w:b/>
+          <w:color w:val="000000"/>
+          <w:sz w:val="28"/>
+          <w:szCs w:val="28"/>
+        </w:rPr>
+        <w:t xml:space="preserve">DEPARTMENT: </w:t>
+      </w:r>
+      <w:r>
+        <w:t xml:space="preserve"> </w:t>
+      </w:r>
+      <w:r>
+        <w:rPr>
+          <w:rFonts w:cstheme="minorHAnsi"/>
+          <w:color w:val="000000"/>
+          <w:sz w:val="28"/>
+          <w:szCs w:val="28"/>
+        </w:rPr>
+        <w:t>Radiology &amp; Imaging</w:t>
+      </w:r>
+    </w:p>
+    <w:p>
+      <w:pPr>
+        <w:spacing w:line="270" w:lineRule="atLeast"/>
+        <w:rPr>
+          <w:rFonts w:cstheme="minorHAnsi"/>
+          <w:color w:val="000000"/>
+          <w:sz w:val="28"/>
+          <w:szCs w:val="28"/>
+        </w:rPr>
+      </w:pPr>
+      <w:r>
+        <w:rPr>
+          <w:rFonts w:cstheme="minorHAnsi"/>
+          <w:color w:val="000000"/>
+          <w:sz w:val="28"/>
+          <w:szCs w:val="28"/>
+        </w:rPr>
+        <w:t>6.</w:t>
+      </w:r>
+      <w:r>
+        <w:rPr>
+          <w:rStyle w:val="Hyperlink"/>
+          <w:rFonts w:ascii="Verdana" w:hAnsi="Verdana"/>
+          <w:color w:val="000000"/>
+          <w:sz w:val="17"/>
+          <w:szCs w:val="17"/>
+        </w:rPr>
+        <w:t xml:space="preserve"> </w:t>
+      </w:r>
+      <w:hyperlink r:id="rId13" w:history="1">
+        <w:r>
+          <w:rPr>
+            <w:rFonts w:cstheme="minorHAnsi"/>
+            <w:b/>
+            <w:bCs/>
+            <w:color w:val="0066CC"/>
+            <w:sz w:val="28"/>
+            <w:szCs w:val="28"/>
+          </w:rPr>
+          <w:br/>
+        </w:r>
+        <w:r>
+          <w:rPr>
+            <w:rStyle w:val="Hyperlink"/>
+            <w:rFonts w:cstheme="minorHAnsi"/>
+            <w:b/>
+            <w:bCs/>
+            <w:color w:val="0066CC"/>
+            <w:sz w:val="28"/>
+            <w:szCs w:val="28"/>
+          </w:rPr>
+          <w:t>Prof. Dr. M. H. Millat</w:t>
+        </w:r>
+      </w:hyperlink>
+      <w:r>
+        <w:rPr>
+          <w:rFonts w:cstheme="minorHAnsi"/>
+          <w:color w:val="000000"/>
+          <w:sz w:val="28"/>
+          <w:szCs w:val="28"/>
+        </w:rPr>
+        <w:br/>
+        <w:t>MBBS, FRCS (</w:t>
+      </w:r>
+      <w:proofErr w:type="spellStart"/>
+      <w:r>
+        <w:rPr>
+          <w:rFonts w:cstheme="minorHAnsi"/>
+          <w:color w:val="000000"/>
+          <w:sz w:val="28"/>
+          <w:szCs w:val="28"/>
+        </w:rPr>
+        <w:t>Edin</w:t>
+      </w:r>
+      <w:proofErr w:type="spellEnd"/>
+      <w:proofErr w:type="gramStart"/>
+      <w:r>
+        <w:rPr>
+          <w:rFonts w:cstheme="minorHAnsi"/>
+          <w:color w:val="000000"/>
+          <w:sz w:val="28"/>
+          <w:szCs w:val="28"/>
+        </w:rPr>
+        <w:t>)</w:t>
+      </w:r>
+      <w:proofErr w:type="gramEnd"/>
+      <w:r>
+        <w:rPr>
+          <w:rFonts w:cstheme="minorHAnsi"/>
+          <w:color w:val="000000"/>
+          <w:sz w:val="28"/>
+          <w:szCs w:val="28"/>
+        </w:rPr>
+        <w:br/>
+        <w:t>Senior Consultant</w:t>
+      </w:r>
+      <w:r>
+        <w:rPr>
+          <w:rFonts w:cstheme="minorHAnsi"/>
+          <w:color w:val="000000"/>
+          <w:sz w:val="28"/>
+          <w:szCs w:val="28"/>
+        </w:rPr>
+        <w:br/>
+      </w:r>
+      <w:r>
+        <w:rPr>
+          <w:rStyle w:val="Strong"/>
+          <w:rFonts w:cstheme="minorHAnsi"/>
+          <w:color w:val="000000"/>
+          <w:sz w:val="28"/>
+          <w:szCs w:val="28"/>
+        </w:rPr>
+        <w:t>email: </w:t>
+      </w:r>
+      <w:hyperlink r:id="rId14" w:history="1">
+        <w:r>
+          <w:rPr>
+            <w:rStyle w:val="Hyperlink"/>
+            <w:rFonts w:cstheme="minorHAnsi"/>
+            <w:color w:val="990000"/>
+            <w:sz w:val="28"/>
+            <w:szCs w:val="28"/>
+          </w:rPr>
+          <w:t>mhmillat@ibrahimcardiac.org.bd</w:t>
+        </w:r>
+      </w:hyperlink>
+    </w:p>
+    <w:p>
+      <w:pPr>
+        <w:spacing w:line="270" w:lineRule="atLeast"/>
+        <w:rPr>
+          <w:rFonts w:cstheme="minorHAnsi"/>
+          <w:color w:val="000000"/>
+          <w:sz w:val="28"/>
+          <w:szCs w:val="28"/>
+        </w:rPr>
+      </w:pPr>
+      <w:r>
+        <w:rPr>
+          <w:rFonts w:cstheme="minorHAnsi"/>
+          <w:b/>
+          <w:color w:val="000000"/>
+          <w:sz w:val="28"/>
+          <w:szCs w:val="28"/>
+        </w:rPr>
+        <w:t>DEPARTMENT</w:t>
+      </w:r>
+      <w:r>
+        <w:rPr>
+          <w:rFonts w:cstheme="minorHAnsi"/>
+          <w:color w:val="000000"/>
+          <w:sz w:val="28"/>
+          <w:szCs w:val="28"/>
+        </w:rPr>
+        <w:t>: Cardiac Surgery</w:t>
+      </w:r>
+    </w:p>
+    <w:p>
+      <w:pPr>
+        <w:spacing w:line="270" w:lineRule="atLeast"/>
+        <w:rPr>
+          <w:rFonts w:cstheme="minorHAnsi"/>
+          <w:color w:val="000000"/>
+          <w:sz w:val="28"/>
+          <w:szCs w:val="28"/>
+        </w:rPr>
+      </w:pPr>
+      <w:r>
+        <w:rPr>
+          <w:rFonts w:cstheme="minorHAnsi"/>
+          <w:b/>
+          <w:color w:val="000000"/>
+          <w:sz w:val="28"/>
+          <w:szCs w:val="28"/>
+        </w:rPr>
+        <w:t xml:space="preserve">SPECAILTY: </w:t>
+      </w:r>
+      <w:r>
+        <w:rPr>
+          <w:rFonts w:cstheme="minorHAnsi"/>
+          <w:color w:val="000000"/>
+          <w:sz w:val="28"/>
+          <w:szCs w:val="28"/>
+        </w:rPr>
+        <w:t>Cardiothoracic Surgeon</w:t>
+      </w:r>
+    </w:p>
+    <w:p>
+      <w:pPr>
+        <w:spacing w:line="270" w:lineRule="atLeast"/>
+        <w:rPr>
+          <w:rFonts w:cstheme="minorHAnsi"/>
+          <w:color w:val="000000"/>
+          <w:sz w:val="28"/>
+          <w:szCs w:val="28"/>
+        </w:rPr>
+      </w:pPr>
+      <w:r>
+        <w:rPr>
+          <w:rFonts w:cstheme="minorHAnsi"/>
+          <w:color w:val="000000"/>
+          <w:sz w:val="28"/>
+          <w:szCs w:val="28"/>
+        </w:rPr>
+        <w:t>7.</w:t>
+      </w:r>
+      <w:r>
+        <w:rPr>
+          <w:rStyle w:val="Hyperlink"/>
+          <w:rFonts w:ascii="Verdana" w:hAnsi="Verdana"/>
+          <w:color w:val="000000"/>
+          <w:sz w:val="17"/>
+          <w:szCs w:val="17"/>
+        </w:rPr>
+        <w:t xml:space="preserve"> </w:t>
+      </w:r>
+      <w:hyperlink r:id="rId15" w:history="1">
+        <w:r>
+          <w:rPr>
+            <w:rFonts w:cstheme="minorHAnsi"/>
+            <w:b/>
+            <w:bCs/>
+            <w:color w:val="0066CC"/>
+            <w:sz w:val="28"/>
+            <w:szCs w:val="28"/>
+          </w:rPr>
+          <w:br/>
+        </w:r>
+        <w:r>
+          <w:rPr>
+            <w:rStyle w:val="Hyperlink"/>
+            <w:rFonts w:cstheme="minorHAnsi"/>
+            <w:b/>
+            <w:bCs/>
+            <w:color w:val="0066CC"/>
+            <w:sz w:val="28"/>
+            <w:szCs w:val="28"/>
+          </w:rPr>
+          <w:t>Prof Lt. Col. (Retd) Dr. Md. Rezaul Karim</w:t>
+        </w:r>
+      </w:hyperlink>
+      <w:r>
+        <w:rPr>
+          <w:rFonts w:cstheme="minorHAnsi"/>
+          <w:color w:val="000000"/>
+          <w:sz w:val="28"/>
+          <w:szCs w:val="28"/>
+        </w:rPr>
+        <w:br/>
+        <w:t>MBBS, FCPS, FRCP, FACC</w:t>
+      </w:r>
+      <w:r>
+        <w:rPr>
+          <w:rFonts w:cstheme="minorHAnsi"/>
+          <w:color w:val="000000"/>
+          <w:sz w:val="28"/>
+          <w:szCs w:val="28"/>
+        </w:rPr>
+        <w:br/>
+        <w:t>Senior Consultant</w:t>
+      </w:r>
+      <w:r>
+        <w:rPr>
+          <w:rFonts w:cstheme="minorHAnsi"/>
+          <w:color w:val="000000"/>
+          <w:sz w:val="28"/>
+          <w:szCs w:val="28"/>
+        </w:rPr>
+        <w:br/>
+      </w:r>
+      <w:r>
+        <w:rPr>
+          <w:rStyle w:val="Strong"/>
+          <w:rFonts w:cstheme="minorHAnsi"/>
+          <w:color w:val="000000"/>
+          <w:sz w:val="28"/>
+          <w:szCs w:val="28"/>
+        </w:rPr>
+        <w:t>email: </w:t>
+      </w:r>
+      <w:hyperlink r:id="rId16" w:history="1">
+        <w:r>
+          <w:rPr>
+            <w:rStyle w:val="Hyperlink"/>
+            <w:rFonts w:cstheme="minorHAnsi"/>
+            <w:color w:val="990000"/>
+            <w:sz w:val="28"/>
+            <w:szCs w:val="28"/>
+          </w:rPr>
+          <w:t>reza@ibrahimcardiac.org.bd</w:t>
+        </w:r>
+      </w:hyperlink>
+    </w:p>
+    <w:p>
+      <w:pPr>
+        <w:spacing w:line="270" w:lineRule="atLeast"/>
+        <w:rPr>
+          <w:rFonts w:cstheme="minorHAnsi"/>
+          <w:color w:val="000000"/>
+          <w:sz w:val="28"/>
+          <w:szCs w:val="28"/>
+        </w:rPr>
+      </w:pPr>
+      <w:r>
+        <w:rPr>
+          <w:rFonts w:cstheme="minorHAnsi"/>
+          <w:b/>
+          <w:color w:val="000000"/>
+          <w:sz w:val="28"/>
+          <w:szCs w:val="28"/>
+        </w:rPr>
+        <w:lastRenderedPageBreak/>
+        <w:t>DEPARTMENT</w:t>
+      </w:r>
+      <w:r>
+        <w:rPr>
+          <w:rFonts w:cstheme="minorHAnsi"/>
+          <w:color w:val="000000"/>
+          <w:sz w:val="28"/>
+          <w:szCs w:val="28"/>
+        </w:rPr>
+        <w:t>: Cardiology</w:t>
+      </w:r>
+    </w:p>
+    <w:p>
+      <w:pPr>
+        <w:spacing w:line="270" w:lineRule="atLeast"/>
+        <w:rPr>
+          <w:rFonts w:cstheme="minorHAnsi"/>
+          <w:color w:val="000000"/>
+          <w:sz w:val="28"/>
+          <w:szCs w:val="28"/>
+        </w:rPr>
+      </w:pPr>
+      <w:r>
+        <w:rPr>
+          <w:rFonts w:cstheme="minorHAnsi"/>
+          <w:color w:val="000000"/>
+          <w:sz w:val="28"/>
+          <w:szCs w:val="28"/>
+        </w:rPr>
+        <w:t>8.</w:t>
+      </w:r>
+    </w:p>
+    <w:p>
+      <w:pPr>
+        <w:spacing w:line="270" w:lineRule="atLeast"/>
+        <w:rPr>
+          <w:rFonts w:cstheme="minorHAnsi"/>
+          <w:color w:val="000000"/>
+          <w:sz w:val="28"/>
+          <w:szCs w:val="28"/>
+          <w:shd w:val="clear" w:color="auto" w:fill="FFFFFF"/>
+        </w:rPr>
+      </w:pPr>
+      <w:hyperlink r:id="rId17" w:history="1">
+        <w:r>
+          <w:rPr>
+            <w:rStyle w:val="Hyperlink"/>
+            <w:rFonts w:cstheme="minorHAnsi"/>
+            <w:b/>
+            <w:bCs/>
+            <w:color w:val="0066CC"/>
+            <w:sz w:val="28"/>
+            <w:szCs w:val="28"/>
+            <w:shd w:val="clear" w:color="auto" w:fill="FFFFFF"/>
+          </w:rPr>
+          <w:t xml:space="preserve"> Dr. Md. </w:t>
+        </w:r>
+        <w:proofErr w:type="spellStart"/>
+        <w:r>
+          <w:rPr>
+            <w:rStyle w:val="Hyperlink"/>
+            <w:rFonts w:cstheme="minorHAnsi"/>
+            <w:b/>
+            <w:bCs/>
+            <w:color w:val="0066CC"/>
+            <w:sz w:val="28"/>
+            <w:szCs w:val="28"/>
+            <w:shd w:val="clear" w:color="auto" w:fill="FFFFFF"/>
+          </w:rPr>
+          <w:t>Sirajul</w:t>
+        </w:r>
+        <w:proofErr w:type="spellEnd"/>
+        <w:r>
+          <w:rPr>
+            <w:rStyle w:val="Hyperlink"/>
+            <w:rFonts w:cstheme="minorHAnsi"/>
+            <w:b/>
+            <w:bCs/>
+            <w:color w:val="0066CC"/>
+            <w:sz w:val="28"/>
+            <w:szCs w:val="28"/>
+            <w:shd w:val="clear" w:color="auto" w:fill="FFFFFF"/>
+          </w:rPr>
+          <w:t xml:space="preserve"> Islam</w:t>
+        </w:r>
+      </w:hyperlink>
+      <w:r>
+        <w:rPr>
+          <w:rFonts w:cstheme="minorHAnsi"/>
+          <w:color w:val="000000"/>
+          <w:sz w:val="28"/>
+          <w:szCs w:val="28"/>
+        </w:rPr>
+        <w:br/>
+      </w:r>
+      <w:r>
+        <w:rPr>
+          <w:rFonts w:cstheme="minorHAnsi"/>
+          <w:color w:val="000000"/>
+          <w:sz w:val="28"/>
+          <w:szCs w:val="28"/>
+          <w:shd w:val="clear" w:color="auto" w:fill="FFFFFF"/>
+        </w:rPr>
+        <w:t>MBBS (DU), DA (DU), MD (BSMMU</w:t>
+      </w:r>
+      <w:proofErr w:type="gramStart"/>
+      <w:r>
+        <w:rPr>
+          <w:rFonts w:cstheme="minorHAnsi"/>
+          <w:color w:val="000000"/>
+          <w:sz w:val="28"/>
+          <w:szCs w:val="28"/>
+          <w:shd w:val="clear" w:color="auto" w:fill="FFFFFF"/>
+        </w:rPr>
+        <w:t>)</w:t>
+      </w:r>
+      <w:proofErr w:type="gramEnd"/>
+      <w:r>
+        <w:rPr>
+          <w:rFonts w:cstheme="minorHAnsi"/>
+          <w:color w:val="000000"/>
+          <w:sz w:val="28"/>
+          <w:szCs w:val="28"/>
+        </w:rPr>
+        <w:br/>
+      </w:r>
+      <w:r>
+        <w:rPr>
+          <w:rFonts w:cstheme="minorHAnsi"/>
+          <w:color w:val="000000"/>
+          <w:sz w:val="28"/>
+          <w:szCs w:val="28"/>
+          <w:shd w:val="clear" w:color="auto" w:fill="FFFFFF"/>
+        </w:rPr>
+        <w:t>Professor &amp; Sr. Consultant</w:t>
+      </w:r>
+    </w:p>
+    <w:p>
+      <w:pPr>
+        <w:spacing w:line="270" w:lineRule="atLeast"/>
+        <w:rPr>
+          <w:rFonts w:cstheme="minorHAnsi"/>
+          <w:color w:val="000000"/>
+          <w:sz w:val="28"/>
+          <w:szCs w:val="28"/>
+          <w:shd w:val="clear" w:color="auto" w:fill="FFFFFF"/>
+        </w:rPr>
+      </w:pPr>
+      <w:r>
+        <w:rPr>
+          <w:rFonts w:cstheme="minorHAnsi"/>
+          <w:color w:val="000000"/>
+          <w:sz w:val="28"/>
+          <w:szCs w:val="28"/>
+          <w:shd w:val="clear" w:color="auto" w:fill="FFFFFF"/>
+        </w:rPr>
+        <w:t>Email:</w:t>
+      </w:r>
+    </w:p>
+    <w:p>
+      <w:pPr>
+        <w:spacing w:line="270" w:lineRule="atLeast"/>
+        <w:rPr>
+          <w:rFonts w:eastAsia="Times New Roman" w:cstheme="minorHAnsi"/>
+          <w:color w:val="000000"/>
+          <w:sz w:val="28"/>
+          <w:szCs w:val="28"/>
+        </w:rPr>
+      </w:pPr>
+      <w:r>
+        <w:rPr>
+          <w:rFonts w:cstheme="minorHAnsi"/>
+          <w:b/>
+          <w:color w:val="000000"/>
+          <w:sz w:val="28"/>
+          <w:szCs w:val="28"/>
+        </w:rPr>
+        <w:t>DEPARTMENT</w:t>
+      </w:r>
+      <w:r>
+        <w:rPr>
+          <w:rFonts w:cstheme="minorHAnsi"/>
+          <w:color w:val="000000"/>
+          <w:sz w:val="28"/>
+          <w:szCs w:val="28"/>
+        </w:rPr>
+        <w:t xml:space="preserve">: </w:t>
+      </w:r>
+      <w:r>
+        <w:rPr>
+          <w:rFonts w:ascii="Verdana" w:eastAsia="Times New Roman" w:hAnsi="Verdana" w:cs="Times New Roman"/>
+          <w:color w:val="000000"/>
+          <w:sz w:val="17"/>
+          <w:szCs w:val="17"/>
+        </w:rPr>
+        <w:t xml:space="preserve">  </w:t>
+      </w:r>
+      <w:r>
+        <w:rPr>
+          <w:rFonts w:eastAsia="Times New Roman" w:cstheme="minorHAnsi"/>
+          <w:color w:val="000000"/>
+          <w:sz w:val="28"/>
+          <w:szCs w:val="28"/>
+        </w:rPr>
+        <w:t xml:space="preserve">Cardiac </w:t>
+      </w:r>
+      <w:proofErr w:type="spellStart"/>
+      <w:r>
+        <w:rPr>
+          <w:rFonts w:eastAsia="Times New Roman" w:cstheme="minorHAnsi"/>
+          <w:color w:val="000000"/>
+          <w:sz w:val="28"/>
+          <w:szCs w:val="28"/>
+        </w:rPr>
+        <w:t>Anaesthesiology</w:t>
+      </w:r>
+      <w:proofErr w:type="spellEnd"/>
     </w:p>
     <w:p>
       <w:pPr>
@@ -9857,6 +11303,29 @@
       <w:iCs/>
     </w:rPr>
   </w:style>
+  <w:style w:type="character" w:styleId="Hyperlink">
+    <w:name w:val="Hyperlink"/>
+    <w:basedOn w:val="DefaultParagraphFont"/>
+    <w:uiPriority w:val="99"/>
+    <w:semiHidden/>
+    <w:unhideWhenUsed/>
+    <w:rsid w:val="009421A4"/>
+    <w:rPr>
+      <w:color w:val="0563C1" w:themeColor="hyperlink"/>
+      <w:u w:val="single"/>
+    </w:rPr>
+  </w:style>
+  <w:style w:type="character" w:styleId="Strong">
+    <w:name w:val="Strong"/>
+    <w:basedOn w:val="DefaultParagraphFont"/>
+    <w:uiPriority w:val="22"/>
+    <w:qFormat/>
+    <w:rsid w:val="009421A4"/>
+    <w:rPr>
+      <w:b/>
+      <w:bCs/>
+    </w:rPr>
+  </w:style>
 </w:styles>
 </file>
 

</xml_diff>

<commit_message>
Update DOCTOR DATA COLLECTION.docx
</commit_message>
<xml_diff>
--- a/Doctors Information/DOCTOR DATA COLLECTION.docx
+++ b/Doctors Information/DOCTOR DATA COLLECTION.docx
@@ -9285,6 +9285,1452 @@
         </w:rPr>
         <w:t>Phone: +880-2-8159457, 8142431, 8141522, 8144400, 8142333, 01713377773-5</w:t>
       </w:r>
+    </w:p>
+    <w:p>
+      <w:pPr>
+        <w:shd w:val="clear" w:color="auto" w:fill="F0F0F0"/>
+        <w:spacing w:after="0" w:line="240" w:lineRule="auto"/>
+        <w:rPr>
+          <w:rFonts w:ascii="Arial" w:eastAsia="Times New Roman" w:hAnsi="Arial" w:cs="Arial"/>
+          <w:color w:val="000000"/>
+          <w:sz w:val="24"/>
+          <w:szCs w:val="24"/>
+        </w:rPr>
+      </w:pPr>
+    </w:p>
+    <w:p>
+      <w:pPr>
+        <w:shd w:val="clear" w:color="auto" w:fill="F0F0F0"/>
+        <w:spacing w:after="0" w:line="240" w:lineRule="auto"/>
+        <w:rPr>
+          <w:rFonts w:ascii="Arial" w:eastAsia="Times New Roman" w:hAnsi="Arial" w:cs="Arial"/>
+          <w:color w:val="000000"/>
+          <w:sz w:val="24"/>
+          <w:szCs w:val="24"/>
+        </w:rPr>
+      </w:pPr>
+    </w:p>
+    <w:p>
+      <w:pPr>
+        <w:jc w:val="center"/>
+        <w:rPr>
+          <w:b/>
+          <w:sz w:val="36"/>
+          <w:szCs w:val="36"/>
+        </w:rPr>
+      </w:pPr>
+      <w:r>
+        <w:rPr>
+          <w:b/>
+          <w:sz w:val="36"/>
+          <w:szCs w:val="36"/>
+        </w:rPr>
+        <w:t>BIRDEM HOSPITAL</w:t>
+      </w:r>
+    </w:p>
+    <w:p>
+      <w:pPr>
+        <w:jc w:val="center"/>
+        <w:rPr>
+          <w:b/>
+          <w:sz w:val="36"/>
+          <w:szCs w:val="36"/>
+        </w:rPr>
+      </w:pPr>
+    </w:p>
+    <w:p>
+      <w:pPr>
+        <w:rPr>
+          <w:b/>
+          <w:sz w:val="36"/>
+          <w:szCs w:val="36"/>
+        </w:rPr>
+      </w:pPr>
+      <w:proofErr w:type="gramStart"/>
+      <w:r>
+        <w:rPr>
+          <w:b/>
+          <w:sz w:val="36"/>
+          <w:szCs w:val="36"/>
+        </w:rPr>
+        <w:t>Doctor’s  details</w:t>
+      </w:r>
+      <w:proofErr w:type="gramEnd"/>
+      <w:r>
+        <w:rPr>
+          <w:b/>
+          <w:sz w:val="36"/>
+          <w:szCs w:val="36"/>
+        </w:rPr>
+        <w:t xml:space="preserve">:                                                     </w:t>
+      </w:r>
+    </w:p>
+    <w:p>
+      <w:pPr>
+        <w:rPr>
+          <w:sz w:val="28"/>
+          <w:szCs w:val="28"/>
+        </w:rPr>
+      </w:pPr>
+      <w:r>
+        <w:rPr>
+          <w:sz w:val="28"/>
+          <w:szCs w:val="28"/>
+        </w:rPr>
+        <w:t>1</w:t>
+      </w:r>
+      <w:r>
+        <w:rPr>
+          <w:sz w:val="28"/>
+          <w:szCs w:val="28"/>
+        </w:rPr>
+        <w:tab/>
+      </w:r>
+    </w:p>
+    <w:p>
+      <w:pPr>
+        <w:rPr>
+          <w:sz w:val="28"/>
+          <w:szCs w:val="28"/>
+        </w:rPr>
+      </w:pPr>
+      <w:r>
+        <w:rPr>
+          <w:b/>
+          <w:color w:val="44546A" w:themeColor="text2"/>
+          <w:sz w:val="28"/>
+          <w:szCs w:val="28"/>
+          <w:u w:val="single"/>
+        </w:rPr>
+        <w:t xml:space="preserve">Dr. SMG </w:t>
+      </w:r>
+      <w:proofErr w:type="spellStart"/>
+      <w:r>
+        <w:rPr>
+          <w:b/>
+          <w:color w:val="44546A" w:themeColor="text2"/>
+          <w:sz w:val="28"/>
+          <w:szCs w:val="28"/>
+          <w:u w:val="single"/>
+        </w:rPr>
+        <w:t>Saklayen</w:t>
+      </w:r>
+      <w:proofErr w:type="spellEnd"/>
+      <w:r>
+        <w:rPr>
+          <w:sz w:val="28"/>
+          <w:szCs w:val="28"/>
+        </w:rPr>
+        <w:t xml:space="preserve">                                </w:t>
+      </w:r>
+    </w:p>
+    <w:p>
+      <w:pPr>
+        <w:rPr>
+          <w:sz w:val="28"/>
+          <w:szCs w:val="28"/>
+        </w:rPr>
+      </w:pPr>
+      <w:r>
+        <w:rPr>
+          <w:sz w:val="28"/>
+          <w:szCs w:val="28"/>
+        </w:rPr>
+        <w:t>MBBS, Master of Surgery</w:t>
+      </w:r>
+    </w:p>
+    <w:p>
+      <w:pPr>
+        <w:rPr>
+          <w:sz w:val="28"/>
+          <w:szCs w:val="28"/>
+        </w:rPr>
+      </w:pPr>
+      <w:r>
+        <w:rPr>
+          <w:sz w:val="28"/>
+          <w:szCs w:val="28"/>
+        </w:rPr>
+        <w:t xml:space="preserve">Head of the Department </w:t>
+      </w:r>
+    </w:p>
+    <w:p>
+      <w:pPr>
+        <w:rPr>
+          <w:sz w:val="28"/>
+          <w:szCs w:val="28"/>
+        </w:rPr>
+      </w:pPr>
+      <w:proofErr w:type="gramStart"/>
+      <w:r>
+        <w:rPr>
+          <w:sz w:val="28"/>
+          <w:szCs w:val="28"/>
+        </w:rPr>
+        <w:t>email</w:t>
+      </w:r>
+      <w:proofErr w:type="gramEnd"/>
+      <w:r>
+        <w:rPr>
+          <w:sz w:val="28"/>
+          <w:szCs w:val="28"/>
+        </w:rPr>
+        <w:t xml:space="preserve">: </w:t>
+      </w:r>
+      <w:hyperlink r:id="rId4" w:history="1">
+        <w:r>
+          <w:rPr>
+            <w:rStyle w:val="Hyperlink"/>
+            <w:sz w:val="28"/>
+            <w:szCs w:val="28"/>
+          </w:rPr>
+          <w:t>saklayendmc@gmail.com</w:t>
+        </w:r>
+      </w:hyperlink>
+    </w:p>
+    <w:p>
+      <w:pPr>
+        <w:rPr>
+          <w:rFonts w:ascii="Verdana" w:hAnsi="Verdana"/>
+          <w:color w:val="000000"/>
+          <w:sz w:val="17"/>
+          <w:szCs w:val="17"/>
+          <w:shd w:val="clear" w:color="auto" w:fill="FFFFFF"/>
+        </w:rPr>
+      </w:pPr>
+      <w:r>
+        <w:rPr>
+          <w:rFonts w:ascii="Arial" w:hAnsi="Arial" w:cs="Arial"/>
+          <w:b/>
+          <w:bCs/>
+          <w:color w:val="000000"/>
+          <w:sz w:val="21"/>
+          <w:szCs w:val="21"/>
+          <w:shd w:val="clear" w:color="auto" w:fill="E4E4E4"/>
+        </w:rPr>
+        <w:t xml:space="preserve">DEPARTMENT:   </w:t>
+      </w:r>
+      <w:r>
+        <w:rPr>
+          <w:rFonts w:cstheme="minorHAnsi"/>
+          <w:color w:val="000000"/>
+          <w:sz w:val="28"/>
+          <w:szCs w:val="28"/>
+          <w:shd w:val="clear" w:color="auto" w:fill="FFFFFF"/>
+        </w:rPr>
+        <w:t>Vascular Surgery</w:t>
+      </w:r>
+    </w:p>
+    <w:p>
+      <w:pPr>
+        <w:rPr>
+          <w:rFonts w:ascii="Verdana" w:hAnsi="Verdana"/>
+          <w:color w:val="000000"/>
+          <w:sz w:val="17"/>
+          <w:szCs w:val="17"/>
+          <w:shd w:val="clear" w:color="auto" w:fill="FFFFFF"/>
+        </w:rPr>
+      </w:pPr>
+      <w:r>
+        <w:rPr>
+          <w:rFonts w:ascii="Arial" w:hAnsi="Arial" w:cs="Arial"/>
+          <w:b/>
+          <w:bCs/>
+          <w:color w:val="000000"/>
+          <w:sz w:val="28"/>
+          <w:szCs w:val="28"/>
+          <w:shd w:val="clear" w:color="auto" w:fill="E4E4E4"/>
+        </w:rPr>
+        <w:t>SPECIALITY</w:t>
+      </w:r>
+      <w:r>
+        <w:rPr>
+          <w:rFonts w:ascii="Verdana" w:hAnsi="Verdana"/>
+          <w:color w:val="000000"/>
+          <w:sz w:val="17"/>
+          <w:szCs w:val="17"/>
+          <w:shd w:val="clear" w:color="auto" w:fill="FFFFFF"/>
+        </w:rPr>
+        <w:t xml:space="preserve">:   </w:t>
+      </w:r>
+      <w:r>
+        <w:rPr>
+          <w:rFonts w:cstheme="minorHAnsi"/>
+          <w:color w:val="000000"/>
+          <w:sz w:val="28"/>
+          <w:szCs w:val="28"/>
+          <w:shd w:val="clear" w:color="auto" w:fill="FFFFFF"/>
+        </w:rPr>
+        <w:t>Cardiovascular and Thoracic Surgery</w:t>
+      </w:r>
+    </w:p>
+    <w:p>
+      <w:pPr>
+        <w:spacing w:line="270" w:lineRule="atLeast"/>
+        <w:rPr>
+          <w:rFonts w:cstheme="minorHAnsi"/>
+          <w:color w:val="000000"/>
+          <w:sz w:val="28"/>
+          <w:szCs w:val="28"/>
+        </w:rPr>
+      </w:pPr>
+      <w:r>
+        <w:rPr>
+          <w:rFonts w:cstheme="minorHAnsi"/>
+          <w:color w:val="000000"/>
+          <w:sz w:val="28"/>
+          <w:szCs w:val="28"/>
+          <w:shd w:val="clear" w:color="auto" w:fill="FFFFFF"/>
+        </w:rPr>
+        <w:t xml:space="preserve">2.  </w:t>
+      </w:r>
+      <w:hyperlink r:id="rId5" w:history="1">
+        <w:r>
+          <w:rPr>
+            <w:rFonts w:cstheme="minorHAnsi"/>
+            <w:b/>
+            <w:bCs/>
+            <w:color w:val="0066CC"/>
+            <w:sz w:val="28"/>
+            <w:szCs w:val="28"/>
+          </w:rPr>
+          <w:br/>
+        </w:r>
+        <w:r>
+          <w:rPr>
+            <w:rStyle w:val="Hyperlink"/>
+            <w:rFonts w:cstheme="minorHAnsi"/>
+            <w:b/>
+            <w:bCs/>
+            <w:color w:val="0066CC"/>
+            <w:sz w:val="28"/>
+            <w:szCs w:val="28"/>
+          </w:rPr>
+          <w:t>Prof. Lt. Col. (Retd) Dr. Md. Hamidur Rahman</w:t>
+        </w:r>
+      </w:hyperlink>
+      <w:r>
+        <w:rPr>
+          <w:rFonts w:cstheme="minorHAnsi"/>
+          <w:color w:val="000000"/>
+          <w:sz w:val="28"/>
+          <w:szCs w:val="28"/>
+        </w:rPr>
+        <w:br/>
+        <w:t>MBBS, FCPS</w:t>
+      </w:r>
+      <w:r>
+        <w:rPr>
+          <w:rFonts w:cstheme="minorHAnsi"/>
+          <w:color w:val="000000"/>
+          <w:sz w:val="28"/>
+          <w:szCs w:val="28"/>
+        </w:rPr>
+        <w:br/>
+        <w:t>Head of the Department &amp; Senior Consultant</w:t>
+      </w:r>
+      <w:r>
+        <w:rPr>
+          <w:rFonts w:cstheme="minorHAnsi"/>
+          <w:color w:val="000000"/>
+          <w:sz w:val="28"/>
+          <w:szCs w:val="28"/>
+        </w:rPr>
+        <w:br/>
+      </w:r>
+      <w:r>
+        <w:rPr>
+          <w:rStyle w:val="Strong"/>
+          <w:rFonts w:cstheme="minorHAnsi"/>
+          <w:color w:val="000000"/>
+          <w:sz w:val="28"/>
+          <w:szCs w:val="28"/>
+        </w:rPr>
+        <w:t>email:  </w:t>
+      </w:r>
+      <w:hyperlink r:id="rId6" w:history="1">
+        <w:r>
+          <w:rPr>
+            <w:rStyle w:val="Hyperlink"/>
+            <w:rFonts w:cstheme="minorHAnsi"/>
+            <w:color w:val="990000"/>
+            <w:sz w:val="28"/>
+            <w:szCs w:val="28"/>
+          </w:rPr>
+          <w:t>hamid@ibrahimcardiac.org.bd</w:t>
+        </w:r>
+      </w:hyperlink>
+    </w:p>
+    <w:p>
+      <w:pPr>
+        <w:rPr>
+          <w:sz w:val="28"/>
+          <w:szCs w:val="28"/>
+        </w:rPr>
+      </w:pPr>
+      <w:r>
+        <w:rPr>
+          <w:b/>
+          <w:sz w:val="28"/>
+          <w:szCs w:val="28"/>
+        </w:rPr>
+        <w:t>DEPARTMENT:</w:t>
+      </w:r>
+      <w:r>
+        <w:rPr>
+          <w:sz w:val="28"/>
+          <w:szCs w:val="28"/>
+        </w:rPr>
+        <w:t xml:space="preserve">     Cardiac </w:t>
+      </w:r>
+      <w:proofErr w:type="spellStart"/>
+      <w:r>
+        <w:rPr>
+          <w:sz w:val="28"/>
+          <w:szCs w:val="28"/>
+        </w:rPr>
+        <w:t>Anaesthesiology</w:t>
+      </w:r>
+      <w:proofErr w:type="spellEnd"/>
+    </w:p>
+    <w:p>
+      <w:pPr>
+        <w:rPr>
+          <w:b/>
+          <w:sz w:val="28"/>
+          <w:szCs w:val="28"/>
+        </w:rPr>
+      </w:pPr>
+      <w:r>
+        <w:rPr>
+          <w:b/>
+          <w:sz w:val="28"/>
+          <w:szCs w:val="28"/>
+        </w:rPr>
+        <w:t xml:space="preserve">SPECIALITY:   </w:t>
+      </w:r>
+    </w:p>
+    <w:p>
+      <w:pPr>
+        <w:rPr>
+          <w:b/>
+          <w:sz w:val="28"/>
+          <w:szCs w:val="28"/>
+        </w:rPr>
+      </w:pPr>
+    </w:p>
+    <w:p>
+      <w:pPr>
+        <w:rPr>
+          <w:sz w:val="28"/>
+          <w:szCs w:val="28"/>
+        </w:rPr>
+      </w:pPr>
+      <w:r>
+        <w:rPr>
+          <w:b/>
+          <w:sz w:val="28"/>
+          <w:szCs w:val="28"/>
+        </w:rPr>
+        <w:t xml:space="preserve">3. </w:t>
+      </w:r>
+      <w:r>
+        <w:rPr>
+          <w:sz w:val="28"/>
+          <w:szCs w:val="28"/>
+        </w:rPr>
+        <w:t xml:space="preserve"> </w:t>
+      </w:r>
+      <w:r>
+        <w:rPr>
+          <w:b/>
+          <w:color w:val="44546A" w:themeColor="text2"/>
+          <w:sz w:val="28"/>
+          <w:szCs w:val="28"/>
+          <w:u w:val="single"/>
+        </w:rPr>
+        <w:t xml:space="preserve">Prof. Dr. Mohammad </w:t>
+      </w:r>
+      <w:proofErr w:type="spellStart"/>
+      <w:r>
+        <w:rPr>
+          <w:b/>
+          <w:color w:val="44546A" w:themeColor="text2"/>
+          <w:sz w:val="28"/>
+          <w:szCs w:val="28"/>
+          <w:u w:val="single"/>
+        </w:rPr>
+        <w:t>Liaquat</w:t>
+      </w:r>
+      <w:proofErr w:type="spellEnd"/>
+      <w:r>
+        <w:rPr>
+          <w:b/>
+          <w:color w:val="44546A" w:themeColor="text2"/>
+          <w:sz w:val="28"/>
+          <w:szCs w:val="28"/>
+          <w:u w:val="single"/>
+        </w:rPr>
+        <w:t xml:space="preserve"> Ali</w:t>
+      </w:r>
+    </w:p>
+    <w:p>
+      <w:pPr>
+        <w:rPr>
+          <w:sz w:val="28"/>
+          <w:szCs w:val="28"/>
+        </w:rPr>
+      </w:pPr>
+      <w:r>
+        <w:rPr>
+          <w:sz w:val="28"/>
+          <w:szCs w:val="28"/>
+        </w:rPr>
+        <w:lastRenderedPageBreak/>
+        <w:t>MBBS, FCPS, MRCP (UK)</w:t>
+      </w:r>
+    </w:p>
+    <w:p>
+      <w:pPr>
+        <w:rPr>
+          <w:sz w:val="28"/>
+          <w:szCs w:val="28"/>
+        </w:rPr>
+      </w:pPr>
+      <w:r>
+        <w:rPr>
+          <w:sz w:val="28"/>
+          <w:szCs w:val="28"/>
+        </w:rPr>
+        <w:t>Senior Consultant &amp; Professor</w:t>
+      </w:r>
+    </w:p>
+    <w:p>
+      <w:pPr>
+        <w:rPr>
+          <w:sz w:val="28"/>
+          <w:szCs w:val="28"/>
+        </w:rPr>
+      </w:pPr>
+      <w:proofErr w:type="gramStart"/>
+      <w:r>
+        <w:rPr>
+          <w:sz w:val="28"/>
+          <w:szCs w:val="28"/>
+        </w:rPr>
+        <w:t>email</w:t>
+      </w:r>
+      <w:proofErr w:type="gramEnd"/>
+      <w:r>
+        <w:rPr>
+          <w:sz w:val="28"/>
+          <w:szCs w:val="28"/>
+        </w:rPr>
+        <w:t xml:space="preserve">: </w:t>
+      </w:r>
+      <w:hyperlink r:id="rId7" w:history="1">
+        <w:r>
+          <w:rPr>
+            <w:rStyle w:val="Hyperlink"/>
+            <w:sz w:val="28"/>
+            <w:szCs w:val="28"/>
+          </w:rPr>
+          <w:t>drliaquat@ibrahimcardiac.org.bd</w:t>
+        </w:r>
+      </w:hyperlink>
+      <w:r>
+        <w:rPr>
+          <w:sz w:val="28"/>
+          <w:szCs w:val="28"/>
+        </w:rPr>
+        <w:t xml:space="preserve"> , </w:t>
+      </w:r>
+      <w:hyperlink r:id="rId8" w:history="1">
+        <w:r>
+          <w:rPr>
+            <w:rStyle w:val="Hyperlink"/>
+            <w:sz w:val="28"/>
+            <w:szCs w:val="28"/>
+          </w:rPr>
+          <w:t>drliaquat2010@yahoo.com</w:t>
+        </w:r>
+      </w:hyperlink>
+    </w:p>
+    <w:p>
+      <w:pPr>
+        <w:rPr>
+          <w:sz w:val="28"/>
+          <w:szCs w:val="28"/>
+        </w:rPr>
+      </w:pPr>
+      <w:r>
+        <w:rPr>
+          <w:b/>
+          <w:sz w:val="28"/>
+          <w:szCs w:val="28"/>
+        </w:rPr>
+        <w:t>DEPARTMENT:</w:t>
+      </w:r>
+      <w:r>
+        <w:rPr>
+          <w:sz w:val="28"/>
+          <w:szCs w:val="28"/>
+        </w:rPr>
+        <w:t xml:space="preserve">       Cardiology</w:t>
+      </w:r>
+    </w:p>
+    <w:p>
+      <w:pPr>
+        <w:rPr>
+          <w:color w:val="FF0000"/>
+          <w:sz w:val="28"/>
+          <w:szCs w:val="28"/>
+        </w:rPr>
+      </w:pPr>
+      <w:r>
+        <w:rPr>
+          <w:b/>
+          <w:sz w:val="28"/>
+          <w:szCs w:val="28"/>
+        </w:rPr>
+        <w:t xml:space="preserve">SPECIALITY:   </w:t>
+      </w:r>
+      <w:r>
+        <w:rPr>
+          <w:sz w:val="28"/>
+          <w:szCs w:val="28"/>
+        </w:rPr>
+        <w:t>Interventional Cardiology</w:t>
+      </w:r>
+    </w:p>
+    <w:p>
+      <w:pPr>
+        <w:spacing w:line="270" w:lineRule="atLeast"/>
+        <w:rPr>
+          <w:rFonts w:cstheme="minorHAnsi"/>
+          <w:color w:val="000000"/>
+          <w:sz w:val="28"/>
+          <w:szCs w:val="28"/>
+        </w:rPr>
+      </w:pPr>
+      <w:r>
+        <w:rPr>
+          <w:sz w:val="28"/>
+          <w:szCs w:val="28"/>
+        </w:rPr>
+        <w:t>4.</w:t>
+      </w:r>
+      <w:r>
+        <w:rPr>
+          <w:rStyle w:val="Hyperlink"/>
+          <w:rFonts w:ascii="Verdana" w:hAnsi="Verdana"/>
+          <w:color w:val="000000"/>
+          <w:sz w:val="17"/>
+          <w:szCs w:val="17"/>
+        </w:rPr>
+        <w:t xml:space="preserve"> </w:t>
+      </w:r>
+      <w:hyperlink r:id="rId9" w:history="1">
+        <w:r>
+          <w:rPr>
+            <w:rFonts w:cstheme="minorHAnsi"/>
+            <w:b/>
+            <w:bCs/>
+            <w:color w:val="0066CC"/>
+            <w:sz w:val="28"/>
+            <w:szCs w:val="28"/>
+          </w:rPr>
+          <w:br/>
+        </w:r>
+        <w:r>
+          <w:rPr>
+            <w:rStyle w:val="Hyperlink"/>
+            <w:rFonts w:cstheme="minorHAnsi"/>
+            <w:b/>
+            <w:bCs/>
+            <w:color w:val="0066CC"/>
+            <w:sz w:val="28"/>
+            <w:szCs w:val="28"/>
+          </w:rPr>
+          <w:t>Prof. Dr. M Maksumul Haq</w:t>
+        </w:r>
+      </w:hyperlink>
+      <w:r>
+        <w:rPr>
+          <w:rFonts w:cstheme="minorHAnsi"/>
+          <w:color w:val="000000"/>
+          <w:sz w:val="28"/>
+          <w:szCs w:val="28"/>
+        </w:rPr>
+        <w:br/>
+        <w:t>MBBS (DMC), FCPS (BD), FACC (USA), FRCP (</w:t>
+      </w:r>
+      <w:proofErr w:type="spellStart"/>
+      <w:r>
+        <w:rPr>
+          <w:rFonts w:cstheme="minorHAnsi"/>
+          <w:color w:val="000000"/>
+          <w:sz w:val="28"/>
+          <w:szCs w:val="28"/>
+        </w:rPr>
+        <w:t>Edin</w:t>
+      </w:r>
+      <w:proofErr w:type="spellEnd"/>
+      <w:proofErr w:type="gramStart"/>
+      <w:r>
+        <w:rPr>
+          <w:rFonts w:cstheme="minorHAnsi"/>
+          <w:color w:val="000000"/>
+          <w:sz w:val="28"/>
+          <w:szCs w:val="28"/>
+        </w:rPr>
+        <w:t>)</w:t>
+      </w:r>
+      <w:proofErr w:type="gramEnd"/>
+      <w:r>
+        <w:rPr>
+          <w:rFonts w:cstheme="minorHAnsi"/>
+          <w:color w:val="000000"/>
+          <w:sz w:val="28"/>
+          <w:szCs w:val="28"/>
+        </w:rPr>
+        <w:br/>
+        <w:t>Head of the Department &amp; Senior Consultant</w:t>
+      </w:r>
+      <w:r>
+        <w:rPr>
+          <w:rFonts w:cstheme="minorHAnsi"/>
+          <w:color w:val="000000"/>
+          <w:sz w:val="28"/>
+          <w:szCs w:val="28"/>
+        </w:rPr>
+        <w:br/>
+      </w:r>
+      <w:r>
+        <w:rPr>
+          <w:rStyle w:val="Strong"/>
+          <w:rFonts w:cstheme="minorHAnsi"/>
+          <w:color w:val="000000"/>
+          <w:sz w:val="28"/>
+          <w:szCs w:val="28"/>
+        </w:rPr>
+        <w:t>email: </w:t>
+      </w:r>
+      <w:hyperlink r:id="rId10" w:history="1">
+        <w:r>
+          <w:rPr>
+            <w:rStyle w:val="Hyperlink"/>
+            <w:rFonts w:cstheme="minorHAnsi"/>
+            <w:color w:val="990000"/>
+            <w:sz w:val="28"/>
+            <w:szCs w:val="28"/>
+          </w:rPr>
+          <w:t>haq@ibrahimcardiac.org.bd</w:t>
+        </w:r>
+      </w:hyperlink>
+    </w:p>
+    <w:p>
+      <w:pPr>
+        <w:spacing w:line="270" w:lineRule="atLeast"/>
+        <w:rPr>
+          <w:rFonts w:cstheme="minorHAnsi"/>
+          <w:color w:val="000000"/>
+          <w:sz w:val="28"/>
+          <w:szCs w:val="28"/>
+        </w:rPr>
+      </w:pPr>
+      <w:r>
+        <w:rPr>
+          <w:rFonts w:cstheme="minorHAnsi"/>
+          <w:b/>
+          <w:color w:val="000000"/>
+          <w:sz w:val="28"/>
+          <w:szCs w:val="28"/>
+        </w:rPr>
+        <w:t xml:space="preserve">DEPARTMENT: </w:t>
+      </w:r>
+      <w:r>
+        <w:t xml:space="preserve"> </w:t>
+      </w:r>
+      <w:r>
+        <w:rPr>
+          <w:sz w:val="28"/>
+          <w:szCs w:val="28"/>
+        </w:rPr>
+        <w:t>Cardiology</w:t>
+      </w:r>
+    </w:p>
+    <w:p>
+      <w:pPr>
+        <w:spacing w:line="270" w:lineRule="atLeast"/>
+        <w:rPr>
+          <w:rFonts w:cstheme="minorHAnsi"/>
+          <w:color w:val="000000"/>
+          <w:sz w:val="28"/>
+          <w:szCs w:val="28"/>
+        </w:rPr>
+      </w:pPr>
+      <w:r>
+        <w:rPr>
+          <w:rFonts w:cstheme="minorHAnsi"/>
+          <w:color w:val="000000"/>
+          <w:sz w:val="28"/>
+          <w:szCs w:val="28"/>
+        </w:rPr>
+        <w:t>5.</w:t>
+      </w:r>
+      <w:r>
+        <w:rPr>
+          <w:rStyle w:val="Hyperlink"/>
+          <w:rFonts w:ascii="Verdana" w:hAnsi="Verdana"/>
+          <w:color w:val="000000"/>
+          <w:sz w:val="17"/>
+          <w:szCs w:val="17"/>
+        </w:rPr>
+        <w:t xml:space="preserve"> </w:t>
+      </w:r>
+      <w:hyperlink r:id="rId11" w:history="1">
+        <w:r>
+          <w:rPr>
+            <w:rFonts w:cstheme="minorHAnsi"/>
+            <w:b/>
+            <w:bCs/>
+            <w:color w:val="990000"/>
+            <w:sz w:val="28"/>
+            <w:szCs w:val="28"/>
+            <w:u w:val="single"/>
+          </w:rPr>
+          <w:br/>
+        </w:r>
+        <w:r>
+          <w:rPr>
+            <w:rStyle w:val="Hyperlink"/>
+            <w:rFonts w:cstheme="minorHAnsi"/>
+            <w:b/>
+            <w:bCs/>
+            <w:color w:val="44546A" w:themeColor="text2"/>
+            <w:sz w:val="28"/>
+            <w:szCs w:val="28"/>
+          </w:rPr>
+          <w:t>Prof. Dr. Masoom Siraj</w:t>
+        </w:r>
+      </w:hyperlink>
+      <w:r>
+        <w:rPr>
+          <w:rFonts w:cstheme="minorHAnsi"/>
+          <w:color w:val="000000"/>
+          <w:sz w:val="28"/>
+          <w:szCs w:val="28"/>
+        </w:rPr>
+        <w:br/>
+        <w:t>MBBS, FRCS</w:t>
+      </w:r>
+      <w:r>
+        <w:rPr>
+          <w:rFonts w:cstheme="minorHAnsi"/>
+          <w:color w:val="000000"/>
+          <w:sz w:val="28"/>
+          <w:szCs w:val="28"/>
+        </w:rPr>
+        <w:br/>
+        <w:t>Head of the Department &amp; Senior Consultant</w:t>
+      </w:r>
+      <w:r>
+        <w:rPr>
+          <w:rFonts w:cstheme="minorHAnsi"/>
+          <w:color w:val="000000"/>
+          <w:sz w:val="28"/>
+          <w:szCs w:val="28"/>
+        </w:rPr>
+        <w:br/>
+      </w:r>
+      <w:r>
+        <w:rPr>
+          <w:rStyle w:val="Strong"/>
+          <w:rFonts w:cstheme="minorHAnsi"/>
+          <w:color w:val="000000"/>
+          <w:sz w:val="28"/>
+          <w:szCs w:val="28"/>
+        </w:rPr>
+        <w:t>email: </w:t>
+      </w:r>
+      <w:hyperlink r:id="rId12" w:history="1">
+        <w:r>
+          <w:rPr>
+            <w:rStyle w:val="Hyperlink"/>
+            <w:rFonts w:cstheme="minorHAnsi"/>
+            <w:color w:val="990000"/>
+            <w:sz w:val="28"/>
+            <w:szCs w:val="28"/>
+          </w:rPr>
+          <w:t>siraj@ibrahimcardiac.org.bd</w:t>
+        </w:r>
+      </w:hyperlink>
+    </w:p>
+    <w:p>
+      <w:pPr>
+        <w:spacing w:line="270" w:lineRule="atLeast"/>
+        <w:rPr>
+          <w:rFonts w:cstheme="minorHAnsi"/>
+          <w:b/>
+          <w:color w:val="000000"/>
+          <w:sz w:val="28"/>
+          <w:szCs w:val="28"/>
+        </w:rPr>
+      </w:pPr>
+      <w:r>
+        <w:rPr>
+          <w:rFonts w:cstheme="minorHAnsi"/>
+          <w:b/>
+          <w:color w:val="000000"/>
+          <w:sz w:val="28"/>
+          <w:szCs w:val="28"/>
+        </w:rPr>
+        <w:t xml:space="preserve">DEPARTMENT: </w:t>
+      </w:r>
+      <w:r>
+        <w:t xml:space="preserve"> </w:t>
+      </w:r>
+      <w:r>
+        <w:rPr>
+          <w:rFonts w:cstheme="minorHAnsi"/>
+          <w:color w:val="000000"/>
+          <w:sz w:val="28"/>
+          <w:szCs w:val="28"/>
+        </w:rPr>
+        <w:t>Radiology &amp; Imaging</w:t>
+      </w:r>
+    </w:p>
+    <w:p>
+      <w:pPr>
+        <w:spacing w:line="270" w:lineRule="atLeast"/>
+        <w:rPr>
+          <w:rFonts w:cstheme="minorHAnsi"/>
+          <w:color w:val="000000"/>
+          <w:sz w:val="28"/>
+          <w:szCs w:val="28"/>
+        </w:rPr>
+      </w:pPr>
+      <w:r>
+        <w:rPr>
+          <w:rFonts w:cstheme="minorHAnsi"/>
+          <w:color w:val="000000"/>
+          <w:sz w:val="28"/>
+          <w:szCs w:val="28"/>
+        </w:rPr>
+        <w:t>6.</w:t>
+      </w:r>
+      <w:r>
+        <w:rPr>
+          <w:rStyle w:val="Hyperlink"/>
+          <w:rFonts w:ascii="Verdana" w:hAnsi="Verdana"/>
+          <w:color w:val="000000"/>
+          <w:sz w:val="17"/>
+          <w:szCs w:val="17"/>
+        </w:rPr>
+        <w:t xml:space="preserve"> </w:t>
+      </w:r>
+      <w:hyperlink r:id="rId13" w:history="1">
+        <w:r>
+          <w:rPr>
+            <w:rFonts w:cstheme="minorHAnsi"/>
+            <w:b/>
+            <w:bCs/>
+            <w:color w:val="0066CC"/>
+            <w:sz w:val="28"/>
+            <w:szCs w:val="28"/>
+          </w:rPr>
+          <w:br/>
+        </w:r>
+        <w:r>
+          <w:rPr>
+            <w:rStyle w:val="Hyperlink"/>
+            <w:rFonts w:cstheme="minorHAnsi"/>
+            <w:b/>
+            <w:bCs/>
+            <w:color w:val="0066CC"/>
+            <w:sz w:val="28"/>
+            <w:szCs w:val="28"/>
+          </w:rPr>
+          <w:t>Prof. Dr. M. H. Millat</w:t>
+        </w:r>
+      </w:hyperlink>
+      <w:r>
+        <w:rPr>
+          <w:rFonts w:cstheme="minorHAnsi"/>
+          <w:color w:val="000000"/>
+          <w:sz w:val="28"/>
+          <w:szCs w:val="28"/>
+        </w:rPr>
+        <w:br/>
+        <w:t>MBBS, FRCS (</w:t>
+      </w:r>
+      <w:proofErr w:type="spellStart"/>
+      <w:r>
+        <w:rPr>
+          <w:rFonts w:cstheme="minorHAnsi"/>
+          <w:color w:val="000000"/>
+          <w:sz w:val="28"/>
+          <w:szCs w:val="28"/>
+        </w:rPr>
+        <w:t>Edin</w:t>
+      </w:r>
+      <w:proofErr w:type="spellEnd"/>
+      <w:proofErr w:type="gramStart"/>
+      <w:r>
+        <w:rPr>
+          <w:rFonts w:cstheme="minorHAnsi"/>
+          <w:color w:val="000000"/>
+          <w:sz w:val="28"/>
+          <w:szCs w:val="28"/>
+        </w:rPr>
+        <w:t>)</w:t>
+      </w:r>
+      <w:proofErr w:type="gramEnd"/>
+      <w:r>
+        <w:rPr>
+          <w:rFonts w:cstheme="minorHAnsi"/>
+          <w:color w:val="000000"/>
+          <w:sz w:val="28"/>
+          <w:szCs w:val="28"/>
+        </w:rPr>
+        <w:br/>
+        <w:t>Senior Consultant</w:t>
+      </w:r>
+      <w:r>
+        <w:rPr>
+          <w:rFonts w:cstheme="minorHAnsi"/>
+          <w:color w:val="000000"/>
+          <w:sz w:val="28"/>
+          <w:szCs w:val="28"/>
+        </w:rPr>
+        <w:br/>
+      </w:r>
+      <w:r>
+        <w:rPr>
+          <w:rStyle w:val="Strong"/>
+          <w:rFonts w:cstheme="minorHAnsi"/>
+          <w:color w:val="000000"/>
+          <w:sz w:val="28"/>
+          <w:szCs w:val="28"/>
+        </w:rPr>
+        <w:t>email: </w:t>
+      </w:r>
+      <w:hyperlink r:id="rId14" w:history="1">
+        <w:r>
+          <w:rPr>
+            <w:rStyle w:val="Hyperlink"/>
+            <w:rFonts w:cstheme="minorHAnsi"/>
+            <w:color w:val="990000"/>
+            <w:sz w:val="28"/>
+            <w:szCs w:val="28"/>
+          </w:rPr>
+          <w:t>mhmillat@ibrahimcardiac.org.bd</w:t>
+        </w:r>
+      </w:hyperlink>
+    </w:p>
+    <w:p>
+      <w:pPr>
+        <w:spacing w:line="270" w:lineRule="atLeast"/>
+        <w:rPr>
+          <w:rFonts w:cstheme="minorHAnsi"/>
+          <w:color w:val="000000"/>
+          <w:sz w:val="28"/>
+          <w:szCs w:val="28"/>
+        </w:rPr>
+      </w:pPr>
+      <w:r>
+        <w:rPr>
+          <w:rFonts w:cstheme="minorHAnsi"/>
+          <w:b/>
+          <w:color w:val="000000"/>
+          <w:sz w:val="28"/>
+          <w:szCs w:val="28"/>
+        </w:rPr>
+        <w:t>DEPARTMENT</w:t>
+      </w:r>
+      <w:r>
+        <w:rPr>
+          <w:rFonts w:cstheme="minorHAnsi"/>
+          <w:color w:val="000000"/>
+          <w:sz w:val="28"/>
+          <w:szCs w:val="28"/>
+        </w:rPr>
+        <w:t>: Cardiac Surgery</w:t>
+      </w:r>
+    </w:p>
+    <w:p>
+      <w:pPr>
+        <w:spacing w:line="270" w:lineRule="atLeast"/>
+        <w:rPr>
+          <w:rFonts w:cstheme="minorHAnsi"/>
+          <w:color w:val="000000"/>
+          <w:sz w:val="28"/>
+          <w:szCs w:val="28"/>
+        </w:rPr>
+      </w:pPr>
+      <w:r>
+        <w:rPr>
+          <w:rFonts w:cstheme="minorHAnsi"/>
+          <w:b/>
+          <w:color w:val="000000"/>
+          <w:sz w:val="28"/>
+          <w:szCs w:val="28"/>
+        </w:rPr>
+        <w:t xml:space="preserve">SPECAILTY: </w:t>
+      </w:r>
+      <w:r>
+        <w:rPr>
+          <w:rFonts w:cstheme="minorHAnsi"/>
+          <w:color w:val="000000"/>
+          <w:sz w:val="28"/>
+          <w:szCs w:val="28"/>
+        </w:rPr>
+        <w:t>Cardiothoracic Surgeon</w:t>
+      </w:r>
+    </w:p>
+    <w:p>
+      <w:pPr>
+        <w:spacing w:line="270" w:lineRule="atLeast"/>
+        <w:rPr>
+          <w:rFonts w:cstheme="minorHAnsi"/>
+          <w:color w:val="000000"/>
+          <w:sz w:val="28"/>
+          <w:szCs w:val="28"/>
+        </w:rPr>
+      </w:pPr>
+      <w:r>
+        <w:rPr>
+          <w:rFonts w:cstheme="minorHAnsi"/>
+          <w:color w:val="000000"/>
+          <w:sz w:val="28"/>
+          <w:szCs w:val="28"/>
+        </w:rPr>
+        <w:t>7.</w:t>
+      </w:r>
+      <w:r>
+        <w:rPr>
+          <w:rStyle w:val="Hyperlink"/>
+          <w:rFonts w:ascii="Verdana" w:hAnsi="Verdana"/>
+          <w:color w:val="000000"/>
+          <w:sz w:val="17"/>
+          <w:szCs w:val="17"/>
+        </w:rPr>
+        <w:t xml:space="preserve"> </w:t>
+      </w:r>
+      <w:hyperlink r:id="rId15" w:history="1">
+        <w:r>
+          <w:rPr>
+            <w:rFonts w:cstheme="minorHAnsi"/>
+            <w:b/>
+            <w:bCs/>
+            <w:color w:val="0066CC"/>
+            <w:sz w:val="28"/>
+            <w:szCs w:val="28"/>
+          </w:rPr>
+          <w:br/>
+        </w:r>
+        <w:r>
+          <w:rPr>
+            <w:rStyle w:val="Hyperlink"/>
+            <w:rFonts w:cstheme="minorHAnsi"/>
+            <w:b/>
+            <w:bCs/>
+            <w:color w:val="0066CC"/>
+            <w:sz w:val="28"/>
+            <w:szCs w:val="28"/>
+          </w:rPr>
+          <w:t>Prof Lt. Col. (Retd) Dr. Md. Rezaul Karim</w:t>
+        </w:r>
+      </w:hyperlink>
+      <w:r>
+        <w:rPr>
+          <w:rFonts w:cstheme="minorHAnsi"/>
+          <w:color w:val="000000"/>
+          <w:sz w:val="28"/>
+          <w:szCs w:val="28"/>
+        </w:rPr>
+        <w:br/>
+        <w:t>MBBS, FCPS, FRCP, FACC</w:t>
+      </w:r>
+      <w:r>
+        <w:rPr>
+          <w:rFonts w:cstheme="minorHAnsi"/>
+          <w:color w:val="000000"/>
+          <w:sz w:val="28"/>
+          <w:szCs w:val="28"/>
+        </w:rPr>
+        <w:br/>
+        <w:t>Senior Consultant</w:t>
+      </w:r>
+      <w:r>
+        <w:rPr>
+          <w:rFonts w:cstheme="minorHAnsi"/>
+          <w:color w:val="000000"/>
+          <w:sz w:val="28"/>
+          <w:szCs w:val="28"/>
+        </w:rPr>
+        <w:br/>
+      </w:r>
+      <w:r>
+        <w:rPr>
+          <w:rStyle w:val="Strong"/>
+          <w:rFonts w:cstheme="minorHAnsi"/>
+          <w:color w:val="000000"/>
+          <w:sz w:val="28"/>
+          <w:szCs w:val="28"/>
+        </w:rPr>
+        <w:t>email: </w:t>
+      </w:r>
+      <w:hyperlink r:id="rId16" w:history="1">
+        <w:r>
+          <w:rPr>
+            <w:rStyle w:val="Hyperlink"/>
+            <w:rFonts w:cstheme="minorHAnsi"/>
+            <w:color w:val="990000"/>
+            <w:sz w:val="28"/>
+            <w:szCs w:val="28"/>
+          </w:rPr>
+          <w:t>reza@ibrahimcardiac.org.bd</w:t>
+        </w:r>
+      </w:hyperlink>
+    </w:p>
+    <w:p>
+      <w:pPr>
+        <w:spacing w:line="270" w:lineRule="atLeast"/>
+        <w:rPr>
+          <w:rFonts w:cstheme="minorHAnsi"/>
+          <w:color w:val="000000"/>
+          <w:sz w:val="28"/>
+          <w:szCs w:val="28"/>
+        </w:rPr>
+      </w:pPr>
+      <w:r>
+        <w:rPr>
+          <w:rFonts w:cstheme="minorHAnsi"/>
+          <w:b/>
+          <w:color w:val="000000"/>
+          <w:sz w:val="28"/>
+          <w:szCs w:val="28"/>
+        </w:rPr>
+        <w:lastRenderedPageBreak/>
+        <w:t>DEPARTMENT</w:t>
+      </w:r>
+      <w:r>
+        <w:rPr>
+          <w:rFonts w:cstheme="minorHAnsi"/>
+          <w:color w:val="000000"/>
+          <w:sz w:val="28"/>
+          <w:szCs w:val="28"/>
+        </w:rPr>
+        <w:t>: Cardiology</w:t>
+      </w:r>
+    </w:p>
+    <w:p>
+      <w:pPr>
+        <w:spacing w:line="270" w:lineRule="atLeast"/>
+        <w:rPr>
+          <w:rFonts w:cstheme="minorHAnsi"/>
+          <w:color w:val="000000"/>
+          <w:sz w:val="28"/>
+          <w:szCs w:val="28"/>
+        </w:rPr>
+      </w:pPr>
+      <w:r>
+        <w:rPr>
+          <w:rFonts w:cstheme="minorHAnsi"/>
+          <w:color w:val="000000"/>
+          <w:sz w:val="28"/>
+          <w:szCs w:val="28"/>
+        </w:rPr>
+        <w:t>8.</w:t>
+      </w:r>
+    </w:p>
+    <w:p>
+      <w:pPr>
+        <w:spacing w:line="270" w:lineRule="atLeast"/>
+        <w:rPr>
+          <w:rFonts w:cstheme="minorHAnsi"/>
+          <w:color w:val="000000"/>
+          <w:sz w:val="28"/>
+          <w:szCs w:val="28"/>
+          <w:shd w:val="clear" w:color="auto" w:fill="FFFFFF"/>
+        </w:rPr>
+      </w:pPr>
+      <w:hyperlink r:id="rId17" w:history="1">
+        <w:r>
+          <w:rPr>
+            <w:rStyle w:val="Hyperlink"/>
+            <w:rFonts w:cstheme="minorHAnsi"/>
+            <w:b/>
+            <w:bCs/>
+            <w:color w:val="0066CC"/>
+            <w:sz w:val="28"/>
+            <w:szCs w:val="28"/>
+            <w:shd w:val="clear" w:color="auto" w:fill="FFFFFF"/>
+          </w:rPr>
+          <w:t xml:space="preserve"> Dr. Md. </w:t>
+        </w:r>
+        <w:proofErr w:type="spellStart"/>
+        <w:r>
+          <w:rPr>
+            <w:rStyle w:val="Hyperlink"/>
+            <w:rFonts w:cstheme="minorHAnsi"/>
+            <w:b/>
+            <w:bCs/>
+            <w:color w:val="0066CC"/>
+            <w:sz w:val="28"/>
+            <w:szCs w:val="28"/>
+            <w:shd w:val="clear" w:color="auto" w:fill="FFFFFF"/>
+          </w:rPr>
+          <w:t>Sirajul</w:t>
+        </w:r>
+        <w:proofErr w:type="spellEnd"/>
+        <w:r>
+          <w:rPr>
+            <w:rStyle w:val="Hyperlink"/>
+            <w:rFonts w:cstheme="minorHAnsi"/>
+            <w:b/>
+            <w:bCs/>
+            <w:color w:val="0066CC"/>
+            <w:sz w:val="28"/>
+            <w:szCs w:val="28"/>
+            <w:shd w:val="clear" w:color="auto" w:fill="FFFFFF"/>
+          </w:rPr>
+          <w:t xml:space="preserve"> Islam</w:t>
+        </w:r>
+      </w:hyperlink>
+      <w:r>
+        <w:rPr>
+          <w:rFonts w:cstheme="minorHAnsi"/>
+          <w:color w:val="000000"/>
+          <w:sz w:val="28"/>
+          <w:szCs w:val="28"/>
+        </w:rPr>
+        <w:br/>
+      </w:r>
+      <w:r>
+        <w:rPr>
+          <w:rFonts w:cstheme="minorHAnsi"/>
+          <w:color w:val="000000"/>
+          <w:sz w:val="28"/>
+          <w:szCs w:val="28"/>
+          <w:shd w:val="clear" w:color="auto" w:fill="FFFFFF"/>
+        </w:rPr>
+        <w:t>MBBS (DU), DA (DU), MD (BSMMU</w:t>
+      </w:r>
+      <w:proofErr w:type="gramStart"/>
+      <w:r>
+        <w:rPr>
+          <w:rFonts w:cstheme="minorHAnsi"/>
+          <w:color w:val="000000"/>
+          <w:sz w:val="28"/>
+          <w:szCs w:val="28"/>
+          <w:shd w:val="clear" w:color="auto" w:fill="FFFFFF"/>
+        </w:rPr>
+        <w:t>)</w:t>
+      </w:r>
+      <w:proofErr w:type="gramEnd"/>
+      <w:r>
+        <w:rPr>
+          <w:rFonts w:cstheme="minorHAnsi"/>
+          <w:color w:val="000000"/>
+          <w:sz w:val="28"/>
+          <w:szCs w:val="28"/>
+        </w:rPr>
+        <w:br/>
+      </w:r>
+      <w:r>
+        <w:rPr>
+          <w:rFonts w:cstheme="minorHAnsi"/>
+          <w:color w:val="000000"/>
+          <w:sz w:val="28"/>
+          <w:szCs w:val="28"/>
+          <w:shd w:val="clear" w:color="auto" w:fill="FFFFFF"/>
+        </w:rPr>
+        <w:t>Professor &amp; Sr. Consultant</w:t>
+      </w:r>
+    </w:p>
+    <w:p>
+      <w:pPr>
+        <w:spacing w:line="270" w:lineRule="atLeast"/>
+        <w:rPr>
+          <w:rFonts w:cstheme="minorHAnsi"/>
+          <w:color w:val="000000"/>
+          <w:sz w:val="28"/>
+          <w:szCs w:val="28"/>
+          <w:shd w:val="clear" w:color="auto" w:fill="FFFFFF"/>
+        </w:rPr>
+      </w:pPr>
+      <w:r>
+        <w:rPr>
+          <w:rFonts w:cstheme="minorHAnsi"/>
+          <w:color w:val="000000"/>
+          <w:sz w:val="28"/>
+          <w:szCs w:val="28"/>
+          <w:shd w:val="clear" w:color="auto" w:fill="FFFFFF"/>
+        </w:rPr>
+        <w:t>Email:</w:t>
+      </w:r>
+    </w:p>
+    <w:p>
+      <w:pPr>
+        <w:spacing w:line="270" w:lineRule="atLeast"/>
+        <w:rPr>
+          <w:rFonts w:eastAsia="Times New Roman" w:cstheme="minorHAnsi"/>
+          <w:color w:val="000000"/>
+          <w:sz w:val="28"/>
+          <w:szCs w:val="28"/>
+        </w:rPr>
+      </w:pPr>
+      <w:r>
+        <w:rPr>
+          <w:rFonts w:cstheme="minorHAnsi"/>
+          <w:b/>
+          <w:color w:val="000000"/>
+          <w:sz w:val="28"/>
+          <w:szCs w:val="28"/>
+        </w:rPr>
+        <w:t>DEPARTMENT</w:t>
+      </w:r>
+      <w:r>
+        <w:rPr>
+          <w:rFonts w:cstheme="minorHAnsi"/>
+          <w:color w:val="000000"/>
+          <w:sz w:val="28"/>
+          <w:szCs w:val="28"/>
+        </w:rPr>
+        <w:t xml:space="preserve">: </w:t>
+      </w:r>
+      <w:r>
+        <w:rPr>
+          <w:rFonts w:ascii="Verdana" w:eastAsia="Times New Roman" w:hAnsi="Verdana" w:cs="Times New Roman"/>
+          <w:color w:val="000000"/>
+          <w:sz w:val="17"/>
+          <w:szCs w:val="17"/>
+        </w:rPr>
+        <w:t xml:space="preserve">  </w:t>
+      </w:r>
+      <w:r>
+        <w:rPr>
+          <w:rFonts w:eastAsia="Times New Roman" w:cstheme="minorHAnsi"/>
+          <w:color w:val="000000"/>
+          <w:sz w:val="28"/>
+          <w:szCs w:val="28"/>
+        </w:rPr>
+        <w:t xml:space="preserve">Cardiac </w:t>
+      </w:r>
+      <w:proofErr w:type="spellStart"/>
+      <w:r>
+        <w:rPr>
+          <w:rFonts w:eastAsia="Times New Roman" w:cstheme="minorHAnsi"/>
+          <w:color w:val="000000"/>
+          <w:sz w:val="28"/>
+          <w:szCs w:val="28"/>
+        </w:rPr>
+        <w:t>Anaesthesiology</w:t>
+      </w:r>
+      <w:proofErr w:type="spellEnd"/>
     </w:p>
     <w:p>
       <w:pPr>
@@ -9857,6 +11303,29 @@
       <w:iCs/>
     </w:rPr>
   </w:style>
+  <w:style w:type="character" w:styleId="Hyperlink">
+    <w:name w:val="Hyperlink"/>
+    <w:basedOn w:val="DefaultParagraphFont"/>
+    <w:uiPriority w:val="99"/>
+    <w:semiHidden/>
+    <w:unhideWhenUsed/>
+    <w:rsid w:val="009421A4"/>
+    <w:rPr>
+      <w:color w:val="0563C1" w:themeColor="hyperlink"/>
+      <w:u w:val="single"/>
+    </w:rPr>
+  </w:style>
+  <w:style w:type="character" w:styleId="Strong">
+    <w:name w:val="Strong"/>
+    <w:basedOn w:val="DefaultParagraphFont"/>
+    <w:uiPriority w:val="22"/>
+    <w:qFormat/>
+    <w:rsid w:val="009421A4"/>
+    <w:rPr>
+      <w:b/>
+      <w:bCs/>
+    </w:rPr>
+  </w:style>
 </w:styles>
 </file>
 

</xml_diff>

<commit_message>
Dr info of BSMMU added
Dr info of BSMMU added
</commit_message>
<xml_diff>
--- a/Doctors Information/DOCTOR DATA COLLECTION.docx
+++ b/Doctors Information/DOCTOR DATA COLLECTION.docx
@@ -10731,6 +10731,990 @@
         <w:t>Anaesthesiology</w:t>
       </w:r>
       <w:proofErr w:type="spellEnd"/>
+    </w:p>
+    <w:p>
+      <w:pPr>
+        <w:shd w:val="clear" w:color="auto" w:fill="F0F0F0"/>
+        <w:spacing w:after="0" w:line="240" w:lineRule="auto"/>
+        <w:rPr>
+          <w:rFonts w:ascii="Arial" w:eastAsia="Times New Roman" w:hAnsi="Arial" w:cs="Arial"/>
+          <w:color w:val="000000"/>
+          <w:sz w:val="24"/>
+          <w:szCs w:val="24"/>
+        </w:rPr>
+      </w:pPr>
+    </w:p>
+    <w:p>
+      <w:pPr>
+        <w:jc w:val="center"/>
+        <w:rPr>
+          <w:b/>
+          <w:sz w:val="44"/>
+          <w:szCs w:val="44"/>
+        </w:rPr>
+      </w:pPr>
+      <w:proofErr w:type="spellStart"/>
+      <w:r>
+        <w:rPr>
+          <w:b/>
+          <w:sz w:val="44"/>
+          <w:szCs w:val="44"/>
+        </w:rPr>
+        <w:t>Bangabandhu</w:t>
+      </w:r>
+      <w:proofErr w:type="spellEnd"/>
+      <w:r>
+        <w:rPr>
+          <w:b/>
+          <w:sz w:val="44"/>
+          <w:szCs w:val="44"/>
+        </w:rPr>
+        <w:t xml:space="preserve"> Sheikh </w:t>
+      </w:r>
+      <w:proofErr w:type="spellStart"/>
+      <w:r>
+        <w:rPr>
+          <w:b/>
+          <w:sz w:val="44"/>
+          <w:szCs w:val="44"/>
+        </w:rPr>
+        <w:t>Mujib</w:t>
+      </w:r>
+      <w:proofErr w:type="spellEnd"/>
+      <w:r>
+        <w:rPr>
+          <w:b/>
+          <w:sz w:val="44"/>
+          <w:szCs w:val="44"/>
+        </w:rPr>
+        <w:t xml:space="preserve"> Medical University</w:t>
+      </w:r>
+    </w:p>
+    <w:p/>
+    <w:p/>
+    <w:p>
+      <w:r>
+        <w:t>1.</w:t>
+      </w:r>
+    </w:p>
+    <w:p>
+      <w:pPr>
+        <w:rPr>
+          <w:b/>
+        </w:rPr>
+      </w:pPr>
+      <w:r>
+        <w:rPr>
+          <w:b/>
+        </w:rPr>
+        <w:t xml:space="preserve">Prof. </w:t>
+      </w:r>
+      <w:proofErr w:type="spellStart"/>
+      <w:r>
+        <w:rPr>
+          <w:b/>
+        </w:rPr>
+        <w:t>Sajal</w:t>
+      </w:r>
+      <w:proofErr w:type="spellEnd"/>
+      <w:r>
+        <w:rPr>
+          <w:b/>
+        </w:rPr>
+        <w:t xml:space="preserve"> Krishna Banerjee</w:t>
+      </w:r>
+    </w:p>
+    <w:p>
+      <w:r>
+        <w:t xml:space="preserve">Email: </w:t>
+      </w:r>
+      <w:r>
+        <w:rPr>
+          <w:color w:val="4472C4" w:themeColor="accent1"/>
+          <w:u w:val="single"/>
+        </w:rPr>
+        <w:t>drsajalk2003@yahoo.com</w:t>
+      </w:r>
+    </w:p>
+    <w:p>
+      <w:pPr>
+        <w:rPr>
+          <w:b/>
+        </w:rPr>
+      </w:pPr>
+      <w:r>
+        <w:rPr>
+          <w:b/>
+        </w:rPr>
+        <w:t>Department: Clinical Cardiology</w:t>
+      </w:r>
+      <w:r>
+        <w:rPr>
+          <w:b/>
+        </w:rPr>
+        <w:tab/>
+      </w:r>
+    </w:p>
+    <w:p>
+      <w:r>
+        <w:t>2.</w:t>
+      </w:r>
+    </w:p>
+    <w:p>
+      <w:pPr>
+        <w:rPr>
+          <w:b/>
+        </w:rPr>
+      </w:pPr>
+      <w:r>
+        <w:rPr>
+          <w:b/>
+        </w:rPr>
+        <w:t>Prof. Syed Ali Ahsan</w:t>
+      </w:r>
+    </w:p>
+    <w:p>
+      <w:r>
+        <w:t xml:space="preserve">Email:  </w:t>
+      </w:r>
+      <w:r>
+        <w:rPr>
+          <w:color w:val="4472C4" w:themeColor="accent1"/>
+          <w:u w:val="single"/>
+        </w:rPr>
+        <w:t>draliahsan@yahoo.com</w:t>
+      </w:r>
+    </w:p>
+    <w:p>
+      <w:pPr>
+        <w:rPr>
+          <w:b/>
+        </w:rPr>
+      </w:pPr>
+      <w:r>
+        <w:rPr>
+          <w:b/>
+        </w:rPr>
+        <w:t>Department:</w:t>
+      </w:r>
+      <w:r>
+        <w:t xml:space="preserve"> </w:t>
+      </w:r>
+      <w:r>
+        <w:rPr>
+          <w:b/>
+        </w:rPr>
+        <w:t>Interventional Cardiology</w:t>
+      </w:r>
+    </w:p>
+    <w:p>
+      <w:pPr>
+        <w:rPr>
+          <w:rFonts w:eastAsia="Times New Roman" w:cstheme="minorHAnsi"/>
+          <w:color w:val="000000"/>
+        </w:rPr>
+      </w:pPr>
+      <w:r>
+        <w:t>3.</w:t>
+      </w:r>
+      <w:r>
+        <w:rPr>
+          <w:b/>
+          <w:bCs/>
+          <w:color w:val="000000"/>
+          <w:sz w:val="18"/>
+          <w:szCs w:val="18"/>
+        </w:rPr>
+        <w:t xml:space="preserve"> </w:t>
+      </w:r>
+      <w:r>
+        <w:rPr>
+          <w:rFonts w:ascii="Times New Roman" w:eastAsia="Times New Roman" w:hAnsi="Times New Roman" w:cs="Times New Roman"/>
+          <w:b/>
+          <w:bCs/>
+          <w:color w:val="000000"/>
+          <w:sz w:val="18"/>
+          <w:szCs w:val="18"/>
+        </w:rPr>
+        <w:br/>
+      </w:r>
+      <w:r>
+        <w:rPr>
+          <w:rFonts w:eastAsia="Times New Roman" w:cstheme="minorHAnsi"/>
+          <w:b/>
+          <w:bCs/>
+          <w:color w:val="000000"/>
+        </w:rPr>
+        <w:t xml:space="preserve">Prof. Md. </w:t>
+      </w:r>
+      <w:proofErr w:type="spellStart"/>
+      <w:r>
+        <w:rPr>
+          <w:rFonts w:eastAsia="Times New Roman" w:cstheme="minorHAnsi"/>
+          <w:b/>
+          <w:bCs/>
+          <w:color w:val="000000"/>
+        </w:rPr>
+        <w:t>Shahidullah</w:t>
+      </w:r>
+      <w:proofErr w:type="spellEnd"/>
+      <w:r>
+        <w:rPr>
+          <w:rFonts w:eastAsia="Times New Roman" w:cstheme="minorHAnsi"/>
+          <w:b/>
+          <w:bCs/>
+          <w:color w:val="000000"/>
+        </w:rPr>
+        <w:t xml:space="preserve"> </w:t>
+      </w:r>
+      <w:proofErr w:type="spellStart"/>
+      <w:r>
+        <w:rPr>
+          <w:rFonts w:eastAsia="Times New Roman" w:cstheme="minorHAnsi"/>
+          <w:b/>
+          <w:bCs/>
+          <w:color w:val="000000"/>
+        </w:rPr>
+        <w:t>Sikder</w:t>
+      </w:r>
+      <w:proofErr w:type="spellEnd"/>
+      <w:r>
+        <w:rPr>
+          <w:rFonts w:eastAsia="Times New Roman" w:cstheme="minorHAnsi"/>
+          <w:color w:val="000000"/>
+        </w:rPr>
+        <w:br/>
+        <w:t xml:space="preserve">Email: </w:t>
+      </w:r>
+      <w:hyperlink r:id="rId18" w:history="1">
+        <w:r>
+          <w:rPr>
+            <w:rStyle w:val="Hyperlink"/>
+            <w:rFonts w:cstheme="minorHAnsi"/>
+          </w:rPr>
+          <w:t>sikder_derma@yahoo.com</w:t>
+        </w:r>
+      </w:hyperlink>
+    </w:p>
+    <w:p>
+      <w:pPr>
+        <w:rPr>
+          <w:b/>
+        </w:rPr>
+      </w:pPr>
+      <w:r>
+        <w:rPr>
+          <w:b/>
+        </w:rPr>
+        <w:t>Department:</w:t>
+      </w:r>
+      <w:r>
+        <w:t xml:space="preserve"> </w:t>
+      </w:r>
+      <w:r>
+        <w:rPr>
+          <w:b/>
+        </w:rPr>
+        <w:t>Dermatology and Venereology</w:t>
+      </w:r>
+    </w:p>
+    <w:p>
+      <w:pPr>
+        <w:rPr>
+          <w:b/>
+        </w:rPr>
+      </w:pPr>
+      <w:r>
+        <w:rPr>
+          <w:b/>
+        </w:rPr>
+        <w:t>4.</w:t>
+      </w:r>
+    </w:p>
+    <w:p>
+      <w:pPr>
+        <w:rPr>
+          <w:b/>
+        </w:rPr>
+      </w:pPr>
+      <w:r>
+        <w:rPr>
+          <w:rFonts w:ascii="Times New Roman" w:eastAsia="Times New Roman" w:hAnsi="Times New Roman" w:cs="Times New Roman"/>
+          <w:b/>
+          <w:bCs/>
+          <w:color w:val="000000"/>
+        </w:rPr>
+        <w:t xml:space="preserve">Prof. Md. </w:t>
+      </w:r>
+      <w:proofErr w:type="spellStart"/>
+      <w:r>
+        <w:rPr>
+          <w:rFonts w:ascii="Times New Roman" w:eastAsia="Times New Roman" w:hAnsi="Times New Roman" w:cs="Times New Roman"/>
+          <w:b/>
+          <w:bCs/>
+          <w:color w:val="000000"/>
+        </w:rPr>
+        <w:t>Farid</w:t>
+      </w:r>
+      <w:proofErr w:type="spellEnd"/>
+      <w:r>
+        <w:rPr>
+          <w:rFonts w:ascii="Times New Roman" w:eastAsia="Times New Roman" w:hAnsi="Times New Roman" w:cs="Times New Roman"/>
+          <w:b/>
+          <w:bCs/>
+          <w:color w:val="000000"/>
+        </w:rPr>
+        <w:t xml:space="preserve"> Uddin</w:t>
+      </w:r>
+      <w:r>
+        <w:rPr>
+          <w:rFonts w:ascii="Times New Roman" w:eastAsia="Times New Roman" w:hAnsi="Times New Roman" w:cs="Times New Roman"/>
+          <w:color w:val="000000"/>
+        </w:rPr>
+        <w:br/>
+        <w:t xml:space="preserve">Email: </w:t>
+      </w:r>
+      <w:hyperlink r:id="rId19" w:history="1">
+        <w:r>
+          <w:rPr>
+            <w:rStyle w:val="Hyperlink"/>
+          </w:rPr>
+          <w:t>chair_endocrino@bsmmu.edu.bd</w:t>
+        </w:r>
+      </w:hyperlink>
+    </w:p>
+    <w:p>
+      <w:pPr>
+        <w:rPr>
+          <w:b/>
+        </w:rPr>
+      </w:pPr>
+      <w:r>
+        <w:rPr>
+          <w:b/>
+        </w:rPr>
+        <w:t>Department:</w:t>
+      </w:r>
+      <w:r>
+        <w:t xml:space="preserve"> </w:t>
+      </w:r>
+      <w:r>
+        <w:rPr>
+          <w:b/>
+        </w:rPr>
+        <w:t>Endocrinology</w:t>
+      </w:r>
+    </w:p>
+    <w:p>
+      <w:pPr>
+        <w:rPr>
+          <w:b/>
+          <w:bCs/>
+          <w:color w:val="000000"/>
+          <w:sz w:val="18"/>
+          <w:szCs w:val="18"/>
+        </w:rPr>
+      </w:pPr>
+      <w:r>
+        <w:rPr>
+          <w:b/>
+        </w:rPr>
+        <w:lastRenderedPageBreak/>
+        <w:t>5.</w:t>
+      </w:r>
+      <w:r>
+        <w:rPr>
+          <w:b/>
+          <w:bCs/>
+          <w:color w:val="000000"/>
+          <w:sz w:val="18"/>
+          <w:szCs w:val="18"/>
+        </w:rPr>
+        <w:t xml:space="preserve"> </w:t>
+      </w:r>
+    </w:p>
+    <w:p>
+      <w:pPr>
+        <w:rPr>
+          <w:color w:val="000000"/>
+          <w:shd w:val="clear" w:color="auto" w:fill="FFFFFF"/>
+        </w:rPr>
+      </w:pPr>
+      <w:r>
+        <w:rPr>
+          <w:b/>
+          <w:bCs/>
+          <w:color w:val="000000"/>
+        </w:rPr>
+        <w:t xml:space="preserve">Prof. Mohammad </w:t>
+      </w:r>
+      <w:proofErr w:type="spellStart"/>
+      <w:r>
+        <w:rPr>
+          <w:b/>
+          <w:bCs/>
+          <w:color w:val="000000"/>
+        </w:rPr>
+        <w:t>Abdur</w:t>
+      </w:r>
+      <w:proofErr w:type="spellEnd"/>
+      <w:r>
+        <w:rPr>
+          <w:b/>
+          <w:bCs/>
+          <w:color w:val="000000"/>
+        </w:rPr>
+        <w:t xml:space="preserve"> Rahim Miah</w:t>
+      </w:r>
+      <w:r>
+        <w:rPr>
+          <w:color w:val="000000"/>
+        </w:rPr>
+        <w:br/>
+      </w:r>
+      <w:r>
+        <w:rPr>
+          <w:color w:val="000000"/>
+          <w:shd w:val="clear" w:color="auto" w:fill="FFFFFF"/>
+        </w:rPr>
+        <w:t xml:space="preserve">Email: </w:t>
+      </w:r>
+      <w:hyperlink r:id="rId20" w:history="1">
+        <w:r>
+          <w:rPr>
+            <w:rStyle w:val="Hyperlink"/>
+            <w:shd w:val="clear" w:color="auto" w:fill="FFFFFF"/>
+          </w:rPr>
+          <w:t>pds.bsmmu@gmail.com</w:t>
+        </w:r>
+      </w:hyperlink>
+    </w:p>
+    <w:p>
+      <w:pPr>
+        <w:rPr>
+          <w:b/>
+        </w:rPr>
+      </w:pPr>
+      <w:r>
+        <w:rPr>
+          <w:b/>
+        </w:rPr>
+        <w:t>Department:</w:t>
+      </w:r>
+      <w:r>
+        <w:t xml:space="preserve"> </w:t>
+      </w:r>
+      <w:r>
+        <w:rPr>
+          <w:b/>
+        </w:rPr>
+        <w:t>Gastroenterology</w:t>
+      </w:r>
+    </w:p>
+    <w:p>
+      <w:pPr>
+        <w:rPr>
+          <w:b/>
+        </w:rPr>
+      </w:pPr>
+      <w:r>
+        <w:rPr>
+          <w:b/>
+        </w:rPr>
+        <w:t>6.</w:t>
+      </w:r>
+    </w:p>
+    <w:p>
+      <w:pPr>
+        <w:rPr>
+          <w:color w:val="000000"/>
+          <w:shd w:val="clear" w:color="auto" w:fill="FFFFFF"/>
+        </w:rPr>
+      </w:pPr>
+      <w:r>
+        <w:rPr>
+          <w:b/>
+          <w:bCs/>
+          <w:color w:val="000000"/>
+        </w:rPr>
+        <w:t>Dr. Md. Abdul Aziz </w:t>
+      </w:r>
+      <w:r>
+        <w:rPr>
+          <w:color w:val="000000"/>
+        </w:rPr>
+        <w:br/>
+      </w:r>
+      <w:proofErr w:type="gramStart"/>
+      <w:r>
+        <w:rPr>
+          <w:color w:val="000000"/>
+          <w:shd w:val="clear" w:color="auto" w:fill="FFFFFF"/>
+        </w:rPr>
+        <w:t>Tel :</w:t>
+      </w:r>
+      <w:proofErr w:type="gramEnd"/>
+      <w:r>
+        <w:rPr>
+          <w:color w:val="000000"/>
+          <w:shd w:val="clear" w:color="auto" w:fill="FFFFFF"/>
+        </w:rPr>
+        <w:t xml:space="preserve"> 88-02-8190907, Email: </w:t>
+      </w:r>
+      <w:hyperlink r:id="rId21" w:history="1">
+        <w:r>
+          <w:rPr>
+            <w:rStyle w:val="Hyperlink"/>
+            <w:shd w:val="clear" w:color="auto" w:fill="FFFFFF"/>
+          </w:rPr>
+          <w:t>azizfcps@yahoo.com</w:t>
+        </w:r>
+      </w:hyperlink>
+    </w:p>
+    <w:p>
+      <w:pPr>
+        <w:rPr>
+          <w:b/>
+        </w:rPr>
+      </w:pPr>
+      <w:r>
+        <w:rPr>
+          <w:b/>
+        </w:rPr>
+        <w:t>Department:</w:t>
+      </w:r>
+      <w:r>
+        <w:t xml:space="preserve"> </w:t>
+      </w:r>
+      <w:r>
+        <w:rPr>
+          <w:b/>
+        </w:rPr>
+        <w:t>Hematology</w:t>
+      </w:r>
+    </w:p>
+    <w:p>
+      <w:pPr>
+        <w:rPr>
+          <w:b/>
+        </w:rPr>
+      </w:pPr>
+      <w:r>
+        <w:rPr>
+          <w:b/>
+        </w:rPr>
+        <w:t>7.</w:t>
+      </w:r>
+    </w:p>
+    <w:p>
+      <w:pPr>
+        <w:rPr>
+          <w:color w:val="000000"/>
+          <w:shd w:val="clear" w:color="auto" w:fill="FFFFFF"/>
+        </w:rPr>
+      </w:pPr>
+      <w:r>
+        <w:rPr>
+          <w:b/>
+          <w:bCs/>
+          <w:color w:val="000000"/>
+        </w:rPr>
+        <w:t xml:space="preserve">Dr. </w:t>
+      </w:r>
+      <w:proofErr w:type="spellStart"/>
+      <w:r>
+        <w:rPr>
+          <w:b/>
+          <w:bCs/>
+          <w:color w:val="000000"/>
+        </w:rPr>
+        <w:t>Mamun</w:t>
+      </w:r>
+      <w:proofErr w:type="spellEnd"/>
+      <w:r>
+        <w:rPr>
+          <w:b/>
+          <w:bCs/>
+          <w:color w:val="000000"/>
+        </w:rPr>
+        <w:t xml:space="preserve"> Al </w:t>
+      </w:r>
+      <w:proofErr w:type="spellStart"/>
+      <w:r>
+        <w:rPr>
+          <w:b/>
+          <w:bCs/>
+          <w:color w:val="000000"/>
+        </w:rPr>
+        <w:t>Mahtab</w:t>
+      </w:r>
+      <w:proofErr w:type="spellEnd"/>
+      <w:r>
+        <w:rPr>
+          <w:color w:val="000000"/>
+        </w:rPr>
+        <w:br/>
+      </w:r>
+      <w:r>
+        <w:rPr>
+          <w:color w:val="000000"/>
+          <w:shd w:val="clear" w:color="auto" w:fill="FFFFFF"/>
+        </w:rPr>
+        <w:t xml:space="preserve">Email: </w:t>
+      </w:r>
+      <w:hyperlink r:id="rId22" w:history="1">
+        <w:r>
+          <w:rPr>
+            <w:rStyle w:val="Hyperlink"/>
+            <w:shd w:val="clear" w:color="auto" w:fill="FFFFFF"/>
+          </w:rPr>
+          <w:t>shwapnil@agni.com</w:t>
+        </w:r>
+      </w:hyperlink>
+    </w:p>
+    <w:p>
+      <w:pPr>
+        <w:rPr>
+          <w:b/>
+          <w:color w:val="000000"/>
+          <w:shd w:val="clear" w:color="auto" w:fill="FFFFFF"/>
+        </w:rPr>
+      </w:pPr>
+      <w:r>
+        <w:rPr>
+          <w:b/>
+        </w:rPr>
+        <w:t>Department:</w:t>
+      </w:r>
+      <w:r>
+        <w:t xml:space="preserve">  </w:t>
+      </w:r>
+      <w:proofErr w:type="spellStart"/>
+      <w:r>
+        <w:rPr>
+          <w:b/>
+          <w:color w:val="000000"/>
+          <w:shd w:val="clear" w:color="auto" w:fill="FFFFFF"/>
+        </w:rPr>
+        <w:t>Hepatology</w:t>
+      </w:r>
+      <w:proofErr w:type="spellEnd"/>
+    </w:p>
+    <w:p>
+      <w:pPr>
+        <w:rPr>
+          <w:b/>
+          <w:color w:val="000000"/>
+          <w:shd w:val="clear" w:color="auto" w:fill="FFFFFF"/>
+        </w:rPr>
+      </w:pPr>
+      <w:r>
+        <w:rPr>
+          <w:b/>
+          <w:color w:val="000000"/>
+          <w:shd w:val="clear" w:color="auto" w:fill="FFFFFF"/>
+        </w:rPr>
+        <w:t>8.</w:t>
+      </w:r>
+    </w:p>
+    <w:p>
+      <w:pPr>
+        <w:rPr>
+          <w:b/>
+          <w:color w:val="000000"/>
+          <w:shd w:val="clear" w:color="auto" w:fill="FFFFFF"/>
+        </w:rPr>
+      </w:pPr>
+      <w:r>
+        <w:t xml:space="preserve"> </w:t>
+      </w:r>
+      <w:r>
+        <w:rPr>
+          <w:b/>
+          <w:color w:val="000000"/>
+          <w:shd w:val="clear" w:color="auto" w:fill="FFFFFF"/>
+        </w:rPr>
+        <w:t xml:space="preserve">Prof. Md. </w:t>
+      </w:r>
+      <w:proofErr w:type="spellStart"/>
+      <w:r>
+        <w:rPr>
+          <w:b/>
+          <w:color w:val="000000"/>
+          <w:shd w:val="clear" w:color="auto" w:fill="FFFFFF"/>
+        </w:rPr>
+        <w:t>Zilan</w:t>
+      </w:r>
+      <w:proofErr w:type="spellEnd"/>
+      <w:r>
+        <w:rPr>
+          <w:b/>
+          <w:color w:val="000000"/>
+          <w:shd w:val="clear" w:color="auto" w:fill="FFFFFF"/>
+        </w:rPr>
+        <w:t xml:space="preserve"> Miah </w:t>
+      </w:r>
+      <w:proofErr w:type="spellStart"/>
+      <w:r>
+        <w:rPr>
+          <w:b/>
+          <w:color w:val="000000"/>
+          <w:shd w:val="clear" w:color="auto" w:fill="FFFFFF"/>
+        </w:rPr>
+        <w:t>Sarker</w:t>
+      </w:r>
+      <w:proofErr w:type="spellEnd"/>
+    </w:p>
+    <w:p>
+      <w:pPr>
+        <w:rPr>
+          <w:b/>
+          <w:color w:val="000000"/>
+          <w:shd w:val="clear" w:color="auto" w:fill="FFFFFF"/>
+        </w:rPr>
+      </w:pPr>
+      <w:proofErr w:type="gramStart"/>
+      <w:r>
+        <w:rPr>
+          <w:color w:val="000000"/>
+          <w:shd w:val="clear" w:color="auto" w:fill="FFFFFF"/>
+        </w:rPr>
+        <w:t>Tel :</w:t>
+      </w:r>
+      <w:proofErr w:type="gramEnd"/>
+      <w:r>
+        <w:rPr>
+          <w:color w:val="000000"/>
+          <w:shd w:val="clear" w:color="auto" w:fill="FFFFFF"/>
+        </w:rPr>
+        <w:t xml:space="preserve"> 88-02-7281806 , Email: </w:t>
+      </w:r>
+      <w:hyperlink r:id="rId23" w:history="1">
+        <w:r>
+          <w:rPr>
+            <w:rStyle w:val="Hyperlink"/>
+            <w:shd w:val="clear" w:color="auto" w:fill="FFFFFF"/>
+          </w:rPr>
+          <w:t>Zilan_miah@yahoo.com</w:t>
+        </w:r>
+      </w:hyperlink>
+    </w:p>
+    <w:p>
+      <w:pPr>
+        <w:rPr>
+          <w:b/>
+          <w:color w:val="000000"/>
+          <w:shd w:val="clear" w:color="auto" w:fill="FFFFFF"/>
+        </w:rPr>
+      </w:pPr>
+      <w:r>
+        <w:rPr>
+          <w:b/>
+        </w:rPr>
+        <w:t>Department:</w:t>
+      </w:r>
+      <w:r>
+        <w:t xml:space="preserve">  </w:t>
+      </w:r>
+      <w:r>
+        <w:rPr>
+          <w:b/>
+          <w:color w:val="000000"/>
+          <w:shd w:val="clear" w:color="auto" w:fill="FFFFFF"/>
+        </w:rPr>
+        <w:t>Internal Medicine</w:t>
+      </w:r>
+    </w:p>
+    <w:p>
+      <w:pPr>
+        <w:rPr>
+          <w:b/>
+          <w:color w:val="000000"/>
+          <w:shd w:val="clear" w:color="auto" w:fill="FFFFFF"/>
+        </w:rPr>
+      </w:pPr>
+      <w:r>
+        <w:rPr>
+          <w:b/>
+          <w:color w:val="000000"/>
+          <w:shd w:val="clear" w:color="auto" w:fill="FFFFFF"/>
+        </w:rPr>
+        <w:t>9.</w:t>
+      </w:r>
+      <w:r>
+        <w:t xml:space="preserve"> </w:t>
+      </w:r>
+      <w:r>
+        <w:rPr>
+          <w:b/>
+          <w:color w:val="000000"/>
+          <w:shd w:val="clear" w:color="auto" w:fill="FFFFFF"/>
+        </w:rPr>
+        <w:t xml:space="preserve">Prof. Asia </w:t>
+      </w:r>
+      <w:proofErr w:type="spellStart"/>
+      <w:r>
+        <w:rPr>
+          <w:b/>
+          <w:color w:val="000000"/>
+          <w:shd w:val="clear" w:color="auto" w:fill="FFFFFF"/>
+        </w:rPr>
+        <w:t>Khanam</w:t>
+      </w:r>
+      <w:proofErr w:type="spellEnd"/>
+      <w:r>
+        <w:rPr>
+          <w:b/>
+          <w:color w:val="000000"/>
+          <w:shd w:val="clear" w:color="auto" w:fill="FFFFFF"/>
+        </w:rPr>
+        <w:t xml:space="preserve"> </w:t>
+      </w:r>
+    </w:p>
+    <w:p>
+      <w:pPr>
+        <w:rPr>
+          <w:color w:val="000000"/>
+          <w:shd w:val="clear" w:color="auto" w:fill="FFFFFF"/>
+        </w:rPr>
+      </w:pPr>
+      <w:r>
+        <w:rPr>
+          <w:color w:val="000000"/>
+          <w:shd w:val="clear" w:color="auto" w:fill="FFFFFF"/>
+        </w:rPr>
+        <w:t xml:space="preserve">Email: </w:t>
+      </w:r>
+      <w:hyperlink r:id="rId24" w:history="1">
+        <w:r>
+          <w:rPr>
+            <w:rStyle w:val="Hyperlink"/>
+            <w:shd w:val="clear" w:color="auto" w:fill="FFFFFF"/>
+          </w:rPr>
+          <w:t>asiakhanamdr@gmail.com</w:t>
+        </w:r>
+      </w:hyperlink>
+    </w:p>
+    <w:p>
+      <w:pPr>
+        <w:rPr>
+          <w:b/>
+          <w:color w:val="000000"/>
+          <w:shd w:val="clear" w:color="auto" w:fill="FFFFFF"/>
+        </w:rPr>
+      </w:pPr>
+      <w:r>
+        <w:rPr>
+          <w:b/>
+        </w:rPr>
+        <w:t>Department:</w:t>
+      </w:r>
+      <w:r>
+        <w:t xml:space="preserve">  </w:t>
+      </w:r>
+      <w:r>
+        <w:rPr>
+          <w:b/>
+          <w:color w:val="000000"/>
+          <w:shd w:val="clear" w:color="auto" w:fill="FFFFFF"/>
+        </w:rPr>
+        <w:t>Nephrology</w:t>
+      </w:r>
+    </w:p>
+    <w:p>
+      <w:pPr>
+        <w:rPr>
+          <w:b/>
+          <w:color w:val="000000"/>
+          <w:shd w:val="clear" w:color="auto" w:fill="FFFFFF"/>
+        </w:rPr>
+      </w:pPr>
+      <w:r>
+        <w:rPr>
+          <w:b/>
+          <w:color w:val="000000"/>
+          <w:shd w:val="clear" w:color="auto" w:fill="FFFFFF"/>
+        </w:rPr>
+        <w:t>10.</w:t>
+      </w:r>
+      <w:r>
+        <w:t xml:space="preserve"> </w:t>
+      </w:r>
+      <w:r>
+        <w:rPr>
+          <w:b/>
+          <w:color w:val="000000"/>
+          <w:shd w:val="clear" w:color="auto" w:fill="FFFFFF"/>
+        </w:rPr>
+        <w:t xml:space="preserve">Prof. Md. </w:t>
+      </w:r>
+      <w:proofErr w:type="spellStart"/>
+      <w:r>
+        <w:rPr>
+          <w:b/>
+          <w:color w:val="000000"/>
+          <w:shd w:val="clear" w:color="auto" w:fill="FFFFFF"/>
+        </w:rPr>
+        <w:t>Rafiqul</w:t>
+      </w:r>
+      <w:proofErr w:type="spellEnd"/>
+      <w:r>
+        <w:rPr>
+          <w:b/>
+          <w:color w:val="000000"/>
+          <w:shd w:val="clear" w:color="auto" w:fill="FFFFFF"/>
+        </w:rPr>
+        <w:t xml:space="preserve"> Islam</w:t>
+      </w:r>
+    </w:p>
+    <w:p>
+      <w:pPr>
+        <w:rPr>
+          <w:color w:val="000000"/>
+          <w:shd w:val="clear" w:color="auto" w:fill="FFFFFF"/>
+        </w:rPr>
+      </w:pPr>
+      <w:r>
+        <w:rPr>
+          <w:color w:val="000000"/>
+          <w:shd w:val="clear" w:color="auto" w:fill="FFFFFF"/>
+        </w:rPr>
+        <w:t xml:space="preserve">Email: </w:t>
+      </w:r>
+      <w:hyperlink r:id="rId25" w:history="1">
+        <w:r>
+          <w:rPr>
+            <w:rStyle w:val="Hyperlink"/>
+            <w:shd w:val="clear" w:color="auto" w:fill="FFFFFF"/>
+          </w:rPr>
+          <w:t>pds.bsmmu@gmail.com</w:t>
+        </w:r>
+      </w:hyperlink>
+    </w:p>
+    <w:p>
+      <w:pPr>
+        <w:rPr>
+          <w:color w:val="000000"/>
+          <w:shd w:val="clear" w:color="auto" w:fill="FFFFFF"/>
+        </w:rPr>
+      </w:pPr>
+      <w:r>
+        <w:rPr>
+          <w:b/>
+        </w:rPr>
+        <w:t>Department:</w:t>
+      </w:r>
+      <w:r>
+        <w:t xml:space="preserve">  </w:t>
+      </w:r>
+      <w:r>
+        <w:rPr>
+          <w:b/>
+          <w:color w:val="000000"/>
+          <w:shd w:val="clear" w:color="auto" w:fill="FFFFFF"/>
+        </w:rPr>
+        <w:t>Neurology</w:t>
+      </w:r>
     </w:p>
     <w:p>
       <w:pPr>

</xml_diff>

<commit_message>
dr info of inb sina
dr info of inb sina
</commit_message>
<xml_diff>
--- a/Doctors Information/DOCTOR DATA COLLECTION.docx
+++ b/Doctors Information/DOCTOR DATA COLLECTION.docx
@@ -9919,8 +9919,7 @@
         <w:shd w:val="clear" w:color="auto" w:fill="F0F0F0"/>
         <w:spacing w:after="0" w:line="240" w:lineRule="auto"/>
         <w:rPr>
-          <w:rFonts w:ascii="Arial" w:eastAsia="Times New Roman" w:hAnsi="Arial" w:cs="Arial"/>
-          <w:color w:val="000000"/>
+          <w:rFonts w:ascii="Arial" w:hAnsi="Arial" w:cs="Arial"/>
           <w:sz w:val="24"/>
           <w:szCs w:val="24"/>
         </w:rPr>
@@ -9933,6 +9932,1966 @@
         </w:rPr>
         <w:t>Emergency Call: 10666, +880 1914 001234 (edited)</w:t>
       </w:r>
+    </w:p>
+    <w:p>
+      <w:pPr>
+        <w:shd w:val="clear" w:color="auto" w:fill="F0F0F0"/>
+        <w:spacing w:after="0" w:line="240" w:lineRule="auto"/>
+        <w:rPr>
+          <w:rFonts w:ascii="Arial" w:hAnsi="Arial" w:cs="Arial"/>
+          <w:sz w:val="24"/>
+          <w:szCs w:val="24"/>
+        </w:rPr>
+      </w:pPr>
+    </w:p>
+    <w:p>
+      <w:pPr>
+        <w:rPr>
+          <w:rFonts w:ascii="Arial" w:hAnsi="Arial" w:cs="Arial"/>
+          <w:sz w:val="24"/>
+          <w:szCs w:val="24"/>
+        </w:rPr>
+      </w:pPr>
+      <w:r>
+        <w:rPr>
+          <w:rStyle w:val="Emphasis"/>
+          <w:rFonts w:ascii="Arial" w:hAnsi="Arial" w:cs="Arial"/>
+          <w:sz w:val="24"/>
+          <w:szCs w:val="24"/>
+        </w:rPr>
+        <w:t xml:space="preserve">                                        </w:t>
+      </w:r>
+      <w:r>
+        <w:rPr>
+          <w:rStyle w:val="TitleChar"/>
+        </w:rPr>
+        <w:t xml:space="preserve">IBNA SINA HOSPITAL                                                                                                                                                                                                    </w:t>
+      </w:r>
+      <w:r>
+        <w:rPr>
+          <w:rFonts w:ascii="Arial" w:hAnsi="Arial" w:cs="Arial"/>
+          <w:sz w:val="24"/>
+          <w:szCs w:val="24"/>
+        </w:rPr>
+        <w:t>1</w:t>
+      </w:r>
+      <w:r>
+        <w:rPr>
+          <w:rStyle w:val="IntenseEmphasis"/>
+          <w:rFonts w:ascii="Arial" w:hAnsi="Arial" w:cs="Arial"/>
+          <w:sz w:val="24"/>
+          <w:szCs w:val="24"/>
+        </w:rPr>
+        <w:t>.</w:t>
+      </w:r>
+      <w:r>
+        <w:rPr>
+          <w:rStyle w:val="IntenseEmphasis"/>
+          <w:rFonts w:ascii="Arial" w:hAnsi="Arial" w:cs="Arial"/>
+          <w:sz w:val="24"/>
+          <w:szCs w:val="24"/>
+          <w:u w:val="single"/>
+        </w:rPr>
+        <w:t>Professor Dr. Md. Lutful Kabir</w:t>
+      </w:r>
+    </w:p>
+    <w:p>
+      <w:pPr>
+        <w:rPr>
+          <w:rFonts w:ascii="Arial" w:hAnsi="Arial" w:cs="Arial"/>
+          <w:sz w:val="24"/>
+          <w:szCs w:val="24"/>
+        </w:rPr>
+      </w:pPr>
+    </w:p>
+    <w:p>
+      <w:pPr>
+        <w:rPr>
+          <w:rFonts w:ascii="Arial" w:hAnsi="Arial" w:cs="Arial"/>
+          <w:sz w:val="24"/>
+          <w:szCs w:val="24"/>
+        </w:rPr>
+      </w:pPr>
+      <w:r>
+        <w:rPr>
+          <w:rFonts w:ascii="Arial" w:hAnsi="Arial" w:cs="Arial"/>
+          <w:sz w:val="24"/>
+          <w:szCs w:val="24"/>
+        </w:rPr>
+        <w:t>Degree: MRCP (UK), FRCP (London).</w:t>
+      </w:r>
+    </w:p>
+    <w:p>
+      <w:pPr>
+        <w:rPr>
+          <w:rFonts w:ascii="Arial" w:hAnsi="Arial" w:cs="Arial"/>
+          <w:sz w:val="24"/>
+          <w:szCs w:val="24"/>
+        </w:rPr>
+      </w:pPr>
+    </w:p>
+    <w:p>
+      <w:pPr>
+        <w:rPr>
+          <w:rFonts w:ascii="Arial" w:hAnsi="Arial" w:cs="Arial"/>
+          <w:sz w:val="24"/>
+          <w:szCs w:val="24"/>
+        </w:rPr>
+      </w:pPr>
+      <w:r>
+        <w:rPr>
+          <w:rFonts w:ascii="Arial" w:hAnsi="Arial" w:cs="Arial"/>
+          <w:sz w:val="24"/>
+          <w:szCs w:val="24"/>
+        </w:rPr>
+        <w:t>SPECIALITY: Medicine Specialist</w:t>
+      </w:r>
+    </w:p>
+    <w:p>
+      <w:pPr>
+        <w:rPr>
+          <w:rFonts w:ascii="Arial" w:hAnsi="Arial" w:cs="Arial"/>
+          <w:sz w:val="24"/>
+          <w:szCs w:val="24"/>
+        </w:rPr>
+      </w:pPr>
+    </w:p>
+    <w:p>
+      <w:pPr>
+        <w:rPr>
+          <w:rFonts w:ascii="Arial" w:hAnsi="Arial" w:cs="Arial"/>
+          <w:sz w:val="24"/>
+          <w:szCs w:val="24"/>
+        </w:rPr>
+      </w:pPr>
+      <w:r>
+        <w:rPr>
+          <w:rFonts w:ascii="Arial" w:hAnsi="Arial" w:cs="Arial"/>
+          <w:sz w:val="24"/>
+          <w:szCs w:val="24"/>
+        </w:rPr>
+        <w:t>Institute: Bangladesh Medical College &amp; Hospital, Dhaka</w:t>
+      </w:r>
+    </w:p>
+    <w:p>
+      <w:pPr>
+        <w:rPr>
+          <w:rFonts w:ascii="Arial" w:hAnsi="Arial" w:cs="Arial"/>
+          <w:sz w:val="24"/>
+          <w:szCs w:val="24"/>
+        </w:rPr>
+      </w:pPr>
+    </w:p>
+    <w:p>
+      <w:pPr>
+        <w:rPr>
+          <w:rFonts w:ascii="Arial" w:hAnsi="Arial" w:cs="Arial"/>
+          <w:sz w:val="24"/>
+          <w:szCs w:val="24"/>
+        </w:rPr>
+      </w:pPr>
+      <w:r>
+        <w:rPr>
+          <w:rFonts w:ascii="Arial" w:hAnsi="Arial" w:cs="Arial"/>
+          <w:sz w:val="24"/>
+          <w:szCs w:val="24"/>
+        </w:rPr>
+        <w:t>Branch Name: Ibn Sina Diagnostic &amp; Imaging Center, Dhanmondi</w:t>
+      </w:r>
+    </w:p>
+    <w:p>
+      <w:pPr>
+        <w:rPr>
+          <w:rFonts w:ascii="Arial" w:hAnsi="Arial" w:cs="Arial"/>
+          <w:sz w:val="24"/>
+          <w:szCs w:val="24"/>
+        </w:rPr>
+      </w:pPr>
+    </w:p>
+    <w:p>
+      <w:pPr>
+        <w:rPr>
+          <w:rFonts w:ascii="Arial" w:hAnsi="Arial" w:cs="Arial"/>
+          <w:sz w:val="24"/>
+          <w:szCs w:val="24"/>
+        </w:rPr>
+      </w:pPr>
+      <w:r>
+        <w:rPr>
+          <w:rFonts w:ascii="Arial" w:hAnsi="Arial" w:cs="Arial"/>
+          <w:sz w:val="24"/>
+          <w:szCs w:val="24"/>
+        </w:rPr>
+        <w:t>Appointment: 9126625-6, 9128835-7</w:t>
+      </w:r>
+    </w:p>
+    <w:p>
+      <w:pPr>
+        <w:rPr>
+          <w:rFonts w:ascii="Arial" w:hAnsi="Arial" w:cs="Arial"/>
+          <w:sz w:val="24"/>
+          <w:szCs w:val="24"/>
+        </w:rPr>
+      </w:pPr>
+    </w:p>
+    <w:p>
+      <w:pPr>
+        <w:rPr>
+          <w:rFonts w:ascii="Arial" w:hAnsi="Arial" w:cs="Arial"/>
+          <w:sz w:val="24"/>
+          <w:szCs w:val="24"/>
+        </w:rPr>
+      </w:pPr>
+      <w:r>
+        <w:rPr>
+          <w:rFonts w:ascii="Arial" w:hAnsi="Arial" w:cs="Arial"/>
+          <w:sz w:val="24"/>
+          <w:szCs w:val="24"/>
+        </w:rPr>
+        <w:t>Visiting Hour: Everyday 6PM-9PM</w:t>
+      </w:r>
+    </w:p>
+    <w:p>
+      <w:pPr>
+        <w:rPr>
+          <w:rFonts w:ascii="Arial" w:hAnsi="Arial" w:cs="Arial"/>
+          <w:sz w:val="24"/>
+          <w:szCs w:val="24"/>
+        </w:rPr>
+      </w:pPr>
+    </w:p>
+    <w:p>
+      <w:pPr>
+        <w:rPr>
+          <w:rFonts w:ascii="Arial" w:hAnsi="Arial" w:cs="Arial"/>
+          <w:sz w:val="24"/>
+          <w:szCs w:val="24"/>
+        </w:rPr>
+      </w:pPr>
+      <w:r>
+        <w:rPr>
+          <w:rFonts w:ascii="Arial" w:hAnsi="Arial" w:cs="Arial"/>
+          <w:sz w:val="24"/>
+          <w:szCs w:val="24"/>
+        </w:rPr>
+        <w:t>2</w:t>
+      </w:r>
+      <w:r>
+        <w:rPr>
+          <w:rStyle w:val="IntenseEmphasis"/>
+          <w:rFonts w:ascii="Arial" w:hAnsi="Arial" w:cs="Arial"/>
+          <w:sz w:val="24"/>
+          <w:szCs w:val="24"/>
+        </w:rPr>
+        <w:t>.</w:t>
+      </w:r>
+      <w:r>
+        <w:rPr>
+          <w:rStyle w:val="IntenseEmphasis"/>
+          <w:rFonts w:ascii="Arial" w:hAnsi="Arial" w:cs="Arial"/>
+          <w:sz w:val="24"/>
+          <w:szCs w:val="24"/>
+          <w:u w:val="single"/>
+        </w:rPr>
+        <w:t>Professor Dr. Mohammad Zohir Uddin</w:t>
+      </w:r>
+    </w:p>
+    <w:p>
+      <w:pPr>
+        <w:rPr>
+          <w:rFonts w:ascii="Arial" w:hAnsi="Arial" w:cs="Arial"/>
+          <w:sz w:val="24"/>
+          <w:szCs w:val="24"/>
+        </w:rPr>
+      </w:pPr>
+    </w:p>
+    <w:p>
+      <w:pPr>
+        <w:rPr>
+          <w:rFonts w:ascii="Arial" w:hAnsi="Arial" w:cs="Arial"/>
+          <w:sz w:val="24"/>
+          <w:szCs w:val="24"/>
+        </w:rPr>
+      </w:pPr>
+      <w:r>
+        <w:rPr>
+          <w:rFonts w:ascii="Arial" w:hAnsi="Arial" w:cs="Arial"/>
+          <w:sz w:val="24"/>
+          <w:szCs w:val="24"/>
+        </w:rPr>
+        <w:t>Degree: MBBS, FCPS (Medicine), MD (Internal Medicine), FACP (America), FRCP (UK)</w:t>
+      </w:r>
+    </w:p>
+    <w:p>
+      <w:pPr>
+        <w:rPr>
+          <w:rFonts w:ascii="Arial" w:hAnsi="Arial" w:cs="Arial"/>
+          <w:sz w:val="24"/>
+          <w:szCs w:val="24"/>
+        </w:rPr>
+      </w:pPr>
+    </w:p>
+    <w:p>
+      <w:pPr>
+        <w:rPr>
+          <w:rFonts w:ascii="Arial" w:hAnsi="Arial" w:cs="Arial"/>
+          <w:sz w:val="24"/>
+          <w:szCs w:val="24"/>
+        </w:rPr>
+      </w:pPr>
+      <w:r>
+        <w:rPr>
+          <w:rFonts w:ascii="Arial" w:hAnsi="Arial" w:cs="Arial"/>
+          <w:sz w:val="24"/>
+          <w:szCs w:val="24"/>
+        </w:rPr>
+        <w:t>SPECIALITY: Medicine Specialist</w:t>
+      </w:r>
+    </w:p>
+    <w:p>
+      <w:pPr>
+        <w:rPr>
+          <w:rFonts w:ascii="Arial" w:hAnsi="Arial" w:cs="Arial"/>
+          <w:sz w:val="24"/>
+          <w:szCs w:val="24"/>
+        </w:rPr>
+      </w:pPr>
+    </w:p>
+    <w:p>
+      <w:pPr>
+        <w:rPr>
+          <w:rFonts w:ascii="Arial" w:hAnsi="Arial" w:cs="Arial"/>
+          <w:sz w:val="24"/>
+          <w:szCs w:val="24"/>
+        </w:rPr>
+      </w:pPr>
+      <w:r>
+        <w:rPr>
+          <w:rFonts w:ascii="Arial" w:hAnsi="Arial" w:cs="Arial"/>
+          <w:sz w:val="24"/>
+          <w:szCs w:val="24"/>
+        </w:rPr>
+        <w:t>Institute: Sir Sulimullah Medical College &amp; Mitford Hospital, Dhaka</w:t>
+      </w:r>
+    </w:p>
+    <w:p>
+      <w:pPr>
+        <w:rPr>
+          <w:rFonts w:ascii="Arial" w:hAnsi="Arial" w:cs="Arial"/>
+          <w:sz w:val="24"/>
+          <w:szCs w:val="24"/>
+        </w:rPr>
+      </w:pPr>
+    </w:p>
+    <w:p>
+      <w:pPr>
+        <w:rPr>
+          <w:rFonts w:ascii="Arial" w:hAnsi="Arial" w:cs="Arial"/>
+          <w:sz w:val="24"/>
+          <w:szCs w:val="24"/>
+        </w:rPr>
+      </w:pPr>
+      <w:r>
+        <w:rPr>
+          <w:rFonts w:ascii="Arial" w:hAnsi="Arial" w:cs="Arial"/>
+          <w:sz w:val="24"/>
+          <w:szCs w:val="24"/>
+        </w:rPr>
+        <w:t>Branch Name: Ibn Sina Diagnostic &amp; Imaging Center, Dhanmondi</w:t>
+      </w:r>
+    </w:p>
+    <w:p>
+      <w:pPr>
+        <w:rPr>
+          <w:rFonts w:ascii="Arial" w:hAnsi="Arial" w:cs="Arial"/>
+          <w:sz w:val="24"/>
+          <w:szCs w:val="24"/>
+        </w:rPr>
+      </w:pPr>
+    </w:p>
+    <w:p>
+      <w:pPr>
+        <w:rPr>
+          <w:rFonts w:ascii="Arial" w:hAnsi="Arial" w:cs="Arial"/>
+          <w:sz w:val="24"/>
+          <w:szCs w:val="24"/>
+        </w:rPr>
+      </w:pPr>
+      <w:r>
+        <w:rPr>
+          <w:rFonts w:ascii="Arial" w:hAnsi="Arial" w:cs="Arial"/>
+          <w:sz w:val="24"/>
+          <w:szCs w:val="24"/>
+        </w:rPr>
+        <w:t>Appointment: 9126625-6, 9128835-7</w:t>
+      </w:r>
+    </w:p>
+    <w:p>
+      <w:pPr>
+        <w:rPr>
+          <w:rFonts w:ascii="Arial" w:hAnsi="Arial" w:cs="Arial"/>
+          <w:sz w:val="24"/>
+          <w:szCs w:val="24"/>
+        </w:rPr>
+      </w:pPr>
+    </w:p>
+    <w:p>
+      <w:pPr>
+        <w:rPr>
+          <w:rFonts w:ascii="Arial" w:hAnsi="Arial" w:cs="Arial"/>
+          <w:sz w:val="24"/>
+          <w:szCs w:val="24"/>
+        </w:rPr>
+      </w:pPr>
+      <w:r>
+        <w:rPr>
+          <w:rFonts w:ascii="Arial" w:hAnsi="Arial" w:cs="Arial"/>
+          <w:sz w:val="24"/>
+          <w:szCs w:val="24"/>
+        </w:rPr>
+        <w:t>Visiting Hour: Everyday 6 Pm-9 Pm (Thu &amp; Friday Closed)</w:t>
+      </w:r>
+    </w:p>
+    <w:p>
+      <w:pPr>
+        <w:rPr>
+          <w:rFonts w:ascii="Arial" w:hAnsi="Arial" w:cs="Arial"/>
+          <w:sz w:val="24"/>
+          <w:szCs w:val="24"/>
+        </w:rPr>
+      </w:pPr>
+    </w:p>
+    <w:p>
+      <w:pPr>
+        <w:rPr>
+          <w:rFonts w:ascii="Arial" w:hAnsi="Arial" w:cs="Arial"/>
+          <w:sz w:val="24"/>
+          <w:szCs w:val="24"/>
+        </w:rPr>
+      </w:pPr>
+      <w:r>
+        <w:rPr>
+          <w:rFonts w:ascii="Arial" w:hAnsi="Arial" w:cs="Arial"/>
+          <w:sz w:val="24"/>
+          <w:szCs w:val="24"/>
+        </w:rPr>
+        <w:t>3.</w:t>
+      </w:r>
+      <w:r>
+        <w:rPr>
+          <w:rStyle w:val="IntenseEmphasis"/>
+          <w:rFonts w:ascii="Arial" w:hAnsi="Arial" w:cs="Arial"/>
+          <w:sz w:val="24"/>
+          <w:szCs w:val="24"/>
+          <w:u w:val="single"/>
+        </w:rPr>
+        <w:t>Professor Dr. Shohael Mahmud Arafat</w:t>
+      </w:r>
+    </w:p>
+    <w:p>
+      <w:pPr>
+        <w:rPr>
+          <w:rFonts w:ascii="Arial" w:hAnsi="Arial" w:cs="Arial"/>
+          <w:sz w:val="24"/>
+          <w:szCs w:val="24"/>
+        </w:rPr>
+      </w:pPr>
+    </w:p>
+    <w:p>
+      <w:pPr>
+        <w:rPr>
+          <w:rFonts w:ascii="Arial" w:hAnsi="Arial" w:cs="Arial"/>
+          <w:sz w:val="24"/>
+          <w:szCs w:val="24"/>
+        </w:rPr>
+      </w:pPr>
+      <w:r>
+        <w:rPr>
+          <w:rFonts w:ascii="Arial" w:hAnsi="Arial" w:cs="Arial"/>
+          <w:sz w:val="24"/>
+          <w:szCs w:val="24"/>
+        </w:rPr>
+        <w:t>Degree: FCPS (Medicine), MRCP (UK)</w:t>
+      </w:r>
+    </w:p>
+    <w:p>
+      <w:pPr>
+        <w:rPr>
+          <w:rFonts w:ascii="Arial" w:hAnsi="Arial" w:cs="Arial"/>
+          <w:sz w:val="24"/>
+          <w:szCs w:val="24"/>
+        </w:rPr>
+      </w:pPr>
+    </w:p>
+    <w:p>
+      <w:pPr>
+        <w:rPr>
+          <w:rFonts w:ascii="Arial" w:hAnsi="Arial" w:cs="Arial"/>
+          <w:sz w:val="24"/>
+          <w:szCs w:val="24"/>
+        </w:rPr>
+      </w:pPr>
+      <w:r>
+        <w:rPr>
+          <w:rFonts w:ascii="Arial" w:hAnsi="Arial" w:cs="Arial"/>
+          <w:sz w:val="24"/>
+          <w:szCs w:val="24"/>
+        </w:rPr>
+        <w:t>SPECIALITY: Medicine Specialist</w:t>
+      </w:r>
+    </w:p>
+    <w:p>
+      <w:pPr>
+        <w:rPr>
+          <w:rFonts w:ascii="Arial" w:hAnsi="Arial" w:cs="Arial"/>
+          <w:sz w:val="24"/>
+          <w:szCs w:val="24"/>
+        </w:rPr>
+      </w:pPr>
+    </w:p>
+    <w:p>
+      <w:pPr>
+        <w:rPr>
+          <w:rFonts w:ascii="Arial" w:hAnsi="Arial" w:cs="Arial"/>
+          <w:sz w:val="24"/>
+          <w:szCs w:val="24"/>
+        </w:rPr>
+      </w:pPr>
+      <w:r>
+        <w:rPr>
+          <w:rFonts w:ascii="Arial" w:hAnsi="Arial" w:cs="Arial"/>
+          <w:sz w:val="24"/>
+          <w:szCs w:val="24"/>
+        </w:rPr>
+        <w:t>Institute: Bangabandhu Sheikh Mujib Medical University, Dhaka</w:t>
+      </w:r>
+    </w:p>
+    <w:p>
+      <w:pPr>
+        <w:rPr>
+          <w:rFonts w:ascii="Arial" w:hAnsi="Arial" w:cs="Arial"/>
+          <w:sz w:val="24"/>
+          <w:szCs w:val="24"/>
+        </w:rPr>
+      </w:pPr>
+    </w:p>
+    <w:p>
+      <w:pPr>
+        <w:rPr>
+          <w:rFonts w:ascii="Arial" w:hAnsi="Arial" w:cs="Arial"/>
+          <w:sz w:val="24"/>
+          <w:szCs w:val="24"/>
+        </w:rPr>
+      </w:pPr>
+      <w:r>
+        <w:rPr>
+          <w:rFonts w:ascii="Arial" w:hAnsi="Arial" w:cs="Arial"/>
+          <w:sz w:val="24"/>
+          <w:szCs w:val="24"/>
+        </w:rPr>
+        <w:t>Branch Name: Ibn Sina Diagnostic &amp; Imaging Center, Dhanmondi</w:t>
+      </w:r>
+    </w:p>
+    <w:p>
+      <w:pPr>
+        <w:rPr>
+          <w:rFonts w:ascii="Arial" w:hAnsi="Arial" w:cs="Arial"/>
+          <w:sz w:val="24"/>
+          <w:szCs w:val="24"/>
+        </w:rPr>
+      </w:pPr>
+    </w:p>
+    <w:p>
+      <w:pPr>
+        <w:rPr>
+          <w:rFonts w:ascii="Arial" w:hAnsi="Arial" w:cs="Arial"/>
+          <w:sz w:val="24"/>
+          <w:szCs w:val="24"/>
+        </w:rPr>
+      </w:pPr>
+      <w:r>
+        <w:rPr>
+          <w:rFonts w:ascii="Arial" w:hAnsi="Arial" w:cs="Arial"/>
+          <w:sz w:val="24"/>
+          <w:szCs w:val="24"/>
+        </w:rPr>
+        <w:t>Appointment: 9126625-6, 9128835-7</w:t>
+      </w:r>
+    </w:p>
+    <w:p>
+      <w:pPr>
+        <w:rPr>
+          <w:rFonts w:ascii="Arial" w:hAnsi="Arial" w:cs="Arial"/>
+          <w:sz w:val="24"/>
+          <w:szCs w:val="24"/>
+        </w:rPr>
+      </w:pPr>
+    </w:p>
+    <w:p>
+      <w:pPr>
+        <w:rPr>
+          <w:rFonts w:ascii="Arial" w:hAnsi="Arial" w:cs="Arial"/>
+          <w:sz w:val="24"/>
+          <w:szCs w:val="24"/>
+        </w:rPr>
+      </w:pPr>
+      <w:r>
+        <w:rPr>
+          <w:rFonts w:ascii="Arial" w:hAnsi="Arial" w:cs="Arial"/>
+          <w:sz w:val="24"/>
+          <w:szCs w:val="24"/>
+        </w:rPr>
+        <w:t>Visiting Hour: Everyday 4:30 Pm-9 Pm (Thu &amp; Friday Closed)</w:t>
+      </w:r>
+    </w:p>
+    <w:p>
+      <w:pPr>
+        <w:rPr>
+          <w:rFonts w:ascii="Arial" w:hAnsi="Arial" w:cs="Arial"/>
+          <w:sz w:val="24"/>
+          <w:szCs w:val="24"/>
+        </w:rPr>
+      </w:pPr>
+    </w:p>
+    <w:p>
+      <w:pPr>
+        <w:rPr>
+          <w:rFonts w:ascii="Arial" w:hAnsi="Arial" w:cs="Arial"/>
+          <w:sz w:val="24"/>
+          <w:szCs w:val="24"/>
+        </w:rPr>
+      </w:pPr>
+      <w:r>
+        <w:rPr>
+          <w:rFonts w:ascii="Arial" w:hAnsi="Arial" w:cs="Arial"/>
+          <w:sz w:val="24"/>
+          <w:szCs w:val="24"/>
+        </w:rPr>
+        <w:lastRenderedPageBreak/>
+        <w:t>4</w:t>
+      </w:r>
+      <w:r>
+        <w:rPr>
+          <w:rFonts w:ascii="Arial" w:hAnsi="Arial" w:cs="Arial"/>
+          <w:sz w:val="24"/>
+          <w:szCs w:val="24"/>
+          <w:u w:val="single"/>
+        </w:rPr>
+        <w:t>.</w:t>
+      </w:r>
+      <w:r>
+        <w:rPr>
+          <w:rStyle w:val="IntenseEmphasis"/>
+          <w:rFonts w:ascii="Arial" w:hAnsi="Arial" w:cs="Arial"/>
+          <w:sz w:val="24"/>
+          <w:szCs w:val="24"/>
+          <w:u w:val="single"/>
+        </w:rPr>
+        <w:t>Dr.A.R Khan</w:t>
+      </w:r>
+    </w:p>
+    <w:p>
+      <w:pPr>
+        <w:rPr>
+          <w:rFonts w:ascii="Arial" w:hAnsi="Arial" w:cs="Arial"/>
+          <w:sz w:val="24"/>
+          <w:szCs w:val="24"/>
+        </w:rPr>
+      </w:pPr>
+    </w:p>
+    <w:p>
+      <w:pPr>
+        <w:rPr>
+          <w:rFonts w:ascii="Arial" w:hAnsi="Arial" w:cs="Arial"/>
+          <w:sz w:val="24"/>
+          <w:szCs w:val="24"/>
+        </w:rPr>
+      </w:pPr>
+      <w:r>
+        <w:rPr>
+          <w:rFonts w:ascii="Arial" w:hAnsi="Arial" w:cs="Arial"/>
+          <w:sz w:val="24"/>
+          <w:szCs w:val="24"/>
+        </w:rPr>
+        <w:t>Degree:MD, DABFP, FAAFP (USA).</w:t>
+      </w:r>
+    </w:p>
+    <w:p>
+      <w:pPr>
+        <w:rPr>
+          <w:rFonts w:ascii="Arial" w:hAnsi="Arial" w:cs="Arial"/>
+          <w:sz w:val="24"/>
+          <w:szCs w:val="24"/>
+        </w:rPr>
+      </w:pPr>
+      <w:r>
+        <w:rPr>
+          <w:rFonts w:ascii="Arial" w:hAnsi="Arial" w:cs="Arial"/>
+          <w:sz w:val="24"/>
+          <w:szCs w:val="24"/>
+        </w:rPr>
+        <w:t>SPECIALITY Specialty: Medicine Specialist &amp; Consultant</w:t>
+      </w:r>
+    </w:p>
+    <w:p>
+      <w:pPr>
+        <w:rPr>
+          <w:rFonts w:ascii="Arial" w:hAnsi="Arial" w:cs="Arial"/>
+          <w:sz w:val="24"/>
+          <w:szCs w:val="24"/>
+        </w:rPr>
+      </w:pPr>
+    </w:p>
+    <w:p>
+      <w:pPr>
+        <w:rPr>
+          <w:rFonts w:ascii="Arial" w:hAnsi="Arial" w:cs="Arial"/>
+          <w:sz w:val="24"/>
+          <w:szCs w:val="24"/>
+        </w:rPr>
+      </w:pPr>
+      <w:r>
+        <w:rPr>
+          <w:rFonts w:ascii="Arial" w:hAnsi="Arial" w:cs="Arial"/>
+          <w:sz w:val="24"/>
+          <w:szCs w:val="24"/>
+        </w:rPr>
+        <w:t>Branch Name: Ibn Sina Diagnostic &amp; Imaging Center, Dhanmondi</w:t>
+      </w:r>
+    </w:p>
+    <w:p>
+      <w:pPr>
+        <w:rPr>
+          <w:rFonts w:ascii="Arial" w:hAnsi="Arial" w:cs="Arial"/>
+          <w:sz w:val="24"/>
+          <w:szCs w:val="24"/>
+        </w:rPr>
+      </w:pPr>
+    </w:p>
+    <w:p>
+      <w:pPr>
+        <w:rPr>
+          <w:rFonts w:ascii="Arial" w:hAnsi="Arial" w:cs="Arial"/>
+          <w:sz w:val="24"/>
+          <w:szCs w:val="24"/>
+        </w:rPr>
+      </w:pPr>
+      <w:r>
+        <w:rPr>
+          <w:rFonts w:ascii="Arial" w:hAnsi="Arial" w:cs="Arial"/>
+          <w:sz w:val="24"/>
+          <w:szCs w:val="24"/>
+        </w:rPr>
+        <w:t>Appointment: 9126625-6, 9128835-7</w:t>
+      </w:r>
+    </w:p>
+    <w:p>
+      <w:pPr>
+        <w:rPr>
+          <w:rFonts w:ascii="Arial" w:hAnsi="Arial" w:cs="Arial"/>
+          <w:sz w:val="24"/>
+          <w:szCs w:val="24"/>
+        </w:rPr>
+      </w:pPr>
+    </w:p>
+    <w:p>
+      <w:pPr>
+        <w:rPr>
+          <w:rFonts w:ascii="Arial" w:hAnsi="Arial" w:cs="Arial"/>
+          <w:sz w:val="24"/>
+          <w:szCs w:val="24"/>
+        </w:rPr>
+      </w:pPr>
+      <w:r>
+        <w:rPr>
+          <w:rFonts w:ascii="Arial" w:hAnsi="Arial" w:cs="Arial"/>
+          <w:sz w:val="24"/>
+          <w:szCs w:val="24"/>
+        </w:rPr>
+        <w:t>Visiting Hour: Everyday 5 Pm-8 Pm (Friday 10 Am-1 Pm)</w:t>
+      </w:r>
+    </w:p>
+    <w:p>
+      <w:pPr>
+        <w:rPr>
+          <w:rFonts w:ascii="Arial" w:hAnsi="Arial" w:cs="Arial"/>
+          <w:sz w:val="24"/>
+          <w:szCs w:val="24"/>
+        </w:rPr>
+      </w:pPr>
+    </w:p>
+    <w:p>
+      <w:pPr>
+        <w:rPr>
+          <w:rFonts w:ascii="Arial" w:hAnsi="Arial" w:cs="Arial"/>
+          <w:sz w:val="24"/>
+          <w:szCs w:val="24"/>
+        </w:rPr>
+      </w:pPr>
+      <w:r>
+        <w:rPr>
+          <w:rFonts w:ascii="Arial" w:hAnsi="Arial" w:cs="Arial"/>
+          <w:sz w:val="24"/>
+          <w:szCs w:val="24"/>
+        </w:rPr>
+        <w:t>5.</w:t>
+      </w:r>
+      <w:r>
+        <w:rPr>
+          <w:rStyle w:val="IntenseEmphasis"/>
+          <w:rFonts w:ascii="Arial" w:hAnsi="Arial" w:cs="Arial"/>
+          <w:sz w:val="24"/>
+          <w:szCs w:val="24"/>
+          <w:u w:val="single"/>
+        </w:rPr>
+        <w:t>Professor Dr. Md. Ayub Ali Chowdhury</w:t>
+      </w:r>
+    </w:p>
+    <w:p>
+      <w:pPr>
+        <w:rPr>
+          <w:rFonts w:ascii="Arial" w:hAnsi="Arial" w:cs="Arial"/>
+          <w:sz w:val="24"/>
+          <w:szCs w:val="24"/>
+        </w:rPr>
+      </w:pPr>
+    </w:p>
+    <w:p>
+      <w:pPr>
+        <w:rPr>
+          <w:rFonts w:ascii="Arial" w:hAnsi="Arial" w:cs="Arial"/>
+          <w:sz w:val="24"/>
+          <w:szCs w:val="24"/>
+        </w:rPr>
+      </w:pPr>
+      <w:r>
+        <w:rPr>
+          <w:rFonts w:ascii="Arial" w:hAnsi="Arial" w:cs="Arial"/>
+          <w:sz w:val="24"/>
+          <w:szCs w:val="24"/>
+        </w:rPr>
+        <w:t>Degree: MBBS, FCPS (Medicine), MD (Nephrology)</w:t>
+      </w:r>
+    </w:p>
+    <w:p>
+      <w:pPr>
+        <w:rPr>
+          <w:rFonts w:ascii="Arial" w:hAnsi="Arial" w:cs="Arial"/>
+          <w:sz w:val="24"/>
+          <w:szCs w:val="24"/>
+        </w:rPr>
+      </w:pPr>
+    </w:p>
+    <w:p>
+      <w:pPr>
+        <w:rPr>
+          <w:rFonts w:ascii="Arial" w:hAnsi="Arial" w:cs="Arial"/>
+          <w:sz w:val="24"/>
+          <w:szCs w:val="24"/>
+        </w:rPr>
+      </w:pPr>
+      <w:r>
+        <w:rPr>
+          <w:rFonts w:ascii="Arial" w:hAnsi="Arial" w:cs="Arial"/>
+          <w:sz w:val="24"/>
+          <w:szCs w:val="24"/>
+        </w:rPr>
+        <w:t>SPECIALITY: Medicine and Nephrology</w:t>
+      </w:r>
+    </w:p>
+    <w:p>
+      <w:pPr>
+        <w:rPr>
+          <w:rFonts w:ascii="Arial" w:hAnsi="Arial" w:cs="Arial"/>
+          <w:sz w:val="24"/>
+          <w:szCs w:val="24"/>
+        </w:rPr>
+      </w:pPr>
+    </w:p>
+    <w:p>
+      <w:pPr>
+        <w:rPr>
+          <w:rFonts w:ascii="Arial" w:hAnsi="Arial" w:cs="Arial"/>
+          <w:sz w:val="24"/>
+          <w:szCs w:val="24"/>
+        </w:rPr>
+      </w:pPr>
+      <w:r>
+        <w:rPr>
+          <w:rFonts w:ascii="Arial" w:hAnsi="Arial" w:cs="Arial"/>
+          <w:sz w:val="24"/>
+          <w:szCs w:val="24"/>
+        </w:rPr>
+        <w:t>Institute: National Institute of Kidney Diseases &amp; Urology</w:t>
+      </w:r>
+    </w:p>
+    <w:p>
+      <w:pPr>
+        <w:rPr>
+          <w:rFonts w:ascii="Arial" w:hAnsi="Arial" w:cs="Arial"/>
+          <w:sz w:val="24"/>
+          <w:szCs w:val="24"/>
+        </w:rPr>
+      </w:pPr>
+    </w:p>
+    <w:p>
+      <w:pPr>
+        <w:rPr>
+          <w:rFonts w:ascii="Arial" w:hAnsi="Arial" w:cs="Arial"/>
+          <w:sz w:val="24"/>
+          <w:szCs w:val="24"/>
+        </w:rPr>
+      </w:pPr>
+      <w:r>
+        <w:rPr>
+          <w:rFonts w:ascii="Arial" w:hAnsi="Arial" w:cs="Arial"/>
+          <w:sz w:val="24"/>
+          <w:szCs w:val="24"/>
+        </w:rPr>
+        <w:t>Branch Name: Ibn Sina Diagnostic &amp; Imaging Center, Dhanmondi</w:t>
+      </w:r>
+    </w:p>
+    <w:p>
+      <w:pPr>
+        <w:rPr>
+          <w:rFonts w:ascii="Arial" w:hAnsi="Arial" w:cs="Arial"/>
+          <w:sz w:val="24"/>
+          <w:szCs w:val="24"/>
+        </w:rPr>
+      </w:pPr>
+    </w:p>
+    <w:p>
+      <w:pPr>
+        <w:rPr>
+          <w:rFonts w:ascii="Arial" w:hAnsi="Arial" w:cs="Arial"/>
+          <w:sz w:val="24"/>
+          <w:szCs w:val="24"/>
+        </w:rPr>
+      </w:pPr>
+      <w:r>
+        <w:rPr>
+          <w:rFonts w:ascii="Arial" w:hAnsi="Arial" w:cs="Arial"/>
+          <w:sz w:val="24"/>
+          <w:szCs w:val="24"/>
+        </w:rPr>
+        <w:t>Appointment: 9126625-6, 9128835-7</w:t>
+      </w:r>
+    </w:p>
+    <w:p>
+      <w:pPr>
+        <w:rPr>
+          <w:rFonts w:ascii="Arial" w:hAnsi="Arial" w:cs="Arial"/>
+          <w:sz w:val="24"/>
+          <w:szCs w:val="24"/>
+        </w:rPr>
+      </w:pPr>
+    </w:p>
+    <w:p>
+      <w:pPr>
+        <w:rPr>
+          <w:rFonts w:ascii="Arial" w:hAnsi="Arial" w:cs="Arial"/>
+          <w:sz w:val="24"/>
+          <w:szCs w:val="24"/>
+        </w:rPr>
+      </w:pPr>
+      <w:r>
+        <w:rPr>
+          <w:rFonts w:ascii="Arial" w:hAnsi="Arial" w:cs="Arial"/>
+          <w:sz w:val="24"/>
+          <w:szCs w:val="24"/>
+        </w:rPr>
+        <w:t>Visiting Hour: Everyday 4 Pm-10 pm (Friday 9 Am-12 pm)</w:t>
+      </w:r>
+    </w:p>
+    <w:p>
+      <w:pPr>
+        <w:rPr>
+          <w:rFonts w:ascii="Arial" w:hAnsi="Arial" w:cs="Arial"/>
+          <w:sz w:val="24"/>
+          <w:szCs w:val="24"/>
+        </w:rPr>
+      </w:pPr>
+    </w:p>
+    <w:p>
+      <w:pPr>
+        <w:rPr>
+          <w:rFonts w:ascii="Arial" w:hAnsi="Arial" w:cs="Arial"/>
+          <w:sz w:val="24"/>
+          <w:szCs w:val="24"/>
+        </w:rPr>
+      </w:pPr>
+      <w:r>
+        <w:rPr>
+          <w:rFonts w:ascii="Arial" w:hAnsi="Arial" w:cs="Arial"/>
+          <w:sz w:val="24"/>
+          <w:szCs w:val="24"/>
+        </w:rPr>
+        <w:lastRenderedPageBreak/>
+        <w:t>6.</w:t>
+      </w:r>
+      <w:r>
+        <w:rPr>
+          <w:rStyle w:val="IntenseEmphasis"/>
+          <w:rFonts w:ascii="Arial" w:hAnsi="Arial" w:cs="Arial"/>
+          <w:sz w:val="24"/>
+          <w:szCs w:val="24"/>
+          <w:u w:val="single"/>
+        </w:rPr>
+        <w:t>Dr.Ahmed Manadir Hossain</w:t>
+      </w:r>
+    </w:p>
+    <w:p>
+      <w:pPr>
+        <w:rPr>
+          <w:rFonts w:ascii="Arial" w:hAnsi="Arial" w:cs="Arial"/>
+          <w:sz w:val="24"/>
+          <w:szCs w:val="24"/>
+        </w:rPr>
+      </w:pPr>
+    </w:p>
+    <w:p>
+      <w:pPr>
+        <w:rPr>
+          <w:rFonts w:ascii="Arial" w:hAnsi="Arial" w:cs="Arial"/>
+          <w:sz w:val="24"/>
+          <w:szCs w:val="24"/>
+        </w:rPr>
+      </w:pPr>
+      <w:r>
+        <w:rPr>
+          <w:rFonts w:ascii="Arial" w:hAnsi="Arial" w:cs="Arial"/>
+          <w:sz w:val="24"/>
+          <w:szCs w:val="24"/>
+        </w:rPr>
+        <w:t>Degree: MBBS, FCPS (Medicine), D-Card</w:t>
+      </w:r>
+    </w:p>
+    <w:p>
+      <w:pPr>
+        <w:rPr>
+          <w:rFonts w:ascii="Arial" w:hAnsi="Arial" w:cs="Arial"/>
+          <w:sz w:val="24"/>
+          <w:szCs w:val="24"/>
+        </w:rPr>
+      </w:pPr>
+    </w:p>
+    <w:p>
+      <w:pPr>
+        <w:rPr>
+          <w:rFonts w:ascii="Arial" w:hAnsi="Arial" w:cs="Arial"/>
+          <w:sz w:val="24"/>
+          <w:szCs w:val="24"/>
+        </w:rPr>
+      </w:pPr>
+      <w:r>
+        <w:rPr>
+          <w:rFonts w:ascii="Arial" w:hAnsi="Arial" w:cs="Arial"/>
+          <w:sz w:val="24"/>
+          <w:szCs w:val="24"/>
+        </w:rPr>
+        <w:t>SPECIALITY: Medicine Specialist</w:t>
+      </w:r>
+    </w:p>
+    <w:p>
+      <w:pPr>
+        <w:rPr>
+          <w:rFonts w:ascii="Arial" w:hAnsi="Arial" w:cs="Arial"/>
+          <w:sz w:val="24"/>
+          <w:szCs w:val="24"/>
+        </w:rPr>
+      </w:pPr>
+    </w:p>
+    <w:p>
+      <w:pPr>
+        <w:rPr>
+          <w:rFonts w:ascii="Arial" w:hAnsi="Arial" w:cs="Arial"/>
+          <w:sz w:val="24"/>
+          <w:szCs w:val="24"/>
+        </w:rPr>
+      </w:pPr>
+      <w:r>
+        <w:rPr>
+          <w:rFonts w:ascii="Arial" w:hAnsi="Arial" w:cs="Arial"/>
+          <w:sz w:val="24"/>
+          <w:szCs w:val="24"/>
+        </w:rPr>
+        <w:t>Assistant Professor</w:t>
+      </w:r>
+    </w:p>
+    <w:p>
+      <w:pPr>
+        <w:rPr>
+          <w:rFonts w:ascii="Arial" w:hAnsi="Arial" w:cs="Arial"/>
+          <w:sz w:val="24"/>
+          <w:szCs w:val="24"/>
+        </w:rPr>
+      </w:pPr>
+    </w:p>
+    <w:p>
+      <w:pPr>
+        <w:rPr>
+          <w:rFonts w:ascii="Arial" w:hAnsi="Arial" w:cs="Arial"/>
+          <w:sz w:val="24"/>
+          <w:szCs w:val="24"/>
+        </w:rPr>
+      </w:pPr>
+      <w:r>
+        <w:rPr>
+          <w:rFonts w:ascii="Arial" w:hAnsi="Arial" w:cs="Arial"/>
+          <w:sz w:val="24"/>
+          <w:szCs w:val="24"/>
+        </w:rPr>
+        <w:t>Branch Name: Ibn Sina Diagnostic &amp; Imaging Center, Dhanmondi</w:t>
+      </w:r>
+    </w:p>
+    <w:p>
+      <w:pPr>
+        <w:rPr>
+          <w:rFonts w:ascii="Arial" w:hAnsi="Arial" w:cs="Arial"/>
+          <w:sz w:val="24"/>
+          <w:szCs w:val="24"/>
+        </w:rPr>
+      </w:pPr>
+    </w:p>
+    <w:p>
+      <w:pPr>
+        <w:rPr>
+          <w:rFonts w:ascii="Arial" w:hAnsi="Arial" w:cs="Arial"/>
+          <w:sz w:val="24"/>
+          <w:szCs w:val="24"/>
+        </w:rPr>
+      </w:pPr>
+      <w:r>
+        <w:rPr>
+          <w:rFonts w:ascii="Arial" w:hAnsi="Arial" w:cs="Arial"/>
+          <w:sz w:val="24"/>
+          <w:szCs w:val="24"/>
+        </w:rPr>
+        <w:t>Appointment: 9126625-6, 9128835-7</w:t>
+      </w:r>
+    </w:p>
+    <w:p>
+      <w:pPr>
+        <w:rPr>
+          <w:rFonts w:ascii="Arial" w:hAnsi="Arial" w:cs="Arial"/>
+          <w:sz w:val="24"/>
+          <w:szCs w:val="24"/>
+        </w:rPr>
+      </w:pPr>
+    </w:p>
+    <w:p>
+      <w:pPr>
+        <w:rPr>
+          <w:rFonts w:ascii="Arial" w:hAnsi="Arial" w:cs="Arial"/>
+          <w:sz w:val="24"/>
+          <w:szCs w:val="24"/>
+        </w:rPr>
+      </w:pPr>
+      <w:r>
+        <w:rPr>
+          <w:rFonts w:ascii="Arial" w:hAnsi="Arial" w:cs="Arial"/>
+          <w:sz w:val="24"/>
+          <w:szCs w:val="24"/>
+        </w:rPr>
+        <w:t>Visiting Hour: Only Friday 5:30 Pm-8 Pm</w:t>
+      </w:r>
+    </w:p>
+    <w:p>
+      <w:pPr>
+        <w:rPr>
+          <w:rFonts w:ascii="Arial" w:hAnsi="Arial" w:cs="Arial"/>
+          <w:sz w:val="24"/>
+          <w:szCs w:val="24"/>
+        </w:rPr>
+      </w:pPr>
+    </w:p>
+    <w:p>
+      <w:pPr>
+        <w:rPr>
+          <w:rFonts w:ascii="Arial" w:hAnsi="Arial" w:cs="Arial"/>
+          <w:sz w:val="24"/>
+          <w:szCs w:val="24"/>
+        </w:rPr>
+      </w:pPr>
+      <w:r>
+        <w:rPr>
+          <w:rFonts w:ascii="Arial" w:hAnsi="Arial" w:cs="Arial"/>
+          <w:sz w:val="24"/>
+          <w:szCs w:val="24"/>
+        </w:rPr>
+        <w:t>7.</w:t>
+      </w:r>
+      <w:r>
+        <w:rPr>
+          <w:rStyle w:val="IntenseEmphasis"/>
+          <w:rFonts w:ascii="Arial" w:hAnsi="Arial" w:cs="Arial"/>
+          <w:sz w:val="24"/>
+          <w:szCs w:val="24"/>
+          <w:u w:val="single"/>
+        </w:rPr>
+        <w:t>Dr. Sakina Anwar</w:t>
+      </w:r>
+    </w:p>
+    <w:p>
+      <w:pPr>
+        <w:rPr>
+          <w:rFonts w:ascii="Arial" w:hAnsi="Arial" w:cs="Arial"/>
+          <w:sz w:val="24"/>
+          <w:szCs w:val="24"/>
+        </w:rPr>
+      </w:pPr>
+    </w:p>
+    <w:p>
+      <w:pPr>
+        <w:rPr>
+          <w:rFonts w:ascii="Arial" w:hAnsi="Arial" w:cs="Arial"/>
+          <w:sz w:val="24"/>
+          <w:szCs w:val="24"/>
+        </w:rPr>
+      </w:pPr>
+      <w:r>
+        <w:rPr>
+          <w:rFonts w:ascii="Arial" w:hAnsi="Arial" w:cs="Arial"/>
+          <w:sz w:val="24"/>
+          <w:szCs w:val="24"/>
+        </w:rPr>
+        <w:t>Degree: MBBS, MD,</w:t>
+      </w:r>
+    </w:p>
+    <w:p>
+      <w:pPr>
+        <w:rPr>
+          <w:rFonts w:ascii="Arial" w:hAnsi="Arial" w:cs="Arial"/>
+          <w:sz w:val="24"/>
+          <w:szCs w:val="24"/>
+        </w:rPr>
+      </w:pPr>
+    </w:p>
+    <w:p>
+      <w:pPr>
+        <w:rPr>
+          <w:rFonts w:ascii="Arial" w:hAnsi="Arial" w:cs="Arial"/>
+          <w:sz w:val="24"/>
+          <w:szCs w:val="24"/>
+        </w:rPr>
+      </w:pPr>
+      <w:r>
+        <w:rPr>
+          <w:rFonts w:ascii="Arial" w:hAnsi="Arial" w:cs="Arial"/>
+          <w:sz w:val="24"/>
+          <w:szCs w:val="24"/>
+        </w:rPr>
+        <w:t>SPECIALITY: Internal Medicine</w:t>
+      </w:r>
+    </w:p>
+    <w:p>
+      <w:pPr>
+        <w:rPr>
+          <w:rFonts w:ascii="Arial" w:hAnsi="Arial" w:cs="Arial"/>
+          <w:sz w:val="24"/>
+          <w:szCs w:val="24"/>
+        </w:rPr>
+      </w:pPr>
+    </w:p>
+    <w:p>
+      <w:pPr>
+        <w:rPr>
+          <w:rFonts w:ascii="Arial" w:hAnsi="Arial" w:cs="Arial"/>
+          <w:sz w:val="24"/>
+          <w:szCs w:val="24"/>
+        </w:rPr>
+      </w:pPr>
+      <w:r>
+        <w:rPr>
+          <w:rFonts w:ascii="Arial" w:hAnsi="Arial" w:cs="Arial"/>
+          <w:sz w:val="24"/>
+          <w:szCs w:val="24"/>
+        </w:rPr>
+        <w:t>Senior Consultant</w:t>
+      </w:r>
+    </w:p>
+    <w:p>
+      <w:pPr>
+        <w:rPr>
+          <w:rFonts w:ascii="Arial" w:hAnsi="Arial" w:cs="Arial"/>
+          <w:sz w:val="24"/>
+          <w:szCs w:val="24"/>
+        </w:rPr>
+      </w:pPr>
+    </w:p>
+    <w:p>
+      <w:pPr>
+        <w:rPr>
+          <w:rFonts w:ascii="Arial" w:hAnsi="Arial" w:cs="Arial"/>
+          <w:sz w:val="24"/>
+          <w:szCs w:val="24"/>
+        </w:rPr>
+      </w:pPr>
+      <w:r>
+        <w:rPr>
+          <w:rFonts w:ascii="Arial" w:hAnsi="Arial" w:cs="Arial"/>
+          <w:sz w:val="24"/>
+          <w:szCs w:val="24"/>
+        </w:rPr>
+        <w:t>Institute: Manikgonj Sadar Hospital</w:t>
+      </w:r>
+    </w:p>
+    <w:p>
+      <w:pPr>
+        <w:rPr>
+          <w:rFonts w:ascii="Arial" w:hAnsi="Arial" w:cs="Arial"/>
+          <w:sz w:val="24"/>
+          <w:szCs w:val="24"/>
+        </w:rPr>
+      </w:pPr>
+    </w:p>
+    <w:p>
+      <w:pPr>
+        <w:rPr>
+          <w:rFonts w:ascii="Arial" w:hAnsi="Arial" w:cs="Arial"/>
+          <w:sz w:val="24"/>
+          <w:szCs w:val="24"/>
+        </w:rPr>
+      </w:pPr>
+      <w:r>
+        <w:rPr>
+          <w:rFonts w:ascii="Arial" w:hAnsi="Arial" w:cs="Arial"/>
+          <w:sz w:val="24"/>
+          <w:szCs w:val="24"/>
+        </w:rPr>
+        <w:t>Branch Name: Ibn Sina Diagnostic &amp; Imaging Center, Dhanmondi</w:t>
+      </w:r>
+    </w:p>
+    <w:p>
+      <w:pPr>
+        <w:rPr>
+          <w:rFonts w:ascii="Arial" w:hAnsi="Arial" w:cs="Arial"/>
+          <w:sz w:val="24"/>
+          <w:szCs w:val="24"/>
+        </w:rPr>
+      </w:pPr>
+    </w:p>
+    <w:p>
+      <w:pPr>
+        <w:rPr>
+          <w:rFonts w:ascii="Arial" w:hAnsi="Arial" w:cs="Arial"/>
+          <w:sz w:val="24"/>
+          <w:szCs w:val="24"/>
+        </w:rPr>
+      </w:pPr>
+      <w:r>
+        <w:rPr>
+          <w:rFonts w:ascii="Arial" w:hAnsi="Arial" w:cs="Arial"/>
+          <w:sz w:val="24"/>
+          <w:szCs w:val="24"/>
+        </w:rPr>
+        <w:t>Appointment: 9126625-6, 9128835-7</w:t>
+      </w:r>
+    </w:p>
+    <w:p>
+      <w:pPr>
+        <w:rPr>
+          <w:rFonts w:ascii="Arial" w:hAnsi="Arial" w:cs="Arial"/>
+          <w:sz w:val="24"/>
+          <w:szCs w:val="24"/>
+        </w:rPr>
+      </w:pPr>
+    </w:p>
+    <w:p>
+      <w:pPr>
+        <w:rPr>
+          <w:rFonts w:ascii="Arial" w:hAnsi="Arial" w:cs="Arial"/>
+          <w:sz w:val="24"/>
+          <w:szCs w:val="24"/>
+        </w:rPr>
+      </w:pPr>
+      <w:r>
+        <w:rPr>
+          <w:rFonts w:ascii="Arial" w:hAnsi="Arial" w:cs="Arial"/>
+          <w:sz w:val="24"/>
+          <w:szCs w:val="24"/>
+        </w:rPr>
+        <w:t>Visiting Hour: 6 Pm-9 Pm (Friday Closed)</w:t>
+      </w:r>
+    </w:p>
+    <w:p>
+      <w:pPr>
+        <w:rPr>
+          <w:rFonts w:ascii="Arial" w:hAnsi="Arial" w:cs="Arial"/>
+          <w:sz w:val="24"/>
+          <w:szCs w:val="24"/>
+        </w:rPr>
+      </w:pPr>
+    </w:p>
+    <w:p>
+      <w:pPr>
+        <w:rPr>
+          <w:rStyle w:val="IntenseEmphasis"/>
+        </w:rPr>
+      </w:pPr>
+      <w:r>
+        <w:rPr>
+          <w:rFonts w:ascii="Arial" w:hAnsi="Arial" w:cs="Arial"/>
+          <w:sz w:val="24"/>
+          <w:szCs w:val="24"/>
+        </w:rPr>
+        <w:t>8</w:t>
+      </w:r>
+      <w:r>
+        <w:rPr>
+          <w:rFonts w:ascii="Arial" w:hAnsi="Arial" w:cs="Arial"/>
+          <w:sz w:val="24"/>
+          <w:szCs w:val="24"/>
+          <w:u w:val="single"/>
+        </w:rPr>
+        <w:t>.</w:t>
+      </w:r>
+      <w:r>
+        <w:rPr>
+          <w:rStyle w:val="IntenseEmphasis"/>
+          <w:rFonts w:ascii="Arial" w:hAnsi="Arial" w:cs="Arial"/>
+          <w:sz w:val="24"/>
+          <w:szCs w:val="24"/>
+          <w:u w:val="single"/>
+        </w:rPr>
+        <w:t>Professor Dr. Masuda Begum Ranu</w:t>
+      </w:r>
+    </w:p>
+    <w:p/>
+    <w:p>
+      <w:pPr>
+        <w:rPr>
+          <w:rFonts w:ascii="Arial" w:hAnsi="Arial" w:cs="Arial"/>
+          <w:sz w:val="24"/>
+          <w:szCs w:val="24"/>
+        </w:rPr>
+      </w:pPr>
+      <w:r>
+        <w:rPr>
+          <w:rFonts w:ascii="Arial" w:hAnsi="Arial" w:cs="Arial"/>
+          <w:sz w:val="24"/>
+          <w:szCs w:val="24"/>
+        </w:rPr>
+        <w:t>Degree: FCPS (Gynae &amp; Obs), D-Med (UK)</w:t>
+      </w:r>
+    </w:p>
+    <w:p>
+      <w:pPr>
+        <w:rPr>
+          <w:rFonts w:ascii="Arial" w:hAnsi="Arial" w:cs="Arial"/>
+          <w:sz w:val="24"/>
+          <w:szCs w:val="24"/>
+        </w:rPr>
+      </w:pPr>
+    </w:p>
+    <w:p>
+      <w:pPr>
+        <w:rPr>
+          <w:rFonts w:ascii="Arial" w:hAnsi="Arial" w:cs="Arial"/>
+          <w:sz w:val="24"/>
+          <w:szCs w:val="24"/>
+        </w:rPr>
+      </w:pPr>
+      <w:r>
+        <w:rPr>
+          <w:rFonts w:ascii="Arial" w:hAnsi="Arial" w:cs="Arial"/>
+          <w:sz w:val="24"/>
+          <w:szCs w:val="24"/>
+        </w:rPr>
+        <w:t>SPECIALITY: Gynecology &amp; Obstetrics</w:t>
+      </w:r>
+    </w:p>
+    <w:p>
+      <w:pPr>
+        <w:rPr>
+          <w:rFonts w:ascii="Arial" w:hAnsi="Arial" w:cs="Arial"/>
+          <w:sz w:val="24"/>
+          <w:szCs w:val="24"/>
+        </w:rPr>
+      </w:pPr>
+    </w:p>
+    <w:p>
+      <w:pPr>
+        <w:rPr>
+          <w:rFonts w:ascii="Arial" w:hAnsi="Arial" w:cs="Arial"/>
+          <w:sz w:val="24"/>
+          <w:szCs w:val="24"/>
+        </w:rPr>
+      </w:pPr>
+      <w:r>
+        <w:rPr>
+          <w:rFonts w:ascii="Arial" w:hAnsi="Arial" w:cs="Arial"/>
+          <w:sz w:val="24"/>
+          <w:szCs w:val="24"/>
+        </w:rPr>
+        <w:t>Institute: Dhaka Medical College &amp; Hospital</w:t>
+      </w:r>
+    </w:p>
+    <w:p>
+      <w:pPr>
+        <w:rPr>
+          <w:rFonts w:ascii="Arial" w:hAnsi="Arial" w:cs="Arial"/>
+          <w:sz w:val="24"/>
+          <w:szCs w:val="24"/>
+        </w:rPr>
+      </w:pPr>
+    </w:p>
+    <w:p>
+      <w:pPr>
+        <w:rPr>
+          <w:rFonts w:ascii="Arial" w:hAnsi="Arial" w:cs="Arial"/>
+          <w:sz w:val="24"/>
+          <w:szCs w:val="24"/>
+        </w:rPr>
+      </w:pPr>
+      <w:r>
+        <w:rPr>
+          <w:rFonts w:ascii="Arial" w:hAnsi="Arial" w:cs="Arial"/>
+          <w:sz w:val="24"/>
+          <w:szCs w:val="24"/>
+        </w:rPr>
+        <w:t>Branch Name: Ibn Sina Diagnostic &amp; Imaging Center, Dhanmondi</w:t>
+      </w:r>
+    </w:p>
+    <w:p>
+      <w:pPr>
+        <w:rPr>
+          <w:rFonts w:ascii="Arial" w:hAnsi="Arial" w:cs="Arial"/>
+          <w:sz w:val="24"/>
+          <w:szCs w:val="24"/>
+        </w:rPr>
+      </w:pPr>
+    </w:p>
+    <w:p>
+      <w:pPr>
+        <w:rPr>
+          <w:rFonts w:ascii="Arial" w:hAnsi="Arial" w:cs="Arial"/>
+          <w:sz w:val="24"/>
+          <w:szCs w:val="24"/>
+        </w:rPr>
+      </w:pPr>
+      <w:r>
+        <w:rPr>
+          <w:rFonts w:ascii="Arial" w:hAnsi="Arial" w:cs="Arial"/>
+          <w:sz w:val="24"/>
+          <w:szCs w:val="24"/>
+        </w:rPr>
+        <w:t>Visiting Hour: 12 pm-2 pm (Thursday, Friday &amp; Saturday Closed)</w:t>
+      </w:r>
+    </w:p>
+    <w:p>
+      <w:pPr>
+        <w:rPr>
+          <w:rFonts w:ascii="Arial" w:hAnsi="Arial" w:cs="Arial"/>
+          <w:sz w:val="24"/>
+          <w:szCs w:val="24"/>
+        </w:rPr>
+      </w:pPr>
+    </w:p>
+    <w:p>
+      <w:pPr>
+        <w:rPr>
+          <w:rFonts w:ascii="Arial" w:hAnsi="Arial" w:cs="Arial"/>
+          <w:sz w:val="24"/>
+          <w:szCs w:val="24"/>
+        </w:rPr>
+      </w:pPr>
+      <w:r>
+        <w:rPr>
+          <w:rFonts w:ascii="Arial" w:hAnsi="Arial" w:cs="Arial"/>
+          <w:sz w:val="24"/>
+          <w:szCs w:val="24"/>
+        </w:rPr>
+        <w:t>Appointment: 9126625-6, 9128835-7</w:t>
+      </w:r>
+    </w:p>
+    <w:p>
+      <w:pPr>
+        <w:rPr>
+          <w:rFonts w:ascii="Arial" w:hAnsi="Arial" w:cs="Arial"/>
+          <w:sz w:val="24"/>
+          <w:szCs w:val="24"/>
+        </w:rPr>
+      </w:pPr>
+    </w:p>
+    <w:p>
+      <w:pPr>
+        <w:rPr>
+          <w:rStyle w:val="IntenseEmphasis"/>
+        </w:rPr>
+      </w:pPr>
+      <w:r>
+        <w:rPr>
+          <w:rFonts w:ascii="Arial" w:hAnsi="Arial" w:cs="Arial"/>
+          <w:sz w:val="24"/>
+          <w:szCs w:val="24"/>
+        </w:rPr>
+        <w:t>9.</w:t>
+      </w:r>
+      <w:r>
+        <w:rPr>
+          <w:rStyle w:val="IntenseEmphasis"/>
+          <w:rFonts w:ascii="Arial" w:hAnsi="Arial" w:cs="Arial"/>
+          <w:sz w:val="24"/>
+          <w:szCs w:val="24"/>
+          <w:u w:val="single"/>
+        </w:rPr>
+        <w:t>Dr. Badrunnesa Begum</w:t>
+      </w:r>
+    </w:p>
+    <w:p/>
+    <w:p>
+      <w:pPr>
+        <w:rPr>
+          <w:rFonts w:ascii="Arial" w:hAnsi="Arial" w:cs="Arial"/>
+          <w:sz w:val="24"/>
+          <w:szCs w:val="24"/>
+        </w:rPr>
+      </w:pPr>
+      <w:r>
+        <w:rPr>
+          <w:rFonts w:ascii="Arial" w:hAnsi="Arial" w:cs="Arial"/>
+          <w:sz w:val="24"/>
+          <w:szCs w:val="24"/>
+        </w:rPr>
+        <w:t>Degree: FCPS, DGO, MCPS (Gynae &amp; Obs)</w:t>
+      </w:r>
+    </w:p>
+    <w:p>
+      <w:pPr>
+        <w:rPr>
+          <w:rFonts w:ascii="Arial" w:hAnsi="Arial" w:cs="Arial"/>
+          <w:sz w:val="24"/>
+          <w:szCs w:val="24"/>
+        </w:rPr>
+      </w:pPr>
+    </w:p>
+    <w:p>
+      <w:pPr>
+        <w:rPr>
+          <w:rFonts w:ascii="Arial" w:hAnsi="Arial" w:cs="Arial"/>
+          <w:sz w:val="24"/>
+          <w:szCs w:val="24"/>
+        </w:rPr>
+      </w:pPr>
+      <w:r>
+        <w:rPr>
+          <w:rFonts w:ascii="Arial" w:hAnsi="Arial" w:cs="Arial"/>
+          <w:sz w:val="24"/>
+          <w:szCs w:val="24"/>
+        </w:rPr>
+        <w:t>SPECIALITY: Gynecology &amp; Obstetrics</w:t>
+      </w:r>
+    </w:p>
+    <w:p>
+      <w:pPr>
+        <w:rPr>
+          <w:rFonts w:ascii="Arial" w:hAnsi="Arial" w:cs="Arial"/>
+          <w:sz w:val="24"/>
+          <w:szCs w:val="24"/>
+        </w:rPr>
+      </w:pPr>
+    </w:p>
+    <w:p>
+      <w:pPr>
+        <w:rPr>
+          <w:rFonts w:ascii="Arial" w:hAnsi="Arial" w:cs="Arial"/>
+          <w:sz w:val="24"/>
+          <w:szCs w:val="24"/>
+        </w:rPr>
+      </w:pPr>
+      <w:r>
+        <w:rPr>
+          <w:rFonts w:ascii="Arial" w:hAnsi="Arial" w:cs="Arial"/>
+          <w:sz w:val="24"/>
+          <w:szCs w:val="24"/>
+        </w:rPr>
+        <w:lastRenderedPageBreak/>
+        <w:t>Asst. Professor</w:t>
+      </w:r>
+    </w:p>
+    <w:p>
+      <w:pPr>
+        <w:rPr>
+          <w:rFonts w:ascii="Arial" w:hAnsi="Arial" w:cs="Arial"/>
+          <w:sz w:val="24"/>
+          <w:szCs w:val="24"/>
+        </w:rPr>
+      </w:pPr>
+    </w:p>
+    <w:p>
+      <w:pPr>
+        <w:rPr>
+          <w:rFonts w:ascii="Arial" w:hAnsi="Arial" w:cs="Arial"/>
+          <w:sz w:val="24"/>
+          <w:szCs w:val="24"/>
+        </w:rPr>
+      </w:pPr>
+      <w:r>
+        <w:rPr>
+          <w:rFonts w:ascii="Arial" w:hAnsi="Arial" w:cs="Arial"/>
+          <w:sz w:val="24"/>
+          <w:szCs w:val="24"/>
+        </w:rPr>
+        <w:t>Branch Name: Ibn Sina Diagnostic &amp; Imaging Center, Dhanmondi</w:t>
+      </w:r>
+    </w:p>
+    <w:p>
+      <w:pPr>
+        <w:rPr>
+          <w:rFonts w:ascii="Arial" w:hAnsi="Arial" w:cs="Arial"/>
+          <w:sz w:val="24"/>
+          <w:szCs w:val="24"/>
+        </w:rPr>
+      </w:pPr>
+    </w:p>
+    <w:p>
+      <w:pPr>
+        <w:rPr>
+          <w:rFonts w:ascii="Arial" w:hAnsi="Arial" w:cs="Arial"/>
+          <w:sz w:val="24"/>
+          <w:szCs w:val="24"/>
+        </w:rPr>
+      </w:pPr>
+      <w:r>
+        <w:rPr>
+          <w:rFonts w:ascii="Arial" w:hAnsi="Arial" w:cs="Arial"/>
+          <w:sz w:val="24"/>
+          <w:szCs w:val="24"/>
+        </w:rPr>
+        <w:t>Visiting Hour: 11 am-1 pm Sunday, Monday &amp; Tuesday</w:t>
+      </w:r>
+    </w:p>
+    <w:p>
+      <w:pPr>
+        <w:rPr>
+          <w:rFonts w:ascii="Arial" w:hAnsi="Arial" w:cs="Arial"/>
+          <w:sz w:val="24"/>
+          <w:szCs w:val="24"/>
+        </w:rPr>
+      </w:pPr>
+    </w:p>
+    <w:p>
+      <w:pPr>
+        <w:rPr>
+          <w:rFonts w:ascii="Arial" w:hAnsi="Arial" w:cs="Arial"/>
+          <w:sz w:val="24"/>
+          <w:szCs w:val="24"/>
+        </w:rPr>
+      </w:pPr>
+      <w:r>
+        <w:rPr>
+          <w:rFonts w:ascii="Arial" w:hAnsi="Arial" w:cs="Arial"/>
+          <w:sz w:val="24"/>
+          <w:szCs w:val="24"/>
+        </w:rPr>
+        <w:t>Appointment: 9126625-6, 9128835-7</w:t>
+      </w:r>
+    </w:p>
+    <w:p>
+      <w:pPr>
+        <w:rPr>
+          <w:rFonts w:ascii="Arial" w:hAnsi="Arial" w:cs="Arial"/>
+          <w:sz w:val="24"/>
+          <w:szCs w:val="24"/>
+        </w:rPr>
+      </w:pPr>
+    </w:p>
+    <w:p>
+      <w:pPr>
+        <w:rPr>
+          <w:rFonts w:ascii="Arial" w:hAnsi="Arial" w:cs="Arial"/>
+          <w:sz w:val="24"/>
+          <w:szCs w:val="24"/>
+        </w:rPr>
+      </w:pPr>
+      <w:r>
+        <w:rPr>
+          <w:rFonts w:ascii="Arial" w:hAnsi="Arial" w:cs="Arial"/>
+          <w:sz w:val="24"/>
+          <w:szCs w:val="24"/>
+        </w:rPr>
+        <w:t>10.</w:t>
+      </w:r>
+      <w:r>
+        <w:rPr>
+          <w:rStyle w:val="IntenseEmphasis"/>
+          <w:rFonts w:ascii="Arial" w:hAnsi="Arial" w:cs="Arial"/>
+          <w:sz w:val="24"/>
+          <w:szCs w:val="24"/>
+          <w:u w:val="single"/>
+        </w:rPr>
+        <w:t>Prof. Dr. M. Touhidul Haque</w:t>
+      </w:r>
+    </w:p>
+    <w:p>
+      <w:pPr>
+        <w:rPr>
+          <w:rFonts w:ascii="Arial" w:hAnsi="Arial" w:cs="Arial"/>
+          <w:sz w:val="24"/>
+          <w:szCs w:val="24"/>
+          <w:u w:val="single"/>
+        </w:rPr>
+      </w:pPr>
+    </w:p>
+    <w:p>
+      <w:pPr>
+        <w:rPr>
+          <w:rFonts w:ascii="Arial" w:hAnsi="Arial" w:cs="Arial"/>
+          <w:sz w:val="24"/>
+          <w:szCs w:val="24"/>
+        </w:rPr>
+      </w:pPr>
+      <w:r>
+        <w:rPr>
+          <w:rFonts w:ascii="Arial" w:hAnsi="Arial" w:cs="Arial"/>
+          <w:sz w:val="24"/>
+          <w:szCs w:val="24"/>
+        </w:rPr>
+        <w:t>Degree: MBBS, MD (Cardiology)</w:t>
+      </w:r>
+    </w:p>
+    <w:p>
+      <w:pPr>
+        <w:rPr>
+          <w:rFonts w:ascii="Arial" w:hAnsi="Arial" w:cs="Arial"/>
+          <w:sz w:val="24"/>
+          <w:szCs w:val="24"/>
+        </w:rPr>
+      </w:pPr>
+    </w:p>
+    <w:p>
+      <w:pPr>
+        <w:rPr>
+          <w:rFonts w:ascii="Arial" w:hAnsi="Arial" w:cs="Arial"/>
+          <w:sz w:val="24"/>
+          <w:szCs w:val="24"/>
+        </w:rPr>
+      </w:pPr>
+      <w:r>
+        <w:rPr>
+          <w:rFonts w:ascii="Arial" w:hAnsi="Arial" w:cs="Arial"/>
+          <w:sz w:val="24"/>
+          <w:szCs w:val="24"/>
+        </w:rPr>
+        <w:t>SPECIALITY: Cardiology Specialist</w:t>
+      </w:r>
+    </w:p>
+    <w:p>
+      <w:pPr>
+        <w:rPr>
+          <w:rFonts w:ascii="Arial" w:hAnsi="Arial" w:cs="Arial"/>
+          <w:sz w:val="24"/>
+          <w:szCs w:val="24"/>
+        </w:rPr>
+      </w:pPr>
+    </w:p>
+    <w:p>
+      <w:pPr>
+        <w:rPr>
+          <w:rFonts w:ascii="Arial" w:hAnsi="Arial" w:cs="Arial"/>
+          <w:sz w:val="24"/>
+          <w:szCs w:val="24"/>
+        </w:rPr>
+      </w:pPr>
+      <w:r>
+        <w:rPr>
+          <w:rFonts w:ascii="Arial" w:hAnsi="Arial" w:cs="Arial"/>
+          <w:sz w:val="24"/>
+          <w:szCs w:val="24"/>
+        </w:rPr>
+        <w:t>Institute: Bangladesh Medical College &amp; Hospital</w:t>
+      </w:r>
+    </w:p>
+    <w:p>
+      <w:pPr>
+        <w:rPr>
+          <w:rFonts w:ascii="Arial" w:hAnsi="Arial" w:cs="Arial"/>
+          <w:sz w:val="24"/>
+          <w:szCs w:val="24"/>
+        </w:rPr>
+      </w:pPr>
+    </w:p>
+    <w:p>
+      <w:pPr>
+        <w:rPr>
+          <w:rFonts w:ascii="Arial" w:hAnsi="Arial" w:cs="Arial"/>
+          <w:sz w:val="24"/>
+          <w:szCs w:val="24"/>
+        </w:rPr>
+      </w:pPr>
+      <w:r>
+        <w:rPr>
+          <w:rFonts w:ascii="Arial" w:hAnsi="Arial" w:cs="Arial"/>
+          <w:sz w:val="24"/>
+          <w:szCs w:val="24"/>
+        </w:rPr>
+        <w:t>Branch Name: Ibn Sina Diagnostic &amp; Imaging Center, Dhanmondi</w:t>
+      </w:r>
+    </w:p>
+    <w:p>
+      <w:pPr>
+        <w:rPr>
+          <w:rFonts w:ascii="Arial" w:hAnsi="Arial" w:cs="Arial"/>
+          <w:sz w:val="24"/>
+          <w:szCs w:val="24"/>
+        </w:rPr>
+      </w:pPr>
+    </w:p>
+    <w:p>
+      <w:pPr>
+        <w:rPr>
+          <w:rFonts w:ascii="Arial" w:hAnsi="Arial" w:cs="Arial"/>
+          <w:sz w:val="24"/>
+          <w:szCs w:val="24"/>
+        </w:rPr>
+      </w:pPr>
+      <w:r>
+        <w:rPr>
+          <w:rFonts w:ascii="Arial" w:hAnsi="Arial" w:cs="Arial"/>
+          <w:sz w:val="24"/>
+          <w:szCs w:val="24"/>
+        </w:rPr>
+        <w:t>Visiting Hour:5.00 PM -9.00 PM (Saturday to Thursday) (Friday 11.00 AM to 2.00PM)</w:t>
+      </w:r>
+    </w:p>
+    <w:p>
+      <w:pPr>
+        <w:rPr>
+          <w:rFonts w:ascii="Arial" w:hAnsi="Arial" w:cs="Arial"/>
+          <w:sz w:val="24"/>
+          <w:szCs w:val="24"/>
+        </w:rPr>
+      </w:pPr>
+    </w:p>
+    <w:p>
+      <w:pPr>
+        <w:rPr>
+          <w:rFonts w:ascii="Arial" w:hAnsi="Arial" w:cs="Arial"/>
+          <w:sz w:val="24"/>
+          <w:szCs w:val="24"/>
+        </w:rPr>
+      </w:pPr>
+      <w:r>
+        <w:rPr>
+          <w:rFonts w:ascii="Arial" w:hAnsi="Arial" w:cs="Arial"/>
+          <w:sz w:val="24"/>
+          <w:szCs w:val="24"/>
+        </w:rPr>
+        <w:t>Appointment: 9126625-6, 9128835-7</w:t>
+      </w:r>
+    </w:p>
+    <w:p>
+      <w:pPr>
+        <w:shd w:val="clear" w:color="auto" w:fill="F0F0F0"/>
+        <w:spacing w:after="0" w:line="240" w:lineRule="auto"/>
+        <w:rPr>
+          <w:rFonts w:ascii="Arial" w:eastAsia="Times New Roman" w:hAnsi="Arial" w:cs="Arial"/>
+          <w:color w:val="000000"/>
+          <w:sz w:val="24"/>
+          <w:szCs w:val="24"/>
+        </w:rPr>
+      </w:pPr>
       <w:bookmarkStart w:id="0" w:name="_GoBack"/>
       <w:bookmarkEnd w:id="0"/>
     </w:p>

</xml_diff>

<commit_message>
Dr info of apollo hospital
Dr info of apollo hospital added
</commit_message>
<xml_diff>
--- a/Doctors Information/DOCTOR DATA COLLECTION.docx
+++ b/Doctors Information/DOCTOR DATA COLLECTION.docx
@@ -11879,6 +11879,1597 @@
           <w:szCs w:val="24"/>
         </w:rPr>
         <w:t>Appointment: 9126625-6, 9128835-7</w:t>
+      </w:r>
+    </w:p>
+    <w:p>
+      <w:pPr>
+        <w:pStyle w:val="Title"/>
+      </w:pPr>
+      <w:r>
+        <w:t>Apollo Hospital</w:t>
+      </w:r>
+    </w:p>
+    <w:p>
+      <w:pPr>
+        <w:rPr>
+          <w:rFonts w:ascii="Arial" w:hAnsi="Arial" w:cs="Arial"/>
+          <w:color w:val="1D1C1D"/>
+          <w:sz w:val="24"/>
+          <w:szCs w:val="24"/>
+        </w:rPr>
+      </w:pPr>
+      <w:r>
+        <w:rPr>
+          <w:rStyle w:val="c-messagebody"/>
+          <w:rFonts w:ascii="Arial" w:hAnsi="Arial" w:cs="Arial"/>
+          <w:color w:val="1D1C1D"/>
+          <w:sz w:val="24"/>
+          <w:szCs w:val="24"/>
+        </w:rPr>
+        <w:t>1.Prof. Dr. Anisur Rahman</w:t>
+      </w:r>
+      <w:r>
+        <w:rPr>
+          <w:rFonts w:ascii="Arial" w:hAnsi="Arial" w:cs="Arial"/>
+          <w:color w:val="1D1C1D"/>
+          <w:sz w:val="24"/>
+          <w:szCs w:val="24"/>
+        </w:rPr>
+        <w:br/>
+      </w:r>
+      <w:r>
+        <w:rPr>
+          <w:rStyle w:val="c-messagebody"/>
+          <w:rFonts w:ascii="Arial" w:hAnsi="Arial" w:cs="Arial"/>
+          <w:color w:val="1D1C1D"/>
+          <w:sz w:val="24"/>
+          <w:szCs w:val="24"/>
+        </w:rPr>
+        <w:t>MBBS (DMC), M.Sc (Canada), FCPS (Surgery), FRCS (Glasgow, UK)</w:t>
+      </w:r>
+      <w:r>
+        <w:rPr>
+          <w:rFonts w:ascii="Arial" w:hAnsi="Arial" w:cs="Arial"/>
+          <w:color w:val="1D1C1D"/>
+          <w:sz w:val="24"/>
+          <w:szCs w:val="24"/>
+        </w:rPr>
+        <w:br/>
+      </w:r>
+      <w:r>
+        <w:rPr>
+          <w:rStyle w:val="c-messagebody"/>
+          <w:rFonts w:ascii="Arial" w:hAnsi="Arial" w:cs="Arial"/>
+          <w:color w:val="1D1C1D"/>
+          <w:sz w:val="24"/>
+          <w:szCs w:val="24"/>
+        </w:rPr>
+        <w:t>Consultant</w:t>
+      </w:r>
+      <w:r>
+        <w:rPr>
+          <w:rFonts w:ascii="Arial" w:hAnsi="Arial" w:cs="Arial"/>
+          <w:color w:val="1D1C1D"/>
+          <w:sz w:val="24"/>
+          <w:szCs w:val="24"/>
+        </w:rPr>
+        <w:br/>
+      </w:r>
+      <w:r>
+        <w:rPr>
+          <w:rStyle w:val="c-messagebody"/>
+          <w:rFonts w:ascii="Arial" w:hAnsi="Arial" w:cs="Arial"/>
+          <w:color w:val="1D1C1D"/>
+          <w:sz w:val="24"/>
+          <w:szCs w:val="24"/>
+        </w:rPr>
+        <w:t>General &amp; Laparoscopic Surgeon</w:t>
+      </w:r>
+      <w:r>
+        <w:rPr>
+          <w:rFonts w:ascii="Arial" w:hAnsi="Arial" w:cs="Arial"/>
+          <w:color w:val="1D1C1D"/>
+          <w:sz w:val="24"/>
+          <w:szCs w:val="24"/>
+        </w:rPr>
+        <w:br/>
+      </w:r>
+      <w:r>
+        <w:rPr>
+          <w:rStyle w:val="c-messagebody"/>
+          <w:rFonts w:ascii="Arial" w:hAnsi="Arial" w:cs="Arial"/>
+          <w:color w:val="1D1C1D"/>
+          <w:sz w:val="24"/>
+          <w:szCs w:val="24"/>
+        </w:rPr>
+        <w:lastRenderedPageBreak/>
+        <w:t>Chamber: Apollo Hospital Dhaka</w:t>
+      </w:r>
+      <w:r>
+        <w:rPr>
+          <w:rFonts w:ascii="Arial" w:hAnsi="Arial" w:cs="Arial"/>
+          <w:color w:val="1D1C1D"/>
+          <w:sz w:val="24"/>
+          <w:szCs w:val="24"/>
+        </w:rPr>
+        <w:br/>
+      </w:r>
+      <w:r>
+        <w:rPr>
+          <w:rStyle w:val="c-messagebody"/>
+          <w:rFonts w:ascii="Arial" w:hAnsi="Arial" w:cs="Arial"/>
+          <w:color w:val="1D1C1D"/>
+          <w:sz w:val="24"/>
+          <w:szCs w:val="24"/>
+        </w:rPr>
+        <w:t>Visiting Hours:</w:t>
+      </w:r>
+      <w:r>
+        <w:rPr>
+          <w:rFonts w:ascii="Arial" w:hAnsi="Arial" w:cs="Arial"/>
+          <w:color w:val="1D1C1D"/>
+          <w:sz w:val="24"/>
+          <w:szCs w:val="24"/>
+        </w:rPr>
+        <w:br/>
+      </w:r>
+      <w:r>
+        <w:rPr>
+          <w:rStyle w:val="c-messagebody"/>
+          <w:rFonts w:ascii="Arial" w:hAnsi="Arial" w:cs="Arial"/>
+          <w:color w:val="1D1C1D"/>
+          <w:sz w:val="24"/>
+          <w:szCs w:val="24"/>
+        </w:rPr>
+        <w:t>Location: Plot # 81, Block # E, Basudhara R/A, Dhaka – 1229</w:t>
+      </w:r>
+      <w:r>
+        <w:rPr>
+          <w:rFonts w:ascii="Arial" w:hAnsi="Arial" w:cs="Arial"/>
+          <w:color w:val="1D1C1D"/>
+          <w:sz w:val="24"/>
+          <w:szCs w:val="24"/>
+        </w:rPr>
+        <w:br/>
+      </w:r>
+      <w:r>
+        <w:rPr>
+          <w:rStyle w:val="c-messagebody"/>
+          <w:rFonts w:ascii="Arial" w:hAnsi="Arial" w:cs="Arial"/>
+          <w:color w:val="1D1C1D"/>
+          <w:sz w:val="24"/>
+          <w:szCs w:val="24"/>
+        </w:rPr>
+        <w:t>Phone: +880-2-8401661, 8845242, 01729-276556 Cell: +880 1841276556, Hotline: 10678</w:t>
+      </w:r>
+      <w:r>
+        <w:rPr>
+          <w:rFonts w:ascii="Arial" w:hAnsi="Arial" w:cs="Arial"/>
+          <w:color w:val="1D1C1D"/>
+          <w:sz w:val="24"/>
+          <w:szCs w:val="24"/>
+        </w:rPr>
+        <w:br/>
+      </w:r>
+      <w:r>
+        <w:rPr>
+          <w:rStyle w:val="c-messagebody"/>
+          <w:rFonts w:ascii="Arial" w:hAnsi="Arial" w:cs="Arial"/>
+          <w:color w:val="1D1C1D"/>
+          <w:sz w:val="24"/>
+          <w:szCs w:val="24"/>
+        </w:rPr>
+        <w:t>2.Dr. Krishna Mohan Sahu</w:t>
+      </w:r>
+      <w:r>
+        <w:rPr>
+          <w:rFonts w:ascii="Arial" w:hAnsi="Arial" w:cs="Arial"/>
+          <w:color w:val="1D1C1D"/>
+          <w:sz w:val="24"/>
+          <w:szCs w:val="24"/>
+        </w:rPr>
+        <w:br/>
+      </w:r>
+      <w:r>
+        <w:rPr>
+          <w:rStyle w:val="c-messagebody"/>
+          <w:rFonts w:ascii="Arial" w:hAnsi="Arial" w:cs="Arial"/>
+          <w:color w:val="1D1C1D"/>
+          <w:sz w:val="24"/>
+          <w:szCs w:val="24"/>
+        </w:rPr>
+        <w:t>MBBS, MD (Med.), DNB (Nephrology), DM (Nephrology), Fellowship (Nephrology) Canada</w:t>
+      </w:r>
+      <w:r>
+        <w:rPr>
+          <w:rFonts w:ascii="Arial" w:hAnsi="Arial" w:cs="Arial"/>
+          <w:color w:val="1D1C1D"/>
+          <w:sz w:val="24"/>
+          <w:szCs w:val="24"/>
+        </w:rPr>
+        <w:br/>
+      </w:r>
+      <w:r>
+        <w:rPr>
+          <w:rStyle w:val="c-messagebody"/>
+          <w:rFonts w:ascii="Arial" w:hAnsi="Arial" w:cs="Arial"/>
+          <w:color w:val="1D1C1D"/>
+          <w:sz w:val="24"/>
+          <w:szCs w:val="24"/>
+        </w:rPr>
+        <w:t>Consultant</w:t>
+      </w:r>
+      <w:r>
+        <w:rPr>
+          <w:rFonts w:ascii="Arial" w:hAnsi="Arial" w:cs="Arial"/>
+          <w:color w:val="1D1C1D"/>
+          <w:sz w:val="24"/>
+          <w:szCs w:val="24"/>
+        </w:rPr>
+        <w:br/>
+      </w:r>
+      <w:r>
+        <w:rPr>
+          <w:rStyle w:val="c-messagebody"/>
+          <w:rFonts w:ascii="Arial" w:hAnsi="Arial" w:cs="Arial"/>
+          <w:color w:val="1D1C1D"/>
+          <w:sz w:val="24"/>
+          <w:szCs w:val="24"/>
+        </w:rPr>
+        <w:t>Kidney ( Nephrology )</w:t>
+      </w:r>
+      <w:r>
+        <w:rPr>
+          <w:rFonts w:ascii="Arial" w:hAnsi="Arial" w:cs="Arial"/>
+          <w:color w:val="1D1C1D"/>
+          <w:sz w:val="24"/>
+          <w:szCs w:val="24"/>
+        </w:rPr>
+        <w:br/>
+      </w:r>
+      <w:r>
+        <w:rPr>
+          <w:rStyle w:val="c-messagebody"/>
+          <w:rFonts w:ascii="Arial" w:hAnsi="Arial" w:cs="Arial"/>
+          <w:color w:val="1D1C1D"/>
+          <w:sz w:val="24"/>
+          <w:szCs w:val="24"/>
+        </w:rPr>
+        <w:t>Organization: Apollo Hospitals Dhaka</w:t>
+      </w:r>
+      <w:r>
+        <w:rPr>
+          <w:rFonts w:ascii="Arial" w:hAnsi="Arial" w:cs="Arial"/>
+          <w:color w:val="1D1C1D"/>
+          <w:sz w:val="24"/>
+          <w:szCs w:val="24"/>
+        </w:rPr>
+        <w:br/>
+      </w:r>
+      <w:r>
+        <w:rPr>
+          <w:rStyle w:val="c-messagebody"/>
+          <w:rFonts w:ascii="Arial" w:hAnsi="Arial" w:cs="Arial"/>
+          <w:color w:val="1D1C1D"/>
+          <w:sz w:val="24"/>
+          <w:szCs w:val="24"/>
+        </w:rPr>
+        <w:t>Chamber: Apollo Hospitals Dhaka</w:t>
+      </w:r>
+      <w:r>
+        <w:rPr>
+          <w:rFonts w:ascii="Arial" w:hAnsi="Arial" w:cs="Arial"/>
+          <w:color w:val="1D1C1D"/>
+          <w:sz w:val="24"/>
+          <w:szCs w:val="24"/>
+        </w:rPr>
+        <w:br/>
+      </w:r>
+      <w:r>
+        <w:rPr>
+          <w:rStyle w:val="c-messagebody"/>
+          <w:rFonts w:ascii="Arial" w:hAnsi="Arial" w:cs="Arial"/>
+          <w:color w:val="1D1C1D"/>
+          <w:sz w:val="24"/>
+          <w:szCs w:val="24"/>
+        </w:rPr>
+        <w:t>Visiting Hours:</w:t>
+      </w:r>
+      <w:r>
+        <w:rPr>
+          <w:rFonts w:ascii="Arial" w:hAnsi="Arial" w:cs="Arial"/>
+          <w:color w:val="1D1C1D"/>
+          <w:sz w:val="24"/>
+          <w:szCs w:val="24"/>
+        </w:rPr>
+        <w:br/>
+      </w:r>
+      <w:r>
+        <w:rPr>
+          <w:rStyle w:val="c-messagebody"/>
+          <w:rFonts w:ascii="Arial" w:hAnsi="Arial" w:cs="Arial"/>
+          <w:color w:val="1D1C1D"/>
+          <w:sz w:val="24"/>
+          <w:szCs w:val="24"/>
+        </w:rPr>
+        <w:t>Location: Plot # 81, Block # E, Basudhara R/A, Dhaka – 1229</w:t>
+      </w:r>
+      <w:r>
+        <w:rPr>
+          <w:rFonts w:ascii="Arial" w:hAnsi="Arial" w:cs="Arial"/>
+          <w:color w:val="1D1C1D"/>
+          <w:sz w:val="24"/>
+          <w:szCs w:val="24"/>
+        </w:rPr>
+        <w:br/>
+      </w:r>
+      <w:r>
+        <w:rPr>
+          <w:rStyle w:val="c-messagebody"/>
+          <w:rFonts w:ascii="Arial" w:hAnsi="Arial" w:cs="Arial"/>
+          <w:color w:val="1D1C1D"/>
+          <w:sz w:val="24"/>
+          <w:szCs w:val="24"/>
+        </w:rPr>
+        <w:t>Phone: +880-2-8401661, 8845242,  01729-276556 Cell: +880 1841276556, Hotline: 10678</w:t>
+      </w:r>
+      <w:r>
+        <w:rPr>
+          <w:rFonts w:ascii="Arial" w:hAnsi="Arial" w:cs="Arial"/>
+          <w:color w:val="1D1C1D"/>
+          <w:sz w:val="24"/>
+          <w:szCs w:val="24"/>
+        </w:rPr>
+        <w:br/>
+      </w:r>
+      <w:r>
+        <w:rPr>
+          <w:rStyle w:val="c-messagebody"/>
+          <w:rFonts w:ascii="Arial" w:hAnsi="Arial" w:cs="Arial"/>
+          <w:color w:val="1D1C1D"/>
+          <w:sz w:val="24"/>
+          <w:szCs w:val="24"/>
+        </w:rPr>
+        <w:t>3.Dr. A.K.M Fazlul Haque</w:t>
+      </w:r>
+      <w:r>
+        <w:rPr>
+          <w:rFonts w:ascii="Arial" w:hAnsi="Arial" w:cs="Arial"/>
+          <w:color w:val="1D1C1D"/>
+          <w:sz w:val="24"/>
+          <w:szCs w:val="24"/>
+        </w:rPr>
+        <w:br/>
+      </w:r>
+      <w:r>
+        <w:rPr>
+          <w:rStyle w:val="c-messagebody"/>
+          <w:rFonts w:ascii="Arial" w:hAnsi="Arial" w:cs="Arial"/>
+          <w:color w:val="1D1C1D"/>
+          <w:sz w:val="24"/>
+          <w:szCs w:val="24"/>
+        </w:rPr>
+        <w:t>MBBS, FRCS (UK)</w:t>
+      </w:r>
+      <w:r>
+        <w:rPr>
+          <w:rFonts w:ascii="Arial" w:hAnsi="Arial" w:cs="Arial"/>
+          <w:color w:val="1D1C1D"/>
+          <w:sz w:val="24"/>
+          <w:szCs w:val="24"/>
+        </w:rPr>
+        <w:br/>
+      </w:r>
+      <w:r>
+        <w:rPr>
+          <w:rStyle w:val="c-messagebody"/>
+          <w:rFonts w:ascii="Arial" w:hAnsi="Arial" w:cs="Arial"/>
+          <w:color w:val="1D1C1D"/>
+          <w:sz w:val="24"/>
+          <w:szCs w:val="24"/>
+        </w:rPr>
+        <w:t>Coordinator &amp; Consultant</w:t>
+      </w:r>
+      <w:r>
+        <w:rPr>
+          <w:rFonts w:ascii="Arial" w:hAnsi="Arial" w:cs="Arial"/>
+          <w:color w:val="1D1C1D"/>
+          <w:sz w:val="24"/>
+          <w:szCs w:val="24"/>
+        </w:rPr>
+        <w:br/>
+      </w:r>
+      <w:r>
+        <w:rPr>
+          <w:rStyle w:val="c-messagebody"/>
+          <w:rFonts w:ascii="Arial" w:hAnsi="Arial" w:cs="Arial"/>
+          <w:color w:val="1D1C1D"/>
+          <w:sz w:val="24"/>
+          <w:szCs w:val="24"/>
+        </w:rPr>
+        <w:t>Burn &amp; Plastic Surgeon</w:t>
+      </w:r>
+      <w:r>
+        <w:rPr>
+          <w:rFonts w:ascii="Arial" w:hAnsi="Arial" w:cs="Arial"/>
+          <w:color w:val="1D1C1D"/>
+          <w:sz w:val="24"/>
+          <w:szCs w:val="24"/>
+        </w:rPr>
+        <w:br/>
+      </w:r>
+      <w:r>
+        <w:rPr>
+          <w:rStyle w:val="c-messagebody"/>
+          <w:rFonts w:ascii="Arial" w:hAnsi="Arial" w:cs="Arial"/>
+          <w:color w:val="1D1C1D"/>
+          <w:sz w:val="24"/>
+          <w:szCs w:val="24"/>
+        </w:rPr>
+        <w:t>Organization: Apollo Hospitals Dhaka</w:t>
+      </w:r>
+      <w:r>
+        <w:rPr>
+          <w:rFonts w:ascii="Arial" w:hAnsi="Arial" w:cs="Arial"/>
+          <w:color w:val="1D1C1D"/>
+          <w:sz w:val="24"/>
+          <w:szCs w:val="24"/>
+        </w:rPr>
+        <w:br/>
+      </w:r>
+      <w:r>
+        <w:rPr>
+          <w:rStyle w:val="c-messagebody"/>
+          <w:rFonts w:ascii="Arial" w:hAnsi="Arial" w:cs="Arial"/>
+          <w:color w:val="1D1C1D"/>
+          <w:sz w:val="24"/>
+          <w:szCs w:val="24"/>
+        </w:rPr>
+        <w:t>Chamber: Apollo Hospitals Dhaka</w:t>
+      </w:r>
+      <w:r>
+        <w:rPr>
+          <w:rFonts w:ascii="Arial" w:hAnsi="Arial" w:cs="Arial"/>
+          <w:color w:val="1D1C1D"/>
+          <w:sz w:val="24"/>
+          <w:szCs w:val="24"/>
+        </w:rPr>
+        <w:br/>
+      </w:r>
+      <w:r>
+        <w:rPr>
+          <w:rStyle w:val="c-messagebody"/>
+          <w:rFonts w:ascii="Arial" w:hAnsi="Arial" w:cs="Arial"/>
+          <w:color w:val="1D1C1D"/>
+          <w:sz w:val="24"/>
+          <w:szCs w:val="24"/>
+        </w:rPr>
+        <w:t>Visiting Hours:</w:t>
+      </w:r>
+      <w:r>
+        <w:rPr>
+          <w:rFonts w:ascii="Arial" w:hAnsi="Arial" w:cs="Arial"/>
+          <w:color w:val="1D1C1D"/>
+          <w:sz w:val="24"/>
+          <w:szCs w:val="24"/>
+        </w:rPr>
+        <w:br/>
+      </w:r>
+      <w:r>
+        <w:rPr>
+          <w:rStyle w:val="c-messagebody"/>
+          <w:rFonts w:ascii="Arial" w:hAnsi="Arial" w:cs="Arial"/>
+          <w:color w:val="1D1C1D"/>
+          <w:sz w:val="24"/>
+          <w:szCs w:val="24"/>
+        </w:rPr>
+        <w:t>Location: Plot # 81, Block # E, Bashundhara R/A, Dhaka – 1229, Bangladesh</w:t>
+      </w:r>
+      <w:r>
+        <w:rPr>
+          <w:rFonts w:ascii="Arial" w:hAnsi="Arial" w:cs="Arial"/>
+          <w:color w:val="1D1C1D"/>
+          <w:sz w:val="24"/>
+          <w:szCs w:val="24"/>
+        </w:rPr>
+        <w:br/>
+      </w:r>
+      <w:r>
+        <w:rPr>
+          <w:rStyle w:val="c-messagebody"/>
+          <w:rFonts w:ascii="Arial" w:hAnsi="Arial" w:cs="Arial"/>
+          <w:color w:val="1D1C1D"/>
+          <w:sz w:val="24"/>
+          <w:szCs w:val="24"/>
+        </w:rPr>
+        <w:t>Phone: +880-2-8401661, Hotline – 10678, 01729-276556</w:t>
+      </w:r>
+      <w:r>
+        <w:rPr>
+          <w:rFonts w:ascii="Arial" w:hAnsi="Arial" w:cs="Arial"/>
+          <w:color w:val="1D1C1D"/>
+          <w:sz w:val="24"/>
+          <w:szCs w:val="24"/>
+        </w:rPr>
+        <w:br/>
+      </w:r>
+      <w:r>
+        <w:rPr>
+          <w:rStyle w:val="c-messagebody"/>
+          <w:rFonts w:ascii="Arial" w:hAnsi="Arial" w:cs="Arial"/>
+          <w:color w:val="1D1C1D"/>
+          <w:sz w:val="24"/>
+          <w:szCs w:val="24"/>
+        </w:rPr>
+        <w:t>4.Dr. Abdul Mannan Sarker</w:t>
+      </w:r>
+      <w:r>
+        <w:rPr>
+          <w:rFonts w:ascii="Arial" w:hAnsi="Arial" w:cs="Arial"/>
+          <w:color w:val="1D1C1D"/>
+          <w:sz w:val="24"/>
+          <w:szCs w:val="24"/>
+        </w:rPr>
+        <w:br/>
+      </w:r>
+      <w:r>
+        <w:rPr>
+          <w:rStyle w:val="c-messagebody"/>
+          <w:rFonts w:ascii="Arial" w:hAnsi="Arial" w:cs="Arial"/>
+          <w:color w:val="1D1C1D"/>
+          <w:sz w:val="24"/>
+          <w:szCs w:val="24"/>
+        </w:rPr>
+        <w:t>MBBS, DEM (DU), MD (Endocrinology)</w:t>
+      </w:r>
+      <w:r>
+        <w:rPr>
+          <w:rFonts w:ascii="Arial" w:hAnsi="Arial" w:cs="Arial"/>
+          <w:color w:val="1D1C1D"/>
+          <w:sz w:val="24"/>
+          <w:szCs w:val="24"/>
+        </w:rPr>
+        <w:br/>
+      </w:r>
+      <w:r>
+        <w:rPr>
+          <w:rStyle w:val="c-messagebody"/>
+          <w:rFonts w:ascii="Arial" w:hAnsi="Arial" w:cs="Arial"/>
+          <w:color w:val="1D1C1D"/>
+          <w:sz w:val="24"/>
+          <w:szCs w:val="24"/>
+        </w:rPr>
+        <w:t>Consultant</w:t>
+      </w:r>
+      <w:r>
+        <w:rPr>
+          <w:rFonts w:ascii="Arial" w:hAnsi="Arial" w:cs="Arial"/>
+          <w:color w:val="1D1C1D"/>
+          <w:sz w:val="24"/>
+          <w:szCs w:val="24"/>
+        </w:rPr>
+        <w:br/>
+      </w:r>
+      <w:r>
+        <w:rPr>
+          <w:rStyle w:val="c-messagebody"/>
+          <w:rFonts w:ascii="Arial" w:hAnsi="Arial" w:cs="Arial"/>
+          <w:color w:val="1D1C1D"/>
+          <w:sz w:val="24"/>
+          <w:szCs w:val="24"/>
+        </w:rPr>
+        <w:t>Diabetes &amp; Endocrine</w:t>
+      </w:r>
+      <w:r>
+        <w:rPr>
+          <w:rFonts w:ascii="Arial" w:hAnsi="Arial" w:cs="Arial"/>
+          <w:color w:val="1D1C1D"/>
+          <w:sz w:val="24"/>
+          <w:szCs w:val="24"/>
+        </w:rPr>
+        <w:br/>
+      </w:r>
+      <w:r>
+        <w:rPr>
+          <w:rStyle w:val="c-messagebody"/>
+          <w:rFonts w:ascii="Arial" w:hAnsi="Arial" w:cs="Arial"/>
+          <w:color w:val="1D1C1D"/>
+          <w:sz w:val="24"/>
+          <w:szCs w:val="24"/>
+        </w:rPr>
+        <w:t>Chamber: Apollo Hospitals Dhaka</w:t>
+      </w:r>
+      <w:r>
+        <w:rPr>
+          <w:rFonts w:ascii="Arial" w:hAnsi="Arial" w:cs="Arial"/>
+          <w:color w:val="1D1C1D"/>
+          <w:sz w:val="24"/>
+          <w:szCs w:val="24"/>
+        </w:rPr>
+        <w:br/>
+      </w:r>
+      <w:r>
+        <w:rPr>
+          <w:rStyle w:val="c-messagebody"/>
+          <w:rFonts w:ascii="Arial" w:hAnsi="Arial" w:cs="Arial"/>
+          <w:color w:val="1D1C1D"/>
+          <w:sz w:val="24"/>
+          <w:szCs w:val="24"/>
+        </w:rPr>
+        <w:t>Visiting Hours:</w:t>
+      </w:r>
+      <w:r>
+        <w:rPr>
+          <w:rFonts w:ascii="Arial" w:hAnsi="Arial" w:cs="Arial"/>
+          <w:color w:val="1D1C1D"/>
+          <w:sz w:val="24"/>
+          <w:szCs w:val="24"/>
+        </w:rPr>
+        <w:br/>
+      </w:r>
+      <w:r>
+        <w:rPr>
+          <w:rStyle w:val="c-messagebody"/>
+          <w:rFonts w:ascii="Arial" w:hAnsi="Arial" w:cs="Arial"/>
+          <w:color w:val="1D1C1D"/>
+          <w:sz w:val="24"/>
+          <w:szCs w:val="24"/>
+        </w:rPr>
+        <w:t>Location: Plot # 81, Block # E, Basudhara R/A, Dhaka – 1229</w:t>
+      </w:r>
+      <w:r>
+        <w:rPr>
+          <w:rFonts w:ascii="Arial" w:hAnsi="Arial" w:cs="Arial"/>
+          <w:color w:val="1D1C1D"/>
+          <w:sz w:val="24"/>
+          <w:szCs w:val="24"/>
+        </w:rPr>
+        <w:br/>
+      </w:r>
+      <w:r>
+        <w:rPr>
+          <w:rStyle w:val="c-messagebody"/>
+          <w:rFonts w:ascii="Arial" w:hAnsi="Arial" w:cs="Arial"/>
+          <w:color w:val="1D1C1D"/>
+          <w:sz w:val="24"/>
+          <w:szCs w:val="24"/>
+        </w:rPr>
+        <w:t>Phone: +880-2-8401661, 8845242, Cell: +880 1841276556, Hotline: 10678</w:t>
+      </w:r>
+      <w:r>
+        <w:rPr>
+          <w:rFonts w:ascii="Arial" w:hAnsi="Arial" w:cs="Arial"/>
+          <w:color w:val="1D1C1D"/>
+          <w:sz w:val="24"/>
+          <w:szCs w:val="24"/>
+        </w:rPr>
+        <w:br/>
+      </w:r>
+      <w:r>
+        <w:rPr>
+          <w:rStyle w:val="c-messagebody"/>
+          <w:rFonts w:ascii="Arial" w:hAnsi="Arial" w:cs="Arial"/>
+          <w:color w:val="1D1C1D"/>
+          <w:sz w:val="24"/>
+          <w:szCs w:val="24"/>
+        </w:rPr>
+        <w:t>5.Dr. Abdullah Al Mamun</w:t>
+      </w:r>
+      <w:r>
+        <w:rPr>
+          <w:rFonts w:ascii="Arial" w:hAnsi="Arial" w:cs="Arial"/>
+          <w:color w:val="1D1C1D"/>
+          <w:sz w:val="24"/>
+          <w:szCs w:val="24"/>
+        </w:rPr>
+        <w:br/>
+      </w:r>
+      <w:r>
+        <w:rPr>
+          <w:rStyle w:val="c-messagebody"/>
+          <w:rFonts w:ascii="Arial" w:hAnsi="Arial" w:cs="Arial"/>
+          <w:color w:val="1D1C1D"/>
+          <w:sz w:val="24"/>
+          <w:szCs w:val="24"/>
+        </w:rPr>
+        <w:t>MBBS, FCPS (Medicine), MACP ( USA ), FACP</w:t>
+      </w:r>
+      <w:r>
+        <w:rPr>
+          <w:rFonts w:ascii="Arial" w:hAnsi="Arial" w:cs="Arial"/>
+          <w:color w:val="1D1C1D"/>
+          <w:sz w:val="24"/>
+          <w:szCs w:val="24"/>
+        </w:rPr>
+        <w:br/>
+      </w:r>
+      <w:r>
+        <w:rPr>
+          <w:rStyle w:val="c-messagebody"/>
+          <w:rFonts w:ascii="Arial" w:hAnsi="Arial" w:cs="Arial"/>
+          <w:color w:val="1D1C1D"/>
+          <w:sz w:val="24"/>
+          <w:szCs w:val="24"/>
+        </w:rPr>
+        <w:t>Consultant</w:t>
+      </w:r>
+      <w:r>
+        <w:rPr>
+          <w:rFonts w:ascii="Arial" w:hAnsi="Arial" w:cs="Arial"/>
+          <w:color w:val="1D1C1D"/>
+          <w:sz w:val="24"/>
+          <w:szCs w:val="24"/>
+        </w:rPr>
+        <w:br/>
+      </w:r>
+      <w:r>
+        <w:rPr>
+          <w:rStyle w:val="c-messagebody"/>
+          <w:rFonts w:ascii="Arial" w:hAnsi="Arial" w:cs="Arial"/>
+          <w:color w:val="1D1C1D"/>
+          <w:sz w:val="24"/>
+          <w:szCs w:val="24"/>
+        </w:rPr>
+        <w:t>Internal Medicine</w:t>
+      </w:r>
+      <w:r>
+        <w:rPr>
+          <w:rFonts w:ascii="Arial" w:hAnsi="Arial" w:cs="Arial"/>
+          <w:color w:val="1D1C1D"/>
+          <w:sz w:val="24"/>
+          <w:szCs w:val="24"/>
+        </w:rPr>
+        <w:br/>
+      </w:r>
+      <w:r>
+        <w:rPr>
+          <w:rStyle w:val="c-messagebody"/>
+          <w:rFonts w:ascii="Arial" w:hAnsi="Arial" w:cs="Arial"/>
+          <w:color w:val="1D1C1D"/>
+          <w:sz w:val="24"/>
+          <w:szCs w:val="24"/>
+        </w:rPr>
+        <w:t>Organization: Apollo Hospitals Dhaka</w:t>
+      </w:r>
+      <w:r>
+        <w:rPr>
+          <w:rFonts w:ascii="Arial" w:hAnsi="Arial" w:cs="Arial"/>
+          <w:color w:val="1D1C1D"/>
+          <w:sz w:val="24"/>
+          <w:szCs w:val="24"/>
+        </w:rPr>
+        <w:br/>
+      </w:r>
+      <w:r>
+        <w:rPr>
+          <w:rStyle w:val="c-messagebody"/>
+          <w:rFonts w:ascii="Arial" w:hAnsi="Arial" w:cs="Arial"/>
+          <w:color w:val="1D1C1D"/>
+          <w:sz w:val="24"/>
+          <w:szCs w:val="24"/>
+        </w:rPr>
+        <w:t>Chamber: Apollo Hospitals Dhaka</w:t>
+      </w:r>
+      <w:r>
+        <w:rPr>
+          <w:rFonts w:ascii="Arial" w:hAnsi="Arial" w:cs="Arial"/>
+          <w:color w:val="1D1C1D"/>
+          <w:sz w:val="24"/>
+          <w:szCs w:val="24"/>
+        </w:rPr>
+        <w:br/>
+      </w:r>
+      <w:r>
+        <w:rPr>
+          <w:rStyle w:val="c-messagebody"/>
+          <w:rFonts w:ascii="Arial" w:hAnsi="Arial" w:cs="Arial"/>
+          <w:color w:val="1D1C1D"/>
+          <w:sz w:val="24"/>
+          <w:szCs w:val="24"/>
+        </w:rPr>
+        <w:t>Visiting Hours:</w:t>
+      </w:r>
+      <w:r>
+        <w:rPr>
+          <w:rFonts w:ascii="Arial" w:hAnsi="Arial" w:cs="Arial"/>
+          <w:color w:val="1D1C1D"/>
+          <w:sz w:val="24"/>
+          <w:szCs w:val="24"/>
+        </w:rPr>
+        <w:br/>
+      </w:r>
+      <w:r>
+        <w:rPr>
+          <w:rStyle w:val="c-messagebody"/>
+          <w:rFonts w:ascii="Arial" w:hAnsi="Arial" w:cs="Arial"/>
+          <w:color w:val="1D1C1D"/>
+          <w:sz w:val="24"/>
+          <w:szCs w:val="24"/>
+        </w:rPr>
+        <w:lastRenderedPageBreak/>
+        <w:t>Location: Plot # 81, Block # E, Basudhara R/A, Dhaka – 1229</w:t>
+      </w:r>
+      <w:r>
+        <w:rPr>
+          <w:rFonts w:ascii="Arial" w:hAnsi="Arial" w:cs="Arial"/>
+          <w:color w:val="1D1C1D"/>
+          <w:sz w:val="24"/>
+          <w:szCs w:val="24"/>
+        </w:rPr>
+        <w:br/>
+      </w:r>
+      <w:r>
+        <w:rPr>
+          <w:rStyle w:val="c-messagebody"/>
+          <w:rFonts w:ascii="Arial" w:hAnsi="Arial" w:cs="Arial"/>
+          <w:color w:val="1D1C1D"/>
+          <w:sz w:val="24"/>
+          <w:szCs w:val="24"/>
+        </w:rPr>
+        <w:t>Phone: +880-2-8401661, 8845242, Cell: +880 1841276556, Hotline: 10678,  01729-276556</w:t>
+      </w:r>
+      <w:r>
+        <w:rPr>
+          <w:rStyle w:val="c-messageeditedlabel"/>
+          <w:rFonts w:ascii="Arial" w:hAnsi="Arial" w:cs="Arial"/>
+          <w:color w:val="868686"/>
+          <w:sz w:val="24"/>
+          <w:szCs w:val="24"/>
+        </w:rPr>
+        <w:t> </w:t>
+      </w:r>
+    </w:p>
+    <w:p>
+      <w:pPr>
+        <w:shd w:val="clear" w:color="auto" w:fill="F8F8F8"/>
+        <w:spacing w:line="240" w:lineRule="auto"/>
+        <w:rPr>
+          <w:rStyle w:val="c-messageeditedlabel"/>
+          <w:color w:val="868686"/>
+        </w:rPr>
+      </w:pPr>
+      <w:r>
+        <w:rPr>
+          <w:rStyle w:val="c-messagebody"/>
+          <w:rFonts w:ascii="Arial" w:hAnsi="Arial" w:cs="Arial"/>
+          <w:color w:val="1D1C1D"/>
+          <w:sz w:val="24"/>
+          <w:szCs w:val="24"/>
+        </w:rPr>
+        <w:t>6.Dr. Abu Sayeed Mohammad Iqbal</w:t>
+      </w:r>
+      <w:r>
+        <w:rPr>
+          <w:rFonts w:ascii="Arial" w:hAnsi="Arial" w:cs="Arial"/>
+          <w:color w:val="1D1C1D"/>
+          <w:sz w:val="24"/>
+          <w:szCs w:val="24"/>
+        </w:rPr>
+        <w:br/>
+      </w:r>
+      <w:r>
+        <w:rPr>
+          <w:rStyle w:val="c-messagebody"/>
+          <w:rFonts w:ascii="Arial" w:hAnsi="Arial" w:cs="Arial"/>
+          <w:color w:val="1D1C1D"/>
+          <w:sz w:val="24"/>
+          <w:szCs w:val="24"/>
+        </w:rPr>
+        <w:t>MBBS, FCPS, MD, Fellow (Singapore), Neonatal Training in Singapore &amp; Australia</w:t>
+      </w:r>
+      <w:r>
+        <w:rPr>
+          <w:rFonts w:ascii="Arial" w:hAnsi="Arial" w:cs="Arial"/>
+          <w:color w:val="1D1C1D"/>
+          <w:sz w:val="24"/>
+          <w:szCs w:val="24"/>
+        </w:rPr>
+        <w:br/>
+      </w:r>
+      <w:r>
+        <w:rPr>
+          <w:rStyle w:val="c-messagebody"/>
+          <w:rFonts w:ascii="Arial" w:hAnsi="Arial" w:cs="Arial"/>
+          <w:color w:val="1D1C1D"/>
+          <w:sz w:val="24"/>
+          <w:szCs w:val="24"/>
+        </w:rPr>
+        <w:t>Coordinator &amp; Senior Consultant</w:t>
+      </w:r>
+      <w:r>
+        <w:rPr>
+          <w:rFonts w:ascii="Arial" w:hAnsi="Arial" w:cs="Arial"/>
+          <w:color w:val="1D1C1D"/>
+          <w:sz w:val="24"/>
+          <w:szCs w:val="24"/>
+        </w:rPr>
+        <w:br/>
+      </w:r>
+      <w:r>
+        <w:rPr>
+          <w:rStyle w:val="c-messagebody"/>
+          <w:rFonts w:ascii="Arial" w:hAnsi="Arial" w:cs="Arial"/>
+          <w:color w:val="1D1C1D"/>
+          <w:sz w:val="24"/>
+          <w:szCs w:val="24"/>
+        </w:rPr>
+        <w:t>Child – Pediatric</w:t>
+      </w:r>
+      <w:r>
+        <w:rPr>
+          <w:rFonts w:ascii="Arial" w:hAnsi="Arial" w:cs="Arial"/>
+          <w:color w:val="1D1C1D"/>
+          <w:sz w:val="24"/>
+          <w:szCs w:val="24"/>
+        </w:rPr>
+        <w:br/>
+      </w:r>
+      <w:r>
+        <w:rPr>
+          <w:rStyle w:val="c-messagebody"/>
+          <w:rFonts w:ascii="Arial" w:hAnsi="Arial" w:cs="Arial"/>
+          <w:color w:val="1D1C1D"/>
+          <w:sz w:val="24"/>
+          <w:szCs w:val="24"/>
+        </w:rPr>
+        <w:t>Organization: Apollo Hospitals Dhaka</w:t>
+      </w:r>
+      <w:r>
+        <w:rPr>
+          <w:rFonts w:ascii="Arial" w:hAnsi="Arial" w:cs="Arial"/>
+          <w:color w:val="1D1C1D"/>
+          <w:sz w:val="24"/>
+          <w:szCs w:val="24"/>
+        </w:rPr>
+        <w:br/>
+      </w:r>
+      <w:r>
+        <w:rPr>
+          <w:rStyle w:val="c-messagebody"/>
+          <w:rFonts w:ascii="Arial" w:hAnsi="Arial" w:cs="Arial"/>
+          <w:color w:val="1D1C1D"/>
+          <w:sz w:val="24"/>
+          <w:szCs w:val="24"/>
+        </w:rPr>
+        <w:t>Chamber: Apollo Hospitals Dhaka</w:t>
+      </w:r>
+      <w:r>
+        <w:rPr>
+          <w:rFonts w:ascii="Arial" w:hAnsi="Arial" w:cs="Arial"/>
+          <w:color w:val="1D1C1D"/>
+          <w:sz w:val="24"/>
+          <w:szCs w:val="24"/>
+        </w:rPr>
+        <w:br/>
+      </w:r>
+      <w:r>
+        <w:rPr>
+          <w:rStyle w:val="c-messagebody"/>
+          <w:rFonts w:ascii="Arial" w:hAnsi="Arial" w:cs="Arial"/>
+          <w:color w:val="1D1C1D"/>
+          <w:sz w:val="24"/>
+          <w:szCs w:val="24"/>
+        </w:rPr>
+        <w:t>Visiting Hours:</w:t>
+      </w:r>
+      <w:r>
+        <w:rPr>
+          <w:rFonts w:ascii="Arial" w:hAnsi="Arial" w:cs="Arial"/>
+          <w:color w:val="1D1C1D"/>
+          <w:sz w:val="24"/>
+          <w:szCs w:val="24"/>
+        </w:rPr>
+        <w:br/>
+      </w:r>
+      <w:r>
+        <w:rPr>
+          <w:rStyle w:val="c-messagebody"/>
+          <w:rFonts w:ascii="Arial" w:hAnsi="Arial" w:cs="Arial"/>
+          <w:color w:val="1D1C1D"/>
+          <w:sz w:val="24"/>
+          <w:szCs w:val="24"/>
+        </w:rPr>
+        <w:t>Location: Plot # 81, Block # E, Bashundhara R/A, Dhaka – 1229, Bangladesh</w:t>
+      </w:r>
+      <w:r>
+        <w:rPr>
+          <w:rFonts w:ascii="Arial" w:hAnsi="Arial" w:cs="Arial"/>
+          <w:color w:val="1D1C1D"/>
+          <w:sz w:val="24"/>
+          <w:szCs w:val="24"/>
+        </w:rPr>
+        <w:br/>
+      </w:r>
+      <w:r>
+        <w:rPr>
+          <w:rStyle w:val="c-messagebody"/>
+          <w:rFonts w:ascii="Arial" w:hAnsi="Arial" w:cs="Arial"/>
+          <w:color w:val="1D1C1D"/>
+          <w:sz w:val="24"/>
+          <w:szCs w:val="24"/>
+        </w:rPr>
+        <w:t>Phone: +880-2-8401661, Hotline – 10678</w:t>
+      </w:r>
+      <w:r>
+        <w:rPr>
+          <w:rFonts w:ascii="Arial" w:hAnsi="Arial" w:cs="Arial"/>
+          <w:color w:val="1D1C1D"/>
+          <w:sz w:val="24"/>
+          <w:szCs w:val="24"/>
+        </w:rPr>
+        <w:br/>
+      </w:r>
+      <w:r>
+        <w:rPr>
+          <w:rStyle w:val="c-messagebody"/>
+          <w:rFonts w:ascii="Arial" w:hAnsi="Arial" w:cs="Arial"/>
+          <w:color w:val="1D1C1D"/>
+          <w:sz w:val="24"/>
+          <w:szCs w:val="24"/>
+        </w:rPr>
+        <w:t>7.Dr. Alim Akther Bhuiyan</w:t>
+      </w:r>
+      <w:r>
+        <w:rPr>
+          <w:rFonts w:ascii="Arial" w:hAnsi="Arial" w:cs="Arial"/>
+          <w:color w:val="1D1C1D"/>
+          <w:sz w:val="24"/>
+          <w:szCs w:val="24"/>
+        </w:rPr>
+        <w:br/>
+      </w:r>
+      <w:r>
+        <w:rPr>
+          <w:rStyle w:val="c-messagebody"/>
+          <w:rFonts w:ascii="Arial" w:hAnsi="Arial" w:cs="Arial"/>
+          <w:color w:val="1D1C1D"/>
+          <w:sz w:val="24"/>
+          <w:szCs w:val="24"/>
+        </w:rPr>
+        <w:t>MBBS, DTM&amp;H (UK), MD (USA), Post Doctoral Fellowship in Epilepsy and Clinical Neurophysiology (USA), US Board Certified in Neurology</w:t>
+      </w:r>
+      <w:r>
+        <w:rPr>
+          <w:rFonts w:ascii="Arial" w:hAnsi="Arial" w:cs="Arial"/>
+          <w:color w:val="1D1C1D"/>
+          <w:sz w:val="24"/>
+          <w:szCs w:val="24"/>
+        </w:rPr>
+        <w:br/>
+      </w:r>
+      <w:r>
+        <w:rPr>
+          <w:rStyle w:val="c-messagebody"/>
+          <w:rFonts w:ascii="Arial" w:hAnsi="Arial" w:cs="Arial"/>
+          <w:color w:val="1D1C1D"/>
+          <w:sz w:val="24"/>
+          <w:szCs w:val="24"/>
+        </w:rPr>
+        <w:t>Coordinator &amp; Consultant</w:t>
+      </w:r>
+      <w:r>
+        <w:rPr>
+          <w:rFonts w:ascii="Arial" w:hAnsi="Arial" w:cs="Arial"/>
+          <w:color w:val="1D1C1D"/>
+          <w:sz w:val="24"/>
+          <w:szCs w:val="24"/>
+        </w:rPr>
+        <w:br/>
+      </w:r>
+      <w:r>
+        <w:rPr>
+          <w:rStyle w:val="c-messagebody"/>
+          <w:rFonts w:ascii="Arial" w:hAnsi="Arial" w:cs="Arial"/>
+          <w:color w:val="1D1C1D"/>
+          <w:sz w:val="24"/>
+          <w:szCs w:val="24"/>
+        </w:rPr>
+        <w:t>Neuromedicine</w:t>
+      </w:r>
+      <w:r>
+        <w:rPr>
+          <w:rFonts w:ascii="Arial" w:hAnsi="Arial" w:cs="Arial"/>
+          <w:color w:val="1D1C1D"/>
+          <w:sz w:val="24"/>
+          <w:szCs w:val="24"/>
+        </w:rPr>
+        <w:br/>
+      </w:r>
+      <w:r>
+        <w:rPr>
+          <w:rStyle w:val="c-messagebody"/>
+          <w:rFonts w:ascii="Arial" w:hAnsi="Arial" w:cs="Arial"/>
+          <w:color w:val="1D1C1D"/>
+          <w:sz w:val="24"/>
+          <w:szCs w:val="24"/>
+        </w:rPr>
+        <w:t>Chamber: Apollo Hospitals Dhaka</w:t>
+      </w:r>
+      <w:r>
+        <w:rPr>
+          <w:rFonts w:ascii="Arial" w:hAnsi="Arial" w:cs="Arial"/>
+          <w:color w:val="1D1C1D"/>
+          <w:sz w:val="24"/>
+          <w:szCs w:val="24"/>
+        </w:rPr>
+        <w:br/>
+      </w:r>
+      <w:r>
+        <w:rPr>
+          <w:rStyle w:val="c-messagebody"/>
+          <w:rFonts w:ascii="Arial" w:hAnsi="Arial" w:cs="Arial"/>
+          <w:color w:val="1D1C1D"/>
+          <w:sz w:val="24"/>
+          <w:szCs w:val="24"/>
+        </w:rPr>
+        <w:t>Visiting Hours:</w:t>
+      </w:r>
+      <w:r>
+        <w:rPr>
+          <w:rFonts w:ascii="Arial" w:hAnsi="Arial" w:cs="Arial"/>
+          <w:color w:val="1D1C1D"/>
+          <w:sz w:val="24"/>
+          <w:szCs w:val="24"/>
+        </w:rPr>
+        <w:br/>
+      </w:r>
+      <w:r>
+        <w:rPr>
+          <w:rStyle w:val="c-messagebody"/>
+          <w:rFonts w:ascii="Arial" w:hAnsi="Arial" w:cs="Arial"/>
+          <w:color w:val="1D1C1D"/>
+          <w:sz w:val="24"/>
+          <w:szCs w:val="24"/>
+        </w:rPr>
+        <w:t>Location: Plot # 81, Block # E, Bashundhara R/A, Dhaka – 1229, Bangladesh</w:t>
+      </w:r>
+      <w:r>
+        <w:rPr>
+          <w:rFonts w:ascii="Arial" w:hAnsi="Arial" w:cs="Arial"/>
+          <w:color w:val="1D1C1D"/>
+          <w:sz w:val="24"/>
+          <w:szCs w:val="24"/>
+        </w:rPr>
+        <w:br/>
+      </w:r>
+      <w:r>
+        <w:rPr>
+          <w:rStyle w:val="c-messagebody"/>
+          <w:rFonts w:ascii="Arial" w:hAnsi="Arial" w:cs="Arial"/>
+          <w:color w:val="1D1C1D"/>
+          <w:sz w:val="24"/>
+          <w:szCs w:val="24"/>
+        </w:rPr>
+        <w:t>Phone: +880-2-8401661, Hotline – 10678</w:t>
+      </w:r>
+      <w:r>
+        <w:rPr>
+          <w:rFonts w:ascii="Arial" w:hAnsi="Arial" w:cs="Arial"/>
+          <w:color w:val="1D1C1D"/>
+          <w:sz w:val="24"/>
+          <w:szCs w:val="24"/>
+        </w:rPr>
+        <w:br/>
+      </w:r>
+      <w:r>
+        <w:rPr>
+          <w:rStyle w:val="c-messagebody"/>
+          <w:rFonts w:ascii="Arial" w:hAnsi="Arial" w:cs="Arial"/>
+          <w:color w:val="1D1C1D"/>
+          <w:sz w:val="24"/>
+          <w:szCs w:val="24"/>
+        </w:rPr>
+        <w:t>8.Dr. Arun Dodhu Patole</w:t>
+      </w:r>
+      <w:r>
+        <w:rPr>
+          <w:rFonts w:ascii="Arial" w:hAnsi="Arial" w:cs="Arial"/>
+          <w:color w:val="1D1C1D"/>
+          <w:sz w:val="24"/>
+          <w:szCs w:val="24"/>
+        </w:rPr>
+        <w:br/>
+      </w:r>
+      <w:r>
+        <w:rPr>
+          <w:rStyle w:val="c-messagebody"/>
+          <w:rFonts w:ascii="Arial" w:hAnsi="Arial" w:cs="Arial"/>
+          <w:color w:val="1D1C1D"/>
+          <w:sz w:val="24"/>
+          <w:szCs w:val="24"/>
+        </w:rPr>
+        <w:t>MBBS, MS, DORL (Mumbai), Fellow A.I.N.OT (Italy)</w:t>
+      </w:r>
+      <w:r>
+        <w:rPr>
+          <w:rFonts w:ascii="Arial" w:hAnsi="Arial" w:cs="Arial"/>
+          <w:color w:val="1D1C1D"/>
+          <w:sz w:val="24"/>
+          <w:szCs w:val="24"/>
+        </w:rPr>
+        <w:br/>
+      </w:r>
+      <w:r>
+        <w:rPr>
+          <w:rStyle w:val="c-messagebody"/>
+          <w:rFonts w:ascii="Arial" w:hAnsi="Arial" w:cs="Arial"/>
+          <w:color w:val="1D1C1D"/>
+          <w:sz w:val="24"/>
+          <w:szCs w:val="24"/>
+        </w:rPr>
+        <w:t>Consultant</w:t>
+      </w:r>
+      <w:r>
+        <w:rPr>
+          <w:rFonts w:ascii="Arial" w:hAnsi="Arial" w:cs="Arial"/>
+          <w:color w:val="1D1C1D"/>
+          <w:sz w:val="24"/>
+          <w:szCs w:val="24"/>
+        </w:rPr>
+        <w:br/>
+      </w:r>
+      <w:r>
+        <w:rPr>
+          <w:rStyle w:val="c-messagebody"/>
+          <w:rFonts w:ascii="Arial" w:hAnsi="Arial" w:cs="Arial"/>
+          <w:color w:val="1D1C1D"/>
+          <w:sz w:val="24"/>
+          <w:szCs w:val="24"/>
+        </w:rPr>
+        <w:t>ENT-Ear, Nose &amp; Throat</w:t>
+      </w:r>
+      <w:r>
+        <w:rPr>
+          <w:rFonts w:ascii="Arial" w:hAnsi="Arial" w:cs="Arial"/>
+          <w:color w:val="1D1C1D"/>
+          <w:sz w:val="24"/>
+          <w:szCs w:val="24"/>
+        </w:rPr>
+        <w:br/>
+      </w:r>
+      <w:r>
+        <w:rPr>
+          <w:rStyle w:val="c-messagebody"/>
+          <w:rFonts w:ascii="Arial" w:hAnsi="Arial" w:cs="Arial"/>
+          <w:color w:val="1D1C1D"/>
+          <w:sz w:val="24"/>
+          <w:szCs w:val="24"/>
+        </w:rPr>
+        <w:t>Chamber: Apollo Hospitals Dhaka</w:t>
+      </w:r>
+      <w:r>
+        <w:rPr>
+          <w:rFonts w:ascii="Arial" w:hAnsi="Arial" w:cs="Arial"/>
+          <w:color w:val="1D1C1D"/>
+          <w:sz w:val="24"/>
+          <w:szCs w:val="24"/>
+        </w:rPr>
+        <w:br/>
+      </w:r>
+      <w:r>
+        <w:rPr>
+          <w:rStyle w:val="c-messagebody"/>
+          <w:rFonts w:ascii="Arial" w:hAnsi="Arial" w:cs="Arial"/>
+          <w:color w:val="1D1C1D"/>
+          <w:sz w:val="24"/>
+          <w:szCs w:val="24"/>
+        </w:rPr>
+        <w:t>Visiting Hours:</w:t>
+      </w:r>
+      <w:r>
+        <w:rPr>
+          <w:rFonts w:ascii="Arial" w:hAnsi="Arial" w:cs="Arial"/>
+          <w:color w:val="1D1C1D"/>
+          <w:sz w:val="24"/>
+          <w:szCs w:val="24"/>
+        </w:rPr>
+        <w:br/>
+      </w:r>
+      <w:r>
+        <w:rPr>
+          <w:rStyle w:val="c-messagebody"/>
+          <w:rFonts w:ascii="Arial" w:hAnsi="Arial" w:cs="Arial"/>
+          <w:color w:val="1D1C1D"/>
+          <w:sz w:val="24"/>
+          <w:szCs w:val="24"/>
+        </w:rPr>
+        <w:t>Location: Plot # 81, Block # E, Basundhara R/A, Dhaka – 1229</w:t>
+      </w:r>
+      <w:r>
+        <w:rPr>
+          <w:rFonts w:ascii="Arial" w:hAnsi="Arial" w:cs="Arial"/>
+          <w:color w:val="1D1C1D"/>
+          <w:sz w:val="24"/>
+          <w:szCs w:val="24"/>
+        </w:rPr>
+        <w:br/>
+      </w:r>
+      <w:r>
+        <w:rPr>
+          <w:rStyle w:val="c-messagebody"/>
+          <w:rFonts w:ascii="Arial" w:hAnsi="Arial" w:cs="Arial"/>
+          <w:color w:val="1D1C1D"/>
+          <w:sz w:val="24"/>
+          <w:szCs w:val="24"/>
+        </w:rPr>
+        <w:t>Phone: +880-2-8401661, 8845242, Cell: +880 1841276556, Hotline: 10678</w:t>
+      </w:r>
+      <w:r>
+        <w:rPr>
+          <w:rStyle w:val="c-messageeditedlabel"/>
+          <w:rFonts w:ascii="Arial" w:hAnsi="Arial" w:cs="Arial"/>
+          <w:color w:val="868686"/>
+          <w:sz w:val="24"/>
+          <w:szCs w:val="24"/>
+        </w:rPr>
+        <w:t> (edited) </w:t>
+      </w:r>
+    </w:p>
+    <w:p>
+      <w:pPr>
+        <w:shd w:val="clear" w:color="auto" w:fill="F8F8F8"/>
+        <w:spacing w:line="240" w:lineRule="auto"/>
+        <w:rPr>
+          <w:color w:val="1D1C1D"/>
+        </w:rPr>
+      </w:pPr>
+      <w:r>
+        <w:rPr>
+          <w:rFonts w:ascii="Arial" w:hAnsi="Arial" w:cs="Arial"/>
+          <w:color w:val="1D1C1D"/>
+          <w:sz w:val="24"/>
+          <w:szCs w:val="24"/>
+        </w:rPr>
+        <w:t>9.Dr. Azfar Uddin Shaikh</w:t>
+      </w:r>
+      <w:r>
+        <w:rPr>
+          <w:rFonts w:ascii="Arial" w:hAnsi="Arial" w:cs="Arial"/>
+          <w:color w:val="1D1C1D"/>
+          <w:sz w:val="24"/>
+          <w:szCs w:val="24"/>
+        </w:rPr>
+        <w:br/>
+        <w:t>MBBS. MS (DMC), MS (Urology), FSUA (Singapore)</w:t>
+      </w:r>
+      <w:r>
+        <w:rPr>
+          <w:rFonts w:ascii="Arial" w:hAnsi="Arial" w:cs="Arial"/>
+          <w:color w:val="1D1C1D"/>
+          <w:sz w:val="24"/>
+          <w:szCs w:val="24"/>
+        </w:rPr>
+        <w:br/>
+        <w:t>Consultant</w:t>
+      </w:r>
+      <w:r>
+        <w:rPr>
+          <w:rFonts w:ascii="Arial" w:hAnsi="Arial" w:cs="Arial"/>
+          <w:color w:val="1D1C1D"/>
+          <w:sz w:val="24"/>
+          <w:szCs w:val="24"/>
+        </w:rPr>
+        <w:br/>
+        <w:t>Urology</w:t>
+      </w:r>
+      <w:r>
+        <w:rPr>
+          <w:rFonts w:ascii="Arial" w:hAnsi="Arial" w:cs="Arial"/>
+          <w:color w:val="1D1C1D"/>
+          <w:sz w:val="24"/>
+          <w:szCs w:val="24"/>
+        </w:rPr>
+        <w:br/>
+        <w:t>Organization: Apollo Hospitals Dhaka</w:t>
+      </w:r>
+      <w:r>
+        <w:rPr>
+          <w:rFonts w:ascii="Arial" w:hAnsi="Arial" w:cs="Arial"/>
+          <w:color w:val="1D1C1D"/>
+          <w:sz w:val="24"/>
+          <w:szCs w:val="24"/>
+        </w:rPr>
+        <w:br/>
+        <w:t>Visiting Hours:</w:t>
+      </w:r>
+      <w:r>
+        <w:rPr>
+          <w:rFonts w:ascii="Arial" w:hAnsi="Arial" w:cs="Arial"/>
+          <w:color w:val="1D1C1D"/>
+          <w:sz w:val="24"/>
+          <w:szCs w:val="24"/>
+        </w:rPr>
+        <w:br/>
+        <w:t>Location: Plot # 81, Block # E, Basundhara R/A, Dhaka – 1229</w:t>
+      </w:r>
+      <w:r>
+        <w:rPr>
+          <w:rFonts w:ascii="Arial" w:hAnsi="Arial" w:cs="Arial"/>
+          <w:color w:val="1D1C1D"/>
+          <w:sz w:val="24"/>
+          <w:szCs w:val="24"/>
+        </w:rPr>
+        <w:br/>
+        <w:t>Phone: +880-2-8401661, 8845242, Cell: +880 1841276556, Hotline: 10678</w:t>
+      </w:r>
+      <w:r>
+        <w:rPr>
+          <w:rFonts w:ascii="Arial" w:hAnsi="Arial" w:cs="Arial"/>
+          <w:color w:val="1D1C1D"/>
+          <w:sz w:val="24"/>
+          <w:szCs w:val="24"/>
+        </w:rPr>
+        <w:br/>
+        <w:t>10.Dr. Abdullah Al Mamun</w:t>
+      </w:r>
+      <w:r>
+        <w:rPr>
+          <w:rFonts w:ascii="Arial" w:hAnsi="Arial" w:cs="Arial"/>
+          <w:color w:val="1D1C1D"/>
+          <w:sz w:val="24"/>
+          <w:szCs w:val="24"/>
+        </w:rPr>
+        <w:br/>
+        <w:t>MBBS, FCPS (Medicine), MACP ( USA ), FACP</w:t>
+      </w:r>
+      <w:r>
+        <w:rPr>
+          <w:rFonts w:ascii="Arial" w:hAnsi="Arial" w:cs="Arial"/>
+          <w:color w:val="1D1C1D"/>
+          <w:sz w:val="24"/>
+          <w:szCs w:val="24"/>
+        </w:rPr>
+        <w:br/>
+        <w:t>Senior Consultant</w:t>
+      </w:r>
+      <w:r>
+        <w:rPr>
+          <w:rFonts w:ascii="Arial" w:hAnsi="Arial" w:cs="Arial"/>
+          <w:color w:val="1D1C1D"/>
+          <w:sz w:val="24"/>
+          <w:szCs w:val="24"/>
+        </w:rPr>
+        <w:br/>
+        <w:t>Rheumatology</w:t>
+      </w:r>
+      <w:r>
+        <w:rPr>
+          <w:rFonts w:ascii="Arial" w:hAnsi="Arial" w:cs="Arial"/>
+          <w:color w:val="1D1C1D"/>
+          <w:sz w:val="24"/>
+          <w:szCs w:val="24"/>
+        </w:rPr>
+        <w:br/>
+        <w:t>Chamber: Apollo Hospital Dhaka</w:t>
+      </w:r>
+      <w:r>
+        <w:rPr>
+          <w:rFonts w:ascii="Arial" w:hAnsi="Arial" w:cs="Arial"/>
+          <w:color w:val="1D1C1D"/>
+          <w:sz w:val="24"/>
+          <w:szCs w:val="24"/>
+        </w:rPr>
+        <w:br/>
+        <w:t>Visiting Hours:</w:t>
+      </w:r>
+      <w:r>
+        <w:rPr>
+          <w:rFonts w:ascii="Arial" w:hAnsi="Arial" w:cs="Arial"/>
+          <w:color w:val="1D1C1D"/>
+          <w:sz w:val="24"/>
+          <w:szCs w:val="24"/>
+        </w:rPr>
+        <w:br/>
+        <w:t>Location: Plot # 81, Block # E, Basundhara R/A, Dhaka – 1229</w:t>
+      </w:r>
+      <w:r>
+        <w:rPr>
+          <w:rFonts w:ascii="Arial" w:hAnsi="Arial" w:cs="Arial"/>
+          <w:color w:val="1D1C1D"/>
+          <w:sz w:val="24"/>
+          <w:szCs w:val="24"/>
+        </w:rPr>
+        <w:br/>
+        <w:t>Phone: +880-2-8401661, 8845242, Cell: +880 1841276556, Hotline: 10678</w:t>
+      </w:r>
+      <w:r>
+        <w:rPr>
+          <w:rFonts w:ascii="Arial" w:hAnsi="Arial" w:cs="Arial"/>
+          <w:color w:val="1D1C1D"/>
+          <w:sz w:val="24"/>
+          <w:szCs w:val="24"/>
+        </w:rPr>
+        <w:br/>
+      </w:r>
+      <w:r>
+        <w:rPr>
+          <w:rFonts w:ascii="Arial" w:hAnsi="Arial" w:cs="Arial"/>
+          <w:color w:val="1D1C1D"/>
+          <w:sz w:val="24"/>
+          <w:szCs w:val="24"/>
+        </w:rPr>
+        <w:lastRenderedPageBreak/>
+        <w:t>11.Dr. Gulshan Ara</w:t>
+      </w:r>
+      <w:r>
+        <w:rPr>
+          <w:rFonts w:ascii="Arial" w:hAnsi="Arial" w:cs="Arial"/>
+          <w:color w:val="1D1C1D"/>
+          <w:sz w:val="24"/>
+          <w:szCs w:val="24"/>
+        </w:rPr>
+        <w:br/>
+        <w:t>MBBS, MCPS, MS (Obs./Gynae.), FCPS, Trained in Advanced Laparoscopic Surgery (India)</w:t>
+      </w:r>
+      <w:r>
+        <w:rPr>
+          <w:rFonts w:ascii="Arial" w:hAnsi="Arial" w:cs="Arial"/>
+          <w:color w:val="1D1C1D"/>
+          <w:sz w:val="24"/>
+          <w:szCs w:val="24"/>
+        </w:rPr>
+        <w:br/>
+        <w:t>Consultant</w:t>
+      </w:r>
+      <w:r>
+        <w:rPr>
+          <w:rFonts w:ascii="Arial" w:hAnsi="Arial" w:cs="Arial"/>
+          <w:color w:val="1D1C1D"/>
+          <w:sz w:val="24"/>
+          <w:szCs w:val="24"/>
+        </w:rPr>
+        <w:br/>
+        <w:t>Gynecology &amp; Obstetrics</w:t>
+      </w:r>
+      <w:r>
+        <w:rPr>
+          <w:rFonts w:ascii="Arial" w:hAnsi="Arial" w:cs="Arial"/>
+          <w:color w:val="1D1C1D"/>
+          <w:sz w:val="24"/>
+          <w:szCs w:val="24"/>
+        </w:rPr>
+        <w:br/>
+        <w:t>Organization: Apollo Hospitals Dhaka</w:t>
+      </w:r>
+      <w:r>
+        <w:rPr>
+          <w:rFonts w:ascii="Arial" w:hAnsi="Arial" w:cs="Arial"/>
+          <w:color w:val="1D1C1D"/>
+          <w:sz w:val="24"/>
+          <w:szCs w:val="24"/>
+        </w:rPr>
+        <w:br/>
+        <w:t>Chamber: Apollo Hospitals Dhaka</w:t>
+      </w:r>
+      <w:r>
+        <w:rPr>
+          <w:rFonts w:ascii="Arial" w:hAnsi="Arial" w:cs="Arial"/>
+          <w:color w:val="1D1C1D"/>
+          <w:sz w:val="24"/>
+          <w:szCs w:val="24"/>
+        </w:rPr>
+        <w:br/>
+        <w:t>Visiting Hours:</w:t>
+      </w:r>
+      <w:r>
+        <w:rPr>
+          <w:rFonts w:ascii="Arial" w:hAnsi="Arial" w:cs="Arial"/>
+          <w:color w:val="1D1C1D"/>
+          <w:sz w:val="24"/>
+          <w:szCs w:val="24"/>
+        </w:rPr>
+        <w:br/>
+        <w:t>Location: Plot # 81, Block # E, Bashundhara R/A, Dhaka – 1229, Bangladesh</w:t>
+      </w:r>
+      <w:r>
+        <w:rPr>
+          <w:rFonts w:ascii="Arial" w:hAnsi="Arial" w:cs="Arial"/>
+          <w:color w:val="1D1C1D"/>
+          <w:sz w:val="24"/>
+          <w:szCs w:val="24"/>
+        </w:rPr>
+        <w:br/>
+        <w:t>Phone: +880-2-8401661, Hotline – 10678</w:t>
       </w:r>
     </w:p>
     <w:p>
@@ -12476,6 +14067,16 @@
       <w:bCs/>
     </w:rPr>
   </w:style>
+  <w:style w:type="character" w:customStyle="1" w:styleId="c-messagebody">
+    <w:name w:val="c-message__body"/>
+    <w:basedOn w:val="DefaultParagraphFont"/>
+    <w:rsid w:val="006F087F"/>
+  </w:style>
+  <w:style w:type="character" w:customStyle="1" w:styleId="c-messageeditedlabel">
+    <w:name w:val="c-message__edited_label"/>
+    <w:basedOn w:val="DefaultParagraphFont"/>
+    <w:rsid w:val="006F087F"/>
+  </w:style>
 </w:styles>
 </file>
 

</xml_diff>